<commit_message>
Update paper and summary
</commit_message>
<xml_diff>
--- a/Reports/CTS_Paper.docx
+++ b/Reports/CTS_Paper.docx
@@ -1,6 +1,6 @@
 
 <file path=word/document.xml><?xml version="1.0" encoding="utf-8"?>
-<w:document xmlns:wpc="http://schemas.microsoft.com/office/word/2010/wordprocessingCanvas" xmlns:cx="http://schemas.microsoft.com/office/drawing/2014/chartex" xmlns:cx1="http://schemas.microsoft.com/office/drawing/2015/9/8/chartex" xmlns:cx2="http://schemas.microsoft.com/office/drawing/2015/10/21/chartex" xmlns:cx3="http://schemas.microsoft.com/office/drawing/2016/5/9/chartex" xmlns:cx4="http://schemas.microsoft.com/office/drawing/2016/5/10/chartex" xmlns:cx5="http://schemas.microsoft.com/office/drawing/2016/5/11/chartex" xmlns:cx6="http://schemas.microsoft.com/office/drawing/2016/5/12/chartex" xmlns:cx7="http://schemas.microsoft.com/office/drawing/2016/5/13/chartex" xmlns:cx8="http://schemas.microsoft.com/office/drawing/2016/5/14/chartex" xmlns:mc="http://schemas.openxmlformats.org/markup-compatibility/2006" xmlns:aink="http://schemas.microsoft.com/office/drawing/2016/ink" xmlns:am3d="http://schemas.microsoft.com/office/drawing/2017/model3d" xmlns:o="urn:schemas-microsoft-com:office:office" xmlns:r="http://schemas.openxmlformats.org/officeDocument/2006/relationships" xmlns:m="http://schemas.openxmlformats.org/officeDocument/2006/math" xmlns:v="urn:schemas-microsoft-com:vml" xmlns:wp14="http://schemas.microsoft.com/office/word/2010/wordprocessingDrawing" xmlns:wp="http://schemas.openxmlformats.org/drawingml/2006/wordprocessingDrawing" xmlns:w10="urn:schemas-microsoft-com:office:word" xmlns:w="http://schemas.openxmlformats.org/wordprocessingml/2006/main" xmlns:w14="http://schemas.microsoft.com/office/word/2010/wordml" xmlns:w15="http://schemas.microsoft.com/office/word/2012/wordml" xmlns:w16cid="http://schemas.microsoft.com/office/word/2016/wordml/cid" xmlns:w16se="http://schemas.microsoft.com/office/word/2015/wordml/symex" xmlns:wpg="http://schemas.microsoft.com/office/word/2010/wordprocessingGroup" xmlns:wpi="http://schemas.microsoft.com/office/word/2010/wordprocessingInk" xmlns:wne="http://schemas.microsoft.com/office/word/2006/wordml" xmlns:wps="http://schemas.microsoft.com/office/word/2010/wordprocessingShape" mc:Ignorable="w14 w15 w16se w16cid wp14">
+<w:document xmlns:wpc="http://schemas.microsoft.com/office/word/2010/wordprocessingCanvas" xmlns:mc="http://schemas.openxmlformats.org/markup-compatibility/2006" xmlns:o="urn:schemas-microsoft-com:office:office" xmlns:r="http://schemas.openxmlformats.org/officeDocument/2006/relationships" xmlns:m="http://schemas.openxmlformats.org/officeDocument/2006/math" xmlns:v="urn:schemas-microsoft-com:vml" xmlns:wp14="http://schemas.microsoft.com/office/word/2010/wordprocessingDrawing" xmlns:wp="http://schemas.openxmlformats.org/drawingml/2006/wordprocessingDrawing" xmlns:w10="urn:schemas-microsoft-com:office:word" xmlns:w="http://schemas.openxmlformats.org/wordprocessingml/2006/main" xmlns:w14="http://schemas.microsoft.com/office/word/2010/wordml" xmlns:wpg="http://schemas.microsoft.com/office/word/2010/wordprocessingGroup" xmlns:wpi="http://schemas.microsoft.com/office/word/2010/wordprocessingInk" xmlns:wne="http://schemas.microsoft.com/office/word/2006/wordml" xmlns:wps="http://schemas.microsoft.com/office/word/2010/wordprocessingShape" mc:Ignorable="w14 wp14">
   <w:body>
     <w:p>
       <w:pPr>
@@ -61,14 +61,34 @@
                 <w:i/>
               </w:rPr>
             </w:pPr>
+            <w:proofErr w:type="spellStart"/>
             <w:r>
               <w:rPr>
                 <w:rFonts w:ascii="Times New Roman" w:hAnsi="Times New Roman" w:cs="Times New Roman"/>
                 <w:b/>
                 <w:i/>
               </w:rPr>
-              <w:t>Thinh, Le Phuc</w:t>
+              <w:t>Thinh</w:t>
             </w:r>
+            <w:proofErr w:type="spellEnd"/>
+            <w:r>
+              <w:rPr>
+                <w:rFonts w:ascii="Times New Roman" w:hAnsi="Times New Roman" w:cs="Times New Roman"/>
+                <w:b/>
+                <w:i/>
+              </w:rPr>
+              <w:t xml:space="preserve">, Le </w:t>
+            </w:r>
+            <w:proofErr w:type="spellStart"/>
+            <w:r>
+              <w:rPr>
+                <w:rFonts w:ascii="Times New Roman" w:hAnsi="Times New Roman" w:cs="Times New Roman"/>
+                <w:b/>
+                <w:i/>
+              </w:rPr>
+              <w:t>Phuc</w:t>
+            </w:r>
+            <w:proofErr w:type="spellEnd"/>
           </w:p>
           <w:p>
             <w:pPr>
@@ -79,11 +99,19 @@
             </w:pPr>
             <w:bookmarkStart w:id="0" w:name="OLE_LINK1"/>
             <w:bookmarkStart w:id="1" w:name="OLE_LINK2"/>
+            <w:proofErr w:type="spellStart"/>
             <w:r>
               <w:rPr>
                 <w:rFonts w:ascii="Times New Roman" w:hAnsi="Times New Roman" w:cs="Times New Roman"/>
               </w:rPr>
-              <w:t>FPT University</w:t>
+              <w:t>FPT</w:t>
+            </w:r>
+            <w:proofErr w:type="spellEnd"/>
+            <w:r>
+              <w:rPr>
+                <w:rFonts w:ascii="Times New Roman" w:hAnsi="Times New Roman" w:cs="Times New Roman"/>
+              </w:rPr>
+              <w:t xml:space="preserve"> University</w:t>
             </w:r>
           </w:p>
           <w:p>
@@ -121,8 +149,18 @@
                 <w:b/>
                 <w:i/>
               </w:rPr>
-              <w:t>Nguyen, Vo Thach</w:t>
+              <w:t xml:space="preserve">Nguyen, Vo </w:t>
             </w:r>
+            <w:proofErr w:type="spellStart"/>
+            <w:r>
+              <w:rPr>
+                <w:rFonts w:ascii="Times New Roman" w:hAnsi="Times New Roman" w:cs="Times New Roman"/>
+                <w:b/>
+                <w:i/>
+              </w:rPr>
+              <w:t>Thach</w:t>
+            </w:r>
+            <w:proofErr w:type="spellEnd"/>
           </w:p>
           <w:p>
             <w:pPr>
@@ -130,11 +168,19 @@
                 <w:rFonts w:ascii="Times New Roman" w:hAnsi="Times New Roman" w:cs="Times New Roman"/>
               </w:rPr>
             </w:pPr>
+            <w:proofErr w:type="spellStart"/>
             <w:r>
               <w:rPr>
                 <w:rFonts w:ascii="Times New Roman" w:hAnsi="Times New Roman" w:cs="Times New Roman"/>
               </w:rPr>
-              <w:t>FPT University</w:t>
+              <w:t>FPT</w:t>
+            </w:r>
+            <w:proofErr w:type="spellEnd"/>
+            <w:r>
+              <w:rPr>
+                <w:rFonts w:ascii="Times New Roman" w:hAnsi="Times New Roman" w:cs="Times New Roman"/>
+              </w:rPr>
+              <w:t xml:space="preserve"> University</w:t>
             </w:r>
           </w:p>
           <w:p>
@@ -169,8 +215,18 @@
                 <w:b/>
                 <w:i/>
               </w:rPr>
-              <w:t>Hung, Pham Chanh</w:t>
+              <w:t xml:space="preserve">Hung, Pham </w:t>
             </w:r>
+            <w:proofErr w:type="spellStart"/>
+            <w:r>
+              <w:rPr>
+                <w:rFonts w:ascii="Times New Roman" w:hAnsi="Times New Roman" w:cs="Times New Roman"/>
+                <w:b/>
+                <w:i/>
+              </w:rPr>
+              <w:t>Chanh</w:t>
+            </w:r>
+            <w:proofErr w:type="spellEnd"/>
           </w:p>
           <w:p>
             <w:pPr>
@@ -178,11 +234,19 @@
                 <w:rFonts w:ascii="Times New Roman" w:hAnsi="Times New Roman" w:cs="Times New Roman"/>
               </w:rPr>
             </w:pPr>
+            <w:proofErr w:type="spellStart"/>
             <w:r>
               <w:rPr>
                 <w:rFonts w:ascii="Times New Roman" w:hAnsi="Times New Roman" w:cs="Times New Roman"/>
               </w:rPr>
-              <w:t>FPT University</w:t>
+              <w:t>FPT</w:t>
+            </w:r>
+            <w:proofErr w:type="spellEnd"/>
+            <w:r>
+              <w:rPr>
+                <w:rFonts w:ascii="Times New Roman" w:hAnsi="Times New Roman" w:cs="Times New Roman"/>
+              </w:rPr>
+              <w:t xml:space="preserve"> University</w:t>
             </w:r>
           </w:p>
           <w:p>
@@ -211,13 +275,23 @@
                 <w:i/>
               </w:rPr>
             </w:pPr>
+            <w:proofErr w:type="spellStart"/>
             <w:r>
               <w:rPr>
                 <w:rFonts w:ascii="Times New Roman" w:hAnsi="Times New Roman" w:cs="Times New Roman"/>
                 <w:b/>
                 <w:i/>
               </w:rPr>
-              <w:t>Anh, Dang The</w:t>
+              <w:t>Anh</w:t>
+            </w:r>
+            <w:proofErr w:type="spellEnd"/>
+            <w:r>
+              <w:rPr>
+                <w:rFonts w:ascii="Times New Roman" w:hAnsi="Times New Roman" w:cs="Times New Roman"/>
+                <w:b/>
+                <w:i/>
+              </w:rPr>
+              <w:t>, Dang The</w:t>
             </w:r>
           </w:p>
           <w:p>
@@ -226,11 +300,19 @@
                 <w:rFonts w:ascii="Times New Roman" w:hAnsi="Times New Roman" w:cs="Times New Roman"/>
               </w:rPr>
             </w:pPr>
+            <w:proofErr w:type="spellStart"/>
             <w:r>
               <w:rPr>
                 <w:rFonts w:ascii="Times New Roman" w:hAnsi="Times New Roman" w:cs="Times New Roman"/>
               </w:rPr>
-              <w:t>FPT University</w:t>
+              <w:t>FPT</w:t>
+            </w:r>
+            <w:proofErr w:type="spellEnd"/>
+            <w:r>
+              <w:rPr>
+                <w:rFonts w:ascii="Times New Roman" w:hAnsi="Times New Roman" w:cs="Times New Roman"/>
+              </w:rPr>
+              <w:t xml:space="preserve"> University</w:t>
             </w:r>
           </w:p>
           <w:p>
@@ -271,7 +353,7 @@
           <w:noProof/>
           <w:sz w:val="22"/>
           <w:szCs w:val="22"/>
-          <w:lang w:eastAsia="zh-CN"/>
+          <w:lang w:eastAsia="ja-JP"/>
         </w:rPr>
         <mc:AlternateContent>
           <mc:Choice Requires="wps">
@@ -331,7 +413,7 @@
               </wp:anchor>
             </w:drawing>
           </mc:Choice>
-          <mc:Fallback>
+          <mc:Fallback xmlns:w16se="http://schemas.microsoft.com/office/word/2015/wordml/symex" xmlns:w16cid="http://schemas.microsoft.com/office/word/2016/wordml/cid" xmlns:w15="http://schemas.microsoft.com/office/word/2012/wordml" xmlns:am3d="http://schemas.microsoft.com/office/drawing/2017/model3d" xmlns:aink="http://schemas.microsoft.com/office/drawing/2016/ink" xmlns:cx8="http://schemas.microsoft.com/office/drawing/2016/5/14/chartex" xmlns:cx7="http://schemas.microsoft.com/office/drawing/2016/5/13/chartex" xmlns:cx6="http://schemas.microsoft.com/office/drawing/2016/5/12/chartex" xmlns:cx5="http://schemas.microsoft.com/office/drawing/2016/5/11/chartex" xmlns:cx4="http://schemas.microsoft.com/office/drawing/2016/5/10/chartex" xmlns:cx3="http://schemas.microsoft.com/office/drawing/2016/5/9/chartex" xmlns:cx2="http://schemas.microsoft.com/office/drawing/2015/10/21/chartex" xmlns:cx1="http://schemas.microsoft.com/office/drawing/2015/9/8/chartex" xmlns:cx="http://schemas.microsoft.com/office/drawing/2014/chartex">
             <w:pict>
               <v:line w14:anchorId="226CC159" id="Straight Connector 4" o:spid="_x0000_s1026" style="position:absolute;flip:y;z-index:251661312;visibility:visible;mso-wrap-style:square;mso-width-percent:0;mso-wrap-distance-left:9pt;mso-wrap-distance-top:0;mso-wrap-distance-right:9pt;mso-wrap-distance-bottom:0;mso-position-horizontal:absolute;mso-position-horizontal-relative:text;mso-position-vertical:absolute;mso-position-vertical-relative:text;mso-width-percent:0;mso-width-relative:margin" from="-.7pt,11.4pt" to="484pt,11.85pt" o:gfxdata="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" strokecolor="black [3213]" strokeweight="1.5pt">
                 <v:stroke joinstyle="miter"/>
@@ -348,16 +430,29 @@
         <w:jc w:val="both"/>
         <w:rPr>
           <w:rFonts w:ascii="Times New Roman" w:hAnsi="Times New Roman" w:cs="Times New Roman"/>
-          <w:sz w:val="22"/>
-          <w:szCs w:val="22"/>
-        </w:rPr>
-      </w:pPr>
-      <w:r>
-        <w:rPr>
-          <w:rFonts w:ascii="Times New Roman" w:hAnsi="Times New Roman" w:cs="Times New Roman"/>
           <w:b/>
           <w:sz w:val="22"/>
           <w:szCs w:val="22"/>
+        </w:rPr>
+      </w:pPr>
+    </w:p>
+    <w:p>
+      <w:pPr>
+        <w:spacing w:before="120" w:after="120" w:line="276" w:lineRule="auto"/>
+        <w:ind w:firstLine="284"/>
+        <w:jc w:val="both"/>
+        <w:rPr>
+          <w:rFonts w:ascii="Times New Roman" w:hAnsi="Times New Roman" w:cs="Times New Roman"/>
+          <w:sz w:val="22"/>
+          <w:szCs w:val="22"/>
+        </w:rPr>
+      </w:pPr>
+      <w:r>
+        <w:rPr>
+          <w:rFonts w:ascii="Times New Roman" w:hAnsi="Times New Roman" w:cs="Times New Roman"/>
+          <w:b/>
+          <w:sz w:val="22"/>
+          <w:szCs w:val="22"/>
           <w:lang w:val="vi-VN"/>
         </w:rPr>
         <w:t>Abstract</w:t>
@@ -378,7 +473,33 @@
           <w:szCs w:val="22"/>
           <w:lang w:val="vi-VN"/>
         </w:rPr>
-        <w:t>Statistics prove that companies across the globe invest heavily on employee training and development. For example, employee training and education spends in the United States alone are growing significantly by 14% every year. Besides enhancing knowledge and skills, corporate training has proven to be an important tool to boost employee engagement and retention. However, in Vietnam, corporations are underestimating the importance of training and education. Therefore, companies are having limited and uneffective ways of training their employees.</w:t>
+        <w:t>Statistics prove that companies across the globe invest heavily on employee training and development. For example, employee training and education spends in the United States alone</w:t>
+      </w:r>
+      <w:r>
+        <w:rPr>
+          <w:rFonts w:ascii="Times New Roman" w:hAnsi="Times New Roman" w:cs="Times New Roman"/>
+          <w:sz w:val="22"/>
+          <w:szCs w:val="22"/>
+          <w:lang w:val="vi-VN"/>
+        </w:rPr>
+        <w:t xml:space="preserve"> are growing significantly by 1</w:t>
+      </w:r>
+      <w:r>
+        <w:rPr>
+          <w:rFonts w:ascii="Times New Roman" w:hAnsi="Times New Roman" w:cs="Times New Roman"/>
+          <w:sz w:val="22"/>
+          <w:szCs w:val="22"/>
+        </w:rPr>
+        <w:t>2.4</w:t>
+      </w:r>
+      <w:r>
+        <w:rPr>
+          <w:rFonts w:ascii="Times New Roman" w:hAnsi="Times New Roman" w:cs="Times New Roman"/>
+          <w:sz w:val="22"/>
+          <w:szCs w:val="22"/>
+          <w:lang w:val="vi-VN"/>
+        </w:rPr>
+        <w:t>% every year. Besides enhancing knowledge and skills, corporate training has proven to be an important tool to boost employee engagement and retention. However, in Vietnam, corporations are underestimating the importance of training and education. Therefore, companies are having limited and uneffective ways of training their employees.</w:t>
       </w:r>
       <w:r>
         <w:rPr>
@@ -439,50 +560,33 @@
           <w:sz w:val="22"/>
           <w:szCs w:val="22"/>
         </w:rPr>
-        <w:t>Nowadays, o</w:t>
-      </w:r>
-      <w:r>
-        <w:rPr>
-          <w:rFonts w:ascii="Times New Roman" w:hAnsi="Times New Roman" w:cs="Times New Roman"/>
-          <w:sz w:val="22"/>
-          <w:szCs w:val="22"/>
-          <w:lang w:val="vi-VN"/>
-        </w:rPr>
-        <w:t>nline learning turns out to be more and more practiced. Many corporations start to post their training programs and courses online for their employees. It represents an easy and comfortable method to achieve knowledge in almost every field, from law and accounting, to even human sciences, such as psychology and physics. It represents a great way to study many fields and to boost the level of self-motivation</w:t>
-      </w:r>
-      <w:r>
-        <w:rPr>
-          <w:rFonts w:ascii="Times New Roman" w:hAnsi="Times New Roman" w:cs="Times New Roman"/>
-          <w:sz w:val="22"/>
-          <w:szCs w:val="22"/>
-        </w:rPr>
-        <w:t xml:space="preserve">. </w:t>
-      </w:r>
-      <w:r>
-        <w:rPr>
-          <w:rFonts w:ascii="Times New Roman" w:hAnsi="Times New Roman" w:cs="Times New Roman"/>
-          <w:sz w:val="22"/>
-          <w:szCs w:val="22"/>
-          <w:lang w:val="vi-VN"/>
-        </w:rPr>
-        <w:t>We can see that e-learning is a great alternative for corporations, especially for companies which can’t afford the time,</w:t>
-      </w:r>
-      <w:r>
-        <w:rPr>
-          <w:rFonts w:ascii="Times New Roman" w:hAnsi="Times New Roman" w:cs="Times New Roman"/>
-          <w:sz w:val="22"/>
-          <w:szCs w:val="22"/>
-        </w:rPr>
-        <w:t xml:space="preserve"> money,</w:t>
-      </w:r>
-      <w:r>
-        <w:rPr>
-          <w:rFonts w:ascii="Times New Roman" w:hAnsi="Times New Roman" w:cs="Times New Roman"/>
-          <w:sz w:val="22"/>
-          <w:szCs w:val="22"/>
-          <w:lang w:val="vi-VN"/>
-        </w:rPr>
-        <w:t xml:space="preserve"> human resources to train their employees. Currently, many corporations are having problems to find a suitable system that can provide them an environment to train staffs, manage training plans and view employees report easier and more effective</w:t>
+        <w:t xml:space="preserve">In recent years, online learning turns out to be more and more practiced. It represents an easy and comfortable method to achieve knowledge in almost every field, from law and accounting, to even human sciences, such as psychology and physics. We can see that e-learning is a great alternative for corporations, especially for companies which can't afford the time, money, human resources to train their employees. Currently, many corporations are having problems to find a suitable system that can provide them an environment to train staffs, manage training plans and view employees report easier and more effective. We build a system called </w:t>
+      </w:r>
+      <w:proofErr w:type="spellStart"/>
+      <w:r>
+        <w:rPr>
+          <w:rFonts w:ascii="Times New Roman" w:hAnsi="Times New Roman" w:cs="Times New Roman"/>
+          <w:sz w:val="22"/>
+          <w:szCs w:val="22"/>
+        </w:rPr>
+        <w:t>TRAISY</w:t>
+      </w:r>
+      <w:proofErr w:type="spellEnd"/>
+      <w:r>
+        <w:rPr>
+          <w:rFonts w:ascii="Times New Roman" w:hAnsi="Times New Roman" w:cs="Times New Roman"/>
+          <w:sz w:val="22"/>
+          <w:szCs w:val="22"/>
+        </w:rPr>
+        <w:t>, which allows any corporates to post their training program with ease and privacy on our website. Through our system, staffs can access to training anywhere and anytime, making learning and training more effective, faster and easier. For corporations' admin and manager, they can manage their programs effortlessly, and v</w:t>
+      </w:r>
+      <w:r>
+        <w:rPr>
+          <w:rFonts w:ascii="Times New Roman" w:hAnsi="Times New Roman" w:cs="Times New Roman"/>
+          <w:sz w:val="22"/>
+          <w:szCs w:val="22"/>
+        </w:rPr>
+        <w:t>iew their employees' statistics</w:t>
       </w:r>
       <w:r>
         <w:rPr>
@@ -493,58 +597,110 @@
         </w:rPr>
         <w:t>.</w:t>
       </w:r>
-      <w:r>
-        <w:rPr>
-          <w:rFonts w:ascii="Times New Roman" w:eastAsia="Times New Roman" w:hAnsi="Times New Roman" w:cs="Times New Roman"/>
-          <w:color w:val="000000" w:themeColor="text1"/>
-          <w:sz w:val="22"/>
-          <w:szCs w:val="22"/>
-        </w:rPr>
-        <w:t xml:space="preserve"> </w:t>
-      </w:r>
-      <w:r>
-        <w:rPr>
-          <w:rFonts w:ascii="Times New Roman" w:eastAsia="Times New Roman" w:hAnsi="Times New Roman" w:cs="Times New Roman"/>
-          <w:color w:val="000000" w:themeColor="text1"/>
-          <w:sz w:val="22"/>
-          <w:szCs w:val="22"/>
-        </w:rPr>
-        <w:t>We build a system called TRAISY, which allows any corporates to post their training program with ease and privacy on our website. Through our system, staffs can access to training anywhere and anytime, making learning and training more effective, faster and easier. For corporations’ admin and manager, they can manage their programs effortlessly, and view their employees’ statistics.</w:t>
-      </w:r>
-    </w:p>
-    <w:p>
-      <w:pPr>
-        <w:jc w:val="both"/>
-        <w:rPr>
-          <w:rFonts w:ascii="Times New Roman" w:eastAsia="Times New Roman" w:hAnsi="Times New Roman" w:cs="Times New Roman"/>
-          <w:sz w:val="22"/>
-          <w:szCs w:val="22"/>
-        </w:rPr>
-      </w:pPr>
-      <w:r>
-        <w:rPr>
-          <w:rFonts w:ascii="Times New Roman" w:eastAsia="Times New Roman" w:hAnsi="Times New Roman" w:cs="Times New Roman"/>
-          <w:sz w:val="22"/>
-          <w:szCs w:val="22"/>
-        </w:rPr>
-        <w:t xml:space="preserve">TRAISY aims to provide all corporations in Vietnam with a professional environment for training staffs. To achieve that goal, the application has to, not only perform its business activities </w:t>
-      </w:r>
-      <w:r>
-        <w:rPr>
-          <w:rFonts w:ascii="Times New Roman" w:eastAsia="Times New Roman" w:hAnsi="Times New Roman" w:cs="Times New Roman"/>
-          <w:sz w:val="22"/>
-          <w:szCs w:val="22"/>
-        </w:rPr>
-        <w:t xml:space="preserve">accurately such as course management, learner statistics, and user management, but also assist user with </w:t>
-      </w:r>
-      <w:r>
-        <w:rPr>
-          <w:rFonts w:ascii="Times New Roman" w:eastAsia="Times New Roman" w:hAnsi="Times New Roman" w:cs="Times New Roman"/>
-          <w:sz w:val="22"/>
-          <w:szCs w:val="22"/>
-        </w:rPr>
-        <w:t>good UX (User experience) and beautiful UI (User interface).</w:t>
-      </w:r>
+    </w:p>
+    <w:p>
+      <w:pPr>
+        <w:jc w:val="both"/>
+        <w:rPr>
+          <w:rFonts w:ascii="Times New Roman" w:eastAsia="Times New Roman" w:hAnsi="Times New Roman" w:cs="Times New Roman"/>
+          <w:sz w:val="22"/>
+          <w:szCs w:val="22"/>
+        </w:rPr>
+      </w:pPr>
+      <w:proofErr w:type="spellStart"/>
+      <w:r>
+        <w:rPr>
+          <w:rFonts w:ascii="Times New Roman" w:eastAsia="Times New Roman" w:hAnsi="Times New Roman" w:cs="Times New Roman"/>
+          <w:sz w:val="22"/>
+          <w:szCs w:val="22"/>
+        </w:rPr>
+        <w:t>TRAISY</w:t>
+      </w:r>
+      <w:proofErr w:type="spellEnd"/>
+      <w:r>
+        <w:rPr>
+          <w:rFonts w:ascii="Times New Roman" w:eastAsia="Times New Roman" w:hAnsi="Times New Roman" w:cs="Times New Roman"/>
+          <w:sz w:val="22"/>
+          <w:szCs w:val="22"/>
+        </w:rPr>
+        <w:t xml:space="preserve"> aims to provide all corporations in Vietnam with a professional environment for training staffs. To achieve that goal, the application has to, not only perform its business activities accurately such as course management, learner </w:t>
+      </w:r>
+    </w:p>
+    <w:p>
+      <w:pPr>
+        <w:jc w:val="both"/>
+        <w:rPr>
+          <w:rFonts w:ascii="Times New Roman" w:eastAsia="Times New Roman" w:hAnsi="Times New Roman" w:cs="Times New Roman"/>
+          <w:sz w:val="22"/>
+          <w:szCs w:val="22"/>
+        </w:rPr>
+      </w:pPr>
+    </w:p>
+    <w:p>
+      <w:pPr>
+        <w:jc w:val="both"/>
+        <w:rPr>
+          <w:rFonts w:ascii="Times New Roman" w:eastAsia="Times New Roman" w:hAnsi="Times New Roman" w:cs="Times New Roman"/>
+          <w:sz w:val="22"/>
+          <w:szCs w:val="22"/>
+        </w:rPr>
+      </w:pPr>
+    </w:p>
+    <w:p>
+      <w:pPr>
+        <w:jc w:val="both"/>
+        <w:rPr>
+          <w:rFonts w:ascii="Times New Roman" w:eastAsia="Times New Roman" w:hAnsi="Times New Roman" w:cs="Times New Roman"/>
+          <w:sz w:val="22"/>
+          <w:szCs w:val="22"/>
+        </w:rPr>
+      </w:pPr>
+      <w:proofErr w:type="gramStart"/>
+      <w:r>
+        <w:rPr>
+          <w:rFonts w:ascii="Times New Roman" w:eastAsia="Times New Roman" w:hAnsi="Times New Roman" w:cs="Times New Roman"/>
+          <w:sz w:val="22"/>
+          <w:szCs w:val="22"/>
+        </w:rPr>
+        <w:t>statistics</w:t>
+      </w:r>
+      <w:proofErr w:type="gramEnd"/>
+      <w:r>
+        <w:rPr>
+          <w:rFonts w:ascii="Times New Roman" w:eastAsia="Times New Roman" w:hAnsi="Times New Roman" w:cs="Times New Roman"/>
+          <w:sz w:val="22"/>
+          <w:szCs w:val="22"/>
+        </w:rPr>
+        <w:t xml:space="preserve">, and user management, but also assist user with </w:t>
+      </w:r>
+      <w:r>
+        <w:rPr>
+          <w:rFonts w:ascii="Times New Roman" w:eastAsia="Times New Roman" w:hAnsi="Times New Roman" w:cs="Times New Roman"/>
+          <w:sz w:val="22"/>
+          <w:szCs w:val="22"/>
+        </w:rPr>
+        <w:t xml:space="preserve">good </w:t>
+      </w:r>
+      <w:proofErr w:type="spellStart"/>
+      <w:r>
+        <w:rPr>
+          <w:rFonts w:ascii="Times New Roman" w:eastAsia="Times New Roman" w:hAnsi="Times New Roman" w:cs="Times New Roman"/>
+          <w:sz w:val="22"/>
+          <w:szCs w:val="22"/>
+        </w:rPr>
+        <w:t>UX</w:t>
+      </w:r>
+      <w:proofErr w:type="spellEnd"/>
+      <w:r>
+        <w:rPr>
+          <w:rFonts w:ascii="Times New Roman" w:eastAsia="Times New Roman" w:hAnsi="Times New Roman" w:cs="Times New Roman"/>
+          <w:sz w:val="22"/>
+          <w:szCs w:val="22"/>
+        </w:rPr>
+        <w:t xml:space="preserve"> (User experience) and beautiful UI (User interface).</w:t>
+      </w:r>
+      <w:bookmarkStart w:id="2" w:name="_GoBack"/>
+      <w:bookmarkEnd w:id="2"/>
     </w:p>
     <w:p>
       <w:pPr>
@@ -637,7 +793,25 @@
           <w:sz w:val="22"/>
           <w:szCs w:val="22"/>
         </w:rPr>
-        <w:t>When implement the TRAISY system, we faced several problems:</w:t>
+        <w:t xml:space="preserve">When implement the </w:t>
+      </w:r>
+      <w:proofErr w:type="spellStart"/>
+      <w:r>
+        <w:rPr>
+          <w:rFonts w:ascii="Times New Roman" w:eastAsia="Times New Roman" w:hAnsi="Times New Roman" w:cs="Times New Roman"/>
+          <w:sz w:val="22"/>
+          <w:szCs w:val="22"/>
+        </w:rPr>
+        <w:t>TRAISY</w:t>
+      </w:r>
+      <w:proofErr w:type="spellEnd"/>
+      <w:r>
+        <w:rPr>
+          <w:rFonts w:ascii="Times New Roman" w:eastAsia="Times New Roman" w:hAnsi="Times New Roman" w:cs="Times New Roman"/>
+          <w:sz w:val="22"/>
+          <w:szCs w:val="22"/>
+        </w:rPr>
+        <w:t xml:space="preserve"> system, we faced several problems:</w:t>
       </w:r>
     </w:p>
     <w:p>
@@ -655,7 +829,7 @@
           <w:szCs w:val="22"/>
         </w:rPr>
       </w:pPr>
-      <w:bookmarkStart w:id="2" w:name="OLE_LINK3"/>
+      <w:bookmarkStart w:id="3" w:name="OLE_LINK3"/>
       <w:r>
         <w:rPr>
           <w:rFonts w:ascii="Times New Roman" w:eastAsia="Times New Roman" w:hAnsi="Times New Roman" w:cs="Times New Roman"/>
@@ -666,7 +840,7 @@
         <w:t>Buy or build?</w:t>
       </w:r>
     </w:p>
-    <w:bookmarkEnd w:id="2"/>
+    <w:bookmarkEnd w:id="3"/>
     <w:p>
       <w:pPr>
         <w:jc w:val="both"/>
@@ -772,7 +946,7 @@
           <w:szCs w:val="22"/>
         </w:rPr>
       </w:pPr>
-      <w:bookmarkStart w:id="3" w:name="OLE_LINK6"/>
+      <w:bookmarkStart w:id="4" w:name="OLE_LINK6"/>
       <w:r>
         <w:rPr>
           <w:rFonts w:ascii="Times New Roman" w:eastAsia="Times New Roman" w:hAnsi="Times New Roman" w:cs="Times New Roman"/>
@@ -781,7 +955,7 @@
         </w:rPr>
         <w:t>Professional-grade streaming</w:t>
       </w:r>
-      <w:bookmarkEnd w:id="3"/>
+      <w:bookmarkEnd w:id="4"/>
       <w:r>
         <w:rPr>
           <w:rFonts w:ascii="Times New Roman" w:eastAsia="Times New Roman" w:hAnsi="Times New Roman" w:cs="Times New Roman"/>
@@ -808,23 +982,69 @@
           <w:sz w:val="22"/>
           <w:szCs w:val="22"/>
         </w:rPr>
-        <w:t>What is video streaming? In our application, we apply HTTP Live streaming (HSL)</w:t>
-      </w:r>
-      <w:r>
-        <w:rPr>
-          <w:rFonts w:ascii="Times New Roman" w:eastAsia="Times New Roman" w:hAnsi="Times New Roman" w:cs="Times New Roman"/>
-          <w:sz w:val="22"/>
-          <w:szCs w:val="22"/>
-        </w:rPr>
-        <w:t>. HSL</w:t>
-      </w:r>
-      <w:r>
-        <w:rPr>
-          <w:rFonts w:ascii="Times New Roman" w:eastAsia="Times New Roman" w:hAnsi="Times New Roman" w:cs="Times New Roman"/>
-          <w:sz w:val="22"/>
-          <w:szCs w:val="22"/>
-        </w:rPr>
-        <w:t xml:space="preserve"> is a streaming protocol that generates multiple versions of the same content (but different resolution/bit rate) and chops these versions into chunks or segments (e.g., two seconds). The segments are provided on a web server and can be downloaded through HTTP standard compliant GET requests. Through multiple versions of same content, HSL also provides “adaptive streaming”, the client can switch to a higher resolution – if bandwidth permits, or to a lower resolution – if bandwidth decreases</w:t>
+        <w:t>What is video streaming? In our application, we apply HTTP Live streaming (</w:t>
+      </w:r>
+      <w:proofErr w:type="spellStart"/>
+      <w:r>
+        <w:rPr>
+          <w:rFonts w:ascii="Times New Roman" w:eastAsia="Times New Roman" w:hAnsi="Times New Roman" w:cs="Times New Roman"/>
+          <w:sz w:val="22"/>
+          <w:szCs w:val="22"/>
+        </w:rPr>
+        <w:t>HSL</w:t>
+      </w:r>
+      <w:proofErr w:type="spellEnd"/>
+      <w:r>
+        <w:rPr>
+          <w:rFonts w:ascii="Times New Roman" w:eastAsia="Times New Roman" w:hAnsi="Times New Roman" w:cs="Times New Roman"/>
+          <w:sz w:val="22"/>
+          <w:szCs w:val="22"/>
+        </w:rPr>
+        <w:t>)</w:t>
+      </w:r>
+      <w:r>
+        <w:rPr>
+          <w:rFonts w:ascii="Times New Roman" w:eastAsia="Times New Roman" w:hAnsi="Times New Roman" w:cs="Times New Roman"/>
+          <w:sz w:val="22"/>
+          <w:szCs w:val="22"/>
+        </w:rPr>
+        <w:t xml:space="preserve">. </w:t>
+      </w:r>
+      <w:proofErr w:type="spellStart"/>
+      <w:r>
+        <w:rPr>
+          <w:rFonts w:ascii="Times New Roman" w:eastAsia="Times New Roman" w:hAnsi="Times New Roman" w:cs="Times New Roman"/>
+          <w:sz w:val="22"/>
+          <w:szCs w:val="22"/>
+        </w:rPr>
+        <w:t>HSL</w:t>
+      </w:r>
+      <w:proofErr w:type="spellEnd"/>
+      <w:r>
+        <w:rPr>
+          <w:rFonts w:ascii="Times New Roman" w:eastAsia="Times New Roman" w:hAnsi="Times New Roman" w:cs="Times New Roman"/>
+          <w:sz w:val="22"/>
+          <w:szCs w:val="22"/>
+        </w:rPr>
+        <w:t xml:space="preserve"> is a streaming protocol that generates multiple versions of the same content (but different resolution/bit rate) and chops these versions into chunks or segments (e.g., two seconds). The segments are provided on a web server and can be downloaded through HTTP standard compliant GET requests. Through multiple versions of same content, </w:t>
+      </w:r>
+      <w:proofErr w:type="spellStart"/>
+      <w:r>
+        <w:rPr>
+          <w:rFonts w:ascii="Times New Roman" w:eastAsia="Times New Roman" w:hAnsi="Times New Roman" w:cs="Times New Roman"/>
+          <w:sz w:val="22"/>
+          <w:szCs w:val="22"/>
+        </w:rPr>
+        <w:t>HSL</w:t>
+      </w:r>
+      <w:proofErr w:type="spellEnd"/>
+      <w:r>
+        <w:rPr>
+          <w:rFonts w:ascii="Times New Roman" w:eastAsia="Times New Roman" w:hAnsi="Times New Roman" w:cs="Times New Roman"/>
+          <w:sz w:val="22"/>
+          <w:szCs w:val="22"/>
+        </w:rPr>
+        <w:t xml:space="preserve"> also provides “adaptive streaming”, the client can switch to a higher resolution – if bandwidth permits, or to a lower resolution – if bandwidth decreases</w:t>
       </w:r>
     </w:p>
     <w:p>
@@ -925,7 +1145,43 @@
           <w:sz w:val="22"/>
           <w:szCs w:val="22"/>
         </w:rPr>
-        <w:t xml:space="preserve">After that, the team found WOWZA streaming service, a paid streaming server which we realize that meet all of the team’s requirement. With WOWZA, we can manage the storage with ease, and the configuration for server is friendly for </w:t>
+        <w:t xml:space="preserve">After that, the team found </w:t>
+      </w:r>
+      <w:proofErr w:type="spellStart"/>
+      <w:r>
+        <w:rPr>
+          <w:rFonts w:ascii="Times New Roman" w:eastAsia="Times New Roman" w:hAnsi="Times New Roman" w:cs="Times New Roman"/>
+          <w:sz w:val="22"/>
+          <w:szCs w:val="22"/>
+        </w:rPr>
+        <w:t>WOWZA</w:t>
+      </w:r>
+      <w:proofErr w:type="spellEnd"/>
+      <w:r>
+        <w:rPr>
+          <w:rFonts w:ascii="Times New Roman" w:eastAsia="Times New Roman" w:hAnsi="Times New Roman" w:cs="Times New Roman"/>
+          <w:sz w:val="22"/>
+          <w:szCs w:val="22"/>
+        </w:rPr>
+        <w:t xml:space="preserve"> streaming service, a paid streaming server which we realize that meet all of the team’s requirement. With </w:t>
+      </w:r>
+      <w:proofErr w:type="spellStart"/>
+      <w:r>
+        <w:rPr>
+          <w:rFonts w:ascii="Times New Roman" w:eastAsia="Times New Roman" w:hAnsi="Times New Roman" w:cs="Times New Roman"/>
+          <w:sz w:val="22"/>
+          <w:szCs w:val="22"/>
+        </w:rPr>
+        <w:t>WOWZA</w:t>
+      </w:r>
+      <w:proofErr w:type="spellEnd"/>
+      <w:r>
+        <w:rPr>
+          <w:rFonts w:ascii="Times New Roman" w:eastAsia="Times New Roman" w:hAnsi="Times New Roman" w:cs="Times New Roman"/>
+          <w:sz w:val="22"/>
+          <w:szCs w:val="22"/>
+        </w:rPr>
+        <w:t xml:space="preserve">, we can manage the storage with ease, and the configuration for server is friendly for </w:t>
       </w:r>
       <w:r>
         <w:rPr>
@@ -949,7 +1205,7 @@
           <w:sz w:val="22"/>
           <w:szCs w:val="22"/>
         </w:rPr>
-        <w:t xml:space="preserve">vice is </w:t>
+        <w:t xml:space="preserve">vice is expensive at about 1990$ for a lifetime experience, therefore if the team tend to implement </w:t>
       </w:r>
       <w:r>
         <w:rPr>
@@ -958,7 +1214,7 @@
           <w:szCs w:val="22"/>
         </w:rPr>
         <w:lastRenderedPageBreak/>
-        <w:t>expensive at about 1990$ for a lifetime experience, therefore if the team tend to implement this service forever, we have to invest a lot of money in it.</w:t>
+        <w:t>this service forever, we have to invest a lot of money in it.</w:t>
       </w:r>
     </w:p>
     <w:p>
@@ -1011,7 +1267,25 @@
           <w:sz w:val="22"/>
           <w:szCs w:val="22"/>
         </w:rPr>
-        <w:t>Like other item-related businesses, TRAISY needs to implement a mechanism to suggest its programs – courses – lecture</w:t>
+        <w:t xml:space="preserve">Like other item-related businesses, </w:t>
+      </w:r>
+      <w:proofErr w:type="spellStart"/>
+      <w:r>
+        <w:rPr>
+          <w:rFonts w:ascii="Times New Roman" w:eastAsia="Times New Roman" w:hAnsi="Times New Roman" w:cs="Times New Roman"/>
+          <w:sz w:val="22"/>
+          <w:szCs w:val="22"/>
+        </w:rPr>
+        <w:t>TRAISY</w:t>
+      </w:r>
+      <w:proofErr w:type="spellEnd"/>
+      <w:r>
+        <w:rPr>
+          <w:rFonts w:ascii="Times New Roman" w:eastAsia="Times New Roman" w:hAnsi="Times New Roman" w:cs="Times New Roman"/>
+          <w:sz w:val="22"/>
+          <w:szCs w:val="22"/>
+        </w:rPr>
+        <w:t xml:space="preserve"> needs to implement a mechanism to suggest its programs – courses – lecture</w:t>
       </w:r>
       <w:r>
         <w:rPr>
@@ -1085,7 +1359,25 @@
           <w:sz w:val="22"/>
           <w:szCs w:val="22"/>
         </w:rPr>
-        <w:t>The TRAISY application are</w:t>
+        <w:t xml:space="preserve">The </w:t>
+      </w:r>
+      <w:proofErr w:type="spellStart"/>
+      <w:r>
+        <w:rPr>
+          <w:rFonts w:ascii="Times New Roman" w:eastAsia="Times New Roman" w:hAnsi="Times New Roman" w:cs="Times New Roman"/>
+          <w:sz w:val="22"/>
+          <w:szCs w:val="22"/>
+        </w:rPr>
+        <w:t>TRAISY</w:t>
+      </w:r>
+      <w:proofErr w:type="spellEnd"/>
+      <w:r>
+        <w:rPr>
+          <w:rFonts w:ascii="Times New Roman" w:eastAsia="Times New Roman" w:hAnsi="Times New Roman" w:cs="Times New Roman"/>
+          <w:sz w:val="22"/>
+          <w:szCs w:val="22"/>
+        </w:rPr>
+        <w:t xml:space="preserve"> application are</w:t>
       </w:r>
       <w:r>
         <w:rPr>
@@ -1185,8 +1477,8 @@
           <w:szCs w:val="22"/>
         </w:rPr>
       </w:pPr>
-      <w:bookmarkStart w:id="4" w:name="OLE_LINK456"/>
-      <w:bookmarkStart w:id="5" w:name="OLE_LINK457"/>
+      <w:bookmarkStart w:id="5" w:name="OLE_LINK456"/>
+      <w:bookmarkStart w:id="6" w:name="OLE_LINK457"/>
       <w:r>
         <w:rPr>
           <w:rFonts w:ascii="Times New Roman" w:eastAsia="Times New Roman" w:hAnsi="Times New Roman" w:cs="Times New Roman"/>
@@ -1197,8 +1489,8 @@
         <w:t>PowerPoint presentation</w:t>
       </w:r>
     </w:p>
-    <w:bookmarkEnd w:id="4"/>
     <w:bookmarkEnd w:id="5"/>
+    <w:bookmarkEnd w:id="6"/>
     <w:p>
       <w:pPr>
         <w:jc w:val="both"/>
@@ -1282,7 +1574,25 @@
           <w:sz w:val="22"/>
           <w:szCs w:val="22"/>
         </w:rPr>
-        <w:t>For uploading, the PowerPoint slides have to store in third-party storage (e.g. google drive if we use Google plugin PowerPoint presentation). Therefore, it is hard to manage these files.</w:t>
+        <w:t xml:space="preserve">For uploading, the PowerPoint slides have to store in third-party storage (e.g. </w:t>
+      </w:r>
+      <w:proofErr w:type="spellStart"/>
+      <w:r>
+        <w:rPr>
+          <w:rFonts w:ascii="Times New Roman" w:eastAsia="Times New Roman" w:hAnsi="Times New Roman" w:cs="Times New Roman"/>
+          <w:sz w:val="22"/>
+          <w:szCs w:val="22"/>
+        </w:rPr>
+        <w:t>google</w:t>
+      </w:r>
+      <w:proofErr w:type="spellEnd"/>
+      <w:r>
+        <w:rPr>
+          <w:rFonts w:ascii="Times New Roman" w:eastAsia="Times New Roman" w:hAnsi="Times New Roman" w:cs="Times New Roman"/>
+          <w:sz w:val="22"/>
+          <w:szCs w:val="22"/>
+        </w:rPr>
+        <w:t xml:space="preserve"> drive if we use Google plugin PowerPoint presentation). Therefore, it is hard to manage these files.</w:t>
       </w:r>
     </w:p>
     <w:p>
@@ -1462,8 +1772,9 @@
         <w:rPr>
           <w:rFonts w:ascii="Times New Roman" w:hAnsi="Times New Roman" w:cs="Times New Roman"/>
           <w:noProof/>
-          <w:lang w:eastAsia="zh-CN"/>
-        </w:rPr>
+          <w:lang w:eastAsia="ja-JP"/>
+        </w:rPr>
+        <w:lastRenderedPageBreak/>
         <w:drawing>
           <wp:inline distT="0" distB="0" distL="0" distR="0" wp14:anchorId="7902013C" wp14:editId="1F02C438">
             <wp:extent cx="2908300" cy="1604435"/>
@@ -1482,7 +1793,7 @@
                     </pic:cNvPicPr>
                   </pic:nvPicPr>
                   <pic:blipFill>
-                    <a:blip r:embed="rId7">
+                    <a:blip r:embed="rId8">
                       <a:extLst>
                         <a:ext uri="{28A0092B-C50C-407E-A947-70E740481C1C}">
                           <a14:useLocalDpi xmlns:a14="http://schemas.microsoft.com/office/drawing/2010/main" val="0"/>
@@ -1668,8 +1979,8 @@
           <w:color w:val="000000"/>
         </w:rPr>
       </w:pPr>
-      <w:bookmarkStart w:id="6" w:name="OLE_LINK460"/>
-      <w:bookmarkStart w:id="7" w:name="OLE_LINK461"/>
+      <w:bookmarkStart w:id="7" w:name="OLE_LINK460"/>
+      <w:bookmarkStart w:id="8" w:name="OLE_LINK461"/>
       <w:r>
         <w:rPr>
           <w:b/>
@@ -1679,8 +1990,8 @@
         <w:t>Wowza streaming service</w:t>
       </w:r>
     </w:p>
-    <w:bookmarkEnd w:id="6"/>
     <w:bookmarkEnd w:id="7"/>
+    <w:bookmarkEnd w:id="8"/>
     <w:p>
       <w:pPr>
         <w:spacing w:before="120" w:after="120" w:line="276" w:lineRule="auto"/>
@@ -1752,7 +2063,7 @@
           <w:noProof/>
           <w:sz w:val="22"/>
           <w:szCs w:val="22"/>
-          <w:lang w:eastAsia="zh-CN"/>
+          <w:lang w:eastAsia="ja-JP"/>
         </w:rPr>
         <w:drawing>
           <wp:inline distT="0" distB="0" distL="0" distR="0" wp14:anchorId="5DF87074" wp14:editId="0AF11A70">
@@ -1772,7 +2083,7 @@
                     </pic:cNvPicPr>
                   </pic:nvPicPr>
                   <pic:blipFill>
-                    <a:blip r:embed="rId8" cstate="hqprint">
+                    <a:blip r:embed="rId9" cstate="print">
                       <a:extLst>
                         <a:ext uri="{28A0092B-C50C-407E-A947-70E740481C1C}">
                           <a14:useLocalDpi xmlns:a14="http://schemas.microsoft.com/office/drawing/2010/main" val="0"/>
@@ -1821,7 +2132,25 @@
           <w:sz w:val="22"/>
           <w:szCs w:val="22"/>
         </w:rPr>
-        <w:t>The architecture of WOWZA streaming service has 3 main components:</w:t>
+        <w:t xml:space="preserve">The architecture of </w:t>
+      </w:r>
+      <w:proofErr w:type="spellStart"/>
+      <w:r>
+        <w:rPr>
+          <w:rFonts w:ascii="Times New Roman" w:hAnsi="Times New Roman" w:cs="Times New Roman"/>
+          <w:sz w:val="22"/>
+          <w:szCs w:val="22"/>
+        </w:rPr>
+        <w:t>WOWZA</w:t>
+      </w:r>
+      <w:proofErr w:type="spellEnd"/>
+      <w:r>
+        <w:rPr>
+          <w:rFonts w:ascii="Times New Roman" w:hAnsi="Times New Roman" w:cs="Times New Roman"/>
+          <w:sz w:val="22"/>
+          <w:szCs w:val="22"/>
+        </w:rPr>
+        <w:t xml:space="preserve"> streaming service has 3 main components:</w:t>
       </w:r>
     </w:p>
     <w:p>
@@ -1842,7 +2171,61 @@
           <w:szCs w:val="22"/>
         </w:rPr>
         <w:lastRenderedPageBreak/>
-        <w:t xml:space="preserve">Input source: We implement VOD (Video on demand) aspect of WOWZA. VOD is a programming system that allows users to </w:t>
+        <w:t xml:space="preserve">Input source: We implement </w:t>
+      </w:r>
+      <w:proofErr w:type="spellStart"/>
+      <w:r>
+        <w:rPr>
+          <w:rFonts w:ascii="Times New Roman" w:hAnsi="Times New Roman" w:cs="Times New Roman"/>
+          <w:sz w:val="22"/>
+          <w:szCs w:val="22"/>
+        </w:rPr>
+        <w:t>VOD</w:t>
+      </w:r>
+      <w:proofErr w:type="spellEnd"/>
+      <w:r>
+        <w:rPr>
+          <w:rFonts w:ascii="Times New Roman" w:hAnsi="Times New Roman" w:cs="Times New Roman"/>
+          <w:sz w:val="22"/>
+          <w:szCs w:val="22"/>
+        </w:rPr>
+        <w:t xml:space="preserve"> (Video on demand) aspect of </w:t>
+      </w:r>
+      <w:proofErr w:type="spellStart"/>
+      <w:r>
+        <w:rPr>
+          <w:rFonts w:ascii="Times New Roman" w:hAnsi="Times New Roman" w:cs="Times New Roman"/>
+          <w:sz w:val="22"/>
+          <w:szCs w:val="22"/>
+        </w:rPr>
+        <w:t>WOWZA</w:t>
+      </w:r>
+      <w:proofErr w:type="spellEnd"/>
+      <w:r>
+        <w:rPr>
+          <w:rFonts w:ascii="Times New Roman" w:hAnsi="Times New Roman" w:cs="Times New Roman"/>
+          <w:sz w:val="22"/>
+          <w:szCs w:val="22"/>
+        </w:rPr>
+        <w:t xml:space="preserve">. </w:t>
+      </w:r>
+      <w:proofErr w:type="spellStart"/>
+      <w:r>
+        <w:rPr>
+          <w:rFonts w:ascii="Times New Roman" w:hAnsi="Times New Roman" w:cs="Times New Roman"/>
+          <w:sz w:val="22"/>
+          <w:szCs w:val="22"/>
+        </w:rPr>
+        <w:t>VOD</w:t>
+      </w:r>
+      <w:proofErr w:type="spellEnd"/>
+      <w:r>
+        <w:rPr>
+          <w:rFonts w:ascii="Times New Roman" w:hAnsi="Times New Roman" w:cs="Times New Roman"/>
+          <w:sz w:val="22"/>
+          <w:szCs w:val="22"/>
+        </w:rPr>
+        <w:t xml:space="preserve"> is a programming system that allows users to </w:t>
       </w:r>
       <w:r>
         <w:rPr>
@@ -1866,7 +2249,61 @@
           <w:sz w:val="22"/>
           <w:szCs w:val="22"/>
         </w:rPr>
-        <w:t xml:space="preserve"> The video/audio contents are already stored at the server. By using HLS protocol that we mention above, WOWZA stream the VOD, and deliver its content to users.</w:t>
+        <w:t xml:space="preserve"> The video/audio contents are already stored at the server. By using </w:t>
+      </w:r>
+      <w:proofErr w:type="spellStart"/>
+      <w:r>
+        <w:rPr>
+          <w:rFonts w:ascii="Times New Roman" w:hAnsi="Times New Roman" w:cs="Times New Roman"/>
+          <w:sz w:val="22"/>
+          <w:szCs w:val="22"/>
+        </w:rPr>
+        <w:t>HLS</w:t>
+      </w:r>
+      <w:proofErr w:type="spellEnd"/>
+      <w:r>
+        <w:rPr>
+          <w:rFonts w:ascii="Times New Roman" w:hAnsi="Times New Roman" w:cs="Times New Roman"/>
+          <w:sz w:val="22"/>
+          <w:szCs w:val="22"/>
+        </w:rPr>
+        <w:t xml:space="preserve"> protocol that we mention above, </w:t>
+      </w:r>
+      <w:proofErr w:type="spellStart"/>
+      <w:r>
+        <w:rPr>
+          <w:rFonts w:ascii="Times New Roman" w:hAnsi="Times New Roman" w:cs="Times New Roman"/>
+          <w:sz w:val="22"/>
+          <w:szCs w:val="22"/>
+        </w:rPr>
+        <w:t>WOWZA</w:t>
+      </w:r>
+      <w:proofErr w:type="spellEnd"/>
+      <w:r>
+        <w:rPr>
+          <w:rFonts w:ascii="Times New Roman" w:hAnsi="Times New Roman" w:cs="Times New Roman"/>
+          <w:sz w:val="22"/>
+          <w:szCs w:val="22"/>
+        </w:rPr>
+        <w:t xml:space="preserve"> stream the </w:t>
+      </w:r>
+      <w:proofErr w:type="spellStart"/>
+      <w:r>
+        <w:rPr>
+          <w:rFonts w:ascii="Times New Roman" w:hAnsi="Times New Roman" w:cs="Times New Roman"/>
+          <w:sz w:val="22"/>
+          <w:szCs w:val="22"/>
+        </w:rPr>
+        <w:t>VOD</w:t>
+      </w:r>
+      <w:proofErr w:type="spellEnd"/>
+      <w:r>
+        <w:rPr>
+          <w:rFonts w:ascii="Times New Roman" w:hAnsi="Times New Roman" w:cs="Times New Roman"/>
+          <w:sz w:val="22"/>
+          <w:szCs w:val="22"/>
+        </w:rPr>
+        <w:t>, and deliver its content to users.</w:t>
       </w:r>
     </w:p>
     <w:p>
@@ -1886,7 +2323,25 @@
           <w:sz w:val="22"/>
           <w:szCs w:val="22"/>
         </w:rPr>
-        <w:t>Prepare: The output for WOWZA that we implement:</w:t>
+        <w:t xml:space="preserve">Prepare: The output for </w:t>
+      </w:r>
+      <w:proofErr w:type="spellStart"/>
+      <w:r>
+        <w:rPr>
+          <w:rFonts w:ascii="Times New Roman" w:hAnsi="Times New Roman" w:cs="Times New Roman"/>
+          <w:sz w:val="22"/>
+          <w:szCs w:val="22"/>
+        </w:rPr>
+        <w:t>WOWZA</w:t>
+      </w:r>
+      <w:proofErr w:type="spellEnd"/>
+      <w:r>
+        <w:rPr>
+          <w:rFonts w:ascii="Times New Roman" w:hAnsi="Times New Roman" w:cs="Times New Roman"/>
+          <w:sz w:val="22"/>
+          <w:szCs w:val="22"/>
+        </w:rPr>
+        <w:t xml:space="preserve"> that we implement:</w:t>
       </w:r>
     </w:p>
     <w:p>
@@ -1919,7 +2374,25 @@
           <w:sz w:val="22"/>
           <w:szCs w:val="22"/>
         </w:rPr>
-        <w:t>HTTP Live streaming (HSL)</w:t>
+        <w:t>HTTP Live streaming (</w:t>
+      </w:r>
+      <w:proofErr w:type="spellStart"/>
+      <w:r>
+        <w:rPr>
+          <w:rFonts w:ascii="Times New Roman" w:eastAsia="Times New Roman" w:hAnsi="Times New Roman" w:cs="Times New Roman"/>
+          <w:sz w:val="22"/>
+          <w:szCs w:val="22"/>
+        </w:rPr>
+        <w:t>HSL</w:t>
+      </w:r>
+      <w:proofErr w:type="spellEnd"/>
+      <w:r>
+        <w:rPr>
+          <w:rFonts w:ascii="Times New Roman" w:eastAsia="Times New Roman" w:hAnsi="Times New Roman" w:cs="Times New Roman"/>
+          <w:sz w:val="22"/>
+          <w:szCs w:val="22"/>
+        </w:rPr>
+        <w:t>)</w:t>
       </w:r>
       <w:r>
         <w:rPr>
@@ -1952,8 +2425,18 @@
           <w:sz w:val="22"/>
           <w:szCs w:val="22"/>
         </w:rPr>
-        <w:t>Codecs: MP4</w:t>
-      </w:r>
+        <w:t xml:space="preserve">Codecs: </w:t>
+      </w:r>
+      <w:proofErr w:type="spellStart"/>
+      <w:r>
+        <w:rPr>
+          <w:rFonts w:ascii="Times New Roman" w:hAnsi="Times New Roman" w:cs="Times New Roman"/>
+          <w:sz w:val="22"/>
+          <w:szCs w:val="22"/>
+        </w:rPr>
+        <w:t>MP4</w:t>
+      </w:r>
+      <w:proofErr w:type="spellEnd"/>
     </w:p>
     <w:p>
       <w:pPr>
@@ -1977,8 +2460,72 @@
           <w:sz w:val="22"/>
           <w:szCs w:val="22"/>
         </w:rPr>
-        <w:t>Resolution: 720p, 1080p, UHD 4K</w:t>
-      </w:r>
+        <w:t xml:space="preserve">Resolution: </w:t>
+      </w:r>
+      <w:proofErr w:type="spellStart"/>
+      <w:r>
+        <w:rPr>
+          <w:rFonts w:ascii="Times New Roman" w:hAnsi="Times New Roman" w:cs="Times New Roman"/>
+          <w:sz w:val="22"/>
+          <w:szCs w:val="22"/>
+        </w:rPr>
+        <w:t>720p</w:t>
+      </w:r>
+      <w:proofErr w:type="spellEnd"/>
+      <w:r>
+        <w:rPr>
+          <w:rFonts w:ascii="Times New Roman" w:hAnsi="Times New Roman" w:cs="Times New Roman"/>
+          <w:sz w:val="22"/>
+          <w:szCs w:val="22"/>
+        </w:rPr>
+        <w:t xml:space="preserve">, </w:t>
+      </w:r>
+      <w:proofErr w:type="spellStart"/>
+      <w:r>
+        <w:rPr>
+          <w:rFonts w:ascii="Times New Roman" w:hAnsi="Times New Roman" w:cs="Times New Roman"/>
+          <w:sz w:val="22"/>
+          <w:szCs w:val="22"/>
+        </w:rPr>
+        <w:t>1080p</w:t>
+      </w:r>
+      <w:proofErr w:type="spellEnd"/>
+      <w:r>
+        <w:rPr>
+          <w:rFonts w:ascii="Times New Roman" w:hAnsi="Times New Roman" w:cs="Times New Roman"/>
+          <w:sz w:val="22"/>
+          <w:szCs w:val="22"/>
+        </w:rPr>
+        <w:t xml:space="preserve">, </w:t>
+      </w:r>
+      <w:proofErr w:type="spellStart"/>
+      <w:r>
+        <w:rPr>
+          <w:rFonts w:ascii="Times New Roman" w:hAnsi="Times New Roman" w:cs="Times New Roman"/>
+          <w:sz w:val="22"/>
+          <w:szCs w:val="22"/>
+        </w:rPr>
+        <w:t>UHD</w:t>
+      </w:r>
+      <w:proofErr w:type="spellEnd"/>
+      <w:r>
+        <w:rPr>
+          <w:rFonts w:ascii="Times New Roman" w:hAnsi="Times New Roman" w:cs="Times New Roman"/>
+          <w:sz w:val="22"/>
+          <w:szCs w:val="22"/>
+        </w:rPr>
+        <w:t xml:space="preserve"> </w:t>
+      </w:r>
+      <w:proofErr w:type="spellStart"/>
+      <w:r>
+        <w:rPr>
+          <w:rFonts w:ascii="Times New Roman" w:hAnsi="Times New Roman" w:cs="Times New Roman"/>
+          <w:sz w:val="22"/>
+          <w:szCs w:val="22"/>
+        </w:rPr>
+        <w:t>4K</w:t>
+      </w:r>
+      <w:proofErr w:type="spellEnd"/>
     </w:p>
     <w:p>
       <w:pPr>
@@ -2008,7 +2555,25 @@
           <w:sz w:val="22"/>
           <w:szCs w:val="22"/>
         </w:rPr>
-        <w:t xml:space="preserve">Deliver: WOWZA </w:t>
+        <w:t xml:space="preserve">Deliver: </w:t>
+      </w:r>
+      <w:proofErr w:type="spellStart"/>
+      <w:r>
+        <w:rPr>
+          <w:rFonts w:ascii="Times New Roman" w:hAnsi="Times New Roman" w:cs="Times New Roman"/>
+          <w:sz w:val="22"/>
+          <w:szCs w:val="22"/>
+        </w:rPr>
+        <w:t>WOWZA</w:t>
+      </w:r>
+      <w:proofErr w:type="spellEnd"/>
+      <w:r>
+        <w:rPr>
+          <w:rFonts w:ascii="Times New Roman" w:hAnsi="Times New Roman" w:cs="Times New Roman"/>
+          <w:sz w:val="22"/>
+          <w:szCs w:val="22"/>
+        </w:rPr>
+        <w:t xml:space="preserve"> </w:t>
       </w:r>
       <w:r>
         <w:rPr>
@@ -2066,7 +2631,25 @@
           <w:sz w:val="22"/>
           <w:szCs w:val="22"/>
         </w:rPr>
-        <w:t>Player: Microsoft Silverlight, Apple QuickTime, iOS native player, Android.</w:t>
+        <w:t xml:space="preserve">Player: Microsoft Silverlight, Apple QuickTime, </w:t>
+      </w:r>
+      <w:proofErr w:type="spellStart"/>
+      <w:r>
+        <w:rPr>
+          <w:rFonts w:ascii="Times New Roman" w:hAnsi="Times New Roman" w:cs="Times New Roman"/>
+          <w:sz w:val="22"/>
+          <w:szCs w:val="22"/>
+        </w:rPr>
+        <w:t>iOS</w:t>
+      </w:r>
+      <w:proofErr w:type="spellEnd"/>
+      <w:r>
+        <w:rPr>
+          <w:rFonts w:ascii="Times New Roman" w:hAnsi="Times New Roman" w:cs="Times New Roman"/>
+          <w:sz w:val="22"/>
+          <w:szCs w:val="22"/>
+        </w:rPr>
+        <w:t xml:space="preserve"> native player, Android.</w:t>
       </w:r>
     </w:p>
     <w:p>
@@ -2313,6 +2896,7 @@
           <w:sz w:val="22"/>
           <w:szCs w:val="22"/>
         </w:rPr>
+        <w:lastRenderedPageBreak/>
         <w:t>5.</w:t>
       </w:r>
       <w:r>
@@ -2350,7 +2934,60 @@
           <w:szCs w:val="22"/>
         </w:rPr>
         <w:tab/>
-        <w:t>Khoá học HTML: khoa-hoc-html (if course title is not duplicated)</w:t>
+      </w:r>
+      <w:proofErr w:type="spellStart"/>
+      <w:r>
+        <w:rPr>
+          <w:rFonts w:ascii="Times New Roman" w:hAnsi="Times New Roman" w:cs="Times New Roman"/>
+          <w:sz w:val="22"/>
+          <w:szCs w:val="22"/>
+        </w:rPr>
+        <w:t>Khoá</w:t>
+      </w:r>
+      <w:proofErr w:type="spellEnd"/>
+      <w:r>
+        <w:rPr>
+          <w:rFonts w:ascii="Times New Roman" w:hAnsi="Times New Roman" w:cs="Times New Roman"/>
+          <w:sz w:val="22"/>
+          <w:szCs w:val="22"/>
+        </w:rPr>
+        <w:t xml:space="preserve"> </w:t>
+      </w:r>
+      <w:proofErr w:type="spellStart"/>
+      <w:r>
+        <w:rPr>
+          <w:rFonts w:ascii="Times New Roman" w:hAnsi="Times New Roman" w:cs="Times New Roman"/>
+          <w:sz w:val="22"/>
+          <w:szCs w:val="22"/>
+        </w:rPr>
+        <w:t>học</w:t>
+      </w:r>
+      <w:proofErr w:type="spellEnd"/>
+      <w:r>
+        <w:rPr>
+          <w:rFonts w:ascii="Times New Roman" w:hAnsi="Times New Roman" w:cs="Times New Roman"/>
+          <w:sz w:val="22"/>
+          <w:szCs w:val="22"/>
+        </w:rPr>
+        <w:t xml:space="preserve"> HTML: </w:t>
+      </w:r>
+      <w:proofErr w:type="spellStart"/>
+      <w:r>
+        <w:rPr>
+          <w:rFonts w:ascii="Times New Roman" w:hAnsi="Times New Roman" w:cs="Times New Roman"/>
+          <w:sz w:val="22"/>
+          <w:szCs w:val="22"/>
+        </w:rPr>
+        <w:t>khoa</w:t>
+      </w:r>
+      <w:proofErr w:type="spellEnd"/>
+      <w:r>
+        <w:rPr>
+          <w:rFonts w:ascii="Times New Roman" w:hAnsi="Times New Roman" w:cs="Times New Roman"/>
+          <w:sz w:val="22"/>
+          <w:szCs w:val="22"/>
+        </w:rPr>
+        <w:t>-hoc-html (if course title is not duplicated)</w:t>
       </w:r>
     </w:p>
     <w:p>
@@ -2378,7 +3015,60 @@
           <w:szCs w:val="22"/>
         </w:rPr>
         <w:tab/>
-        <w:t>Khoá học HTML: khoa-hoc-html-1 (if course title is duplicated)</w:t>
+      </w:r>
+      <w:proofErr w:type="spellStart"/>
+      <w:r>
+        <w:rPr>
+          <w:rFonts w:ascii="Times New Roman" w:hAnsi="Times New Roman" w:cs="Times New Roman"/>
+          <w:sz w:val="22"/>
+          <w:szCs w:val="22"/>
+        </w:rPr>
+        <w:t>Khoá</w:t>
+      </w:r>
+      <w:proofErr w:type="spellEnd"/>
+      <w:r>
+        <w:rPr>
+          <w:rFonts w:ascii="Times New Roman" w:hAnsi="Times New Roman" w:cs="Times New Roman"/>
+          <w:sz w:val="22"/>
+          <w:szCs w:val="22"/>
+        </w:rPr>
+        <w:t xml:space="preserve"> </w:t>
+      </w:r>
+      <w:proofErr w:type="spellStart"/>
+      <w:r>
+        <w:rPr>
+          <w:rFonts w:ascii="Times New Roman" w:hAnsi="Times New Roman" w:cs="Times New Roman"/>
+          <w:sz w:val="22"/>
+          <w:szCs w:val="22"/>
+        </w:rPr>
+        <w:t>học</w:t>
+      </w:r>
+      <w:proofErr w:type="spellEnd"/>
+      <w:r>
+        <w:rPr>
+          <w:rFonts w:ascii="Times New Roman" w:hAnsi="Times New Roman" w:cs="Times New Roman"/>
+          <w:sz w:val="22"/>
+          <w:szCs w:val="22"/>
+        </w:rPr>
+        <w:t xml:space="preserve"> HTML: </w:t>
+      </w:r>
+      <w:proofErr w:type="spellStart"/>
+      <w:r>
+        <w:rPr>
+          <w:rFonts w:ascii="Times New Roman" w:hAnsi="Times New Roman" w:cs="Times New Roman"/>
+          <w:sz w:val="22"/>
+          <w:szCs w:val="22"/>
+        </w:rPr>
+        <w:t>khoa</w:t>
+      </w:r>
+      <w:proofErr w:type="spellEnd"/>
+      <w:r>
+        <w:rPr>
+          <w:rFonts w:ascii="Times New Roman" w:hAnsi="Times New Roman" w:cs="Times New Roman"/>
+          <w:sz w:val="22"/>
+          <w:szCs w:val="22"/>
+        </w:rPr>
+        <w:t>-hoc-html-1 (if course title is duplicated)</w:t>
       </w:r>
     </w:p>
     <w:p>
@@ -2416,7 +3106,7 @@
           <w:b/>
           <w:noProof/>
           <w:color w:val="000000" w:themeColor="text1"/>
-          <w:lang w:eastAsia="zh-CN"/>
+          <w:lang w:eastAsia="ja-JP"/>
         </w:rPr>
         <w:drawing>
           <wp:inline distT="0" distB="0" distL="0" distR="0" wp14:anchorId="5CEB5CA1" wp14:editId="6B42480B">
@@ -2436,7 +3126,7 @@
                     </pic:cNvPicPr>
                   </pic:nvPicPr>
                   <pic:blipFill>
-                    <a:blip r:embed="rId9" cstate="print">
+                    <a:blip r:embed="rId10" cstate="print">
                       <a:extLst>
                         <a:ext uri="{28A0092B-C50C-407E-A947-70E740481C1C}">
                           <a14:useLocalDpi xmlns:a14="http://schemas.microsoft.com/office/drawing/2010/main" val="0"/>
@@ -2558,7 +3248,7 @@
           <w:rFonts w:ascii="Times New Roman" w:hAnsi="Times New Roman" w:cs="Times New Roman"/>
           <w:b/>
           <w:noProof/>
-          <w:lang w:eastAsia="zh-CN"/>
+          <w:lang w:eastAsia="ja-JP"/>
         </w:rPr>
         <w:drawing>
           <wp:inline distT="0" distB="0" distL="0" distR="0" wp14:anchorId="098F97FE" wp14:editId="33A3E3B7">
@@ -2578,7 +3268,7 @@
                     </pic:cNvPicPr>
                   </pic:nvPicPr>
                   <pic:blipFill>
-                    <a:blip r:embed="rId10" cstate="hqprint">
+                    <a:blip r:embed="rId11" cstate="print">
                       <a:extLst>
                         <a:ext uri="{28A0092B-C50C-407E-A947-70E740481C1C}">
                           <a14:useLocalDpi xmlns:a14="http://schemas.microsoft.com/office/drawing/2010/main" val="0"/>
@@ -2671,7 +3361,21 @@
         <w:rPr>
           <w:rFonts w:ascii="Times New Roman" w:hAnsi="Times New Roman" w:cs="Times New Roman"/>
         </w:rPr>
-        <w:t>After experiment many time, we conclude that WOWZA is suitable and worth for building streaming application.</w:t>
+        <w:t xml:space="preserve">After experiment many time, we conclude that </w:t>
+      </w:r>
+      <w:proofErr w:type="spellStart"/>
+      <w:r>
+        <w:rPr>
+          <w:rFonts w:ascii="Times New Roman" w:hAnsi="Times New Roman" w:cs="Times New Roman"/>
+        </w:rPr>
+        <w:t>WOWZA</w:t>
+      </w:r>
+      <w:proofErr w:type="spellEnd"/>
+      <w:r>
+        <w:rPr>
+          <w:rFonts w:ascii="Times New Roman" w:hAnsi="Times New Roman" w:cs="Times New Roman"/>
+        </w:rPr>
+        <w:t xml:space="preserve"> is suitable and worth for building streaming application.</w:t>
       </w:r>
     </w:p>
     <w:p>
@@ -2706,11 +3410,33 @@
           <w:rFonts w:ascii="Times New Roman" w:hAnsi="Times New Roman" w:cs="Times New Roman"/>
         </w:rPr>
       </w:pPr>
-      <w:r>
-        <w:rPr>
-          <w:rFonts w:ascii="Times New Roman" w:hAnsi="Times New Roman" w:cs="Times New Roman"/>
-        </w:rPr>
-        <w:t>WOWZA has been widely used in several systems, such as Facebook, Vimeo, Walt Disney.</w:t>
+      <w:proofErr w:type="spellStart"/>
+      <w:r>
+        <w:rPr>
+          <w:rFonts w:ascii="Times New Roman" w:hAnsi="Times New Roman" w:cs="Times New Roman"/>
+        </w:rPr>
+        <w:t>WOWZA</w:t>
+      </w:r>
+      <w:proofErr w:type="spellEnd"/>
+      <w:r>
+        <w:rPr>
+          <w:rFonts w:ascii="Times New Roman" w:hAnsi="Times New Roman" w:cs="Times New Roman"/>
+        </w:rPr>
+        <w:t xml:space="preserve"> has been widely used in several systems, such as Facebook, </w:t>
+      </w:r>
+      <w:proofErr w:type="spellStart"/>
+      <w:r>
+        <w:rPr>
+          <w:rFonts w:ascii="Times New Roman" w:hAnsi="Times New Roman" w:cs="Times New Roman"/>
+        </w:rPr>
+        <w:t>Vimeo</w:t>
+      </w:r>
+      <w:proofErr w:type="spellEnd"/>
+      <w:r>
+        <w:rPr>
+          <w:rFonts w:ascii="Times New Roman" w:hAnsi="Times New Roman" w:cs="Times New Roman"/>
+        </w:rPr>
+        <w:t>, Walt Disney.</w:t>
       </w:r>
     </w:p>
     <w:p>
@@ -2854,7 +3580,43 @@
           <w:sz w:val="22"/>
           <w:szCs w:val="22"/>
         </w:rPr>
-        <w:t>This paper owes massive thanks to Mr. Nguyen Huy Hung at FPT University. He was always support us whenever we ran into trouble</w:t>
+        <w:t xml:space="preserve">This paper owes massive thanks to Mr. Nguyen </w:t>
+      </w:r>
+      <w:proofErr w:type="spellStart"/>
+      <w:r>
+        <w:rPr>
+          <w:rFonts w:ascii="Times New Roman" w:hAnsi="Times New Roman" w:cs="Times New Roman"/>
+          <w:sz w:val="22"/>
+          <w:szCs w:val="22"/>
+        </w:rPr>
+        <w:t>Huy</w:t>
+      </w:r>
+      <w:proofErr w:type="spellEnd"/>
+      <w:r>
+        <w:rPr>
+          <w:rFonts w:ascii="Times New Roman" w:hAnsi="Times New Roman" w:cs="Times New Roman"/>
+          <w:sz w:val="22"/>
+          <w:szCs w:val="22"/>
+        </w:rPr>
+        <w:t xml:space="preserve"> Hung at </w:t>
+      </w:r>
+      <w:proofErr w:type="spellStart"/>
+      <w:r>
+        <w:rPr>
+          <w:rFonts w:ascii="Times New Roman" w:hAnsi="Times New Roman" w:cs="Times New Roman"/>
+          <w:sz w:val="22"/>
+          <w:szCs w:val="22"/>
+        </w:rPr>
+        <w:t>FPT</w:t>
+      </w:r>
+      <w:proofErr w:type="spellEnd"/>
+      <w:r>
+        <w:rPr>
+          <w:rFonts w:ascii="Times New Roman" w:hAnsi="Times New Roman" w:cs="Times New Roman"/>
+          <w:sz w:val="22"/>
+          <w:szCs w:val="22"/>
+        </w:rPr>
+        <w:t xml:space="preserve"> University. He was always support us whenever we ran into trouble</w:t>
       </w:r>
       <w:r>
         <w:rPr>
@@ -2983,13 +3745,13 @@
       <w:r>
         <w:t xml:space="preserve"> </w:t>
       </w:r>
-      <w:bookmarkStart w:id="8" w:name="OLE_LINK458"/>
-      <w:bookmarkStart w:id="9" w:name="OLE_LINK459"/>
+      <w:bookmarkStart w:id="9" w:name="OLE_LINK458"/>
+      <w:bookmarkStart w:id="10" w:name="OLE_LINK459"/>
       <w:r>
         <w:t>Available</w:t>
       </w:r>
-      <w:bookmarkEnd w:id="8"/>
       <w:bookmarkEnd w:id="9"/>
+      <w:bookmarkEnd w:id="10"/>
       <w:r>
         <w:t xml:space="preserve">: </w:t>
       </w:r>
@@ -2999,21 +3761,57 @@
           <w:u w:val="single"/>
           <w:lang w:eastAsia="ja-JP"/>
         </w:rPr>
-        <w:t>https://playframework.com/documentation/2.5.x/Home</w:t>
+        <w:t>https://</w:t>
+      </w:r>
+      <w:proofErr w:type="spellStart"/>
+      <w:r>
+        <w:rPr>
+          <w:color w:val="0070C0"/>
+          <w:u w:val="single"/>
+          <w:lang w:eastAsia="ja-JP"/>
+        </w:rPr>
+        <w:t>playframework.com</w:t>
+      </w:r>
+      <w:proofErr w:type="spellEnd"/>
+      <w:r>
+        <w:rPr>
+          <w:color w:val="0070C0"/>
+          <w:u w:val="single"/>
+          <w:lang w:eastAsia="ja-JP"/>
+        </w:rPr>
+        <w:t>/documentation/</w:t>
+      </w:r>
+      <w:proofErr w:type="spellStart"/>
+      <w:r>
+        <w:rPr>
+          <w:color w:val="0070C0"/>
+          <w:u w:val="single"/>
+          <w:lang w:eastAsia="ja-JP"/>
+        </w:rPr>
+        <w:t>2.5.x</w:t>
+      </w:r>
+      <w:proofErr w:type="spellEnd"/>
+      <w:r>
+        <w:rPr>
+          <w:color w:val="0070C0"/>
+          <w:u w:val="single"/>
+          <w:lang w:eastAsia="ja-JP"/>
+        </w:rPr>
+        <w:t>/Home</w:t>
       </w:r>
       <w:r>
         <w:t xml:space="preserve">. </w:t>
       </w:r>
-      <w:bookmarkStart w:id="10" w:name="OLE_LINK608"/>
-      <w:bookmarkStart w:id="11" w:name="OLE_LINK609"/>
-      <w:bookmarkStart w:id="12" w:name="OLE_LINK660"/>
+      <w:bookmarkStart w:id="11" w:name="OLE_LINK608"/>
+      <w:bookmarkStart w:id="12" w:name="OLE_LINK609"/>
+      <w:bookmarkStart w:id="13" w:name="OLE_LINK660"/>
       <w:r>
         <w:t xml:space="preserve">Accessed on: Jan. 2018. </w:t>
       </w:r>
     </w:p>
-    <w:bookmarkEnd w:id="10"/>
     <w:bookmarkEnd w:id="11"/>
     <w:bookmarkEnd w:id="12"/>
+    <w:bookmarkEnd w:id="13"/>
     <w:p>
       <w:pPr>
         <w:pStyle w:val="NormalWeb"/>
@@ -3028,17 +3826,25 @@
         <w:spacing w:after="240" w:afterAutospacing="0"/>
         <w:ind w:left="426" w:hanging="426"/>
       </w:pPr>
+      <w:proofErr w:type="spellStart"/>
       <w:r>
         <w:rPr>
           <w:b/>
         </w:rPr>
-        <w:t>Wowza Streaming Engine</w:t>
+        <w:t>Wowza</w:t>
+      </w:r>
+      <w:proofErr w:type="spellEnd"/>
+      <w:r>
+        <w:rPr>
+          <w:b/>
+        </w:rPr>
+        <w:t xml:space="preserve"> Streaming Engine</w:t>
       </w:r>
       <w:r>
         <w:t xml:space="preserve"> </w:t>
       </w:r>
-      <w:bookmarkStart w:id="13" w:name="OLE_LINK649"/>
-      <w:bookmarkStart w:id="14" w:name="OLE_LINK650"/>
+      <w:bookmarkStart w:id="14" w:name="OLE_LINK649"/>
+      <w:bookmarkStart w:id="15" w:name="OLE_LINK650"/>
       <w:r>
         <w:rPr>
           <w:i/>
@@ -3048,8 +3854,8 @@
       <w:r>
         <w:t xml:space="preserve">Available: </w:t>
       </w:r>
-      <w:bookmarkEnd w:id="13"/>
       <w:bookmarkEnd w:id="14"/>
+      <w:bookmarkEnd w:id="15"/>
       <w:r>
         <w:rPr>
           <w:color w:val="0070C0"/>
@@ -3075,7 +3881,21 @@
         <w:rPr>
           <w:rStyle w:val="Hyperlink"/>
         </w:rPr>
-        <w:t>https://www.wowza.com/products/streaming-engine/documentation</w:t>
+        <w:t>https://</w:t>
+      </w:r>
+      <w:proofErr w:type="spellStart"/>
+      <w:r>
+        <w:rPr>
+          <w:rStyle w:val="Hyperlink"/>
+        </w:rPr>
+        <w:t>www.wowza.com</w:t>
+      </w:r>
+      <w:proofErr w:type="spellEnd"/>
+      <w:r>
+        <w:rPr>
+          <w:rStyle w:val="Hyperlink"/>
+        </w:rPr>
+        <w:t>/products/streaming-engine/documentation</w:t>
       </w:r>
       <w:r>
         <w:rPr>
@@ -3123,7 +3943,23 @@
           <w:rFonts w:ascii="Times New Roman" w:hAnsi="Times New Roman" w:cs="Times New Roman"/>
           <w:b/>
         </w:rPr>
-        <w:t xml:space="preserve">Play Framwork 2.5 Deployment </w:t>
+        <w:t xml:space="preserve">Play </w:t>
+      </w:r>
+      <w:proofErr w:type="spellStart"/>
+      <w:r>
+        <w:rPr>
+          <w:rFonts w:ascii="Times New Roman" w:hAnsi="Times New Roman" w:cs="Times New Roman"/>
+          <w:b/>
+        </w:rPr>
+        <w:t>Framwork</w:t>
+      </w:r>
+      <w:proofErr w:type="spellEnd"/>
+      <w:r>
+        <w:rPr>
+          <w:rFonts w:ascii="Times New Roman" w:hAnsi="Times New Roman" w:cs="Times New Roman"/>
+          <w:b/>
+        </w:rPr>
+        <w:t xml:space="preserve"> 2.5 Deployment </w:t>
       </w:r>
       <w:r>
         <w:rPr>
@@ -3151,7 +3987,7 @@
           <w:u w:val="single"/>
         </w:rPr>
       </w:pPr>
-      <w:hyperlink r:id="rId11" w:history="1">
+      <w:hyperlink r:id="rId12" w:history="1">
         <w:r>
           <w:rPr>
             <w:rStyle w:val="Hyperlink"/>
@@ -3175,19 +4011,17 @@
         </w:rPr>
         <w:t xml:space="preserve"> </w:t>
       </w:r>
-      <w:bookmarkStart w:id="15" w:name="OLE_LINK664"/>
-      <w:bookmarkStart w:id="16" w:name="OLE_LINK665"/>
-      <w:bookmarkStart w:id="17" w:name="_GoBack"/>
+      <w:bookmarkStart w:id="16" w:name="OLE_LINK664"/>
+      <w:bookmarkStart w:id="17" w:name="OLE_LINK665"/>
+      <w:r>
+        <w:rPr>
+          <w:rFonts w:ascii="Times New Roman" w:hAnsi="Times New Roman" w:cs="Times New Roman"/>
+          <w:color w:val="000000" w:themeColor="text1"/>
+        </w:rPr>
+        <w:t xml:space="preserve">Accessed on: April. 2018. </w:t>
+      </w:r>
+      <w:bookmarkEnd w:id="16"/>
       <w:bookmarkEnd w:id="17"/>
-      <w:r>
-        <w:rPr>
-          <w:rFonts w:ascii="Times New Roman" w:hAnsi="Times New Roman" w:cs="Times New Roman"/>
-          <w:color w:val="000000" w:themeColor="text1"/>
-        </w:rPr>
-        <w:t xml:space="preserve">Accessed on: April. 2018. </w:t>
-      </w:r>
-      <w:bookmarkEnd w:id="15"/>
-      <w:bookmarkEnd w:id="16"/>
     </w:p>
     <w:p>
       <w:pPr>
@@ -3200,7 +4034,7 @@
           <w:color w:val="000000" w:themeColor="text1"/>
         </w:rPr>
       </w:pPr>
-      <w:hyperlink r:id="rId12" w:anchor="using-the-dist-task" w:history="1">
+      <w:hyperlink r:id="rId13" w:anchor="using-the-dist-task" w:history="1">
         <w:r>
           <w:rPr>
             <w:rStyle w:val="Hyperlink"/>
@@ -3281,13 +4115,24 @@
           <w:color w:val="000000" w:themeColor="text1"/>
         </w:rPr>
       </w:pPr>
+      <w:proofErr w:type="spellStart"/>
       <w:r>
         <w:rPr>
           <w:rFonts w:ascii="Times New Roman" w:hAnsi="Times New Roman" w:cs="Times New Roman"/>
           <w:b/>
           <w:color w:val="000000" w:themeColor="text1"/>
         </w:rPr>
-        <w:t>2O17 TRAINING INDUSTRY REPORT</w:t>
+        <w:lastRenderedPageBreak/>
+        <w:t>2O17</w:t>
+      </w:r>
+      <w:proofErr w:type="spellEnd"/>
+      <w:r>
+        <w:rPr>
+          <w:rFonts w:ascii="Times New Roman" w:hAnsi="Times New Roman" w:cs="Times New Roman"/>
+          <w:b/>
+          <w:color w:val="000000" w:themeColor="text1"/>
+        </w:rPr>
+        <w:t xml:space="preserve"> TRAINING INDUSTRY REPORT</w:t>
       </w:r>
       <w:r>
         <w:rPr>
@@ -3311,7 +4156,7 @@
         </w:rPr>
         <w:t xml:space="preserve"> Available: </w:t>
       </w:r>
-      <w:hyperlink r:id="rId13" w:history="1">
+      <w:hyperlink r:id="rId14" w:history="1">
         <w:r>
           <w:rPr>
             <w:rStyle w:val="Hyperlink"/>
@@ -3360,7 +4205,7 @@
 </file>
 
 <file path=word/endnotes.xml><?xml version="1.0" encoding="utf-8"?>
-<w:endnotes xmlns:wpc="http://schemas.microsoft.com/office/word/2010/wordprocessingCanvas" xmlns:cx="http://schemas.microsoft.com/office/drawing/2014/chartex" xmlns:cx1="http://schemas.microsoft.com/office/drawing/2015/9/8/chartex" xmlns:cx2="http://schemas.microsoft.com/office/drawing/2015/10/21/chartex" xmlns:cx3="http://schemas.microsoft.com/office/drawing/2016/5/9/chartex" xmlns:cx4="http://schemas.microsoft.com/office/drawing/2016/5/10/chartex" xmlns:cx5="http://schemas.microsoft.com/office/drawing/2016/5/11/chartex" xmlns:cx6="http://schemas.microsoft.com/office/drawing/2016/5/12/chartex" xmlns:cx7="http://schemas.microsoft.com/office/drawing/2016/5/13/chartex" xmlns:cx8="http://schemas.microsoft.com/office/drawing/2016/5/14/chartex" xmlns:mc="http://schemas.openxmlformats.org/markup-compatibility/2006" xmlns:aink="http://schemas.microsoft.com/office/drawing/2016/ink" xmlns:am3d="http://schemas.microsoft.com/office/drawing/2017/model3d" xmlns:o="urn:schemas-microsoft-com:office:office" xmlns:r="http://schemas.openxmlformats.org/officeDocument/2006/relationships" xmlns:m="http://schemas.openxmlformats.org/officeDocument/2006/math" xmlns:v="urn:schemas-microsoft-com:vml" xmlns:wp14="http://schemas.microsoft.com/office/word/2010/wordprocessingDrawing" xmlns:wp="http://schemas.openxmlformats.org/drawingml/2006/wordprocessingDrawing" xmlns:w10="urn:schemas-microsoft-com:office:word" xmlns:w="http://schemas.openxmlformats.org/wordprocessingml/2006/main" xmlns:w14="http://schemas.microsoft.com/office/word/2010/wordml" xmlns:w15="http://schemas.microsoft.com/office/word/2012/wordml" xmlns:w16cid="http://schemas.microsoft.com/office/word/2016/wordml/cid" xmlns:w16se="http://schemas.microsoft.com/office/word/2015/wordml/symex" xmlns:wpg="http://schemas.microsoft.com/office/word/2010/wordprocessingGroup" xmlns:wpi="http://schemas.microsoft.com/office/word/2010/wordprocessingInk" xmlns:wne="http://schemas.microsoft.com/office/word/2006/wordml" xmlns:wps="http://schemas.microsoft.com/office/word/2010/wordprocessingShape" mc:Ignorable="w14 w15 w16se w16cid wp14">
+<w:endnotes xmlns:wpc="http://schemas.microsoft.com/office/word/2010/wordprocessingCanvas" xmlns:mc="http://schemas.openxmlformats.org/markup-compatibility/2006" xmlns:o="urn:schemas-microsoft-com:office:office" xmlns:r="http://schemas.openxmlformats.org/officeDocument/2006/relationships" xmlns:m="http://schemas.openxmlformats.org/officeDocument/2006/math" xmlns:v="urn:schemas-microsoft-com:vml" xmlns:wp14="http://schemas.microsoft.com/office/word/2010/wordprocessingDrawing" xmlns:wp="http://schemas.openxmlformats.org/drawingml/2006/wordprocessingDrawing" xmlns:w10="urn:schemas-microsoft-com:office:word" xmlns:w="http://schemas.openxmlformats.org/wordprocessingml/2006/main" xmlns:w14="http://schemas.microsoft.com/office/word/2010/wordml" xmlns:wpg="http://schemas.microsoft.com/office/word/2010/wordprocessingGroup" xmlns:wpi="http://schemas.microsoft.com/office/word/2010/wordprocessingInk" xmlns:wne="http://schemas.microsoft.com/office/word/2006/wordml" xmlns:wps="http://schemas.microsoft.com/office/word/2010/wordprocessingShape" mc:Ignorable="w14 wp14">
   <w:endnote w:type="separator" w:id="-1">
     <w:p>
       <w:r>
@@ -3379,7 +4224,7 @@
 </file>
 
 <file path=word/footnotes.xml><?xml version="1.0" encoding="utf-8"?>
-<w:footnotes xmlns:wpc="http://schemas.microsoft.com/office/word/2010/wordprocessingCanvas" xmlns:cx="http://schemas.microsoft.com/office/drawing/2014/chartex" xmlns:cx1="http://schemas.microsoft.com/office/drawing/2015/9/8/chartex" xmlns:cx2="http://schemas.microsoft.com/office/drawing/2015/10/21/chartex" xmlns:cx3="http://schemas.microsoft.com/office/drawing/2016/5/9/chartex" xmlns:cx4="http://schemas.microsoft.com/office/drawing/2016/5/10/chartex" xmlns:cx5="http://schemas.microsoft.com/office/drawing/2016/5/11/chartex" xmlns:cx6="http://schemas.microsoft.com/office/drawing/2016/5/12/chartex" xmlns:cx7="http://schemas.microsoft.com/office/drawing/2016/5/13/chartex" xmlns:cx8="http://schemas.microsoft.com/office/drawing/2016/5/14/chartex" xmlns:mc="http://schemas.openxmlformats.org/markup-compatibility/2006" xmlns:aink="http://schemas.microsoft.com/office/drawing/2016/ink" xmlns:am3d="http://schemas.microsoft.com/office/drawing/2017/model3d" xmlns:o="urn:schemas-microsoft-com:office:office" xmlns:r="http://schemas.openxmlformats.org/officeDocument/2006/relationships" xmlns:m="http://schemas.openxmlformats.org/officeDocument/2006/math" xmlns:v="urn:schemas-microsoft-com:vml" xmlns:wp14="http://schemas.microsoft.com/office/word/2010/wordprocessingDrawing" xmlns:wp="http://schemas.openxmlformats.org/drawingml/2006/wordprocessingDrawing" xmlns:w10="urn:schemas-microsoft-com:office:word" xmlns:w="http://schemas.openxmlformats.org/wordprocessingml/2006/main" xmlns:w14="http://schemas.microsoft.com/office/word/2010/wordml" xmlns:w15="http://schemas.microsoft.com/office/word/2012/wordml" xmlns:w16cid="http://schemas.microsoft.com/office/word/2016/wordml/cid" xmlns:w16se="http://schemas.microsoft.com/office/word/2015/wordml/symex" xmlns:wpg="http://schemas.microsoft.com/office/word/2010/wordprocessingGroup" xmlns:wpi="http://schemas.microsoft.com/office/word/2010/wordprocessingInk" xmlns:wne="http://schemas.microsoft.com/office/word/2006/wordml" xmlns:wps="http://schemas.microsoft.com/office/word/2010/wordprocessingShape" mc:Ignorable="w14 w15 w16se w16cid wp14">
+<w:footnotes xmlns:wpc="http://schemas.microsoft.com/office/word/2010/wordprocessingCanvas" xmlns:mc="http://schemas.openxmlformats.org/markup-compatibility/2006" xmlns:o="urn:schemas-microsoft-com:office:office" xmlns:r="http://schemas.openxmlformats.org/officeDocument/2006/relationships" xmlns:m="http://schemas.openxmlformats.org/officeDocument/2006/math" xmlns:v="urn:schemas-microsoft-com:vml" xmlns:wp14="http://schemas.microsoft.com/office/word/2010/wordprocessingDrawing" xmlns:wp="http://schemas.openxmlformats.org/drawingml/2006/wordprocessingDrawing" xmlns:w10="urn:schemas-microsoft-com:office:word" xmlns:w="http://schemas.openxmlformats.org/wordprocessingml/2006/main" xmlns:w14="http://schemas.microsoft.com/office/word/2010/wordml" xmlns:wpg="http://schemas.microsoft.com/office/word/2010/wordprocessingGroup" xmlns:wpi="http://schemas.microsoft.com/office/word/2010/wordprocessingInk" xmlns:wne="http://schemas.microsoft.com/office/word/2006/wordml" xmlns:wps="http://schemas.microsoft.com/office/word/2010/wordprocessingShape" mc:Ignorable="w14 wp14">
   <w:footnote w:type="separator" w:id="-1">
     <w:p>
       <w:r>
@@ -3398,8 +4243,8 @@
 </file>
 
 <file path=word/numbering.xml><?xml version="1.0" encoding="utf-8"?>
-<w:numbering xmlns:wpc="http://schemas.microsoft.com/office/word/2010/wordprocessingCanvas" xmlns:cx="http://schemas.microsoft.com/office/drawing/2014/chartex" xmlns:cx1="http://schemas.microsoft.com/office/drawing/2015/9/8/chartex" xmlns:cx2="http://schemas.microsoft.com/office/drawing/2015/10/21/chartex" xmlns:cx3="http://schemas.microsoft.com/office/drawing/2016/5/9/chartex" xmlns:cx4="http://schemas.microsoft.com/office/drawing/2016/5/10/chartex" xmlns:cx5="http://schemas.microsoft.com/office/drawing/2016/5/11/chartex" xmlns:cx6="http://schemas.microsoft.com/office/drawing/2016/5/12/chartex" xmlns:cx7="http://schemas.microsoft.com/office/drawing/2016/5/13/chartex" xmlns:cx8="http://schemas.microsoft.com/office/drawing/2016/5/14/chartex" xmlns:mc="http://schemas.openxmlformats.org/markup-compatibility/2006" xmlns:aink="http://schemas.microsoft.com/office/drawing/2016/ink" xmlns:am3d="http://schemas.microsoft.com/office/drawing/2017/model3d" xmlns:o="urn:schemas-microsoft-com:office:office" xmlns:r="http://schemas.openxmlformats.org/officeDocument/2006/relationships" xmlns:m="http://schemas.openxmlformats.org/officeDocument/2006/math" xmlns:v="urn:schemas-microsoft-com:vml" xmlns:wp14="http://schemas.microsoft.com/office/word/2010/wordprocessingDrawing" xmlns:wp="http://schemas.openxmlformats.org/drawingml/2006/wordprocessingDrawing" xmlns:w10="urn:schemas-microsoft-com:office:word" xmlns:w="http://schemas.openxmlformats.org/wordprocessingml/2006/main" xmlns:w14="http://schemas.microsoft.com/office/word/2010/wordml" xmlns:w15="http://schemas.microsoft.com/office/word/2012/wordml" xmlns:w16cid="http://schemas.microsoft.com/office/word/2016/wordml/cid" xmlns:w16se="http://schemas.microsoft.com/office/word/2015/wordml/symex" xmlns:wpg="http://schemas.microsoft.com/office/word/2010/wordprocessingGroup" xmlns:wpi="http://schemas.microsoft.com/office/word/2010/wordprocessingInk" xmlns:wne="http://schemas.microsoft.com/office/word/2006/wordml" xmlns:wps="http://schemas.microsoft.com/office/word/2010/wordprocessingShape" mc:Ignorable="w14 w15 w16se w16cid wp14">
-  <w:abstractNum w:abstractNumId="0" w15:restartNumberingAfterBreak="0">
+<w:numbering xmlns:wpc="http://schemas.microsoft.com/office/word/2010/wordprocessingCanvas" xmlns:mc="http://schemas.openxmlformats.org/markup-compatibility/2006" xmlns:o="urn:schemas-microsoft-com:office:office" xmlns:r="http://schemas.openxmlformats.org/officeDocument/2006/relationships" xmlns:m="http://schemas.openxmlformats.org/officeDocument/2006/math" xmlns:v="urn:schemas-microsoft-com:vml" xmlns:wp14="http://schemas.microsoft.com/office/word/2010/wordprocessingDrawing" xmlns:wp="http://schemas.openxmlformats.org/drawingml/2006/wordprocessingDrawing" xmlns:w10="urn:schemas-microsoft-com:office:word" xmlns:w="http://schemas.openxmlformats.org/wordprocessingml/2006/main" xmlns:w14="http://schemas.microsoft.com/office/word/2010/wordml" xmlns:wpg="http://schemas.microsoft.com/office/word/2010/wordprocessingGroup" xmlns:wpi="http://schemas.microsoft.com/office/word/2010/wordprocessingInk" xmlns:wne="http://schemas.microsoft.com/office/word/2006/wordml" xmlns:wps="http://schemas.microsoft.com/office/word/2010/wordprocessingShape" mc:Ignorable="w14 wp14">
+  <w:abstractNum w:abstractNumId="0">
     <w:nsid w:val="0ADF45D9"/>
     <w:multiLevelType w:val="hybridMultilevel"/>
     <w:tmpl w:val="90AC8D48"/>
@@ -3511,7 +4356,7 @@
       </w:rPr>
     </w:lvl>
   </w:abstractNum>
-  <w:abstractNum w:abstractNumId="1" w15:restartNumberingAfterBreak="0">
+  <w:abstractNum w:abstractNumId="1">
     <w:nsid w:val="0C3A4F22"/>
     <w:multiLevelType w:val="hybridMultilevel"/>
     <w:tmpl w:val="0142B3E2"/>
@@ -3624,7 +4469,7 @@
       </w:rPr>
     </w:lvl>
   </w:abstractNum>
-  <w:abstractNum w:abstractNumId="2" w15:restartNumberingAfterBreak="0">
+  <w:abstractNum w:abstractNumId="2">
     <w:nsid w:val="0DED5F65"/>
     <w:multiLevelType w:val="hybridMultilevel"/>
     <w:tmpl w:val="C33A3420"/>
@@ -3737,7 +4582,7 @@
       </w:rPr>
     </w:lvl>
   </w:abstractNum>
-  <w:abstractNum w:abstractNumId="3" w15:restartNumberingAfterBreak="0">
+  <w:abstractNum w:abstractNumId="3">
     <w:nsid w:val="1A015490"/>
     <w:multiLevelType w:val="hybridMultilevel"/>
     <w:tmpl w:val="BD40AF84"/>
@@ -3823,7 +4668,7 @@
       </w:pPr>
     </w:lvl>
   </w:abstractNum>
-  <w:abstractNum w:abstractNumId="4" w15:restartNumberingAfterBreak="0">
+  <w:abstractNum w:abstractNumId="4">
     <w:nsid w:val="2D891F79"/>
     <w:multiLevelType w:val="hybridMultilevel"/>
     <w:tmpl w:val="A1E69C98"/>
@@ -3936,7 +4781,7 @@
       </w:rPr>
     </w:lvl>
   </w:abstractNum>
-  <w:abstractNum w:abstractNumId="5" w15:restartNumberingAfterBreak="0">
+  <w:abstractNum w:abstractNumId="5">
     <w:nsid w:val="33FA476D"/>
     <w:multiLevelType w:val="hybridMultilevel"/>
     <w:tmpl w:val="4B24FB56"/>
@@ -4025,7 +4870,7 @@
       </w:pPr>
     </w:lvl>
   </w:abstractNum>
-  <w:abstractNum w:abstractNumId="6" w15:restartNumberingAfterBreak="0">
+  <w:abstractNum w:abstractNumId="6">
     <w:nsid w:val="4189603E"/>
     <w:multiLevelType w:val="multilevel"/>
     <w:tmpl w:val="3BBCF468"/>
@@ -4221,7 +5066,7 @@
       </w:rPr>
     </w:lvl>
   </w:abstractNum>
-  <w:abstractNum w:abstractNumId="7" w15:restartNumberingAfterBreak="0">
+  <w:abstractNum w:abstractNumId="7">
     <w:nsid w:val="43556208"/>
     <w:multiLevelType w:val="hybridMultilevel"/>
     <w:tmpl w:val="D7321228"/>
@@ -4310,7 +5155,7 @@
       </w:pPr>
     </w:lvl>
   </w:abstractNum>
-  <w:abstractNum w:abstractNumId="8" w15:restartNumberingAfterBreak="0">
+  <w:abstractNum w:abstractNumId="8">
     <w:nsid w:val="4BAC4D12"/>
     <w:multiLevelType w:val="hybridMultilevel"/>
     <w:tmpl w:val="BD864674"/>
@@ -4396,7 +5241,7 @@
       </w:pPr>
     </w:lvl>
   </w:abstractNum>
-  <w:abstractNum w:abstractNumId="9" w15:restartNumberingAfterBreak="0">
+  <w:abstractNum w:abstractNumId="9">
     <w:nsid w:val="4C274A8E"/>
     <w:multiLevelType w:val="hybridMultilevel"/>
     <w:tmpl w:val="F4F4D020"/>
@@ -4482,7 +5327,7 @@
       </w:pPr>
     </w:lvl>
   </w:abstractNum>
-  <w:abstractNum w:abstractNumId="10" w15:restartNumberingAfterBreak="0">
+  <w:abstractNum w:abstractNumId="10">
     <w:nsid w:val="50A219F2"/>
     <w:multiLevelType w:val="hybridMultilevel"/>
     <w:tmpl w:val="14D4694C"/>
@@ -4595,7 +5440,7 @@
       </w:rPr>
     </w:lvl>
   </w:abstractNum>
-  <w:abstractNum w:abstractNumId="11" w15:restartNumberingAfterBreak="0">
+  <w:abstractNum w:abstractNumId="11">
     <w:nsid w:val="513E0BB4"/>
     <w:multiLevelType w:val="multilevel"/>
     <w:tmpl w:val="160C43E6"/>
@@ -4732,7 +5577,7 @@
       </w:rPr>
     </w:lvl>
   </w:abstractNum>
-  <w:abstractNum w:abstractNumId="12" w15:restartNumberingAfterBreak="0">
+  <w:abstractNum w:abstractNumId="12">
     <w:nsid w:val="544C2EE3"/>
     <w:multiLevelType w:val="multilevel"/>
     <w:tmpl w:val="98B25EA0"/>
@@ -4848,7 +5693,7 @@
       </w:pPr>
     </w:lvl>
   </w:abstractNum>
-  <w:abstractNum w:abstractNumId="13" w15:restartNumberingAfterBreak="0">
+  <w:abstractNum w:abstractNumId="13">
     <w:nsid w:val="6A8D6EE6"/>
     <w:multiLevelType w:val="hybridMultilevel"/>
     <w:tmpl w:val="644E94E0"/>
@@ -4961,7 +5806,7 @@
       </w:rPr>
     </w:lvl>
   </w:abstractNum>
-  <w:abstractNum w:abstractNumId="14" w15:restartNumberingAfterBreak="0">
+  <w:abstractNum w:abstractNumId="14">
     <w:nsid w:val="71A92716"/>
     <w:multiLevelType w:val="hybridMultilevel"/>
     <w:tmpl w:val="482E8E1A"/>
@@ -5073,7 +5918,7 @@
       </w:rPr>
     </w:lvl>
   </w:abstractNum>
-  <w:abstractNum w:abstractNumId="15" w15:restartNumberingAfterBreak="0">
+  <w:abstractNum w:abstractNumId="15">
     <w:nsid w:val="753E0AC9"/>
     <w:multiLevelType w:val="hybridMultilevel"/>
     <w:tmpl w:val="0B5407C6"/>
@@ -5238,7 +6083,7 @@
 </file>
 
 <file path=word/styles.xml><?xml version="1.0" encoding="utf-8"?>
-<w:styles xmlns:mc="http://schemas.openxmlformats.org/markup-compatibility/2006" xmlns:r="http://schemas.openxmlformats.org/officeDocument/2006/relationships" xmlns:w="http://schemas.openxmlformats.org/wordprocessingml/2006/main" xmlns:w14="http://schemas.microsoft.com/office/word/2010/wordml" xmlns:w15="http://schemas.microsoft.com/office/word/2012/wordml" xmlns:w16cid="http://schemas.microsoft.com/office/word/2016/wordml/cid" xmlns:w16se="http://schemas.microsoft.com/office/word/2015/wordml/symex" mc:Ignorable="w14 w15 w16se w16cid">
+<w:styles xmlns:mc="http://schemas.openxmlformats.org/markup-compatibility/2006" xmlns:r="http://schemas.openxmlformats.org/officeDocument/2006/relationships" xmlns:w="http://schemas.openxmlformats.org/wordprocessingml/2006/main" xmlns:w14="http://schemas.microsoft.com/office/word/2010/wordml" mc:Ignorable="w14">
   <w:docDefaults>
     <w:rPrDefault>
       <w:rPr>
@@ -5250,379 +6095,147 @@
     </w:rPrDefault>
     <w:pPrDefault/>
   </w:docDefaults>
-  <w:latentStyles w:defLockedState="0" w:defUIPriority="99" w:defSemiHidden="0" w:defUnhideWhenUsed="0" w:defQFormat="0" w:count="375">
-    <w:lsdException w:name="Normal" w:uiPriority="0" w:qFormat="1"/>
-    <w:lsdException w:name="heading 1" w:qFormat="1"/>
-    <w:lsdException w:name="heading 2" w:semiHidden="1" w:unhideWhenUsed="1" w:qFormat="1"/>
-    <w:lsdException w:name="heading 3" w:semiHidden="1" w:unhideWhenUsed="1" w:qFormat="1"/>
-    <w:lsdException w:name="heading 4" w:semiHidden="1" w:unhideWhenUsed="1" w:qFormat="1"/>
-    <w:lsdException w:name="heading 5" w:semiHidden="1" w:uiPriority="9" w:unhideWhenUsed="1" w:qFormat="1"/>
-    <w:lsdException w:name="heading 6" w:semiHidden="1" w:uiPriority="9" w:unhideWhenUsed="1" w:qFormat="1"/>
-    <w:lsdException w:name="heading 7" w:semiHidden="1" w:uiPriority="9" w:unhideWhenUsed="1" w:qFormat="1"/>
-    <w:lsdException w:name="heading 8" w:semiHidden="1" w:uiPriority="9" w:unhideWhenUsed="1" w:qFormat="1"/>
-    <w:lsdException w:name="heading 9" w:semiHidden="1" w:uiPriority="9" w:unhideWhenUsed="1" w:qFormat="1"/>
-    <w:lsdException w:name="index 1" w:semiHidden="1" w:unhideWhenUsed="1"/>
-    <w:lsdException w:name="index 2" w:semiHidden="1" w:unhideWhenUsed="1"/>
-    <w:lsdException w:name="index 3" w:semiHidden="1" w:unhideWhenUsed="1"/>
-    <w:lsdException w:name="index 4" w:semiHidden="1" w:unhideWhenUsed="1"/>
-    <w:lsdException w:name="index 5" w:semiHidden="1" w:unhideWhenUsed="1"/>
-    <w:lsdException w:name="index 6" w:semiHidden="1" w:unhideWhenUsed="1"/>
-    <w:lsdException w:name="index 7" w:semiHidden="1" w:unhideWhenUsed="1"/>
-    <w:lsdException w:name="index 8" w:semiHidden="1" w:unhideWhenUsed="1"/>
-    <w:lsdException w:name="index 9" w:semiHidden="1" w:unhideWhenUsed="1"/>
-    <w:lsdException w:name="toc 1" w:semiHidden="1" w:uiPriority="39" w:unhideWhenUsed="1"/>
-    <w:lsdException w:name="toc 2" w:semiHidden="1" w:uiPriority="39" w:unhideWhenUsed="1"/>
-    <w:lsdException w:name="toc 3" w:semiHidden="1" w:uiPriority="39" w:unhideWhenUsed="1"/>
-    <w:lsdException w:name="toc 4" w:semiHidden="1" w:uiPriority="39" w:unhideWhenUsed="1"/>
-    <w:lsdException w:name="toc 5" w:semiHidden="1" w:uiPriority="39" w:unhideWhenUsed="1"/>
-    <w:lsdException w:name="toc 6" w:semiHidden="1" w:uiPriority="39" w:unhideWhenUsed="1"/>
-    <w:lsdException w:name="toc 7" w:semiHidden="1" w:uiPriority="39" w:unhideWhenUsed="1"/>
-    <w:lsdException w:name="toc 8" w:semiHidden="1" w:uiPriority="39" w:unhideWhenUsed="1"/>
-    <w:lsdException w:name="toc 9" w:semiHidden="1" w:uiPriority="39" w:unhideWhenUsed="1"/>
-    <w:lsdException w:name="Normal Indent" w:semiHidden="1" w:unhideWhenUsed="1"/>
-    <w:lsdException w:name="footnote text" w:semiHidden="1" w:unhideWhenUsed="1"/>
-    <w:lsdException w:name="annotation text" w:semiHidden="1" w:unhideWhenUsed="1"/>
-    <w:lsdException w:name="header" w:semiHidden="1" w:unhideWhenUsed="1"/>
-    <w:lsdException w:name="footer" w:semiHidden="1" w:unhideWhenUsed="1"/>
-    <w:lsdException w:name="index heading" w:semiHidden="1" w:unhideWhenUsed="1"/>
-    <w:lsdException w:name="caption" w:semiHidden="1" w:uiPriority="35" w:unhideWhenUsed="1" w:qFormat="1"/>
-    <w:lsdException w:name="table of figures" w:semiHidden="1" w:unhideWhenUsed="1"/>
-    <w:lsdException w:name="envelope address" w:semiHidden="1" w:unhideWhenUsed="1"/>
-    <w:lsdException w:name="envelope return" w:semiHidden="1" w:unhideWhenUsed="1"/>
-    <w:lsdException w:name="footnote reference" w:semiHidden="1" w:unhideWhenUsed="1"/>
-    <w:lsdException w:name="annotation reference" w:semiHidden="1" w:unhideWhenUsed="1"/>
-    <w:lsdException w:name="line number" w:semiHidden="1" w:unhideWhenUsed="1"/>
-    <w:lsdException w:name="page number" w:semiHidden="1" w:unhideWhenUsed="1"/>
-    <w:lsdException w:name="endnote reference" w:semiHidden="1" w:unhideWhenUsed="1"/>
-    <w:lsdException w:name="endnote text" w:semiHidden="1" w:unhideWhenUsed="1"/>
-    <w:lsdException w:name="table of authorities" w:semiHidden="1" w:unhideWhenUsed="1"/>
-    <w:lsdException w:name="macro" w:semiHidden="1" w:unhideWhenUsed="1"/>
-    <w:lsdException w:name="toa heading" w:semiHidden="1" w:unhideWhenUsed="1"/>
-    <w:lsdException w:name="List" w:semiHidden="1" w:unhideWhenUsed="1"/>
-    <w:lsdException w:name="List Bullet" w:semiHidden="1" w:unhideWhenUsed="1"/>
-    <w:lsdException w:name="List Number" w:semiHidden="1" w:unhideWhenUsed="1"/>
-    <w:lsdException w:name="List 2" w:semiHidden="1" w:unhideWhenUsed="1"/>
-    <w:lsdException w:name="List 3" w:semiHidden="1" w:unhideWhenUsed="1"/>
-    <w:lsdException w:name="List 4" w:semiHidden="1" w:unhideWhenUsed="1"/>
-    <w:lsdException w:name="List 5" w:semiHidden="1" w:unhideWhenUsed="1"/>
-    <w:lsdException w:name="List Bullet 2" w:semiHidden="1" w:unhideWhenUsed="1"/>
-    <w:lsdException w:name="List Bullet 3" w:semiHidden="1" w:unhideWhenUsed="1"/>
-    <w:lsdException w:name="List Bullet 4" w:semiHidden="1" w:unhideWhenUsed="1"/>
-    <w:lsdException w:name="List Bullet 5" w:semiHidden="1" w:unhideWhenUsed="1"/>
-    <w:lsdException w:name="List Number 2" w:semiHidden="1" w:unhideWhenUsed="1"/>
-    <w:lsdException w:name="List Number 3" w:semiHidden="1" w:unhideWhenUsed="1"/>
-    <w:lsdException w:name="List Number 4" w:semiHidden="1" w:unhideWhenUsed="1"/>
-    <w:lsdException w:name="List Number 5" w:semiHidden="1" w:unhideWhenUsed="1"/>
-    <w:lsdException w:name="Title" w:uiPriority="10" w:qFormat="1"/>
-    <w:lsdException w:name="Closing" w:semiHidden="1" w:unhideWhenUsed="1"/>
-    <w:lsdException w:name="Signature" w:semiHidden="1" w:unhideWhenUsed="1"/>
-    <w:lsdException w:name="Default Paragraph Font" w:semiHidden="1" w:uiPriority="1" w:unhideWhenUsed="1"/>
-    <w:lsdException w:name="Body Text" w:semiHidden="1" w:unhideWhenUsed="1"/>
-    <w:lsdException w:name="Body Text Indent" w:semiHidden="1" w:unhideWhenUsed="1"/>
-    <w:lsdException w:name="List Continue" w:semiHidden="1" w:unhideWhenUsed="1"/>
-    <w:lsdException w:name="List Continue 2" w:semiHidden="1" w:unhideWhenUsed="1"/>
-    <w:lsdException w:name="List Continue 3" w:semiHidden="1" w:unhideWhenUsed="1"/>
-    <w:lsdException w:name="List Continue 4" w:semiHidden="1" w:unhideWhenUsed="1"/>
-    <w:lsdException w:name="List Continue 5" w:semiHidden="1" w:unhideWhenUsed="1"/>
-    <w:lsdException w:name="Message Header" w:semiHidden="1" w:unhideWhenUsed="1"/>
-    <w:lsdException w:name="Subtitle" w:uiPriority="11" w:qFormat="1"/>
-    <w:lsdException w:name="Salutation" w:semiHidden="1" w:unhideWhenUsed="1"/>
-    <w:lsdException w:name="Date" w:semiHidden="1" w:unhideWhenUsed="1"/>
-    <w:lsdException w:name="Body Text First Indent" w:semiHidden="1" w:unhideWhenUsed="1"/>
-    <w:lsdException w:name="Body Text First Indent 2" w:semiHidden="1" w:unhideWhenUsed="1"/>
-    <w:lsdException w:name="Note Heading" w:semiHidden="1" w:unhideWhenUsed="1"/>
-    <w:lsdException w:name="Body Text 2" w:semiHidden="1" w:unhideWhenUsed="1"/>
-    <w:lsdException w:name="Body Text 3" w:semiHidden="1" w:unhideWhenUsed="1"/>
-    <w:lsdException w:name="Body Text Indent 2" w:semiHidden="1" w:unhideWhenUsed="1"/>
-    <w:lsdException w:name="Body Text Indent 3" w:semiHidden="1" w:unhideWhenUsed="1"/>
-    <w:lsdException w:name="Block Text" w:semiHidden="1" w:unhideWhenUsed="1"/>
-    <w:lsdException w:name="Hyperlink" w:semiHidden="1" w:unhideWhenUsed="1"/>
-    <w:lsdException w:name="FollowedHyperlink" w:semiHidden="1" w:unhideWhenUsed="1"/>
-    <w:lsdException w:name="Strong" w:uiPriority="22" w:qFormat="1"/>
-    <w:lsdException w:name="Emphasis" w:uiPriority="20" w:qFormat="1"/>
-    <w:lsdException w:name="Document Map" w:semiHidden="1" w:unhideWhenUsed="1"/>
-    <w:lsdException w:name="Plain Text" w:semiHidden="1" w:unhideWhenUsed="1"/>
-    <w:lsdException w:name="E-mail Signature" w:semiHidden="1" w:unhideWhenUsed="1"/>
-    <w:lsdException w:name="HTML Top of Form" w:semiHidden="1" w:unhideWhenUsed="1"/>
-    <w:lsdException w:name="HTML Bottom of Form" w:semiHidden="1" w:unhideWhenUsed="1"/>
-    <w:lsdException w:name="Normal (Web)" w:semiHidden="1" w:unhideWhenUsed="1"/>
-    <w:lsdException w:name="HTML Acronym" w:semiHidden="1" w:unhideWhenUsed="1"/>
-    <w:lsdException w:name="HTML Address" w:semiHidden="1" w:unhideWhenUsed="1"/>
-    <w:lsdException w:name="HTML Cite" w:semiHidden="1" w:unhideWhenUsed="1"/>
-    <w:lsdException w:name="HTML Code" w:semiHidden="1" w:unhideWhenUsed="1"/>
-    <w:lsdException w:name="HTML Definition" w:semiHidden="1" w:unhideWhenUsed="1"/>
-    <w:lsdException w:name="HTML Keyboard" w:semiHidden="1" w:unhideWhenUsed="1"/>
-    <w:lsdException w:name="HTML Preformatted" w:semiHidden="1" w:unhideWhenUsed="1"/>
-    <w:lsdException w:name="HTML Sample" w:semiHidden="1" w:unhideWhenUsed="1"/>
-    <w:lsdException w:name="HTML Typewriter" w:semiHidden="1" w:unhideWhenUsed="1"/>
-    <w:lsdException w:name="HTML Variable" w:semiHidden="1" w:unhideWhenUsed="1"/>
-    <w:lsdException w:name="annotation subject" w:semiHidden="1" w:unhideWhenUsed="1"/>
-    <w:lsdException w:name="No List" w:semiHidden="1" w:unhideWhenUsed="1"/>
-    <w:lsdException w:name="Outline List 1" w:semiHidden="1" w:unhideWhenUsed="1"/>
-    <w:lsdException w:name="Outline List 2" w:semiHidden="1" w:unhideWhenUsed="1"/>
-    <w:lsdException w:name="Outline List 3" w:semiHidden="1" w:unhideWhenUsed="1"/>
-    <w:lsdException w:name="Table Simple 1" w:semiHidden="1" w:unhideWhenUsed="1"/>
-    <w:lsdException w:name="Table Simple 2" w:semiHidden="1" w:unhideWhenUsed="1"/>
-    <w:lsdException w:name="Table Simple 3" w:semiHidden="1" w:unhideWhenUsed="1"/>
-    <w:lsdException w:name="Table Classic 1" w:semiHidden="1" w:unhideWhenUsed="1"/>
-    <w:lsdException w:name="Table Classic 2" w:semiHidden="1" w:unhideWhenUsed="1"/>
-    <w:lsdException w:name="Table Classic 3" w:semiHidden="1" w:unhideWhenUsed="1"/>
-    <w:lsdException w:name="Table Classic 4" w:semiHidden="1" w:unhideWhenUsed="1"/>
-    <w:lsdException w:name="Table Colorful 1" w:semiHidden="1" w:unhideWhenUsed="1"/>
-    <w:lsdException w:name="Table Colorful 2" w:semiHidden="1" w:unhideWhenUsed="1"/>
-    <w:lsdException w:name="Table Colorful 3" w:semiHidden="1" w:unhideWhenUsed="1"/>
-    <w:lsdException w:name="Table Columns 1" w:semiHidden="1" w:unhideWhenUsed="1"/>
-    <w:lsdException w:name="Table Columns 2" w:semiHidden="1" w:unhideWhenUsed="1"/>
-    <w:lsdException w:name="Table Columns 3" w:semiHidden="1" w:unhideWhenUsed="1"/>
-    <w:lsdException w:name="Table Columns 4" w:semiHidden="1" w:unhideWhenUsed="1"/>
-    <w:lsdException w:name="Table Columns 5" w:semiHidden="1" w:unhideWhenUsed="1"/>
-    <w:lsdException w:name="Table Grid 1" w:semiHidden="1" w:unhideWhenUsed="1"/>
-    <w:lsdException w:name="Table Grid 2" w:semiHidden="1" w:unhideWhenUsed="1"/>
-    <w:lsdException w:name="Table Grid 3" w:semiHidden="1" w:unhideWhenUsed="1"/>
-    <w:lsdException w:name="Table Grid 4" w:semiHidden="1" w:unhideWhenUsed="1"/>
-    <w:lsdException w:name="Table Grid 5" w:semiHidden="1" w:unhideWhenUsed="1"/>
-    <w:lsdException w:name="Table Grid 6" w:semiHidden="1" w:unhideWhenUsed="1"/>
-    <w:lsdException w:name="Table Grid 7" w:semiHidden="1" w:unhideWhenUsed="1"/>
-    <w:lsdException w:name="Table Grid 8" w:semiHidden="1" w:unhideWhenUsed="1"/>
-    <w:lsdException w:name="Table List 1" w:semiHidden="1" w:unhideWhenUsed="1"/>
-    <w:lsdException w:name="Table List 2" w:semiHidden="1" w:unhideWhenUsed="1"/>
-    <w:lsdException w:name="Table List 3" w:semiHidden="1" w:unhideWhenUsed="1"/>
-    <w:lsdException w:name="Table List 4" w:semiHidden="1" w:unhideWhenUsed="1"/>
-    <w:lsdException w:name="Table List 5" w:semiHidden="1" w:unhideWhenUsed="1"/>
-    <w:lsdException w:name="Table List 6" w:semiHidden="1" w:unhideWhenUsed="1"/>
-    <w:lsdException w:name="Table List 7" w:semiHidden="1" w:unhideWhenUsed="1"/>
-    <w:lsdException w:name="Table List 8" w:semiHidden="1" w:unhideWhenUsed="1"/>
-    <w:lsdException w:name="Table 3D effects 1" w:semiHidden="1" w:unhideWhenUsed="1"/>
-    <w:lsdException w:name="Table 3D effects 2" w:semiHidden="1" w:unhideWhenUsed="1"/>
-    <w:lsdException w:name="Table 3D effects 3" w:semiHidden="1" w:unhideWhenUsed="1"/>
-    <w:lsdException w:name="Table Contemporary" w:semiHidden="1" w:unhideWhenUsed="1"/>
-    <w:lsdException w:name="Table Elegant" w:semiHidden="1" w:unhideWhenUsed="1"/>
-    <w:lsdException w:name="Table Professional" w:semiHidden="1" w:unhideWhenUsed="1"/>
-    <w:lsdException w:name="Table Subtle 1" w:semiHidden="1" w:unhideWhenUsed="1"/>
-    <w:lsdException w:name="Table Web 1" w:semiHidden="1" w:unhideWhenUsed="1"/>
-    <w:lsdException w:name="Table Web 2" w:semiHidden="1" w:unhideWhenUsed="1"/>
-    <w:lsdException w:name="Balloon Text" w:semiHidden="1" w:unhideWhenUsed="1"/>
-    <w:lsdException w:name="Table Grid" w:uiPriority="39"/>
-    <w:lsdException w:name="Table Theme" w:semiHidden="1" w:unhideWhenUsed="1"/>
-    <w:lsdException w:name="Placeholder Text" w:semiHidden="1"/>
-    <w:lsdException w:name="No Spacing" w:uiPriority="1" w:qFormat="1"/>
-    <w:lsdException w:name="Light Shading" w:uiPriority="60"/>
-    <w:lsdException w:name="Light List" w:uiPriority="61"/>
-    <w:lsdException w:name="Light Grid" w:uiPriority="62"/>
-    <w:lsdException w:name="Medium Shading 1" w:uiPriority="63"/>
-    <w:lsdException w:name="Medium Shading 2" w:uiPriority="64"/>
-    <w:lsdException w:name="Medium List 1" w:uiPriority="65"/>
-    <w:lsdException w:name="Medium List 2" w:uiPriority="66"/>
-    <w:lsdException w:name="Medium Grid 1" w:uiPriority="67"/>
-    <w:lsdException w:name="Medium Grid 2" w:uiPriority="68"/>
-    <w:lsdException w:name="Medium Grid 3" w:uiPriority="69"/>
-    <w:lsdException w:name="Dark List" w:uiPriority="70"/>
-    <w:lsdException w:name="Colorful Shading" w:uiPriority="71"/>
-    <w:lsdException w:name="Colorful List" w:uiPriority="72"/>
-    <w:lsdException w:name="Colorful Grid" w:uiPriority="73"/>
-    <w:lsdException w:name="Light Shading Accent 1" w:uiPriority="60"/>
-    <w:lsdException w:name="Light List Accent 1" w:uiPriority="61"/>
-    <w:lsdException w:name="Light Grid Accent 1" w:uiPriority="62"/>
-    <w:lsdException w:name="Medium Shading 1 Accent 1" w:uiPriority="63"/>
-    <w:lsdException w:name="Medium Shading 2 Accent 1" w:uiPriority="64"/>
-    <w:lsdException w:name="Medium List 1 Accent 1" w:uiPriority="65"/>
-    <w:lsdException w:name="Revision" w:semiHidden="1"/>
-    <w:lsdException w:name="List Paragraph" w:uiPriority="34" w:qFormat="1"/>
-    <w:lsdException w:name="Quote" w:uiPriority="29" w:qFormat="1"/>
-    <w:lsdException w:name="Intense Quote" w:uiPriority="30" w:qFormat="1"/>
-    <w:lsdException w:name="Medium List 2 Accent 1" w:uiPriority="66"/>
-    <w:lsdException w:name="Medium Grid 1 Accent 1" w:uiPriority="67"/>
-    <w:lsdException w:name="Medium Grid 2 Accent 1" w:uiPriority="68"/>
-    <w:lsdException w:name="Medium Grid 3 Accent 1" w:uiPriority="69"/>
-    <w:lsdException w:name="Dark List Accent 1" w:uiPriority="70"/>
-    <w:lsdException w:name="Colorful Shading Accent 1" w:uiPriority="71"/>
-    <w:lsdException w:name="Colorful List Accent 1" w:uiPriority="72"/>
-    <w:lsdException w:name="Colorful Grid Accent 1" w:uiPriority="73"/>
-    <w:lsdException w:name="Light Shading Accent 2" w:uiPriority="60"/>
-    <w:lsdException w:name="Light List Accent 2" w:uiPriority="61"/>
-    <w:lsdException w:name="Light Grid Accent 2" w:uiPriority="62"/>
-    <w:lsdException w:name="Medium Shading 1 Accent 2" w:uiPriority="63"/>
-    <w:lsdException w:name="Medium Shading 2 Accent 2" w:uiPriority="64"/>
-    <w:lsdException w:name="Medium List 1 Accent 2" w:uiPriority="65"/>
-    <w:lsdException w:name="Medium List 2 Accent 2" w:uiPriority="66"/>
-    <w:lsdException w:name="Medium Grid 1 Accent 2" w:uiPriority="67"/>
-    <w:lsdException w:name="Medium Grid 2 Accent 2" w:uiPriority="68"/>
-    <w:lsdException w:name="Medium Grid 3 Accent 2" w:uiPriority="69"/>
-    <w:lsdException w:name="Dark List Accent 2" w:uiPriority="70"/>
-    <w:lsdException w:name="Colorful Shading Accent 2" w:uiPriority="71"/>
-    <w:lsdException w:name="Colorful List Accent 2" w:uiPriority="72"/>
-    <w:lsdException w:name="Colorful Grid Accent 2" w:uiPriority="73"/>
-    <w:lsdException w:name="Light Shading Accent 3" w:uiPriority="60"/>
-    <w:lsdException w:name="Light List Accent 3" w:uiPriority="61"/>
-    <w:lsdException w:name="Light Grid Accent 3" w:uiPriority="62"/>
-    <w:lsdException w:name="Medium Shading 1 Accent 3" w:uiPriority="63"/>
-    <w:lsdException w:name="Medium Shading 2 Accent 3" w:uiPriority="64"/>
-    <w:lsdException w:name="Medium List 1 Accent 3" w:uiPriority="65"/>
-    <w:lsdException w:name="Medium List 2 Accent 3" w:uiPriority="66"/>
-    <w:lsdException w:name="Medium Grid 1 Accent 3" w:uiPriority="67"/>
-    <w:lsdException w:name="Medium Grid 2 Accent 3" w:uiPriority="68"/>
-    <w:lsdException w:name="Medium Grid 3 Accent 3" w:uiPriority="69"/>
-    <w:lsdException w:name="Dark List Accent 3" w:uiPriority="70"/>
-    <w:lsdException w:name="Colorful Shading Accent 3" w:uiPriority="71"/>
-    <w:lsdException w:name="Colorful List Accent 3" w:uiPriority="72"/>
-    <w:lsdException w:name="Colorful Grid Accent 3" w:uiPriority="73"/>
-    <w:lsdException w:name="Light Shading Accent 4" w:uiPriority="60"/>
-    <w:lsdException w:name="Light List Accent 4" w:uiPriority="61"/>
-    <w:lsdException w:name="Light Grid Accent 4" w:uiPriority="62"/>
-    <w:lsdException w:name="Medium Shading 1 Accent 4" w:uiPriority="63"/>
-    <w:lsdException w:name="Medium Shading 2 Accent 4" w:uiPriority="64"/>
-    <w:lsdException w:name="Medium List 1 Accent 4" w:uiPriority="65"/>
-    <w:lsdException w:name="Medium List 2 Accent 4" w:uiPriority="66"/>
-    <w:lsdException w:name="Medium Grid 1 Accent 4" w:uiPriority="67"/>
-    <w:lsdException w:name="Medium Grid 2 Accent 4" w:uiPriority="68"/>
-    <w:lsdException w:name="Medium Grid 3 Accent 4" w:uiPriority="69"/>
-    <w:lsdException w:name="Dark List Accent 4" w:uiPriority="70"/>
-    <w:lsdException w:name="Colorful Shading Accent 4" w:uiPriority="71"/>
-    <w:lsdException w:name="Colorful List Accent 4" w:uiPriority="72"/>
-    <w:lsdException w:name="Colorful Grid Accent 4" w:uiPriority="73"/>
-    <w:lsdException w:name="Light Shading Accent 5" w:uiPriority="60"/>
-    <w:lsdException w:name="Light List Accent 5" w:uiPriority="61"/>
-    <w:lsdException w:name="Light Grid Accent 5" w:uiPriority="62"/>
-    <w:lsdException w:name="Medium Shading 1 Accent 5" w:uiPriority="63"/>
-    <w:lsdException w:name="Medium Shading 2 Accent 5" w:uiPriority="64"/>
-    <w:lsdException w:name="Medium List 1 Accent 5" w:uiPriority="65"/>
-    <w:lsdException w:name="Medium List 2 Accent 5" w:uiPriority="66"/>
-    <w:lsdException w:name="Medium Grid 1 Accent 5" w:uiPriority="67"/>
-    <w:lsdException w:name="Medium Grid 2 Accent 5" w:uiPriority="68"/>
-    <w:lsdException w:name="Medium Grid 3 Accent 5" w:uiPriority="69"/>
-    <w:lsdException w:name="Dark List Accent 5" w:uiPriority="70"/>
-    <w:lsdException w:name="Colorful Shading Accent 5" w:uiPriority="71"/>
-    <w:lsdException w:name="Colorful List Accent 5" w:uiPriority="72"/>
-    <w:lsdException w:name="Colorful Grid Accent 5" w:uiPriority="73"/>
-    <w:lsdException w:name="Light Shading Accent 6" w:uiPriority="60"/>
-    <w:lsdException w:name="Light List Accent 6" w:uiPriority="61"/>
-    <w:lsdException w:name="Light Grid Accent 6" w:uiPriority="62"/>
-    <w:lsdException w:name="Medium Shading 1 Accent 6" w:uiPriority="63"/>
-    <w:lsdException w:name="Medium Shading 2 Accent 6" w:uiPriority="64"/>
-    <w:lsdException w:name="Medium List 1 Accent 6" w:uiPriority="65"/>
-    <w:lsdException w:name="Medium List 2 Accent 6" w:uiPriority="66"/>
-    <w:lsdException w:name="Medium Grid 1 Accent 6" w:uiPriority="67"/>
-    <w:lsdException w:name="Medium Grid 2 Accent 6" w:uiPriority="68"/>
-    <w:lsdException w:name="Medium Grid 3 Accent 6" w:uiPriority="69"/>
-    <w:lsdException w:name="Dark List Accent 6" w:uiPriority="70"/>
-    <w:lsdException w:name="Colorful Shading Accent 6" w:uiPriority="71"/>
-    <w:lsdException w:name="Colorful List Accent 6" w:uiPriority="72"/>
-    <w:lsdException w:name="Colorful Grid Accent 6" w:uiPriority="73"/>
-    <w:lsdException w:name="Subtle Emphasis" w:uiPriority="19" w:qFormat="1"/>
-    <w:lsdException w:name="Intense Emphasis" w:uiPriority="21" w:qFormat="1"/>
-    <w:lsdException w:name="Subtle Reference" w:uiPriority="31" w:qFormat="1"/>
-    <w:lsdException w:name="Intense Reference" w:uiPriority="32" w:qFormat="1"/>
-    <w:lsdException w:name="Book Title" w:uiPriority="33" w:qFormat="1"/>
-    <w:lsdException w:name="Bibliography" w:semiHidden="1" w:uiPriority="37" w:unhideWhenUsed="1"/>
-    <w:lsdException w:name="TOC Heading" w:semiHidden="1" w:uiPriority="39" w:unhideWhenUsed="1" w:qFormat="1"/>
-    <w:lsdException w:name="Plain Table 1" w:uiPriority="41"/>
-    <w:lsdException w:name="Plain Table 2" w:uiPriority="42"/>
-    <w:lsdException w:name="Plain Table 3" w:uiPriority="43"/>
-    <w:lsdException w:name="Plain Table 4" w:uiPriority="44"/>
-    <w:lsdException w:name="Plain Table 5" w:uiPriority="45"/>
-    <w:lsdException w:name="Grid Table Light" w:uiPriority="40"/>
-    <w:lsdException w:name="Grid Table 1 Light" w:uiPriority="46"/>
-    <w:lsdException w:name="Grid Table 2" w:uiPriority="47"/>
-    <w:lsdException w:name="Grid Table 3" w:uiPriority="48"/>
-    <w:lsdException w:name="Grid Table 4" w:uiPriority="49"/>
-    <w:lsdException w:name="Grid Table 5 Dark" w:uiPriority="50"/>
-    <w:lsdException w:name="Grid Table 6 Colorful" w:uiPriority="51"/>
-    <w:lsdException w:name="Grid Table 7 Colorful" w:uiPriority="52"/>
-    <w:lsdException w:name="Grid Table 1 Light Accent 1" w:uiPriority="46"/>
-    <w:lsdException w:name="Grid Table 2 Accent 1" w:uiPriority="47"/>
-    <w:lsdException w:name="Grid Table 3 Accent 1" w:uiPriority="48"/>
-    <w:lsdException w:name="Grid Table 4 Accent 1" w:uiPriority="49"/>
-    <w:lsdException w:name="Grid Table 5 Dark Accent 1" w:uiPriority="50"/>
-    <w:lsdException w:name="Grid Table 6 Colorful Accent 1" w:uiPriority="51"/>
-    <w:lsdException w:name="Grid Table 7 Colorful Accent 1" w:uiPriority="52"/>
-    <w:lsdException w:name="Grid Table 1 Light Accent 2" w:uiPriority="46"/>
-    <w:lsdException w:name="Grid Table 2 Accent 2" w:uiPriority="47"/>
-    <w:lsdException w:name="Grid Table 3 Accent 2" w:uiPriority="48"/>
-    <w:lsdException w:name="Grid Table 4 Accent 2" w:uiPriority="49"/>
-    <w:lsdException w:name="Grid Table 5 Dark Accent 2" w:uiPriority="50"/>
-    <w:lsdException w:name="Grid Table 6 Colorful Accent 2" w:uiPriority="51"/>
-    <w:lsdException w:name="Grid Table 7 Colorful Accent 2" w:uiPriority="52"/>
-    <w:lsdException w:name="Grid Table 1 Light Accent 3" w:uiPriority="46"/>
-    <w:lsdException w:name="Grid Table 2 Accent 3" w:uiPriority="47"/>
-    <w:lsdException w:name="Grid Table 3 Accent 3" w:uiPriority="48"/>
-    <w:lsdException w:name="Grid Table 4 Accent 3" w:uiPriority="49"/>
-    <w:lsdException w:name="Grid Table 5 Dark Accent 3" w:uiPriority="50"/>
-    <w:lsdException w:name="Grid Table 6 Colorful Accent 3" w:uiPriority="51"/>
-    <w:lsdException w:name="Grid Table 7 Colorful Accent 3" w:uiPriority="52"/>
-    <w:lsdException w:name="Grid Table 1 Light Accent 4" w:uiPriority="46"/>
-    <w:lsdException w:name="Grid Table 2 Accent 4" w:uiPriority="47"/>
-    <w:lsdException w:name="Grid Table 3 Accent 4" w:uiPriority="48"/>
-    <w:lsdException w:name="Grid Table 4 Accent 4" w:uiPriority="49"/>
-    <w:lsdException w:name="Grid Table 5 Dark Accent 4" w:uiPriority="50"/>
-    <w:lsdException w:name="Grid Table 6 Colorful Accent 4" w:uiPriority="51"/>
-    <w:lsdException w:name="Grid Table 7 Colorful Accent 4" w:uiPriority="52"/>
-    <w:lsdException w:name="Grid Table 1 Light Accent 5" w:uiPriority="46"/>
-    <w:lsdException w:name="Grid Table 2 Accent 5" w:uiPriority="47"/>
-    <w:lsdException w:name="Grid Table 3 Accent 5" w:uiPriority="48"/>
-    <w:lsdException w:name="Grid Table 4 Accent 5" w:uiPriority="49"/>
-    <w:lsdException w:name="Grid Table 5 Dark Accent 5" w:uiPriority="50"/>
-    <w:lsdException w:name="Grid Table 6 Colorful Accent 5" w:uiPriority="51"/>
-    <w:lsdException w:name="Grid Table 7 Colorful Accent 5" w:uiPriority="52"/>
-    <w:lsdException w:name="Grid Table 1 Light Accent 6" w:uiPriority="46"/>
-    <w:lsdException w:name="Grid Table 2 Accent 6" w:uiPriority="47"/>
-    <w:lsdException w:name="Grid Table 3 Accent 6" w:uiPriority="48"/>
-    <w:lsdException w:name="Grid Table 4 Accent 6" w:uiPriority="49"/>
-    <w:lsdException w:name="Grid Table 5 Dark Accent 6" w:uiPriority="50"/>
-    <w:lsdException w:name="Grid Table 6 Colorful Accent 6" w:uiPriority="51"/>
-    <w:lsdException w:name="Grid Table 7 Colorful Accent 6" w:uiPriority="52"/>
-    <w:lsdException w:name="List Table 1 Light" w:uiPriority="46"/>
-    <w:lsdException w:name="List Table 2" w:uiPriority="47"/>
-    <w:lsdException w:name="List Table 3" w:uiPriority="48"/>
-    <w:lsdException w:name="List Table 4" w:uiPriority="49"/>
-    <w:lsdException w:name="List Table 5 Dark" w:uiPriority="50"/>
-    <w:lsdException w:name="List Table 6 Colorful" w:uiPriority="51"/>
-    <w:lsdException w:name="List Table 7 Colorful" w:uiPriority="52"/>
-    <w:lsdException w:name="List Table 1 Light Accent 1" w:uiPriority="46"/>
-    <w:lsdException w:name="List Table 2 Accent 1" w:uiPriority="47"/>
-    <w:lsdException w:name="List Table 3 Accent 1" w:uiPriority="48"/>
-    <w:lsdException w:name="List Table 4 Accent 1" w:uiPriority="49"/>
-    <w:lsdException w:name="List Table 5 Dark Accent 1" w:uiPriority="50"/>
-    <w:lsdException w:name="List Table 6 Colorful Accent 1" w:uiPriority="51"/>
-    <w:lsdException w:name="List Table 7 Colorful Accent 1" w:uiPriority="52"/>
-    <w:lsdException w:name="List Table 1 Light Accent 2" w:uiPriority="46"/>
-    <w:lsdException w:name="List Table 2 Accent 2" w:uiPriority="47"/>
-    <w:lsdException w:name="List Table 3 Accent 2" w:uiPriority="48"/>
-    <w:lsdException w:name="List Table 4 Accent 2" w:uiPriority="49"/>
-    <w:lsdException w:name="List Table 5 Dark Accent 2" w:uiPriority="50"/>
-    <w:lsdException w:name="List Table 6 Colorful Accent 2" w:uiPriority="51"/>
-    <w:lsdException w:name="List Table 7 Colorful Accent 2" w:uiPriority="52"/>
-    <w:lsdException w:name="List Table 1 Light Accent 3" w:uiPriority="46"/>
-    <w:lsdException w:name="List Table 2 Accent 3" w:uiPriority="47"/>
-    <w:lsdException w:name="List Table 3 Accent 3" w:uiPriority="48"/>
-    <w:lsdException w:name="List Table 4 Accent 3" w:uiPriority="49"/>
-    <w:lsdException w:name="List Table 5 Dark Accent 3" w:uiPriority="50"/>
-    <w:lsdException w:name="List Table 6 Colorful Accent 3" w:uiPriority="51"/>
-    <w:lsdException w:name="List Table 7 Colorful Accent 3" w:uiPriority="52"/>
-    <w:lsdException w:name="List Table 1 Light Accent 4" w:uiPriority="46"/>
-    <w:lsdException w:name="List Table 2 Accent 4" w:uiPriority="47"/>
-    <w:lsdException w:name="List Table 3 Accent 4" w:uiPriority="48"/>
-    <w:lsdException w:name="List Table 4 Accent 4" w:uiPriority="49"/>
-    <w:lsdException w:name="List Table 5 Dark Accent 4" w:uiPriority="50"/>
-    <w:lsdException w:name="List Table 6 Colorful Accent 4" w:uiPriority="51"/>
-    <w:lsdException w:name="List Table 7 Colorful Accent 4" w:uiPriority="52"/>
-    <w:lsdException w:name="List Table 1 Light Accent 5" w:uiPriority="46"/>
-    <w:lsdException w:name="List Table 2 Accent 5" w:uiPriority="47"/>
-    <w:lsdException w:name="List Table 3 Accent 5" w:uiPriority="48"/>
-    <w:lsdException w:name="List Table 4 Accent 5" w:uiPriority="49"/>
-    <w:lsdException w:name="List Table 5 Dark Accent 5" w:uiPriority="50"/>
-    <w:lsdException w:name="List Table 6 Colorful Accent 5" w:uiPriority="51"/>
-    <w:lsdException w:name="List Table 7 Colorful Accent 5" w:uiPriority="52"/>
-    <w:lsdException w:name="List Table 1 Light Accent 6" w:uiPriority="46"/>
-    <w:lsdException w:name="List Table 2 Accent 6" w:uiPriority="47"/>
-    <w:lsdException w:name="List Table 3 Accent 6" w:uiPriority="48"/>
-    <w:lsdException w:name="List Table 4 Accent 6" w:uiPriority="49"/>
-    <w:lsdException w:name="List Table 5 Dark Accent 6" w:uiPriority="50"/>
-    <w:lsdException w:name="List Table 6 Colorful Accent 6" w:uiPriority="51"/>
-    <w:lsdException w:name="List Table 7 Colorful Accent 6" w:uiPriority="52"/>
-    <w:lsdException w:name="Mention" w:semiHidden="1" w:unhideWhenUsed="1"/>
-    <w:lsdException w:name="Smart Hyperlink" w:semiHidden="1" w:unhideWhenUsed="1"/>
-    <w:lsdException w:name="Hashtag" w:semiHidden="1" w:unhideWhenUsed="1"/>
-    <w:lsdException w:name="Unresolved Mention" w:semiHidden="1" w:unhideWhenUsed="1"/>
+  <w:latentStyles w:defLockedState="0" w:defUIPriority="99" w:defSemiHidden="1" w:defUnhideWhenUsed="1" w:defQFormat="0" w:count="267">
+    <w:lsdException w:name="Normal" w:semiHidden="0" w:uiPriority="0" w:unhideWhenUsed="0" w:qFormat="1"/>
+    <w:lsdException w:name="heading 1" w:semiHidden="0" w:unhideWhenUsed="0" w:qFormat="1"/>
+    <w:lsdException w:name="heading 2" w:qFormat="1"/>
+    <w:lsdException w:name="heading 3" w:qFormat="1"/>
+    <w:lsdException w:name="heading 4" w:qFormat="1"/>
+    <w:lsdException w:name="heading 5" w:uiPriority="9" w:qFormat="1"/>
+    <w:lsdException w:name="heading 6" w:uiPriority="9" w:qFormat="1"/>
+    <w:lsdException w:name="heading 7" w:uiPriority="9" w:qFormat="1"/>
+    <w:lsdException w:name="heading 8" w:uiPriority="9" w:qFormat="1"/>
+    <w:lsdException w:name="heading 9" w:uiPriority="9" w:qFormat="1"/>
+    <w:lsdException w:name="toc 1" w:uiPriority="39"/>
+    <w:lsdException w:name="toc 2" w:uiPriority="39"/>
+    <w:lsdException w:name="toc 3" w:uiPriority="39"/>
+    <w:lsdException w:name="toc 4" w:uiPriority="39"/>
+    <w:lsdException w:name="toc 5" w:uiPriority="39"/>
+    <w:lsdException w:name="toc 6" w:uiPriority="39"/>
+    <w:lsdException w:name="toc 7" w:uiPriority="39"/>
+    <w:lsdException w:name="toc 8" w:uiPriority="39"/>
+    <w:lsdException w:name="toc 9" w:uiPriority="39"/>
+    <w:lsdException w:name="caption" w:uiPriority="35" w:qFormat="1"/>
+    <w:lsdException w:name="Title" w:semiHidden="0" w:uiPriority="10" w:unhideWhenUsed="0" w:qFormat="1"/>
+    <w:lsdException w:name="Default Paragraph Font" w:uiPriority="1"/>
+    <w:lsdException w:name="Subtitle" w:semiHidden="0" w:uiPriority="11" w:unhideWhenUsed="0" w:qFormat="1"/>
+    <w:lsdException w:name="Strong" w:semiHidden="0" w:uiPriority="22" w:unhideWhenUsed="0" w:qFormat="1"/>
+    <w:lsdException w:name="Emphasis" w:semiHidden="0" w:uiPriority="20" w:unhideWhenUsed="0" w:qFormat="1"/>
+    <w:lsdException w:name="Normal Table" w:semiHidden="0" w:unhideWhenUsed="0"/>
+    <w:lsdException w:name="Table Subtle 2" w:semiHidden="0" w:unhideWhenUsed="0"/>
+    <w:lsdException w:name="Table Web 3" w:semiHidden="0" w:unhideWhenUsed="0"/>
+    <w:lsdException w:name="Table Grid" w:semiHidden="0" w:uiPriority="39" w:unhideWhenUsed="0"/>
+    <w:lsdException w:name="Placeholder Text" w:unhideWhenUsed="0"/>
+    <w:lsdException w:name="No Spacing" w:semiHidden="0" w:uiPriority="1" w:unhideWhenUsed="0" w:qFormat="1"/>
+    <w:lsdException w:name="Light Shading" w:semiHidden="0" w:uiPriority="60" w:unhideWhenUsed="0"/>
+    <w:lsdException w:name="Light List" w:semiHidden="0" w:uiPriority="61" w:unhideWhenUsed="0"/>
+    <w:lsdException w:name="Light Grid" w:semiHidden="0" w:uiPriority="62" w:unhideWhenUsed="0"/>
+    <w:lsdException w:name="Medium Shading 1" w:semiHidden="0" w:uiPriority="63" w:unhideWhenUsed="0"/>
+    <w:lsdException w:name="Medium Shading 2" w:semiHidden="0" w:uiPriority="64" w:unhideWhenUsed="0"/>
+    <w:lsdException w:name="Medium List 1" w:semiHidden="0" w:uiPriority="65" w:unhideWhenUsed="0"/>
+    <w:lsdException w:name="Medium List 2" w:semiHidden="0" w:uiPriority="66" w:unhideWhenUsed="0"/>
+    <w:lsdException w:name="Medium Grid 1" w:semiHidden="0" w:uiPriority="67" w:unhideWhenUsed="0"/>
+    <w:lsdException w:name="Medium Grid 2" w:semiHidden="0" w:uiPriority="68" w:unhideWhenUsed="0"/>
+    <w:lsdException w:name="Medium Grid 3" w:semiHidden="0" w:uiPriority="69" w:unhideWhenUsed="0"/>
+    <w:lsdException w:name="Dark List" w:semiHidden="0" w:uiPriority="70" w:unhideWhenUsed="0"/>
+    <w:lsdException w:name="Colorful Shading" w:semiHidden="0" w:uiPriority="71" w:unhideWhenUsed="0"/>
+    <w:lsdException w:name="Colorful List" w:semiHidden="0" w:uiPriority="72" w:unhideWhenUsed="0"/>
+    <w:lsdException w:name="Colorful Grid" w:semiHidden="0" w:uiPriority="73" w:unhideWhenUsed="0"/>
+    <w:lsdException w:name="Light Shading Accent 1" w:semiHidden="0" w:uiPriority="60" w:unhideWhenUsed="0"/>
+    <w:lsdException w:name="Light List Accent 1" w:semiHidden="0" w:uiPriority="61" w:unhideWhenUsed="0"/>
+    <w:lsdException w:name="Light Grid Accent 1" w:semiHidden="0" w:uiPriority="62" w:unhideWhenUsed="0"/>
+    <w:lsdException w:name="Medium Shading 1 Accent 1" w:semiHidden="0" w:uiPriority="63" w:unhideWhenUsed="0"/>
+    <w:lsdException w:name="Medium Shading 2 Accent 1" w:semiHidden="0" w:uiPriority="64" w:unhideWhenUsed="0"/>
+    <w:lsdException w:name="Medium List 1 Accent 1" w:semiHidden="0" w:uiPriority="65" w:unhideWhenUsed="0"/>
+    <w:lsdException w:name="Revision" w:unhideWhenUsed="0"/>
+    <w:lsdException w:name="List Paragraph" w:semiHidden="0" w:uiPriority="34" w:unhideWhenUsed="0" w:qFormat="1"/>
+    <w:lsdException w:name="Quote" w:semiHidden="0" w:uiPriority="29" w:unhideWhenUsed="0" w:qFormat="1"/>
+    <w:lsdException w:name="Intense Quote" w:semiHidden="0" w:uiPriority="30" w:unhideWhenUsed="0" w:qFormat="1"/>
+    <w:lsdException w:name="Medium List 2 Accent 1" w:semiHidden="0" w:uiPriority="66" w:unhideWhenUsed="0"/>
+    <w:lsdException w:name="Medium Grid 1 Accent 1" w:semiHidden="0" w:uiPriority="67" w:unhideWhenUsed="0"/>
+    <w:lsdException w:name="Medium Grid 2 Accent 1" w:semiHidden="0" w:uiPriority="68" w:unhideWhenUsed="0"/>
+    <w:lsdException w:name="Medium Grid 3 Accent 1" w:semiHidden="0" w:uiPriority="69" w:unhideWhenUsed="0"/>
+    <w:lsdException w:name="Dark List Accent 1" w:semiHidden="0" w:uiPriority="70" w:unhideWhenUsed="0"/>
+    <w:lsdException w:name="Colorful Shading Accent 1" w:semiHidden="0" w:uiPriority="71" w:unhideWhenUsed="0"/>
+    <w:lsdException w:name="Colorful List Accent 1" w:semiHidden="0" w:uiPriority="72" w:unhideWhenUsed="0"/>
+    <w:lsdException w:name="Colorful Grid Accent 1" w:semiHidden="0" w:uiPriority="73" w:unhideWhenUsed="0"/>
+    <w:lsdException w:name="Light Shading Accent 2" w:semiHidden="0" w:uiPriority="60" w:unhideWhenUsed="0"/>
+    <w:lsdException w:name="Light List Accent 2" w:semiHidden="0" w:uiPriority="61" w:unhideWhenUsed="0"/>
+    <w:lsdException w:name="Light Grid Accent 2" w:semiHidden="0" w:uiPriority="62" w:unhideWhenUsed="0"/>
+    <w:lsdException w:name="Medium Shading 1 Accent 2" w:semiHidden="0" w:uiPriority="63" w:unhideWhenUsed="0"/>
+    <w:lsdException w:name="Medium Shading 2 Accent 2" w:semiHidden="0" w:uiPriority="64" w:unhideWhenUsed="0"/>
+    <w:lsdException w:name="Medium List 1 Accent 2" w:semiHidden="0" w:uiPriority="65" w:unhideWhenUsed="0"/>
+    <w:lsdException w:name="Medium List 2 Accent 2" w:semiHidden="0" w:uiPriority="66" w:unhideWhenUsed="0"/>
+    <w:lsdException w:name="Medium Grid 1 Accent 2" w:semiHidden="0" w:uiPriority="67" w:unhideWhenUsed="0"/>
+    <w:lsdException w:name="Medium Grid 2 Accent 2" w:semiHidden="0" w:uiPriority="68" w:unhideWhenUsed="0"/>
+    <w:lsdException w:name="Medium Grid 3 Accent 2" w:semiHidden="0" w:uiPriority="69" w:unhideWhenUsed="0"/>
+    <w:lsdException w:name="Dark List Accent 2" w:semiHidden="0" w:uiPriority="70" w:unhideWhenUsed="0"/>
+    <w:lsdException w:name="Colorful Shading Accent 2" w:semiHidden="0" w:uiPriority="71" w:unhideWhenUsed="0"/>
+    <w:lsdException w:name="Colorful List Accent 2" w:semiHidden="0" w:uiPriority="72" w:unhideWhenUsed="0"/>
+    <w:lsdException w:name="Colorful Grid Accent 2" w:semiHidden="0" w:uiPriority="73" w:unhideWhenUsed="0"/>
+    <w:lsdException w:name="Light Shading Accent 3" w:semiHidden="0" w:uiPriority="60" w:unhideWhenUsed="0"/>
+    <w:lsdException w:name="Light List Accent 3" w:semiHidden="0" w:uiPriority="61" w:unhideWhenUsed="0"/>
+    <w:lsdException w:name="Light Grid Accent 3" w:semiHidden="0" w:uiPriority="62" w:unhideWhenUsed="0"/>
+    <w:lsdException w:name="Medium Shading 1 Accent 3" w:semiHidden="0" w:uiPriority="63" w:unhideWhenUsed="0"/>
+    <w:lsdException w:name="Medium Shading 2 Accent 3" w:semiHidden="0" w:uiPriority="64" w:unhideWhenUsed="0"/>
+    <w:lsdException w:name="Medium List 1 Accent 3" w:semiHidden="0" w:uiPriority="65" w:unhideWhenUsed="0"/>
+    <w:lsdException w:name="Medium List 2 Accent 3" w:semiHidden="0" w:uiPriority="66" w:unhideWhenUsed="0"/>
+    <w:lsdException w:name="Medium Grid 1 Accent 3" w:semiHidden="0" w:uiPriority="67" w:unhideWhenUsed="0"/>
+    <w:lsdException w:name="Medium Grid 2 Accent 3" w:semiHidden="0" w:uiPriority="68" w:unhideWhenUsed="0"/>
+    <w:lsdException w:name="Medium Grid 3 Accent 3" w:semiHidden="0" w:uiPriority="69" w:unhideWhenUsed="0"/>
+    <w:lsdException w:name="Dark List Accent 3" w:semiHidden="0" w:uiPriority="70" w:unhideWhenUsed="0"/>
+    <w:lsdException w:name="Colorful Shading Accent 3" w:semiHidden="0" w:uiPriority="71" w:unhideWhenUsed="0"/>
+    <w:lsdException w:name="Colorful List Accent 3" w:semiHidden="0" w:uiPriority="72" w:unhideWhenUsed="0"/>
+    <w:lsdException w:name="Colorful Grid Accent 3" w:semiHidden="0" w:uiPriority="73" w:unhideWhenUsed="0"/>
+    <w:lsdException w:name="Light Shading Accent 4" w:semiHidden="0" w:uiPriority="60" w:unhideWhenUsed="0"/>
+    <w:lsdException w:name="Light List Accent 4" w:semiHidden="0" w:uiPriority="61" w:unhideWhenUsed="0"/>
+    <w:lsdException w:name="Light Grid Accent 4" w:semiHidden="0" w:uiPriority="62" w:unhideWhenUsed="0"/>
+    <w:lsdException w:name="Medium Shading 1 Accent 4" w:semiHidden="0" w:uiPriority="63" w:unhideWhenUsed="0"/>
+    <w:lsdException w:name="Medium Shading 2 Accent 4" w:semiHidden="0" w:uiPriority="64" w:unhideWhenUsed="0"/>
+    <w:lsdException w:name="Medium List 1 Accent 4" w:semiHidden="0" w:uiPriority="65" w:unhideWhenUsed="0"/>
+    <w:lsdException w:name="Medium List 2 Accent 4" w:semiHidden="0" w:uiPriority="66" w:unhideWhenUsed="0"/>
+    <w:lsdException w:name="Medium Grid 1 Accent 4" w:semiHidden="0" w:uiPriority="67" w:unhideWhenUsed="0"/>
+    <w:lsdException w:name="Medium Grid 2 Accent 4" w:semiHidden="0" w:uiPriority="68" w:unhideWhenUsed="0"/>
+    <w:lsdException w:name="Medium Grid 3 Accent 4" w:semiHidden="0" w:uiPriority="69" w:unhideWhenUsed="0"/>
+    <w:lsdException w:name="Dark List Accent 4" w:semiHidden="0" w:uiPriority="70" w:unhideWhenUsed="0"/>
+    <w:lsdException w:name="Colorful Shading Accent 4" w:semiHidden="0" w:uiPriority="71" w:unhideWhenUsed="0"/>
+    <w:lsdException w:name="Colorful List Accent 4" w:semiHidden="0" w:uiPriority="72" w:unhideWhenUsed="0"/>
+    <w:lsdException w:name="Colorful Grid Accent 4" w:semiHidden="0" w:uiPriority="73" w:unhideWhenUsed="0"/>
+    <w:lsdException w:name="Light Shading Accent 5" w:semiHidden="0" w:uiPriority="60" w:unhideWhenUsed="0"/>
+    <w:lsdException w:name="Light List Accent 5" w:semiHidden="0" w:uiPriority="61" w:unhideWhenUsed="0"/>
+    <w:lsdException w:name="Light Grid Accent 5" w:semiHidden="0" w:uiPriority="62" w:unhideWhenUsed="0"/>
+    <w:lsdException w:name="Medium Shading 1 Accent 5" w:semiHidden="0" w:uiPriority="63" w:unhideWhenUsed="0"/>
+    <w:lsdException w:name="Medium Shading 2 Accent 5" w:semiHidden="0" w:uiPriority="64" w:unhideWhenUsed="0"/>
+    <w:lsdException w:name="Medium List 1 Accent 5" w:semiHidden="0" w:uiPriority="65" w:unhideWhenUsed="0"/>
+    <w:lsdException w:name="Medium List 2 Accent 5" w:semiHidden="0" w:uiPriority="66" w:unhideWhenUsed="0"/>
+    <w:lsdException w:name="Medium Grid 1 Accent 5" w:semiHidden="0" w:uiPriority="67" w:unhideWhenUsed="0"/>
+    <w:lsdException w:name="Medium Grid 2 Accent 5" w:semiHidden="0" w:uiPriority="68" w:unhideWhenUsed="0"/>
+    <w:lsdException w:name="Medium Grid 3 Accent 5" w:semiHidden="0" w:uiPriority="69" w:unhideWhenUsed="0"/>
+    <w:lsdException w:name="Dark List Accent 5" w:semiHidden="0" w:uiPriority="70" w:unhideWhenUsed="0"/>
+    <w:lsdException w:name="Colorful Shading Accent 5" w:semiHidden="0" w:uiPriority="71" w:unhideWhenUsed="0"/>
+    <w:lsdException w:name="Colorful List Accent 5" w:semiHidden="0" w:uiPriority="72" w:unhideWhenUsed="0"/>
+    <w:lsdException w:name="Colorful Grid Accent 5" w:semiHidden="0" w:uiPriority="73" w:unhideWhenUsed="0"/>
+    <w:lsdException w:name="Light Shading Accent 6" w:semiHidden="0" w:uiPriority="60" w:unhideWhenUsed="0"/>
+    <w:lsdException w:name="Light List Accent 6" w:semiHidden="0" w:uiPriority="61" w:unhideWhenUsed="0"/>
+    <w:lsdException w:name="Light Grid Accent 6" w:semiHidden="0" w:uiPriority="62" w:unhideWhenUsed="0"/>
+    <w:lsdException w:name="Medium Shading 1 Accent 6" w:semiHidden="0" w:uiPriority="63" w:unhideWhenUsed="0"/>
+    <w:lsdException w:name="Medium Shading 2 Accent 6" w:semiHidden="0" w:uiPriority="64" w:unhideWhenUsed="0"/>
+    <w:lsdException w:name="Medium List 1 Accent 6" w:semiHidden="0" w:uiPriority="65" w:unhideWhenUsed="0"/>
+    <w:lsdException w:name="Medium List 2 Accent 6" w:semiHidden="0" w:uiPriority="66" w:unhideWhenUsed="0"/>
+    <w:lsdException w:name="Medium Grid 1 Accent 6" w:semiHidden="0" w:uiPriority="67" w:unhideWhenUsed="0"/>
+    <w:lsdException w:name="Medium Grid 2 Accent 6" w:semiHidden="0" w:uiPriority="68" w:unhideWhenUsed="0"/>
+    <w:lsdException w:name="Medium Grid 3 Accent 6" w:semiHidden="0" w:uiPriority="69" w:unhideWhenUsed="0"/>
+    <w:lsdException w:name="Dark List Accent 6" w:semiHidden="0" w:uiPriority="70" w:unhideWhenUsed="0"/>
+    <w:lsdException w:name="Colorful Shading Accent 6" w:semiHidden="0" w:uiPriority="71" w:unhideWhenUsed="0"/>
+    <w:lsdException w:name="Colorful List Accent 6" w:semiHidden="0" w:uiPriority="72" w:unhideWhenUsed="0"/>
+    <w:lsdException w:name="Colorful Grid Accent 6" w:semiHidden="0" w:uiPriority="73" w:unhideWhenUsed="0"/>
+    <w:lsdException w:name="Subtle Emphasis" w:semiHidden="0" w:uiPriority="19" w:unhideWhenUsed="0" w:qFormat="1"/>
+    <w:lsdException w:name="Intense Emphasis" w:semiHidden="0" w:uiPriority="21" w:unhideWhenUsed="0" w:qFormat="1"/>
+    <w:lsdException w:name="Subtle Reference" w:semiHidden="0" w:uiPriority="31" w:unhideWhenUsed="0" w:qFormat="1"/>
+    <w:lsdException w:name="Intense Reference" w:semiHidden="0" w:uiPriority="32" w:unhideWhenUsed="0" w:qFormat="1"/>
+    <w:lsdException w:name="Book Title" w:semiHidden="0" w:uiPriority="33" w:unhideWhenUsed="0" w:qFormat="1"/>
+    <w:lsdException w:name="Bibliography" w:uiPriority="37"/>
+    <w:lsdException w:name="TOC Heading" w:uiPriority="39" w:qFormat="1"/>
   </w:latentStyles>
   <w:style w:type="paragraph" w:default="1" w:styleId="Normal">
     <w:name w:val="Normal"/>
@@ -5791,6 +6404,7 @@
     <w:uiPriority w:val="39"/>
     <w:rsid w:val="00A74122"/>
     <w:tblPr>
+      <w:tblInd w:w="0" w:type="dxa"/>
       <w:tblBorders>
         <w:top w:val="single" w:sz="4" w:space="0" w:color="auto"/>
         <w:left w:val="single" w:sz="4" w:space="0" w:color="auto"/>
@@ -5799,6 +6413,12 @@
         <w:insideH w:val="single" w:sz="4" w:space="0" w:color="auto"/>
         <w:insideV w:val="single" w:sz="4" w:space="0" w:color="auto"/>
       </w:tblBorders>
+      <w:tblCellMar>
+        <w:top w:w="0" w:type="dxa"/>
+        <w:left w:w="108" w:type="dxa"/>
+        <w:bottom w:w="0" w:type="dxa"/>
+        <w:right w:w="108" w:type="dxa"/>
+      </w:tblCellMar>
     </w:tblPr>
   </w:style>
   <w:style w:type="paragraph" w:customStyle="1" w:styleId="Affiliation">
@@ -5991,6 +6611,594 @@
     <w:rPr>
       <w:color w:val="954F72" w:themeColor="followedHyperlink"/>
       <w:u w:val="single"/>
+    </w:rPr>
+  </w:style>
+  <w:style w:type="paragraph" w:styleId="BalloonText">
+    <w:name w:val="Balloon Text"/>
+    <w:basedOn w:val="Normal"/>
+    <w:link w:val="BalloonTextChar"/>
+    <w:uiPriority w:val="99"/>
+    <w:semiHidden/>
+    <w:unhideWhenUsed/>
+    <w:rsid w:val="00312539"/>
+    <w:rPr>
+      <w:rFonts w:ascii="Tahoma" w:hAnsi="Tahoma" w:cs="Tahoma"/>
+      <w:sz w:val="16"/>
+      <w:szCs w:val="16"/>
+    </w:rPr>
+  </w:style>
+  <w:style w:type="character" w:customStyle="1" w:styleId="BalloonTextChar">
+    <w:name w:val="Balloon Text Char"/>
+    <w:basedOn w:val="DefaultParagraphFont"/>
+    <w:link w:val="BalloonText"/>
+    <w:uiPriority w:val="99"/>
+    <w:semiHidden/>
+    <w:rsid w:val="00312539"/>
+    <w:rPr>
+      <w:rFonts w:ascii="Tahoma" w:hAnsi="Tahoma" w:cs="Tahoma"/>
+      <w:sz w:val="16"/>
+      <w:szCs w:val="16"/>
+    </w:rPr>
+  </w:style>
+</w:styles>
+</file>
+
+<file path=word/stylesWithEffects.xml><?xml version="1.0" encoding="utf-8"?>
+<w:styles xmlns:wpc="http://schemas.microsoft.com/office/word/2010/wordprocessingCanvas" xmlns:mc="http://schemas.openxmlformats.org/markup-compatibility/2006" xmlns:o="urn:schemas-microsoft-com:office:office" xmlns:r="http://schemas.openxmlformats.org/officeDocument/2006/relationships" xmlns:m="http://schemas.openxmlformats.org/officeDocument/2006/math" xmlns:v="urn:schemas-microsoft-com:vml" xmlns:wp14="http://schemas.microsoft.com/office/word/2010/wordprocessingDrawing" xmlns:wp="http://schemas.openxmlformats.org/drawingml/2006/wordprocessingDrawing" xmlns:w10="urn:schemas-microsoft-com:office:word" xmlns:w="http://schemas.openxmlformats.org/wordprocessingml/2006/main" xmlns:w14="http://schemas.microsoft.com/office/word/2010/wordml" xmlns:wpg="http://schemas.microsoft.com/office/word/2010/wordprocessingGroup" xmlns:wpi="http://schemas.microsoft.com/office/word/2010/wordprocessingInk" xmlns:wne="http://schemas.microsoft.com/office/word/2006/wordml" xmlns:wps="http://schemas.microsoft.com/office/word/2010/wordprocessingShape" mc:Ignorable="w14 wp14">
+  <w:docDefaults>
+    <w:rPrDefault>
+      <w:rPr>
+        <w:rFonts w:asciiTheme="minorHAnsi" w:eastAsiaTheme="minorHAnsi" w:hAnsiTheme="minorHAnsi" w:cstheme="minorBidi"/>
+        <w:sz w:val="24"/>
+        <w:szCs w:val="24"/>
+        <w:lang w:val="en-US" w:eastAsia="en-US" w:bidi="ar-SA"/>
+      </w:rPr>
+    </w:rPrDefault>
+    <w:pPrDefault/>
+  </w:docDefaults>
+  <w:latentStyles w:defLockedState="0" w:defUIPriority="99" w:defSemiHidden="1" w:defUnhideWhenUsed="1" w:defQFormat="0" w:count="267">
+    <w:lsdException w:name="Normal" w:semiHidden="0" w:uiPriority="0" w:unhideWhenUsed="0" w:qFormat="1"/>
+    <w:lsdException w:name="heading 1" w:semiHidden="0" w:unhideWhenUsed="0" w:qFormat="1"/>
+    <w:lsdException w:name="heading 2" w:qFormat="1"/>
+    <w:lsdException w:name="heading 3" w:qFormat="1"/>
+    <w:lsdException w:name="heading 4" w:qFormat="1"/>
+    <w:lsdException w:name="heading 5" w:uiPriority="9" w:qFormat="1"/>
+    <w:lsdException w:name="heading 6" w:uiPriority="9" w:qFormat="1"/>
+    <w:lsdException w:name="heading 7" w:uiPriority="9" w:qFormat="1"/>
+    <w:lsdException w:name="heading 8" w:uiPriority="9" w:qFormat="1"/>
+    <w:lsdException w:name="heading 9" w:uiPriority="9" w:qFormat="1"/>
+    <w:lsdException w:name="toc 1" w:uiPriority="39"/>
+    <w:lsdException w:name="toc 2" w:uiPriority="39"/>
+    <w:lsdException w:name="toc 3" w:uiPriority="39"/>
+    <w:lsdException w:name="toc 4" w:uiPriority="39"/>
+    <w:lsdException w:name="toc 5" w:uiPriority="39"/>
+    <w:lsdException w:name="toc 6" w:uiPriority="39"/>
+    <w:lsdException w:name="toc 7" w:uiPriority="39"/>
+    <w:lsdException w:name="toc 8" w:uiPriority="39"/>
+    <w:lsdException w:name="toc 9" w:uiPriority="39"/>
+    <w:lsdException w:name="caption" w:uiPriority="35" w:qFormat="1"/>
+    <w:lsdException w:name="Title" w:semiHidden="0" w:uiPriority="10" w:unhideWhenUsed="0" w:qFormat="1"/>
+    <w:lsdException w:name="Default Paragraph Font" w:uiPriority="1"/>
+    <w:lsdException w:name="Subtitle" w:semiHidden="0" w:uiPriority="11" w:unhideWhenUsed="0" w:qFormat="1"/>
+    <w:lsdException w:name="Strong" w:semiHidden="0" w:uiPriority="22" w:unhideWhenUsed="0" w:qFormat="1"/>
+    <w:lsdException w:name="Emphasis" w:semiHidden="0" w:uiPriority="20" w:unhideWhenUsed="0" w:qFormat="1"/>
+    <w:lsdException w:name="Normal Table" w:semiHidden="0" w:unhideWhenUsed="0"/>
+    <w:lsdException w:name="Table Subtle 2" w:semiHidden="0" w:unhideWhenUsed="0"/>
+    <w:lsdException w:name="Table Web 3" w:semiHidden="0" w:unhideWhenUsed="0"/>
+    <w:lsdException w:name="Table Grid" w:semiHidden="0" w:uiPriority="39" w:unhideWhenUsed="0"/>
+    <w:lsdException w:name="Placeholder Text" w:unhideWhenUsed="0"/>
+    <w:lsdException w:name="No Spacing" w:semiHidden="0" w:uiPriority="1" w:unhideWhenUsed="0" w:qFormat="1"/>
+    <w:lsdException w:name="Light Shading" w:semiHidden="0" w:uiPriority="60" w:unhideWhenUsed="0"/>
+    <w:lsdException w:name="Light List" w:semiHidden="0" w:uiPriority="61" w:unhideWhenUsed="0"/>
+    <w:lsdException w:name="Light Grid" w:semiHidden="0" w:uiPriority="62" w:unhideWhenUsed="0"/>
+    <w:lsdException w:name="Medium Shading 1" w:semiHidden="0" w:uiPriority="63" w:unhideWhenUsed="0"/>
+    <w:lsdException w:name="Medium Shading 2" w:semiHidden="0" w:uiPriority="64" w:unhideWhenUsed="0"/>
+    <w:lsdException w:name="Medium List 1" w:semiHidden="0" w:uiPriority="65" w:unhideWhenUsed="0"/>
+    <w:lsdException w:name="Medium List 2" w:semiHidden="0" w:uiPriority="66" w:unhideWhenUsed="0"/>
+    <w:lsdException w:name="Medium Grid 1" w:semiHidden="0" w:uiPriority="67" w:unhideWhenUsed="0"/>
+    <w:lsdException w:name="Medium Grid 2" w:semiHidden="0" w:uiPriority="68" w:unhideWhenUsed="0"/>
+    <w:lsdException w:name="Medium Grid 3" w:semiHidden="0" w:uiPriority="69" w:unhideWhenUsed="0"/>
+    <w:lsdException w:name="Dark List" w:semiHidden="0" w:uiPriority="70" w:unhideWhenUsed="0"/>
+    <w:lsdException w:name="Colorful Shading" w:semiHidden="0" w:uiPriority="71" w:unhideWhenUsed="0"/>
+    <w:lsdException w:name="Colorful List" w:semiHidden="0" w:uiPriority="72" w:unhideWhenUsed="0"/>
+    <w:lsdException w:name="Colorful Grid" w:semiHidden="0" w:uiPriority="73" w:unhideWhenUsed="0"/>
+    <w:lsdException w:name="Light Shading Accent 1" w:semiHidden="0" w:uiPriority="60" w:unhideWhenUsed="0"/>
+    <w:lsdException w:name="Light List Accent 1" w:semiHidden="0" w:uiPriority="61" w:unhideWhenUsed="0"/>
+    <w:lsdException w:name="Light Grid Accent 1" w:semiHidden="0" w:uiPriority="62" w:unhideWhenUsed="0"/>
+    <w:lsdException w:name="Medium Shading 1 Accent 1" w:semiHidden="0" w:uiPriority="63" w:unhideWhenUsed="0"/>
+    <w:lsdException w:name="Medium Shading 2 Accent 1" w:semiHidden="0" w:uiPriority="64" w:unhideWhenUsed="0"/>
+    <w:lsdException w:name="Medium List 1 Accent 1" w:semiHidden="0" w:uiPriority="65" w:unhideWhenUsed="0"/>
+    <w:lsdException w:name="Revision" w:unhideWhenUsed="0"/>
+    <w:lsdException w:name="List Paragraph" w:semiHidden="0" w:uiPriority="34" w:unhideWhenUsed="0" w:qFormat="1"/>
+    <w:lsdException w:name="Quote" w:semiHidden="0" w:uiPriority="29" w:unhideWhenUsed="0" w:qFormat="1"/>
+    <w:lsdException w:name="Intense Quote" w:semiHidden="0" w:uiPriority="30" w:unhideWhenUsed="0" w:qFormat="1"/>
+    <w:lsdException w:name="Medium List 2 Accent 1" w:semiHidden="0" w:uiPriority="66" w:unhideWhenUsed="0"/>
+    <w:lsdException w:name="Medium Grid 1 Accent 1" w:semiHidden="0" w:uiPriority="67" w:unhideWhenUsed="0"/>
+    <w:lsdException w:name="Medium Grid 2 Accent 1" w:semiHidden="0" w:uiPriority="68" w:unhideWhenUsed="0"/>
+    <w:lsdException w:name="Medium Grid 3 Accent 1" w:semiHidden="0" w:uiPriority="69" w:unhideWhenUsed="0"/>
+    <w:lsdException w:name="Dark List Accent 1" w:semiHidden="0" w:uiPriority="70" w:unhideWhenUsed="0"/>
+    <w:lsdException w:name="Colorful Shading Accent 1" w:semiHidden="0" w:uiPriority="71" w:unhideWhenUsed="0"/>
+    <w:lsdException w:name="Colorful List Accent 1" w:semiHidden="0" w:uiPriority="72" w:unhideWhenUsed="0"/>
+    <w:lsdException w:name="Colorful Grid Accent 1" w:semiHidden="0" w:uiPriority="73" w:unhideWhenUsed="0"/>
+    <w:lsdException w:name="Light Shading Accent 2" w:semiHidden="0" w:uiPriority="60" w:unhideWhenUsed="0"/>
+    <w:lsdException w:name="Light List Accent 2" w:semiHidden="0" w:uiPriority="61" w:unhideWhenUsed="0"/>
+    <w:lsdException w:name="Light Grid Accent 2" w:semiHidden="0" w:uiPriority="62" w:unhideWhenUsed="0"/>
+    <w:lsdException w:name="Medium Shading 1 Accent 2" w:semiHidden="0" w:uiPriority="63" w:unhideWhenUsed="0"/>
+    <w:lsdException w:name="Medium Shading 2 Accent 2" w:semiHidden="0" w:uiPriority="64" w:unhideWhenUsed="0"/>
+    <w:lsdException w:name="Medium List 1 Accent 2" w:semiHidden="0" w:uiPriority="65" w:unhideWhenUsed="0"/>
+    <w:lsdException w:name="Medium List 2 Accent 2" w:semiHidden="0" w:uiPriority="66" w:unhideWhenUsed="0"/>
+    <w:lsdException w:name="Medium Grid 1 Accent 2" w:semiHidden="0" w:uiPriority="67" w:unhideWhenUsed="0"/>
+    <w:lsdException w:name="Medium Grid 2 Accent 2" w:semiHidden="0" w:uiPriority="68" w:unhideWhenUsed="0"/>
+    <w:lsdException w:name="Medium Grid 3 Accent 2" w:semiHidden="0" w:uiPriority="69" w:unhideWhenUsed="0"/>
+    <w:lsdException w:name="Dark List Accent 2" w:semiHidden="0" w:uiPriority="70" w:unhideWhenUsed="0"/>
+    <w:lsdException w:name="Colorful Shading Accent 2" w:semiHidden="0" w:uiPriority="71" w:unhideWhenUsed="0"/>
+    <w:lsdException w:name="Colorful List Accent 2" w:semiHidden="0" w:uiPriority="72" w:unhideWhenUsed="0"/>
+    <w:lsdException w:name="Colorful Grid Accent 2" w:semiHidden="0" w:uiPriority="73" w:unhideWhenUsed="0"/>
+    <w:lsdException w:name="Light Shading Accent 3" w:semiHidden="0" w:uiPriority="60" w:unhideWhenUsed="0"/>
+    <w:lsdException w:name="Light List Accent 3" w:semiHidden="0" w:uiPriority="61" w:unhideWhenUsed="0"/>
+    <w:lsdException w:name="Light Grid Accent 3" w:semiHidden="0" w:uiPriority="62" w:unhideWhenUsed="0"/>
+    <w:lsdException w:name="Medium Shading 1 Accent 3" w:semiHidden="0" w:uiPriority="63" w:unhideWhenUsed="0"/>
+    <w:lsdException w:name="Medium Shading 2 Accent 3" w:semiHidden="0" w:uiPriority="64" w:unhideWhenUsed="0"/>
+    <w:lsdException w:name="Medium List 1 Accent 3" w:semiHidden="0" w:uiPriority="65" w:unhideWhenUsed="0"/>
+    <w:lsdException w:name="Medium List 2 Accent 3" w:semiHidden="0" w:uiPriority="66" w:unhideWhenUsed="0"/>
+    <w:lsdException w:name="Medium Grid 1 Accent 3" w:semiHidden="0" w:uiPriority="67" w:unhideWhenUsed="0"/>
+    <w:lsdException w:name="Medium Grid 2 Accent 3" w:semiHidden="0" w:uiPriority="68" w:unhideWhenUsed="0"/>
+    <w:lsdException w:name="Medium Grid 3 Accent 3" w:semiHidden="0" w:uiPriority="69" w:unhideWhenUsed="0"/>
+    <w:lsdException w:name="Dark List Accent 3" w:semiHidden="0" w:uiPriority="70" w:unhideWhenUsed="0"/>
+    <w:lsdException w:name="Colorful Shading Accent 3" w:semiHidden="0" w:uiPriority="71" w:unhideWhenUsed="0"/>
+    <w:lsdException w:name="Colorful List Accent 3" w:semiHidden="0" w:uiPriority="72" w:unhideWhenUsed="0"/>
+    <w:lsdException w:name="Colorful Grid Accent 3" w:semiHidden="0" w:uiPriority="73" w:unhideWhenUsed="0"/>
+    <w:lsdException w:name="Light Shading Accent 4" w:semiHidden="0" w:uiPriority="60" w:unhideWhenUsed="0"/>
+    <w:lsdException w:name="Light List Accent 4" w:semiHidden="0" w:uiPriority="61" w:unhideWhenUsed="0"/>
+    <w:lsdException w:name="Light Grid Accent 4" w:semiHidden="0" w:uiPriority="62" w:unhideWhenUsed="0"/>
+    <w:lsdException w:name="Medium Shading 1 Accent 4" w:semiHidden="0" w:uiPriority="63" w:unhideWhenUsed="0"/>
+    <w:lsdException w:name="Medium Shading 2 Accent 4" w:semiHidden="0" w:uiPriority="64" w:unhideWhenUsed="0"/>
+    <w:lsdException w:name="Medium List 1 Accent 4" w:semiHidden="0" w:uiPriority="65" w:unhideWhenUsed="0"/>
+    <w:lsdException w:name="Medium List 2 Accent 4" w:semiHidden="0" w:uiPriority="66" w:unhideWhenUsed="0"/>
+    <w:lsdException w:name="Medium Grid 1 Accent 4" w:semiHidden="0" w:uiPriority="67" w:unhideWhenUsed="0"/>
+    <w:lsdException w:name="Medium Grid 2 Accent 4" w:semiHidden="0" w:uiPriority="68" w:unhideWhenUsed="0"/>
+    <w:lsdException w:name="Medium Grid 3 Accent 4" w:semiHidden="0" w:uiPriority="69" w:unhideWhenUsed="0"/>
+    <w:lsdException w:name="Dark List Accent 4" w:semiHidden="0" w:uiPriority="70" w:unhideWhenUsed="0"/>
+    <w:lsdException w:name="Colorful Shading Accent 4" w:semiHidden="0" w:uiPriority="71" w:unhideWhenUsed="0"/>
+    <w:lsdException w:name="Colorful List Accent 4" w:semiHidden="0" w:uiPriority="72" w:unhideWhenUsed="0"/>
+    <w:lsdException w:name="Colorful Grid Accent 4" w:semiHidden="0" w:uiPriority="73" w:unhideWhenUsed="0"/>
+    <w:lsdException w:name="Light Shading Accent 5" w:semiHidden="0" w:uiPriority="60" w:unhideWhenUsed="0"/>
+    <w:lsdException w:name="Light List Accent 5" w:semiHidden="0" w:uiPriority="61" w:unhideWhenUsed="0"/>
+    <w:lsdException w:name="Light Grid Accent 5" w:semiHidden="0" w:uiPriority="62" w:unhideWhenUsed="0"/>
+    <w:lsdException w:name="Medium Shading 1 Accent 5" w:semiHidden="0" w:uiPriority="63" w:unhideWhenUsed="0"/>
+    <w:lsdException w:name="Medium Shading 2 Accent 5" w:semiHidden="0" w:uiPriority="64" w:unhideWhenUsed="0"/>
+    <w:lsdException w:name="Medium List 1 Accent 5" w:semiHidden="0" w:uiPriority="65" w:unhideWhenUsed="0"/>
+    <w:lsdException w:name="Medium List 2 Accent 5" w:semiHidden="0" w:uiPriority="66" w:unhideWhenUsed="0"/>
+    <w:lsdException w:name="Medium Grid 1 Accent 5" w:semiHidden="0" w:uiPriority="67" w:unhideWhenUsed="0"/>
+    <w:lsdException w:name="Medium Grid 2 Accent 5" w:semiHidden="0" w:uiPriority="68" w:unhideWhenUsed="0"/>
+    <w:lsdException w:name="Medium Grid 3 Accent 5" w:semiHidden="0" w:uiPriority="69" w:unhideWhenUsed="0"/>
+    <w:lsdException w:name="Dark List Accent 5" w:semiHidden="0" w:uiPriority="70" w:unhideWhenUsed="0"/>
+    <w:lsdException w:name="Colorful Shading Accent 5" w:semiHidden="0" w:uiPriority="71" w:unhideWhenUsed="0"/>
+    <w:lsdException w:name="Colorful List Accent 5" w:semiHidden="0" w:uiPriority="72" w:unhideWhenUsed="0"/>
+    <w:lsdException w:name="Colorful Grid Accent 5" w:semiHidden="0" w:uiPriority="73" w:unhideWhenUsed="0"/>
+    <w:lsdException w:name="Light Shading Accent 6" w:semiHidden="0" w:uiPriority="60" w:unhideWhenUsed="0"/>
+    <w:lsdException w:name="Light List Accent 6" w:semiHidden="0" w:uiPriority="61" w:unhideWhenUsed="0"/>
+    <w:lsdException w:name="Light Grid Accent 6" w:semiHidden="0" w:uiPriority="62" w:unhideWhenUsed="0"/>
+    <w:lsdException w:name="Medium Shading 1 Accent 6" w:semiHidden="0" w:uiPriority="63" w:unhideWhenUsed="0"/>
+    <w:lsdException w:name="Medium Shading 2 Accent 6" w:semiHidden="0" w:uiPriority="64" w:unhideWhenUsed="0"/>
+    <w:lsdException w:name="Medium List 1 Accent 6" w:semiHidden="0" w:uiPriority="65" w:unhideWhenUsed="0"/>
+    <w:lsdException w:name="Medium List 2 Accent 6" w:semiHidden="0" w:uiPriority="66" w:unhideWhenUsed="0"/>
+    <w:lsdException w:name="Medium Grid 1 Accent 6" w:semiHidden="0" w:uiPriority="67" w:unhideWhenUsed="0"/>
+    <w:lsdException w:name="Medium Grid 2 Accent 6" w:semiHidden="0" w:uiPriority="68" w:unhideWhenUsed="0"/>
+    <w:lsdException w:name="Medium Grid 3 Accent 6" w:semiHidden="0" w:uiPriority="69" w:unhideWhenUsed="0"/>
+    <w:lsdException w:name="Dark List Accent 6" w:semiHidden="0" w:uiPriority="70" w:unhideWhenUsed="0"/>
+    <w:lsdException w:name="Colorful Shading Accent 6" w:semiHidden="0" w:uiPriority="71" w:unhideWhenUsed="0"/>
+    <w:lsdException w:name="Colorful List Accent 6" w:semiHidden="0" w:uiPriority="72" w:unhideWhenUsed="0"/>
+    <w:lsdException w:name="Colorful Grid Accent 6" w:semiHidden="0" w:uiPriority="73" w:unhideWhenUsed="0"/>
+    <w:lsdException w:name="Subtle Emphasis" w:semiHidden="0" w:uiPriority="19" w:unhideWhenUsed="0" w:qFormat="1"/>
+    <w:lsdException w:name="Intense Emphasis" w:semiHidden="0" w:uiPriority="21" w:unhideWhenUsed="0" w:qFormat="1"/>
+    <w:lsdException w:name="Subtle Reference" w:semiHidden="0" w:uiPriority="31" w:unhideWhenUsed="0" w:qFormat="1"/>
+    <w:lsdException w:name="Intense Reference" w:semiHidden="0" w:uiPriority="32" w:unhideWhenUsed="0" w:qFormat="1"/>
+    <w:lsdException w:name="Book Title" w:semiHidden="0" w:uiPriority="33" w:unhideWhenUsed="0" w:qFormat="1"/>
+    <w:lsdException w:name="Bibliography" w:uiPriority="37"/>
+    <w:lsdException w:name="TOC Heading" w:uiPriority="39" w:qFormat="1"/>
+  </w:latentStyles>
+  <w:style w:type="paragraph" w:default="1" w:styleId="Normal">
+    <w:name w:val="Normal"/>
+    <w:qFormat/>
+  </w:style>
+  <w:style w:type="paragraph" w:styleId="Heading1">
+    <w:name w:val="heading 1"/>
+    <w:basedOn w:val="Normal"/>
+    <w:next w:val="Normal"/>
+    <w:link w:val="Heading1Char"/>
+    <w:uiPriority w:val="99"/>
+    <w:qFormat/>
+    <w:rsid w:val="00DE26F3"/>
+    <w:pPr>
+      <w:keepNext/>
+      <w:keepLines/>
+      <w:numPr>
+        <w:numId w:val="8"/>
+      </w:numPr>
+      <w:tabs>
+        <w:tab w:val="left" w:pos="216"/>
+      </w:tabs>
+      <w:spacing w:before="160" w:after="80"/>
+      <w:ind w:firstLine="0"/>
+      <w:jc w:val="center"/>
+      <w:outlineLvl w:val="0"/>
+    </w:pPr>
+    <w:rPr>
+      <w:rFonts w:ascii="Times New Roman" w:eastAsia="MS Mincho" w:hAnsi="Times New Roman" w:cs="Times New Roman"/>
+      <w:smallCaps/>
+      <w:noProof/>
+      <w:sz w:val="20"/>
+      <w:szCs w:val="20"/>
+    </w:rPr>
+  </w:style>
+  <w:style w:type="paragraph" w:styleId="Heading2">
+    <w:name w:val="heading 2"/>
+    <w:basedOn w:val="Normal"/>
+    <w:next w:val="Normal"/>
+    <w:link w:val="Heading2Char"/>
+    <w:uiPriority w:val="99"/>
+    <w:qFormat/>
+    <w:rsid w:val="00DE26F3"/>
+    <w:pPr>
+      <w:keepNext/>
+      <w:keepLines/>
+      <w:numPr>
+        <w:ilvl w:val="1"/>
+        <w:numId w:val="8"/>
+      </w:numPr>
+      <w:tabs>
+        <w:tab w:val="clear" w:pos="360"/>
+        <w:tab w:val="num" w:pos="288"/>
+      </w:tabs>
+      <w:spacing w:before="120" w:after="60"/>
+      <w:outlineLvl w:val="1"/>
+    </w:pPr>
+    <w:rPr>
+      <w:rFonts w:ascii="Times New Roman" w:eastAsia="MS Mincho" w:hAnsi="Times New Roman" w:cs="Times New Roman"/>
+      <w:i/>
+      <w:iCs/>
+      <w:noProof/>
+      <w:sz w:val="20"/>
+      <w:szCs w:val="20"/>
+    </w:rPr>
+  </w:style>
+  <w:style w:type="paragraph" w:styleId="Heading3">
+    <w:name w:val="heading 3"/>
+    <w:basedOn w:val="Normal"/>
+    <w:next w:val="Normal"/>
+    <w:link w:val="Heading3Char"/>
+    <w:uiPriority w:val="99"/>
+    <w:qFormat/>
+    <w:rsid w:val="00DE26F3"/>
+    <w:pPr>
+      <w:numPr>
+        <w:ilvl w:val="2"/>
+        <w:numId w:val="8"/>
+      </w:numPr>
+      <w:spacing w:line="240" w:lineRule="exact"/>
+      <w:ind w:firstLine="288"/>
+      <w:jc w:val="both"/>
+      <w:outlineLvl w:val="2"/>
+    </w:pPr>
+    <w:rPr>
+      <w:rFonts w:ascii="Times New Roman" w:eastAsia="MS Mincho" w:hAnsi="Times New Roman" w:cs="Times New Roman"/>
+      <w:i/>
+      <w:iCs/>
+      <w:noProof/>
+      <w:sz w:val="20"/>
+      <w:szCs w:val="20"/>
+    </w:rPr>
+  </w:style>
+  <w:style w:type="paragraph" w:styleId="Heading4">
+    <w:name w:val="heading 4"/>
+    <w:basedOn w:val="Normal"/>
+    <w:next w:val="Normal"/>
+    <w:link w:val="Heading4Char"/>
+    <w:uiPriority w:val="99"/>
+    <w:qFormat/>
+    <w:rsid w:val="00DE26F3"/>
+    <w:pPr>
+      <w:numPr>
+        <w:ilvl w:val="3"/>
+        <w:numId w:val="8"/>
+      </w:numPr>
+      <w:tabs>
+        <w:tab w:val="left" w:pos="821"/>
+      </w:tabs>
+      <w:spacing w:before="40" w:after="40"/>
+      <w:ind w:firstLine="504"/>
+      <w:jc w:val="both"/>
+      <w:outlineLvl w:val="3"/>
+    </w:pPr>
+    <w:rPr>
+      <w:rFonts w:ascii="Times New Roman" w:eastAsia="MS Mincho" w:hAnsi="Times New Roman" w:cs="Times New Roman"/>
+      <w:i/>
+      <w:iCs/>
+      <w:noProof/>
+      <w:sz w:val="20"/>
+      <w:szCs w:val="20"/>
+    </w:rPr>
+  </w:style>
+  <w:style w:type="character" w:default="1" w:styleId="DefaultParagraphFont">
+    <w:name w:val="Default Paragraph Font"/>
+    <w:uiPriority w:val="1"/>
+    <w:semiHidden/>
+    <w:unhideWhenUsed/>
+  </w:style>
+  <w:style w:type="table" w:default="1" w:styleId="TableNormal">
+    <w:name w:val="Normal Table"/>
+    <w:uiPriority w:val="99"/>
+    <w:semiHidden/>
+    <w:unhideWhenUsed/>
+    <w:tblPr>
+      <w:tblInd w:w="0" w:type="dxa"/>
+      <w:tblCellMar>
+        <w:top w:w="0" w:type="dxa"/>
+        <w:left w:w="108" w:type="dxa"/>
+        <w:bottom w:w="0" w:type="dxa"/>
+        <w:right w:w="108" w:type="dxa"/>
+      </w:tblCellMar>
+    </w:tblPr>
+  </w:style>
+  <w:style w:type="numbering" w:default="1" w:styleId="NoList">
+    <w:name w:val="No List"/>
+    <w:uiPriority w:val="99"/>
+    <w:semiHidden/>
+    <w:unhideWhenUsed/>
+  </w:style>
+  <w:style w:type="paragraph" w:styleId="ListParagraph">
+    <w:name w:val="List Paragraph"/>
+    <w:basedOn w:val="Normal"/>
+    <w:link w:val="ListParagraphChar"/>
+    <w:uiPriority w:val="34"/>
+    <w:qFormat/>
+    <w:rsid w:val="00D9584C"/>
+    <w:pPr>
+      <w:ind w:left="720"/>
+      <w:contextualSpacing/>
+    </w:pPr>
+  </w:style>
+  <w:style w:type="table" w:styleId="TableGrid">
+    <w:name w:val="Table Grid"/>
+    <w:basedOn w:val="TableNormal"/>
+    <w:uiPriority w:val="39"/>
+    <w:rsid w:val="00A74122"/>
+    <w:tblPr>
+      <w:tblInd w:w="0" w:type="dxa"/>
+      <w:tblBorders>
+        <w:top w:val="single" w:sz="4" w:space="0" w:color="auto"/>
+        <w:left w:val="single" w:sz="4" w:space="0" w:color="auto"/>
+        <w:bottom w:val="single" w:sz="4" w:space="0" w:color="auto"/>
+        <w:right w:val="single" w:sz="4" w:space="0" w:color="auto"/>
+        <w:insideH w:val="single" w:sz="4" w:space="0" w:color="auto"/>
+        <w:insideV w:val="single" w:sz="4" w:space="0" w:color="auto"/>
+      </w:tblBorders>
+      <w:tblCellMar>
+        <w:top w:w="0" w:type="dxa"/>
+        <w:left w:w="108" w:type="dxa"/>
+        <w:bottom w:w="0" w:type="dxa"/>
+        <w:right w:w="108" w:type="dxa"/>
+      </w:tblCellMar>
+    </w:tblPr>
+  </w:style>
+  <w:style w:type="paragraph" w:customStyle="1" w:styleId="Affiliation">
+    <w:name w:val="Affiliation"/>
+    <w:uiPriority w:val="99"/>
+    <w:rsid w:val="00DA4F57"/>
+    <w:pPr>
+      <w:jc w:val="center"/>
+    </w:pPr>
+    <w:rPr>
+      <w:rFonts w:ascii="Times New Roman" w:eastAsia="Times New Roman" w:hAnsi="Times New Roman" w:cs="Times New Roman"/>
+      <w:sz w:val="20"/>
+      <w:szCs w:val="20"/>
+    </w:rPr>
+  </w:style>
+  <w:style w:type="paragraph" w:styleId="Header">
+    <w:name w:val="header"/>
+    <w:basedOn w:val="Normal"/>
+    <w:link w:val="HeaderChar"/>
+    <w:uiPriority w:val="99"/>
+    <w:unhideWhenUsed/>
+    <w:rsid w:val="00D53EF2"/>
+    <w:pPr>
+      <w:tabs>
+        <w:tab w:val="center" w:pos="4680"/>
+        <w:tab w:val="right" w:pos="9360"/>
+      </w:tabs>
+    </w:pPr>
+  </w:style>
+  <w:style w:type="character" w:customStyle="1" w:styleId="HeaderChar">
+    <w:name w:val="Header Char"/>
+    <w:basedOn w:val="DefaultParagraphFont"/>
+    <w:link w:val="Header"/>
+    <w:uiPriority w:val="99"/>
+    <w:rsid w:val="00D53EF2"/>
+  </w:style>
+  <w:style w:type="paragraph" w:styleId="Footer">
+    <w:name w:val="footer"/>
+    <w:basedOn w:val="Normal"/>
+    <w:link w:val="FooterChar"/>
+    <w:uiPriority w:val="99"/>
+    <w:unhideWhenUsed/>
+    <w:rsid w:val="00D53EF2"/>
+    <w:pPr>
+      <w:tabs>
+        <w:tab w:val="center" w:pos="4680"/>
+        <w:tab w:val="right" w:pos="9360"/>
+      </w:tabs>
+    </w:pPr>
+  </w:style>
+  <w:style w:type="character" w:customStyle="1" w:styleId="FooterChar">
+    <w:name w:val="Footer Char"/>
+    <w:basedOn w:val="DefaultParagraphFont"/>
+    <w:link w:val="Footer"/>
+    <w:uiPriority w:val="99"/>
+    <w:rsid w:val="00D53EF2"/>
+  </w:style>
+  <w:style w:type="character" w:customStyle="1" w:styleId="Heading1Char">
+    <w:name w:val="Heading 1 Char"/>
+    <w:basedOn w:val="DefaultParagraphFont"/>
+    <w:link w:val="Heading1"/>
+    <w:uiPriority w:val="99"/>
+    <w:rsid w:val="00DE26F3"/>
+    <w:rPr>
+      <w:rFonts w:ascii="Times New Roman" w:eastAsia="MS Mincho" w:hAnsi="Times New Roman" w:cs="Times New Roman"/>
+      <w:smallCaps/>
+      <w:noProof/>
+      <w:sz w:val="20"/>
+      <w:szCs w:val="20"/>
+    </w:rPr>
+  </w:style>
+  <w:style w:type="character" w:customStyle="1" w:styleId="Heading2Char">
+    <w:name w:val="Heading 2 Char"/>
+    <w:basedOn w:val="DefaultParagraphFont"/>
+    <w:link w:val="Heading2"/>
+    <w:uiPriority w:val="99"/>
+    <w:rsid w:val="00DE26F3"/>
+    <w:rPr>
+      <w:rFonts w:ascii="Times New Roman" w:eastAsia="MS Mincho" w:hAnsi="Times New Roman" w:cs="Times New Roman"/>
+      <w:i/>
+      <w:iCs/>
+      <w:noProof/>
+      <w:sz w:val="20"/>
+      <w:szCs w:val="20"/>
+    </w:rPr>
+  </w:style>
+  <w:style w:type="character" w:customStyle="1" w:styleId="Heading3Char">
+    <w:name w:val="Heading 3 Char"/>
+    <w:basedOn w:val="DefaultParagraphFont"/>
+    <w:link w:val="Heading3"/>
+    <w:uiPriority w:val="99"/>
+    <w:rsid w:val="00DE26F3"/>
+    <w:rPr>
+      <w:rFonts w:ascii="Times New Roman" w:eastAsia="MS Mincho" w:hAnsi="Times New Roman" w:cs="Times New Roman"/>
+      <w:i/>
+      <w:iCs/>
+      <w:noProof/>
+      <w:sz w:val="20"/>
+      <w:szCs w:val="20"/>
+    </w:rPr>
+  </w:style>
+  <w:style w:type="character" w:customStyle="1" w:styleId="Heading4Char">
+    <w:name w:val="Heading 4 Char"/>
+    <w:basedOn w:val="DefaultParagraphFont"/>
+    <w:link w:val="Heading4"/>
+    <w:uiPriority w:val="99"/>
+    <w:rsid w:val="00DE26F3"/>
+    <w:rPr>
+      <w:rFonts w:ascii="Times New Roman" w:eastAsia="MS Mincho" w:hAnsi="Times New Roman" w:cs="Times New Roman"/>
+      <w:i/>
+      <w:iCs/>
+      <w:noProof/>
+      <w:sz w:val="20"/>
+      <w:szCs w:val="20"/>
+    </w:rPr>
+  </w:style>
+  <w:style w:type="paragraph" w:styleId="BodyText">
+    <w:name w:val="Body Text"/>
+    <w:basedOn w:val="Normal"/>
+    <w:link w:val="BodyTextChar"/>
+    <w:uiPriority w:val="99"/>
+    <w:rsid w:val="001F3F2F"/>
+    <w:pPr>
+      <w:tabs>
+        <w:tab w:val="left" w:pos="288"/>
+      </w:tabs>
+      <w:spacing w:after="120" w:line="228" w:lineRule="auto"/>
+      <w:ind w:firstLine="288"/>
+      <w:jc w:val="both"/>
+    </w:pPr>
+    <w:rPr>
+      <w:rFonts w:ascii="Times New Roman" w:eastAsia="MS Mincho" w:hAnsi="Times New Roman" w:cs="Times New Roman"/>
+      <w:spacing w:val="-1"/>
+      <w:sz w:val="20"/>
+      <w:szCs w:val="20"/>
+    </w:rPr>
+  </w:style>
+  <w:style w:type="character" w:customStyle="1" w:styleId="BodyTextChar">
+    <w:name w:val="Body Text Char"/>
+    <w:basedOn w:val="DefaultParagraphFont"/>
+    <w:link w:val="BodyText"/>
+    <w:uiPriority w:val="99"/>
+    <w:rsid w:val="001F3F2F"/>
+    <w:rPr>
+      <w:rFonts w:ascii="Times New Roman" w:eastAsia="MS Mincho" w:hAnsi="Times New Roman" w:cs="Times New Roman"/>
+      <w:spacing w:val="-1"/>
+      <w:sz w:val="20"/>
+      <w:szCs w:val="20"/>
+    </w:rPr>
+  </w:style>
+  <w:style w:type="character" w:styleId="Hyperlink">
+    <w:name w:val="Hyperlink"/>
+    <w:basedOn w:val="DefaultParagraphFont"/>
+    <w:uiPriority w:val="99"/>
+    <w:unhideWhenUsed/>
+    <w:rsid w:val="00393067"/>
+    <w:rPr>
+      <w:color w:val="0563C1" w:themeColor="hyperlink"/>
+      <w:u w:val="single"/>
+    </w:rPr>
+  </w:style>
+  <w:style w:type="character" w:customStyle="1" w:styleId="ListParagraphChar">
+    <w:name w:val="List Paragraph Char"/>
+    <w:link w:val="ListParagraph"/>
+    <w:uiPriority w:val="34"/>
+    <w:qFormat/>
+    <w:locked/>
+    <w:rsid w:val="00393067"/>
+  </w:style>
+  <w:style w:type="paragraph" w:styleId="NormalWeb">
+    <w:name w:val="Normal (Web)"/>
+    <w:basedOn w:val="Normal"/>
+    <w:uiPriority w:val="99"/>
+    <w:unhideWhenUsed/>
+    <w:rsid w:val="00393067"/>
+    <w:pPr>
+      <w:spacing w:before="100" w:beforeAutospacing="1" w:after="100" w:afterAutospacing="1"/>
+    </w:pPr>
+    <w:rPr>
+      <w:rFonts w:ascii="Times New Roman" w:eastAsia="Times New Roman" w:hAnsi="Times New Roman" w:cs="Times New Roman"/>
+    </w:rPr>
+  </w:style>
+  <w:style w:type="character" w:styleId="FollowedHyperlink">
+    <w:name w:val="FollowedHyperlink"/>
+    <w:basedOn w:val="DefaultParagraphFont"/>
+    <w:uiPriority w:val="99"/>
+    <w:semiHidden/>
+    <w:unhideWhenUsed/>
+    <w:rsid w:val="00816C01"/>
+    <w:rPr>
+      <w:color w:val="954F72" w:themeColor="followedHyperlink"/>
+      <w:u w:val="single"/>
+    </w:rPr>
+  </w:style>
+  <w:style w:type="paragraph" w:styleId="BalloonText">
+    <w:name w:val="Balloon Text"/>
+    <w:basedOn w:val="Normal"/>
+    <w:link w:val="BalloonTextChar"/>
+    <w:uiPriority w:val="99"/>
+    <w:semiHidden/>
+    <w:unhideWhenUsed/>
+    <w:rsid w:val="00312539"/>
+    <w:rPr>
+      <w:rFonts w:ascii="Tahoma" w:hAnsi="Tahoma" w:cs="Tahoma"/>
+      <w:sz w:val="16"/>
+      <w:szCs w:val="16"/>
+    </w:rPr>
+  </w:style>
+  <w:style w:type="character" w:customStyle="1" w:styleId="BalloonTextChar">
+    <w:name w:val="Balloon Text Char"/>
+    <w:basedOn w:val="DefaultParagraphFont"/>
+    <w:link w:val="BalloonText"/>
+    <w:uiPriority w:val="99"/>
+    <w:semiHidden/>
+    <w:rsid w:val="00312539"/>
+    <w:rPr>
+      <w:rFonts w:ascii="Tahoma" w:hAnsi="Tahoma" w:cs="Tahoma"/>
+      <w:sz w:val="16"/>
+      <w:szCs w:val="16"/>
     </w:rPr>
   </w:style>
 </w:styles>
@@ -6251,7 +7459,7 @@
   <a:extraClrSchemeLst/>
   <a:extLst>
     <a:ext uri="{05A4C25C-085E-4340-85A3-A5531E510DB2}">
-      <thm15:themeFamily xmlns:thm15="http://schemas.microsoft.com/office/thememl/2012/main" name="Office Theme" id="{62F939B6-93AF-4DB8-9C6B-D6C7DFDC589F}" vid="{4A3C46E8-61CC-4603-A589-7422A47A8E4A}"/>
+      <thm15:themeFamily xmlns:thm15="http://schemas.microsoft.com/office/thememl/2012/main" xmlns="" name="Office Theme" id="{62F939B6-93AF-4DB8-9C6B-D6C7DFDC589F}" vid="{4A3C46E8-61CC-4603-A589-7422A47A8E4A}"/>
     </a:ext>
   </a:extLst>
 </a:theme>

</xml_diff>

<commit_message>
Update Paper, Create Poster, Cover for CD
</commit_message>
<xml_diff>
--- a/Reports/CTS_Paper.docx
+++ b/Reports/CTS_Paper.docx
@@ -1,6 +1,6 @@
 
 <file path=word/document.xml><?xml version="1.0" encoding="utf-8"?>
-<w:document xmlns:wpc="http://schemas.microsoft.com/office/word/2010/wordprocessingCanvas" xmlns:mc="http://schemas.openxmlformats.org/markup-compatibility/2006" xmlns:o="urn:schemas-microsoft-com:office:office" xmlns:r="http://schemas.openxmlformats.org/officeDocument/2006/relationships" xmlns:m="http://schemas.openxmlformats.org/officeDocument/2006/math" xmlns:v="urn:schemas-microsoft-com:vml" xmlns:wp14="http://schemas.microsoft.com/office/word/2010/wordprocessingDrawing" xmlns:wp="http://schemas.openxmlformats.org/drawingml/2006/wordprocessingDrawing" xmlns:w10="urn:schemas-microsoft-com:office:word" xmlns:w="http://schemas.openxmlformats.org/wordprocessingml/2006/main" xmlns:w14="http://schemas.microsoft.com/office/word/2010/wordml" xmlns:wpg="http://schemas.microsoft.com/office/word/2010/wordprocessingGroup" xmlns:wpi="http://schemas.microsoft.com/office/word/2010/wordprocessingInk" xmlns:wne="http://schemas.microsoft.com/office/word/2006/wordml" xmlns:wps="http://schemas.microsoft.com/office/word/2010/wordprocessingShape" mc:Ignorable="w14 wp14">
+<w:document xmlns:wpc="http://schemas.microsoft.com/office/word/2010/wordprocessingCanvas" xmlns:cx="http://schemas.microsoft.com/office/drawing/2014/chartex" xmlns:cx1="http://schemas.microsoft.com/office/drawing/2015/9/8/chartex" xmlns:cx2="http://schemas.microsoft.com/office/drawing/2015/10/21/chartex" xmlns:cx3="http://schemas.microsoft.com/office/drawing/2016/5/9/chartex" xmlns:cx4="http://schemas.microsoft.com/office/drawing/2016/5/10/chartex" xmlns:cx5="http://schemas.microsoft.com/office/drawing/2016/5/11/chartex" xmlns:cx6="http://schemas.microsoft.com/office/drawing/2016/5/12/chartex" xmlns:cx7="http://schemas.microsoft.com/office/drawing/2016/5/13/chartex" xmlns:cx8="http://schemas.microsoft.com/office/drawing/2016/5/14/chartex" xmlns:mc="http://schemas.openxmlformats.org/markup-compatibility/2006" xmlns:aink="http://schemas.microsoft.com/office/drawing/2016/ink" xmlns:am3d="http://schemas.microsoft.com/office/drawing/2017/model3d" xmlns:o="urn:schemas-microsoft-com:office:office" xmlns:r="http://schemas.openxmlformats.org/officeDocument/2006/relationships" xmlns:m="http://schemas.openxmlformats.org/officeDocument/2006/math" xmlns:v="urn:schemas-microsoft-com:vml" xmlns:wp14="http://schemas.microsoft.com/office/word/2010/wordprocessingDrawing" xmlns:wp="http://schemas.openxmlformats.org/drawingml/2006/wordprocessingDrawing" xmlns:w10="urn:schemas-microsoft-com:office:word" xmlns:w="http://schemas.openxmlformats.org/wordprocessingml/2006/main" xmlns:w14="http://schemas.microsoft.com/office/word/2010/wordml" xmlns:w15="http://schemas.microsoft.com/office/word/2012/wordml" xmlns:w16cid="http://schemas.microsoft.com/office/word/2016/wordml/cid" xmlns:w16se="http://schemas.microsoft.com/office/word/2015/wordml/symex" xmlns:wpg="http://schemas.microsoft.com/office/word/2010/wordprocessingGroup" xmlns:wpi="http://schemas.microsoft.com/office/word/2010/wordprocessingInk" xmlns:wne="http://schemas.microsoft.com/office/word/2006/wordml" xmlns:wps="http://schemas.microsoft.com/office/word/2010/wordprocessingShape" mc:Ignorable="w14 w15 w16se w16cid wp14">
   <w:body>
     <w:p>
       <w:pPr>
@@ -13,6 +13,9 @@
           <w:szCs w:val="48"/>
         </w:rPr>
       </w:pPr>
+      <w:bookmarkStart w:id="0" w:name="OLE_LINK462"/>
+      <w:bookmarkStart w:id="1" w:name="OLE_LINK463"/>
+      <w:bookmarkStart w:id="2" w:name="_GoBack"/>
       <w:r>
         <w:rPr>
           <w:rFonts w:ascii="Times New Roman" w:hAnsi="Times New Roman" w:cs="Times New Roman"/>
@@ -52,6 +55,9 @@
           <w:tcPr>
             <w:tcW w:w="2536" w:type="dxa"/>
           </w:tcPr>
+          <w:bookmarkEnd w:id="0"/>
+          <w:bookmarkEnd w:id="1"/>
+          <w:bookmarkEnd w:id="2"/>
           <w:p>
             <w:pPr>
               <w:ind w:firstLine="168"/>
@@ -61,34 +67,14 @@
                 <w:i/>
               </w:rPr>
             </w:pPr>
-            <w:proofErr w:type="spellStart"/>
             <w:r>
               <w:rPr>
                 <w:rFonts w:ascii="Times New Roman" w:hAnsi="Times New Roman" w:cs="Times New Roman"/>
                 <w:b/>
                 <w:i/>
               </w:rPr>
-              <w:t>Thinh</w:t>
+              <w:t>Thinh, Le Phuc</w:t>
             </w:r>
-            <w:proofErr w:type="spellEnd"/>
-            <w:r>
-              <w:rPr>
-                <w:rFonts w:ascii="Times New Roman" w:hAnsi="Times New Roman" w:cs="Times New Roman"/>
-                <w:b/>
-                <w:i/>
-              </w:rPr>
-              <w:t xml:space="preserve">, Le </w:t>
-            </w:r>
-            <w:proofErr w:type="spellStart"/>
-            <w:r>
-              <w:rPr>
-                <w:rFonts w:ascii="Times New Roman" w:hAnsi="Times New Roman" w:cs="Times New Roman"/>
-                <w:b/>
-                <w:i/>
-              </w:rPr>
-              <w:t>Phuc</w:t>
-            </w:r>
-            <w:proofErr w:type="spellEnd"/>
           </w:p>
           <w:p>
             <w:pPr>
@@ -97,21 +83,13 @@
                 <w:rFonts w:ascii="Times New Roman" w:hAnsi="Times New Roman" w:cs="Times New Roman"/>
               </w:rPr>
             </w:pPr>
-            <w:bookmarkStart w:id="0" w:name="OLE_LINK1"/>
-            <w:bookmarkStart w:id="1" w:name="OLE_LINK2"/>
-            <w:proofErr w:type="spellStart"/>
+            <w:bookmarkStart w:id="3" w:name="OLE_LINK1"/>
+            <w:bookmarkStart w:id="4" w:name="OLE_LINK2"/>
             <w:r>
               <w:rPr>
                 <w:rFonts w:ascii="Times New Roman" w:hAnsi="Times New Roman" w:cs="Times New Roman"/>
               </w:rPr>
-              <w:t>FPT</w:t>
-            </w:r>
-            <w:proofErr w:type="spellEnd"/>
-            <w:r>
-              <w:rPr>
-                <w:rFonts w:ascii="Times New Roman" w:hAnsi="Times New Roman" w:cs="Times New Roman"/>
-              </w:rPr>
-              <w:t xml:space="preserve"> University</w:t>
+              <w:t>FPT University</w:t>
             </w:r>
           </w:p>
           <w:p>
@@ -127,8 +105,8 @@
               </w:rPr>
               <w:t>Ho Chi Minh City, Vietnam</w:t>
             </w:r>
-            <w:bookmarkEnd w:id="0"/>
-            <w:bookmarkEnd w:id="1"/>
+            <w:bookmarkEnd w:id="3"/>
+            <w:bookmarkEnd w:id="4"/>
           </w:p>
         </w:tc>
         <w:tc>
@@ -149,18 +127,8 @@
                 <w:b/>
                 <w:i/>
               </w:rPr>
-              <w:t xml:space="preserve">Nguyen, Vo </w:t>
+              <w:t>Nguyen, Vo Thach</w:t>
             </w:r>
-            <w:proofErr w:type="spellStart"/>
-            <w:r>
-              <w:rPr>
-                <w:rFonts w:ascii="Times New Roman" w:hAnsi="Times New Roman" w:cs="Times New Roman"/>
-                <w:b/>
-                <w:i/>
-              </w:rPr>
-              <w:t>Thach</w:t>
-            </w:r>
-            <w:proofErr w:type="spellEnd"/>
           </w:p>
           <w:p>
             <w:pPr>
@@ -168,19 +136,11 @@
                 <w:rFonts w:ascii="Times New Roman" w:hAnsi="Times New Roman" w:cs="Times New Roman"/>
               </w:rPr>
             </w:pPr>
-            <w:proofErr w:type="spellStart"/>
             <w:r>
               <w:rPr>
                 <w:rFonts w:ascii="Times New Roman" w:hAnsi="Times New Roman" w:cs="Times New Roman"/>
               </w:rPr>
-              <w:t>FPT</w:t>
-            </w:r>
-            <w:proofErr w:type="spellEnd"/>
-            <w:r>
-              <w:rPr>
-                <w:rFonts w:ascii="Times New Roman" w:hAnsi="Times New Roman" w:cs="Times New Roman"/>
-              </w:rPr>
-              <w:t xml:space="preserve"> University</w:t>
+              <w:t>FPT University</w:t>
             </w:r>
           </w:p>
           <w:p>
@@ -215,18 +175,8 @@
                 <w:b/>
                 <w:i/>
               </w:rPr>
-              <w:t xml:space="preserve">Hung, Pham </w:t>
+              <w:t>Hung, Pham Chanh</w:t>
             </w:r>
-            <w:proofErr w:type="spellStart"/>
-            <w:r>
-              <w:rPr>
-                <w:rFonts w:ascii="Times New Roman" w:hAnsi="Times New Roman" w:cs="Times New Roman"/>
-                <w:b/>
-                <w:i/>
-              </w:rPr>
-              <w:t>Chanh</w:t>
-            </w:r>
-            <w:proofErr w:type="spellEnd"/>
           </w:p>
           <w:p>
             <w:pPr>
@@ -234,19 +184,11 @@
                 <w:rFonts w:ascii="Times New Roman" w:hAnsi="Times New Roman" w:cs="Times New Roman"/>
               </w:rPr>
             </w:pPr>
-            <w:proofErr w:type="spellStart"/>
             <w:r>
               <w:rPr>
                 <w:rFonts w:ascii="Times New Roman" w:hAnsi="Times New Roman" w:cs="Times New Roman"/>
               </w:rPr>
-              <w:t>FPT</w:t>
-            </w:r>
-            <w:proofErr w:type="spellEnd"/>
-            <w:r>
-              <w:rPr>
-                <w:rFonts w:ascii="Times New Roman" w:hAnsi="Times New Roman" w:cs="Times New Roman"/>
-              </w:rPr>
-              <w:t xml:space="preserve"> University</w:t>
+              <w:t>FPT University</w:t>
             </w:r>
           </w:p>
           <w:p>
@@ -275,23 +217,13 @@
                 <w:i/>
               </w:rPr>
             </w:pPr>
-            <w:proofErr w:type="spellStart"/>
             <w:r>
               <w:rPr>
                 <w:rFonts w:ascii="Times New Roman" w:hAnsi="Times New Roman" w:cs="Times New Roman"/>
                 <w:b/>
                 <w:i/>
               </w:rPr>
-              <w:t>Anh</w:t>
-            </w:r>
-            <w:proofErr w:type="spellEnd"/>
-            <w:r>
-              <w:rPr>
-                <w:rFonts w:ascii="Times New Roman" w:hAnsi="Times New Roman" w:cs="Times New Roman"/>
-                <w:b/>
-                <w:i/>
-              </w:rPr>
-              <w:t>, Dang The</w:t>
+              <w:t>Anh, Dang The</w:t>
             </w:r>
           </w:p>
           <w:p>
@@ -300,19 +232,11 @@
                 <w:rFonts w:ascii="Times New Roman" w:hAnsi="Times New Roman" w:cs="Times New Roman"/>
               </w:rPr>
             </w:pPr>
-            <w:proofErr w:type="spellStart"/>
             <w:r>
               <w:rPr>
                 <w:rFonts w:ascii="Times New Roman" w:hAnsi="Times New Roman" w:cs="Times New Roman"/>
               </w:rPr>
-              <w:t>FPT</w:t>
-            </w:r>
-            <w:proofErr w:type="spellEnd"/>
-            <w:r>
-              <w:rPr>
-                <w:rFonts w:ascii="Times New Roman" w:hAnsi="Times New Roman" w:cs="Times New Roman"/>
-              </w:rPr>
-              <w:t xml:space="preserve"> University</w:t>
+              <w:t>FPT University</w:t>
             </w:r>
           </w:p>
           <w:p>
@@ -413,7 +337,7 @@
               </wp:anchor>
             </w:drawing>
           </mc:Choice>
-          <mc:Fallback xmlns:w16se="http://schemas.microsoft.com/office/word/2015/wordml/symex" xmlns:w16cid="http://schemas.microsoft.com/office/word/2016/wordml/cid" xmlns:w15="http://schemas.microsoft.com/office/word/2012/wordml" xmlns:am3d="http://schemas.microsoft.com/office/drawing/2017/model3d" xmlns:aink="http://schemas.microsoft.com/office/drawing/2016/ink" xmlns:cx8="http://schemas.microsoft.com/office/drawing/2016/5/14/chartex" xmlns:cx7="http://schemas.microsoft.com/office/drawing/2016/5/13/chartex" xmlns:cx6="http://schemas.microsoft.com/office/drawing/2016/5/12/chartex" xmlns:cx5="http://schemas.microsoft.com/office/drawing/2016/5/11/chartex" xmlns:cx4="http://schemas.microsoft.com/office/drawing/2016/5/10/chartex" xmlns:cx3="http://schemas.microsoft.com/office/drawing/2016/5/9/chartex" xmlns:cx2="http://schemas.microsoft.com/office/drawing/2015/10/21/chartex" xmlns:cx1="http://schemas.microsoft.com/office/drawing/2015/9/8/chartex" xmlns:cx="http://schemas.microsoft.com/office/drawing/2014/chartex">
+          <mc:Fallback>
             <w:pict>
               <v:line w14:anchorId="226CC159" id="Straight Connector 4" o:spid="_x0000_s1026" style="position:absolute;flip:y;z-index:251661312;visibility:visible;mso-wrap-style:square;mso-width-percent:0;mso-wrap-distance-left:9pt;mso-wrap-distance-top:0;mso-wrap-distance-right:9pt;mso-wrap-distance-bottom:0;mso-position-horizontal:absolute;mso-position-horizontal-relative:text;mso-position-vertical:absolute;mso-position-vertical-relative:text;mso-width-percent:0;mso-width-relative:margin" from="-.7pt,11.4pt" to="484pt,11.85pt" o:gfxdata="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" strokecolor="black [3213]" strokeweight="1.5pt">
                 <v:stroke joinstyle="miter"/>
@@ -560,25 +484,7 @@
           <w:sz w:val="22"/>
           <w:szCs w:val="22"/>
         </w:rPr>
-        <w:t xml:space="preserve">In recent years, online learning turns out to be more and more practiced. It represents an easy and comfortable method to achieve knowledge in almost every field, from law and accounting, to even human sciences, such as psychology and physics. We can see that e-learning is a great alternative for corporations, especially for companies which can't afford the time, money, human resources to train their employees. Currently, many corporations are having problems to find a suitable system that can provide them an environment to train staffs, manage training plans and view employees report easier and more effective. We build a system called </w:t>
-      </w:r>
-      <w:proofErr w:type="spellStart"/>
-      <w:r>
-        <w:rPr>
-          <w:rFonts w:ascii="Times New Roman" w:hAnsi="Times New Roman" w:cs="Times New Roman"/>
-          <w:sz w:val="22"/>
-          <w:szCs w:val="22"/>
-        </w:rPr>
-        <w:t>TRAISY</w:t>
-      </w:r>
-      <w:proofErr w:type="spellEnd"/>
-      <w:r>
-        <w:rPr>
-          <w:rFonts w:ascii="Times New Roman" w:hAnsi="Times New Roman" w:cs="Times New Roman"/>
-          <w:sz w:val="22"/>
-          <w:szCs w:val="22"/>
-        </w:rPr>
-        <w:t>, which allows any corporates to post their training program with ease and privacy on our website. Through our system, staffs can access to training anywhere and anytime, making learning and training more effective, faster and easier. For corporations' admin and manager, they can manage their programs effortlessly, and v</w:t>
+        <w:t>In recent years, online learning turns out to be more and more practiced. It represents an easy and comfortable method to achieve knowledge in almost every field, from law and accounting, to even human sciences, such as psychology and physics. We can see that e-learning is a great alternative for corporations, especially for companies which can't afford the time, money, human resources to train their employees. Currently, many corporations are having problems to find a suitable system that can provide them an environment to train staffs, manage training plans and view employees report easier and more effective. We build a system called TRAISY, which allows any corporates to post their training program with ease and privacy on our website. Through our system, staffs can access to training anywhere and anytime, making learning and training more effective, faster and easier. For corporations' admin and manager, they can manage their programs effortlessly, and v</w:t>
       </w:r>
       <w:r>
         <w:rPr>
@@ -607,100 +513,61 @@
           <w:szCs w:val="22"/>
         </w:rPr>
       </w:pPr>
-      <w:proofErr w:type="spellStart"/>
-      <w:r>
-        <w:rPr>
-          <w:rFonts w:ascii="Times New Roman" w:eastAsia="Times New Roman" w:hAnsi="Times New Roman" w:cs="Times New Roman"/>
-          <w:sz w:val="22"/>
-          <w:szCs w:val="22"/>
-        </w:rPr>
-        <w:t>TRAISY</w:t>
-      </w:r>
-      <w:proofErr w:type="spellEnd"/>
-      <w:r>
-        <w:rPr>
-          <w:rFonts w:ascii="Times New Roman" w:eastAsia="Times New Roman" w:hAnsi="Times New Roman" w:cs="Times New Roman"/>
-          <w:sz w:val="22"/>
-          <w:szCs w:val="22"/>
-        </w:rPr>
-        <w:t xml:space="preserve"> aims to provide all corporations in Vietnam with a professional environment for training staffs. To achieve that goal, the application has to, not only perform its business activities accurately such as course management, learner </w:t>
-      </w:r>
-    </w:p>
-    <w:p>
-      <w:pPr>
-        <w:jc w:val="both"/>
-        <w:rPr>
-          <w:rFonts w:ascii="Times New Roman" w:eastAsia="Times New Roman" w:hAnsi="Times New Roman" w:cs="Times New Roman"/>
-          <w:sz w:val="22"/>
-          <w:szCs w:val="22"/>
-        </w:rPr>
-      </w:pPr>
-    </w:p>
-    <w:p>
-      <w:pPr>
-        <w:jc w:val="both"/>
-        <w:rPr>
-          <w:rFonts w:ascii="Times New Roman" w:eastAsia="Times New Roman" w:hAnsi="Times New Roman" w:cs="Times New Roman"/>
-          <w:sz w:val="22"/>
-          <w:szCs w:val="22"/>
-        </w:rPr>
-      </w:pPr>
-    </w:p>
-    <w:p>
-      <w:pPr>
-        <w:jc w:val="both"/>
-        <w:rPr>
-          <w:rFonts w:ascii="Times New Roman" w:eastAsia="Times New Roman" w:hAnsi="Times New Roman" w:cs="Times New Roman"/>
-          <w:sz w:val="22"/>
-          <w:szCs w:val="22"/>
-        </w:rPr>
-      </w:pPr>
-      <w:proofErr w:type="gramStart"/>
-      <w:r>
-        <w:rPr>
-          <w:rFonts w:ascii="Times New Roman" w:eastAsia="Times New Roman" w:hAnsi="Times New Roman" w:cs="Times New Roman"/>
-          <w:sz w:val="22"/>
-          <w:szCs w:val="22"/>
-        </w:rPr>
-        <w:t>statistics</w:t>
-      </w:r>
-      <w:proofErr w:type="gramEnd"/>
-      <w:r>
-        <w:rPr>
-          <w:rFonts w:ascii="Times New Roman" w:eastAsia="Times New Roman" w:hAnsi="Times New Roman" w:cs="Times New Roman"/>
-          <w:sz w:val="22"/>
-          <w:szCs w:val="22"/>
-        </w:rPr>
-        <w:t xml:space="preserve">, and user management, but also assist user with </w:t>
-      </w:r>
-      <w:r>
-        <w:rPr>
-          <w:rFonts w:ascii="Times New Roman" w:eastAsia="Times New Roman" w:hAnsi="Times New Roman" w:cs="Times New Roman"/>
-          <w:sz w:val="22"/>
-          <w:szCs w:val="22"/>
-        </w:rPr>
-        <w:t xml:space="preserve">good </w:t>
-      </w:r>
-      <w:proofErr w:type="spellStart"/>
-      <w:r>
-        <w:rPr>
-          <w:rFonts w:ascii="Times New Roman" w:eastAsia="Times New Roman" w:hAnsi="Times New Roman" w:cs="Times New Roman"/>
-          <w:sz w:val="22"/>
-          <w:szCs w:val="22"/>
-        </w:rPr>
-        <w:t>UX</w:t>
-      </w:r>
-      <w:proofErr w:type="spellEnd"/>
-      <w:r>
-        <w:rPr>
-          <w:rFonts w:ascii="Times New Roman" w:eastAsia="Times New Roman" w:hAnsi="Times New Roman" w:cs="Times New Roman"/>
-          <w:sz w:val="22"/>
-          <w:szCs w:val="22"/>
-        </w:rPr>
-        <w:t xml:space="preserve"> (User experience) and beautiful UI (User interface).</w:t>
-      </w:r>
-      <w:bookmarkStart w:id="2" w:name="_GoBack"/>
-      <w:bookmarkEnd w:id="2"/>
+      <w:r>
+        <w:rPr>
+          <w:rFonts w:ascii="Times New Roman" w:eastAsia="Times New Roman" w:hAnsi="Times New Roman" w:cs="Times New Roman"/>
+          <w:sz w:val="22"/>
+          <w:szCs w:val="22"/>
+        </w:rPr>
+        <w:t xml:space="preserve">TRAISY aims to provide all corporations in Vietnam with a professional environment for training staffs. To achieve that goal, the application has to, not only perform its business activities accurately such as course management, learner </w:t>
+      </w:r>
+    </w:p>
+    <w:p>
+      <w:pPr>
+        <w:jc w:val="both"/>
+        <w:rPr>
+          <w:rFonts w:ascii="Times New Roman" w:eastAsia="Times New Roman" w:hAnsi="Times New Roman" w:cs="Times New Roman"/>
+          <w:sz w:val="22"/>
+          <w:szCs w:val="22"/>
+        </w:rPr>
+      </w:pPr>
+    </w:p>
+    <w:p>
+      <w:pPr>
+        <w:jc w:val="both"/>
+        <w:rPr>
+          <w:rFonts w:ascii="Times New Roman" w:eastAsia="Times New Roman" w:hAnsi="Times New Roman" w:cs="Times New Roman"/>
+          <w:sz w:val="22"/>
+          <w:szCs w:val="22"/>
+        </w:rPr>
+      </w:pPr>
+    </w:p>
+    <w:p>
+      <w:pPr>
+        <w:spacing w:before="160"/>
+        <w:jc w:val="both"/>
+        <w:rPr>
+          <w:rFonts w:ascii="Times New Roman" w:eastAsia="Times New Roman" w:hAnsi="Times New Roman" w:cs="Times New Roman"/>
+          <w:sz w:val="22"/>
+          <w:szCs w:val="22"/>
+        </w:rPr>
+      </w:pPr>
+      <w:r>
+        <w:rPr>
+          <w:rFonts w:ascii="Times New Roman" w:eastAsia="Times New Roman" w:hAnsi="Times New Roman" w:cs="Times New Roman"/>
+          <w:sz w:val="22"/>
+          <w:szCs w:val="22"/>
+        </w:rPr>
+        <w:t xml:space="preserve">statistics, and user management, but also assist user with </w:t>
+      </w:r>
+      <w:r>
+        <w:rPr>
+          <w:rFonts w:ascii="Times New Roman" w:eastAsia="Times New Roman" w:hAnsi="Times New Roman" w:cs="Times New Roman"/>
+          <w:sz w:val="22"/>
+          <w:szCs w:val="22"/>
+        </w:rPr>
+        <w:t>good UX (User experience) and beautiful UI (User interface).</w:t>
+      </w:r>
     </w:p>
     <w:p>
       <w:pPr>
@@ -793,25 +660,7 @@
           <w:sz w:val="22"/>
           <w:szCs w:val="22"/>
         </w:rPr>
-        <w:t xml:space="preserve">When implement the </w:t>
-      </w:r>
-      <w:proofErr w:type="spellStart"/>
-      <w:r>
-        <w:rPr>
-          <w:rFonts w:ascii="Times New Roman" w:eastAsia="Times New Roman" w:hAnsi="Times New Roman" w:cs="Times New Roman"/>
-          <w:sz w:val="22"/>
-          <w:szCs w:val="22"/>
-        </w:rPr>
-        <w:t>TRAISY</w:t>
-      </w:r>
-      <w:proofErr w:type="spellEnd"/>
-      <w:r>
-        <w:rPr>
-          <w:rFonts w:ascii="Times New Roman" w:eastAsia="Times New Roman" w:hAnsi="Times New Roman" w:cs="Times New Roman"/>
-          <w:sz w:val="22"/>
-          <w:szCs w:val="22"/>
-        </w:rPr>
-        <w:t xml:space="preserve"> system, we faced several problems:</w:t>
+        <w:t>When implement the TRAISY system, we faced several problems:</w:t>
       </w:r>
     </w:p>
     <w:p>
@@ -829,7 +678,7 @@
           <w:szCs w:val="22"/>
         </w:rPr>
       </w:pPr>
-      <w:bookmarkStart w:id="3" w:name="OLE_LINK3"/>
+      <w:bookmarkStart w:id="5" w:name="OLE_LINK3"/>
       <w:r>
         <w:rPr>
           <w:rFonts w:ascii="Times New Roman" w:eastAsia="Times New Roman" w:hAnsi="Times New Roman" w:cs="Times New Roman"/>
@@ -840,7 +689,7 @@
         <w:t>Buy or build?</w:t>
       </w:r>
     </w:p>
-    <w:bookmarkEnd w:id="3"/>
+    <w:bookmarkEnd w:id="5"/>
     <w:p>
       <w:pPr>
         <w:jc w:val="both"/>
@@ -946,7 +795,7 @@
           <w:szCs w:val="22"/>
         </w:rPr>
       </w:pPr>
-      <w:bookmarkStart w:id="4" w:name="OLE_LINK6"/>
+      <w:bookmarkStart w:id="6" w:name="OLE_LINK6"/>
       <w:r>
         <w:rPr>
           <w:rFonts w:ascii="Times New Roman" w:eastAsia="Times New Roman" w:hAnsi="Times New Roman" w:cs="Times New Roman"/>
@@ -955,7 +804,7 @@
         </w:rPr>
         <w:t>Professional-grade streaming</w:t>
       </w:r>
-      <w:bookmarkEnd w:id="4"/>
+      <w:bookmarkEnd w:id="6"/>
       <w:r>
         <w:rPr>
           <w:rFonts w:ascii="Times New Roman" w:eastAsia="Times New Roman" w:hAnsi="Times New Roman" w:cs="Times New Roman"/>
@@ -982,69 +831,23 @@
           <w:sz w:val="22"/>
           <w:szCs w:val="22"/>
         </w:rPr>
-        <w:t>What is video streaming? In our application, we apply HTTP Live streaming (</w:t>
-      </w:r>
-      <w:proofErr w:type="spellStart"/>
-      <w:r>
-        <w:rPr>
-          <w:rFonts w:ascii="Times New Roman" w:eastAsia="Times New Roman" w:hAnsi="Times New Roman" w:cs="Times New Roman"/>
-          <w:sz w:val="22"/>
-          <w:szCs w:val="22"/>
-        </w:rPr>
-        <w:t>HSL</w:t>
-      </w:r>
-      <w:proofErr w:type="spellEnd"/>
-      <w:r>
-        <w:rPr>
-          <w:rFonts w:ascii="Times New Roman" w:eastAsia="Times New Roman" w:hAnsi="Times New Roman" w:cs="Times New Roman"/>
-          <w:sz w:val="22"/>
-          <w:szCs w:val="22"/>
-        </w:rPr>
-        <w:t>)</w:t>
-      </w:r>
-      <w:r>
-        <w:rPr>
-          <w:rFonts w:ascii="Times New Roman" w:eastAsia="Times New Roman" w:hAnsi="Times New Roman" w:cs="Times New Roman"/>
-          <w:sz w:val="22"/>
-          <w:szCs w:val="22"/>
-        </w:rPr>
-        <w:t xml:space="preserve">. </w:t>
-      </w:r>
-      <w:proofErr w:type="spellStart"/>
-      <w:r>
-        <w:rPr>
-          <w:rFonts w:ascii="Times New Roman" w:eastAsia="Times New Roman" w:hAnsi="Times New Roman" w:cs="Times New Roman"/>
-          <w:sz w:val="22"/>
-          <w:szCs w:val="22"/>
-        </w:rPr>
-        <w:t>HSL</w:t>
-      </w:r>
-      <w:proofErr w:type="spellEnd"/>
-      <w:r>
-        <w:rPr>
-          <w:rFonts w:ascii="Times New Roman" w:eastAsia="Times New Roman" w:hAnsi="Times New Roman" w:cs="Times New Roman"/>
-          <w:sz w:val="22"/>
-          <w:szCs w:val="22"/>
-        </w:rPr>
-        <w:t xml:space="preserve"> is a streaming protocol that generates multiple versions of the same content (but different resolution/bit rate) and chops these versions into chunks or segments (e.g., two seconds). The segments are provided on a web server and can be downloaded through HTTP standard compliant GET requests. Through multiple versions of same content, </w:t>
-      </w:r>
-      <w:proofErr w:type="spellStart"/>
-      <w:r>
-        <w:rPr>
-          <w:rFonts w:ascii="Times New Roman" w:eastAsia="Times New Roman" w:hAnsi="Times New Roman" w:cs="Times New Roman"/>
-          <w:sz w:val="22"/>
-          <w:szCs w:val="22"/>
-        </w:rPr>
-        <w:t>HSL</w:t>
-      </w:r>
-      <w:proofErr w:type="spellEnd"/>
-      <w:r>
-        <w:rPr>
-          <w:rFonts w:ascii="Times New Roman" w:eastAsia="Times New Roman" w:hAnsi="Times New Roman" w:cs="Times New Roman"/>
-          <w:sz w:val="22"/>
-          <w:szCs w:val="22"/>
-        </w:rPr>
-        <w:t xml:space="preserve"> also provides “adaptive streaming”, the client can switch to a higher resolution – if bandwidth permits, or to a lower resolution – if bandwidth decreases</w:t>
+        <w:t>What is video streaming? In our application, we apply HTTP Live streaming (HSL)</w:t>
+      </w:r>
+      <w:r>
+        <w:rPr>
+          <w:rFonts w:ascii="Times New Roman" w:eastAsia="Times New Roman" w:hAnsi="Times New Roman" w:cs="Times New Roman"/>
+          <w:sz w:val="22"/>
+          <w:szCs w:val="22"/>
+        </w:rPr>
+        <w:t>. HSL</w:t>
+      </w:r>
+      <w:r>
+        <w:rPr>
+          <w:rFonts w:ascii="Times New Roman" w:eastAsia="Times New Roman" w:hAnsi="Times New Roman" w:cs="Times New Roman"/>
+          <w:sz w:val="22"/>
+          <w:szCs w:val="22"/>
+        </w:rPr>
+        <w:t xml:space="preserve"> is a streaming protocol that generates multiple versions of the same content (but different resolution/bit rate) and chops these versions into chunks or segments (e.g., two seconds). The segments are provided on a web server and can be downloaded through HTTP standard compliant GET requests. Through multiple versions of same content, HSL also provides “adaptive streaming”, the client can switch to a higher resolution – if bandwidth permits, or to a lower resolution – if bandwidth decreases</w:t>
       </w:r>
     </w:p>
     <w:p>
@@ -1145,43 +948,7 @@
           <w:sz w:val="22"/>
           <w:szCs w:val="22"/>
         </w:rPr>
-        <w:t xml:space="preserve">After that, the team found </w:t>
-      </w:r>
-      <w:proofErr w:type="spellStart"/>
-      <w:r>
-        <w:rPr>
-          <w:rFonts w:ascii="Times New Roman" w:eastAsia="Times New Roman" w:hAnsi="Times New Roman" w:cs="Times New Roman"/>
-          <w:sz w:val="22"/>
-          <w:szCs w:val="22"/>
-        </w:rPr>
-        <w:t>WOWZA</w:t>
-      </w:r>
-      <w:proofErr w:type="spellEnd"/>
-      <w:r>
-        <w:rPr>
-          <w:rFonts w:ascii="Times New Roman" w:eastAsia="Times New Roman" w:hAnsi="Times New Roman" w:cs="Times New Roman"/>
-          <w:sz w:val="22"/>
-          <w:szCs w:val="22"/>
-        </w:rPr>
-        <w:t xml:space="preserve"> streaming service, a paid streaming server which we realize that meet all of the team’s requirement. With </w:t>
-      </w:r>
-      <w:proofErr w:type="spellStart"/>
-      <w:r>
-        <w:rPr>
-          <w:rFonts w:ascii="Times New Roman" w:eastAsia="Times New Roman" w:hAnsi="Times New Roman" w:cs="Times New Roman"/>
-          <w:sz w:val="22"/>
-          <w:szCs w:val="22"/>
-        </w:rPr>
-        <w:t>WOWZA</w:t>
-      </w:r>
-      <w:proofErr w:type="spellEnd"/>
-      <w:r>
-        <w:rPr>
-          <w:rFonts w:ascii="Times New Roman" w:eastAsia="Times New Roman" w:hAnsi="Times New Roman" w:cs="Times New Roman"/>
-          <w:sz w:val="22"/>
-          <w:szCs w:val="22"/>
-        </w:rPr>
-        <w:t xml:space="preserve">, we can manage the storage with ease, and the configuration for server is friendly for </w:t>
+        <w:t xml:space="preserve">After that, the team found WOWZA streaming service, a paid streaming server which we realize that meet all of the team’s requirement. With WOWZA, we can manage the storage with ease, and the configuration for server is friendly for </w:t>
       </w:r>
       <w:r>
         <w:rPr>
@@ -1205,7 +972,7 @@
           <w:sz w:val="22"/>
           <w:szCs w:val="22"/>
         </w:rPr>
-        <w:t xml:space="preserve">vice is expensive at about 1990$ for a lifetime experience, therefore if the team tend to implement </w:t>
+        <w:t xml:space="preserve">vice is expensive at about 1990$ for a lifetime </w:t>
       </w:r>
       <w:r>
         <w:rPr>
@@ -1214,7 +981,7 @@
           <w:szCs w:val="22"/>
         </w:rPr>
         <w:lastRenderedPageBreak/>
-        <w:t>this service forever, we have to invest a lot of money in it.</w:t>
+        <w:t>experience, therefore if the team tend to implement this service forever, we have to invest a lot of money in it.</w:t>
       </w:r>
     </w:p>
     <w:p>
@@ -1267,25 +1034,7 @@
           <w:sz w:val="22"/>
           <w:szCs w:val="22"/>
         </w:rPr>
-        <w:t xml:space="preserve">Like other item-related businesses, </w:t>
-      </w:r>
-      <w:proofErr w:type="spellStart"/>
-      <w:r>
-        <w:rPr>
-          <w:rFonts w:ascii="Times New Roman" w:eastAsia="Times New Roman" w:hAnsi="Times New Roman" w:cs="Times New Roman"/>
-          <w:sz w:val="22"/>
-          <w:szCs w:val="22"/>
-        </w:rPr>
-        <w:t>TRAISY</w:t>
-      </w:r>
-      <w:proofErr w:type="spellEnd"/>
-      <w:r>
-        <w:rPr>
-          <w:rFonts w:ascii="Times New Roman" w:eastAsia="Times New Roman" w:hAnsi="Times New Roman" w:cs="Times New Roman"/>
-          <w:sz w:val="22"/>
-          <w:szCs w:val="22"/>
-        </w:rPr>
-        <w:t xml:space="preserve"> needs to implement a mechanism to suggest its programs – courses – lecture</w:t>
+        <w:t>Like other item-related businesses, TRAISY needs to implement a mechanism to suggest its programs – courses – lecture</w:t>
       </w:r>
       <w:r>
         <w:rPr>
@@ -1359,25 +1108,7 @@
           <w:sz w:val="22"/>
           <w:szCs w:val="22"/>
         </w:rPr>
-        <w:t xml:space="preserve">The </w:t>
-      </w:r>
-      <w:proofErr w:type="spellStart"/>
-      <w:r>
-        <w:rPr>
-          <w:rFonts w:ascii="Times New Roman" w:eastAsia="Times New Roman" w:hAnsi="Times New Roman" w:cs="Times New Roman"/>
-          <w:sz w:val="22"/>
-          <w:szCs w:val="22"/>
-        </w:rPr>
-        <w:t>TRAISY</w:t>
-      </w:r>
-      <w:proofErr w:type="spellEnd"/>
-      <w:r>
-        <w:rPr>
-          <w:rFonts w:ascii="Times New Roman" w:eastAsia="Times New Roman" w:hAnsi="Times New Roman" w:cs="Times New Roman"/>
-          <w:sz w:val="22"/>
-          <w:szCs w:val="22"/>
-        </w:rPr>
-        <w:t xml:space="preserve"> application are</w:t>
+        <w:t>The TRAISY application are</w:t>
       </w:r>
       <w:r>
         <w:rPr>
@@ -1477,8 +1208,8 @@
           <w:szCs w:val="22"/>
         </w:rPr>
       </w:pPr>
-      <w:bookmarkStart w:id="5" w:name="OLE_LINK456"/>
-      <w:bookmarkStart w:id="6" w:name="OLE_LINK457"/>
+      <w:bookmarkStart w:id="7" w:name="OLE_LINK456"/>
+      <w:bookmarkStart w:id="8" w:name="OLE_LINK457"/>
       <w:r>
         <w:rPr>
           <w:rFonts w:ascii="Times New Roman" w:eastAsia="Times New Roman" w:hAnsi="Times New Roman" w:cs="Times New Roman"/>
@@ -1489,8 +1220,8 @@
         <w:t>PowerPoint presentation</w:t>
       </w:r>
     </w:p>
-    <w:bookmarkEnd w:id="5"/>
-    <w:bookmarkEnd w:id="6"/>
+    <w:bookmarkEnd w:id="7"/>
+    <w:bookmarkEnd w:id="8"/>
     <w:p>
       <w:pPr>
         <w:jc w:val="both"/>
@@ -1574,25 +1305,7 @@
           <w:sz w:val="22"/>
           <w:szCs w:val="22"/>
         </w:rPr>
-        <w:t xml:space="preserve">For uploading, the PowerPoint slides have to store in third-party storage (e.g. </w:t>
-      </w:r>
-      <w:proofErr w:type="spellStart"/>
-      <w:r>
-        <w:rPr>
-          <w:rFonts w:ascii="Times New Roman" w:eastAsia="Times New Roman" w:hAnsi="Times New Roman" w:cs="Times New Roman"/>
-          <w:sz w:val="22"/>
-          <w:szCs w:val="22"/>
-        </w:rPr>
-        <w:t>google</w:t>
-      </w:r>
-      <w:proofErr w:type="spellEnd"/>
-      <w:r>
-        <w:rPr>
-          <w:rFonts w:ascii="Times New Roman" w:eastAsia="Times New Roman" w:hAnsi="Times New Roman" w:cs="Times New Roman"/>
-          <w:sz w:val="22"/>
-          <w:szCs w:val="22"/>
-        </w:rPr>
-        <w:t xml:space="preserve"> drive if we use Google plugin PowerPoint presentation). Therefore, it is hard to manage these files.</w:t>
+        <w:t>For uploading, the PowerPoint slides have to store in third-party storage (e.g. google drive if we use Google plugin PowerPoint presentation). Therefore, it is hard to manage these files.</w:t>
       </w:r>
     </w:p>
     <w:p>
@@ -1774,7 +1487,6 @@
           <w:noProof/>
           <w:lang w:eastAsia="ja-JP"/>
         </w:rPr>
-        <w:lastRenderedPageBreak/>
         <w:drawing>
           <wp:inline distT="0" distB="0" distL="0" distR="0" wp14:anchorId="7902013C" wp14:editId="1F02C438">
             <wp:extent cx="2908300" cy="1604435"/>
@@ -1793,7 +1505,7 @@
                     </pic:cNvPicPr>
                   </pic:nvPicPr>
                   <pic:blipFill>
-                    <a:blip r:embed="rId8">
+                    <a:blip r:embed="rId7">
                       <a:extLst>
                         <a:ext uri="{28A0092B-C50C-407E-A947-70E740481C1C}">
                           <a14:useLocalDpi xmlns:a14="http://schemas.microsoft.com/office/drawing/2010/main" val="0"/>
@@ -1979,8 +1691,8 @@
           <w:color w:val="000000"/>
         </w:rPr>
       </w:pPr>
-      <w:bookmarkStart w:id="7" w:name="OLE_LINK460"/>
-      <w:bookmarkStart w:id="8" w:name="OLE_LINK461"/>
+      <w:bookmarkStart w:id="9" w:name="OLE_LINK460"/>
+      <w:bookmarkStart w:id="10" w:name="OLE_LINK461"/>
       <w:r>
         <w:rPr>
           <w:b/>
@@ -1990,8 +1702,8 @@
         <w:t>Wowza streaming service</w:t>
       </w:r>
     </w:p>
-    <w:bookmarkEnd w:id="7"/>
-    <w:bookmarkEnd w:id="8"/>
+    <w:bookmarkEnd w:id="9"/>
+    <w:bookmarkEnd w:id="10"/>
     <w:p>
       <w:pPr>
         <w:spacing w:before="120" w:after="120" w:line="276" w:lineRule="auto"/>
@@ -2083,7 +1795,7 @@
                     </pic:cNvPicPr>
                   </pic:nvPicPr>
                   <pic:blipFill>
-                    <a:blip r:embed="rId9" cstate="print">
+                    <a:blip r:embed="rId8" cstate="print">
                       <a:extLst>
                         <a:ext uri="{28A0092B-C50C-407E-A947-70E740481C1C}">
                           <a14:useLocalDpi xmlns:a14="http://schemas.microsoft.com/office/drawing/2010/main" val="0"/>
@@ -2132,25 +1844,7 @@
           <w:sz w:val="22"/>
           <w:szCs w:val="22"/>
         </w:rPr>
-        <w:t xml:space="preserve">The architecture of </w:t>
-      </w:r>
-      <w:proofErr w:type="spellStart"/>
-      <w:r>
-        <w:rPr>
-          <w:rFonts w:ascii="Times New Roman" w:hAnsi="Times New Roman" w:cs="Times New Roman"/>
-          <w:sz w:val="22"/>
-          <w:szCs w:val="22"/>
-        </w:rPr>
-        <w:t>WOWZA</w:t>
-      </w:r>
-      <w:proofErr w:type="spellEnd"/>
-      <w:r>
-        <w:rPr>
-          <w:rFonts w:ascii="Times New Roman" w:hAnsi="Times New Roman" w:cs="Times New Roman"/>
-          <w:sz w:val="22"/>
-          <w:szCs w:val="22"/>
-        </w:rPr>
-        <w:t xml:space="preserve"> streaming service has 3 main components:</w:t>
+        <w:t>The architecture of WOWZA streaming service has 3 main components:</w:t>
       </w:r>
     </w:p>
     <w:p>
@@ -2171,61 +1865,7 @@
           <w:szCs w:val="22"/>
         </w:rPr>
         <w:lastRenderedPageBreak/>
-        <w:t xml:space="preserve">Input source: We implement </w:t>
-      </w:r>
-      <w:proofErr w:type="spellStart"/>
-      <w:r>
-        <w:rPr>
-          <w:rFonts w:ascii="Times New Roman" w:hAnsi="Times New Roman" w:cs="Times New Roman"/>
-          <w:sz w:val="22"/>
-          <w:szCs w:val="22"/>
-        </w:rPr>
-        <w:t>VOD</w:t>
-      </w:r>
-      <w:proofErr w:type="spellEnd"/>
-      <w:r>
-        <w:rPr>
-          <w:rFonts w:ascii="Times New Roman" w:hAnsi="Times New Roman" w:cs="Times New Roman"/>
-          <w:sz w:val="22"/>
-          <w:szCs w:val="22"/>
-        </w:rPr>
-        <w:t xml:space="preserve"> (Video on demand) aspect of </w:t>
-      </w:r>
-      <w:proofErr w:type="spellStart"/>
-      <w:r>
-        <w:rPr>
-          <w:rFonts w:ascii="Times New Roman" w:hAnsi="Times New Roman" w:cs="Times New Roman"/>
-          <w:sz w:val="22"/>
-          <w:szCs w:val="22"/>
-        </w:rPr>
-        <w:t>WOWZA</w:t>
-      </w:r>
-      <w:proofErr w:type="spellEnd"/>
-      <w:r>
-        <w:rPr>
-          <w:rFonts w:ascii="Times New Roman" w:hAnsi="Times New Roman" w:cs="Times New Roman"/>
-          <w:sz w:val="22"/>
-          <w:szCs w:val="22"/>
-        </w:rPr>
-        <w:t xml:space="preserve">. </w:t>
-      </w:r>
-      <w:proofErr w:type="spellStart"/>
-      <w:r>
-        <w:rPr>
-          <w:rFonts w:ascii="Times New Roman" w:hAnsi="Times New Roman" w:cs="Times New Roman"/>
-          <w:sz w:val="22"/>
-          <w:szCs w:val="22"/>
-        </w:rPr>
-        <w:t>VOD</w:t>
-      </w:r>
-      <w:proofErr w:type="spellEnd"/>
-      <w:r>
-        <w:rPr>
-          <w:rFonts w:ascii="Times New Roman" w:hAnsi="Times New Roman" w:cs="Times New Roman"/>
-          <w:sz w:val="22"/>
-          <w:szCs w:val="22"/>
-        </w:rPr>
-        <w:t xml:space="preserve"> is a programming system that allows users to </w:t>
+        <w:t xml:space="preserve">Input source: We implement VOD (Video on demand) aspect of WOWZA. VOD is a programming system that allows users to </w:t>
       </w:r>
       <w:r>
         <w:rPr>
@@ -2249,61 +1889,7 @@
           <w:sz w:val="22"/>
           <w:szCs w:val="22"/>
         </w:rPr>
-        <w:t xml:space="preserve"> The video/audio contents are already stored at the server. By using </w:t>
-      </w:r>
-      <w:proofErr w:type="spellStart"/>
-      <w:r>
-        <w:rPr>
-          <w:rFonts w:ascii="Times New Roman" w:hAnsi="Times New Roman" w:cs="Times New Roman"/>
-          <w:sz w:val="22"/>
-          <w:szCs w:val="22"/>
-        </w:rPr>
-        <w:t>HLS</w:t>
-      </w:r>
-      <w:proofErr w:type="spellEnd"/>
-      <w:r>
-        <w:rPr>
-          <w:rFonts w:ascii="Times New Roman" w:hAnsi="Times New Roman" w:cs="Times New Roman"/>
-          <w:sz w:val="22"/>
-          <w:szCs w:val="22"/>
-        </w:rPr>
-        <w:t xml:space="preserve"> protocol that we mention above, </w:t>
-      </w:r>
-      <w:proofErr w:type="spellStart"/>
-      <w:r>
-        <w:rPr>
-          <w:rFonts w:ascii="Times New Roman" w:hAnsi="Times New Roman" w:cs="Times New Roman"/>
-          <w:sz w:val="22"/>
-          <w:szCs w:val="22"/>
-        </w:rPr>
-        <w:t>WOWZA</w:t>
-      </w:r>
-      <w:proofErr w:type="spellEnd"/>
-      <w:r>
-        <w:rPr>
-          <w:rFonts w:ascii="Times New Roman" w:hAnsi="Times New Roman" w:cs="Times New Roman"/>
-          <w:sz w:val="22"/>
-          <w:szCs w:val="22"/>
-        </w:rPr>
-        <w:t xml:space="preserve"> stream the </w:t>
-      </w:r>
-      <w:proofErr w:type="spellStart"/>
-      <w:r>
-        <w:rPr>
-          <w:rFonts w:ascii="Times New Roman" w:hAnsi="Times New Roman" w:cs="Times New Roman"/>
-          <w:sz w:val="22"/>
-          <w:szCs w:val="22"/>
-        </w:rPr>
-        <w:t>VOD</w:t>
-      </w:r>
-      <w:proofErr w:type="spellEnd"/>
-      <w:r>
-        <w:rPr>
-          <w:rFonts w:ascii="Times New Roman" w:hAnsi="Times New Roman" w:cs="Times New Roman"/>
-          <w:sz w:val="22"/>
-          <w:szCs w:val="22"/>
-        </w:rPr>
-        <w:t>, and deliver its content to users.</w:t>
+        <w:t xml:space="preserve"> The video/audio contents are already stored at the server. By using HLS protocol that we mention above, WOWZA stream the VOD, and deliver its content to users.</w:t>
       </w:r>
     </w:p>
     <w:p>
@@ -2323,25 +1909,7 @@
           <w:sz w:val="22"/>
           <w:szCs w:val="22"/>
         </w:rPr>
-        <w:t xml:space="preserve">Prepare: The output for </w:t>
-      </w:r>
-      <w:proofErr w:type="spellStart"/>
-      <w:r>
-        <w:rPr>
-          <w:rFonts w:ascii="Times New Roman" w:hAnsi="Times New Roman" w:cs="Times New Roman"/>
-          <w:sz w:val="22"/>
-          <w:szCs w:val="22"/>
-        </w:rPr>
-        <w:t>WOWZA</w:t>
-      </w:r>
-      <w:proofErr w:type="spellEnd"/>
-      <w:r>
-        <w:rPr>
-          <w:rFonts w:ascii="Times New Roman" w:hAnsi="Times New Roman" w:cs="Times New Roman"/>
-          <w:sz w:val="22"/>
-          <w:szCs w:val="22"/>
-        </w:rPr>
-        <w:t xml:space="preserve"> that we implement:</w:t>
+        <w:t>Prepare: The output for WOWZA that we implement:</w:t>
       </w:r>
     </w:p>
     <w:p>
@@ -2374,25 +1942,7 @@
           <w:sz w:val="22"/>
           <w:szCs w:val="22"/>
         </w:rPr>
-        <w:t>HTTP Live streaming (</w:t>
-      </w:r>
-      <w:proofErr w:type="spellStart"/>
-      <w:r>
-        <w:rPr>
-          <w:rFonts w:ascii="Times New Roman" w:eastAsia="Times New Roman" w:hAnsi="Times New Roman" w:cs="Times New Roman"/>
-          <w:sz w:val="22"/>
-          <w:szCs w:val="22"/>
-        </w:rPr>
-        <w:t>HSL</w:t>
-      </w:r>
-      <w:proofErr w:type="spellEnd"/>
-      <w:r>
-        <w:rPr>
-          <w:rFonts w:ascii="Times New Roman" w:eastAsia="Times New Roman" w:hAnsi="Times New Roman" w:cs="Times New Roman"/>
-          <w:sz w:val="22"/>
-          <w:szCs w:val="22"/>
-        </w:rPr>
-        <w:t>)</w:t>
+        <w:t>HTTP Live streaming (HSL)</w:t>
       </w:r>
       <w:r>
         <w:rPr>
@@ -2425,18 +1975,8 @@
           <w:sz w:val="22"/>
           <w:szCs w:val="22"/>
         </w:rPr>
-        <w:t xml:space="preserve">Codecs: </w:t>
-      </w:r>
-      <w:proofErr w:type="spellStart"/>
-      <w:r>
-        <w:rPr>
-          <w:rFonts w:ascii="Times New Roman" w:hAnsi="Times New Roman" w:cs="Times New Roman"/>
-          <w:sz w:val="22"/>
-          <w:szCs w:val="22"/>
-        </w:rPr>
-        <w:t>MP4</w:t>
-      </w:r>
-      <w:proofErr w:type="spellEnd"/>
+        <w:t>Codecs: MP4</w:t>
+      </w:r>
     </w:p>
     <w:p>
       <w:pPr>
@@ -2460,72 +2000,8 @@
           <w:sz w:val="22"/>
           <w:szCs w:val="22"/>
         </w:rPr>
-        <w:t xml:space="preserve">Resolution: </w:t>
-      </w:r>
-      <w:proofErr w:type="spellStart"/>
-      <w:r>
-        <w:rPr>
-          <w:rFonts w:ascii="Times New Roman" w:hAnsi="Times New Roman" w:cs="Times New Roman"/>
-          <w:sz w:val="22"/>
-          <w:szCs w:val="22"/>
-        </w:rPr>
-        <w:t>720p</w:t>
-      </w:r>
-      <w:proofErr w:type="spellEnd"/>
-      <w:r>
-        <w:rPr>
-          <w:rFonts w:ascii="Times New Roman" w:hAnsi="Times New Roman" w:cs="Times New Roman"/>
-          <w:sz w:val="22"/>
-          <w:szCs w:val="22"/>
-        </w:rPr>
-        <w:t xml:space="preserve">, </w:t>
-      </w:r>
-      <w:proofErr w:type="spellStart"/>
-      <w:r>
-        <w:rPr>
-          <w:rFonts w:ascii="Times New Roman" w:hAnsi="Times New Roman" w:cs="Times New Roman"/>
-          <w:sz w:val="22"/>
-          <w:szCs w:val="22"/>
-        </w:rPr>
-        <w:t>1080p</w:t>
-      </w:r>
-      <w:proofErr w:type="spellEnd"/>
-      <w:r>
-        <w:rPr>
-          <w:rFonts w:ascii="Times New Roman" w:hAnsi="Times New Roman" w:cs="Times New Roman"/>
-          <w:sz w:val="22"/>
-          <w:szCs w:val="22"/>
-        </w:rPr>
-        <w:t xml:space="preserve">, </w:t>
-      </w:r>
-      <w:proofErr w:type="spellStart"/>
-      <w:r>
-        <w:rPr>
-          <w:rFonts w:ascii="Times New Roman" w:hAnsi="Times New Roman" w:cs="Times New Roman"/>
-          <w:sz w:val="22"/>
-          <w:szCs w:val="22"/>
-        </w:rPr>
-        <w:t>UHD</w:t>
-      </w:r>
-      <w:proofErr w:type="spellEnd"/>
-      <w:r>
-        <w:rPr>
-          <w:rFonts w:ascii="Times New Roman" w:hAnsi="Times New Roman" w:cs="Times New Roman"/>
-          <w:sz w:val="22"/>
-          <w:szCs w:val="22"/>
-        </w:rPr>
-        <w:t xml:space="preserve"> </w:t>
-      </w:r>
-      <w:proofErr w:type="spellStart"/>
-      <w:r>
-        <w:rPr>
-          <w:rFonts w:ascii="Times New Roman" w:hAnsi="Times New Roman" w:cs="Times New Roman"/>
-          <w:sz w:val="22"/>
-          <w:szCs w:val="22"/>
-        </w:rPr>
-        <w:t>4K</w:t>
-      </w:r>
-      <w:proofErr w:type="spellEnd"/>
+        <w:t>Resolution: 720p, 1080p, UHD 4K</w:t>
+      </w:r>
     </w:p>
     <w:p>
       <w:pPr>
@@ -2555,25 +2031,7 @@
           <w:sz w:val="22"/>
           <w:szCs w:val="22"/>
         </w:rPr>
-        <w:t xml:space="preserve">Deliver: </w:t>
-      </w:r>
-      <w:proofErr w:type="spellStart"/>
-      <w:r>
-        <w:rPr>
-          <w:rFonts w:ascii="Times New Roman" w:hAnsi="Times New Roman" w:cs="Times New Roman"/>
-          <w:sz w:val="22"/>
-          <w:szCs w:val="22"/>
-        </w:rPr>
-        <w:t>WOWZA</w:t>
-      </w:r>
-      <w:proofErr w:type="spellEnd"/>
-      <w:r>
-        <w:rPr>
-          <w:rFonts w:ascii="Times New Roman" w:hAnsi="Times New Roman" w:cs="Times New Roman"/>
-          <w:sz w:val="22"/>
-          <w:szCs w:val="22"/>
-        </w:rPr>
-        <w:t xml:space="preserve"> </w:t>
+        <w:t xml:space="preserve">Deliver: WOWZA </w:t>
       </w:r>
       <w:r>
         <w:rPr>
@@ -2631,25 +2089,7 @@
           <w:sz w:val="22"/>
           <w:szCs w:val="22"/>
         </w:rPr>
-        <w:t xml:space="preserve">Player: Microsoft Silverlight, Apple QuickTime, </w:t>
-      </w:r>
-      <w:proofErr w:type="spellStart"/>
-      <w:r>
-        <w:rPr>
-          <w:rFonts w:ascii="Times New Roman" w:hAnsi="Times New Roman" w:cs="Times New Roman"/>
-          <w:sz w:val="22"/>
-          <w:szCs w:val="22"/>
-        </w:rPr>
-        <w:t>iOS</w:t>
-      </w:r>
-      <w:proofErr w:type="spellEnd"/>
-      <w:r>
-        <w:rPr>
-          <w:rFonts w:ascii="Times New Roman" w:hAnsi="Times New Roman" w:cs="Times New Roman"/>
-          <w:sz w:val="22"/>
-          <w:szCs w:val="22"/>
-        </w:rPr>
-        <w:t xml:space="preserve"> native player, Android.</w:t>
+        <w:t>Player: Microsoft Silverlight, Apple QuickTime, iOS native player, Android.</w:t>
       </w:r>
     </w:p>
     <w:p>
@@ -2896,7 +2336,6 @@
           <w:sz w:val="22"/>
           <w:szCs w:val="22"/>
         </w:rPr>
-        <w:lastRenderedPageBreak/>
         <w:t>5.</w:t>
       </w:r>
       <w:r>
@@ -2934,60 +2373,7 @@
           <w:szCs w:val="22"/>
         </w:rPr>
         <w:tab/>
-      </w:r>
-      <w:proofErr w:type="spellStart"/>
-      <w:r>
-        <w:rPr>
-          <w:rFonts w:ascii="Times New Roman" w:hAnsi="Times New Roman" w:cs="Times New Roman"/>
-          <w:sz w:val="22"/>
-          <w:szCs w:val="22"/>
-        </w:rPr>
-        <w:t>Khoá</w:t>
-      </w:r>
-      <w:proofErr w:type="spellEnd"/>
-      <w:r>
-        <w:rPr>
-          <w:rFonts w:ascii="Times New Roman" w:hAnsi="Times New Roman" w:cs="Times New Roman"/>
-          <w:sz w:val="22"/>
-          <w:szCs w:val="22"/>
-        </w:rPr>
-        <w:t xml:space="preserve"> </w:t>
-      </w:r>
-      <w:proofErr w:type="spellStart"/>
-      <w:r>
-        <w:rPr>
-          <w:rFonts w:ascii="Times New Roman" w:hAnsi="Times New Roman" w:cs="Times New Roman"/>
-          <w:sz w:val="22"/>
-          <w:szCs w:val="22"/>
-        </w:rPr>
-        <w:t>học</w:t>
-      </w:r>
-      <w:proofErr w:type="spellEnd"/>
-      <w:r>
-        <w:rPr>
-          <w:rFonts w:ascii="Times New Roman" w:hAnsi="Times New Roman" w:cs="Times New Roman"/>
-          <w:sz w:val="22"/>
-          <w:szCs w:val="22"/>
-        </w:rPr>
-        <w:t xml:space="preserve"> HTML: </w:t>
-      </w:r>
-      <w:proofErr w:type="spellStart"/>
-      <w:r>
-        <w:rPr>
-          <w:rFonts w:ascii="Times New Roman" w:hAnsi="Times New Roman" w:cs="Times New Roman"/>
-          <w:sz w:val="22"/>
-          <w:szCs w:val="22"/>
-        </w:rPr>
-        <w:t>khoa</w:t>
-      </w:r>
-      <w:proofErr w:type="spellEnd"/>
-      <w:r>
-        <w:rPr>
-          <w:rFonts w:ascii="Times New Roman" w:hAnsi="Times New Roman" w:cs="Times New Roman"/>
-          <w:sz w:val="22"/>
-          <w:szCs w:val="22"/>
-        </w:rPr>
-        <w:t>-hoc-html (if course title is not duplicated)</w:t>
+        <w:t>Khoá học HTML: khoa-hoc-html (if course title is not duplicated)</w:t>
       </w:r>
     </w:p>
     <w:p>
@@ -3015,60 +2401,7 @@
           <w:szCs w:val="22"/>
         </w:rPr>
         <w:tab/>
-      </w:r>
-      <w:proofErr w:type="spellStart"/>
-      <w:r>
-        <w:rPr>
-          <w:rFonts w:ascii="Times New Roman" w:hAnsi="Times New Roman" w:cs="Times New Roman"/>
-          <w:sz w:val="22"/>
-          <w:szCs w:val="22"/>
-        </w:rPr>
-        <w:t>Khoá</w:t>
-      </w:r>
-      <w:proofErr w:type="spellEnd"/>
-      <w:r>
-        <w:rPr>
-          <w:rFonts w:ascii="Times New Roman" w:hAnsi="Times New Roman" w:cs="Times New Roman"/>
-          <w:sz w:val="22"/>
-          <w:szCs w:val="22"/>
-        </w:rPr>
-        <w:t xml:space="preserve"> </w:t>
-      </w:r>
-      <w:proofErr w:type="spellStart"/>
-      <w:r>
-        <w:rPr>
-          <w:rFonts w:ascii="Times New Roman" w:hAnsi="Times New Roman" w:cs="Times New Roman"/>
-          <w:sz w:val="22"/>
-          <w:szCs w:val="22"/>
-        </w:rPr>
-        <w:t>học</w:t>
-      </w:r>
-      <w:proofErr w:type="spellEnd"/>
-      <w:r>
-        <w:rPr>
-          <w:rFonts w:ascii="Times New Roman" w:hAnsi="Times New Roman" w:cs="Times New Roman"/>
-          <w:sz w:val="22"/>
-          <w:szCs w:val="22"/>
-        </w:rPr>
-        <w:t xml:space="preserve"> HTML: </w:t>
-      </w:r>
-      <w:proofErr w:type="spellStart"/>
-      <w:r>
-        <w:rPr>
-          <w:rFonts w:ascii="Times New Roman" w:hAnsi="Times New Roman" w:cs="Times New Roman"/>
-          <w:sz w:val="22"/>
-          <w:szCs w:val="22"/>
-        </w:rPr>
-        <w:t>khoa</w:t>
-      </w:r>
-      <w:proofErr w:type="spellEnd"/>
-      <w:r>
-        <w:rPr>
-          <w:rFonts w:ascii="Times New Roman" w:hAnsi="Times New Roman" w:cs="Times New Roman"/>
-          <w:sz w:val="22"/>
-          <w:szCs w:val="22"/>
-        </w:rPr>
-        <w:t>-hoc-html-1 (if course title is duplicated)</w:t>
+        <w:t>Khoá học HTML: khoa-hoc-html-1 (if course title is duplicated)</w:t>
       </w:r>
     </w:p>
     <w:p>
@@ -3126,7 +2459,7 @@
                     </pic:cNvPicPr>
                   </pic:nvPicPr>
                   <pic:blipFill>
-                    <a:blip r:embed="rId10" cstate="print">
+                    <a:blip r:embed="rId9" cstate="print">
                       <a:extLst>
                         <a:ext uri="{28A0092B-C50C-407E-A947-70E740481C1C}">
                           <a14:useLocalDpi xmlns:a14="http://schemas.microsoft.com/office/drawing/2010/main" val="0"/>
@@ -3268,7 +2601,7 @@
                     </pic:cNvPicPr>
                   </pic:nvPicPr>
                   <pic:blipFill>
-                    <a:blip r:embed="rId11" cstate="print">
+                    <a:blip r:embed="rId10" cstate="print">
                       <a:extLst>
                         <a:ext uri="{28A0092B-C50C-407E-A947-70E740481C1C}">
                           <a14:useLocalDpi xmlns:a14="http://schemas.microsoft.com/office/drawing/2010/main" val="0"/>
@@ -3361,21 +2694,7 @@
         <w:rPr>
           <w:rFonts w:ascii="Times New Roman" w:hAnsi="Times New Roman" w:cs="Times New Roman"/>
         </w:rPr>
-        <w:t xml:space="preserve">After experiment many time, we conclude that </w:t>
-      </w:r>
-      <w:proofErr w:type="spellStart"/>
-      <w:r>
-        <w:rPr>
-          <w:rFonts w:ascii="Times New Roman" w:hAnsi="Times New Roman" w:cs="Times New Roman"/>
-        </w:rPr>
-        <w:t>WOWZA</w:t>
-      </w:r>
-      <w:proofErr w:type="spellEnd"/>
-      <w:r>
-        <w:rPr>
-          <w:rFonts w:ascii="Times New Roman" w:hAnsi="Times New Roman" w:cs="Times New Roman"/>
-        </w:rPr>
-        <w:t xml:space="preserve"> is suitable and worth for building streaming application.</w:t>
+        <w:t>After experiment many time, we conclude that WOWZA is suitable and worth for building streaming application.</w:t>
       </w:r>
     </w:p>
     <w:p>
@@ -3410,33 +2729,11 @@
           <w:rFonts w:ascii="Times New Roman" w:hAnsi="Times New Roman" w:cs="Times New Roman"/>
         </w:rPr>
       </w:pPr>
-      <w:proofErr w:type="spellStart"/>
-      <w:r>
-        <w:rPr>
-          <w:rFonts w:ascii="Times New Roman" w:hAnsi="Times New Roman" w:cs="Times New Roman"/>
-        </w:rPr>
-        <w:t>WOWZA</w:t>
-      </w:r>
-      <w:proofErr w:type="spellEnd"/>
-      <w:r>
-        <w:rPr>
-          <w:rFonts w:ascii="Times New Roman" w:hAnsi="Times New Roman" w:cs="Times New Roman"/>
-        </w:rPr>
-        <w:t xml:space="preserve"> has been widely used in several systems, such as Facebook, </w:t>
-      </w:r>
-      <w:proofErr w:type="spellStart"/>
-      <w:r>
-        <w:rPr>
-          <w:rFonts w:ascii="Times New Roman" w:hAnsi="Times New Roman" w:cs="Times New Roman"/>
-        </w:rPr>
-        <w:t>Vimeo</w:t>
-      </w:r>
-      <w:proofErr w:type="spellEnd"/>
-      <w:r>
-        <w:rPr>
-          <w:rFonts w:ascii="Times New Roman" w:hAnsi="Times New Roman" w:cs="Times New Roman"/>
-        </w:rPr>
-        <w:t>, Walt Disney.</w:t>
+      <w:r>
+        <w:rPr>
+          <w:rFonts w:ascii="Times New Roman" w:hAnsi="Times New Roman" w:cs="Times New Roman"/>
+        </w:rPr>
+        <w:t>WOWZA has been widely used in several systems, such as Facebook, Vimeo, Walt Disney.</w:t>
       </w:r>
     </w:p>
     <w:p>
@@ -3580,43 +2877,7 @@
           <w:sz w:val="22"/>
           <w:szCs w:val="22"/>
         </w:rPr>
-        <w:t xml:space="preserve">This paper owes massive thanks to Mr. Nguyen </w:t>
-      </w:r>
-      <w:proofErr w:type="spellStart"/>
-      <w:r>
-        <w:rPr>
-          <w:rFonts w:ascii="Times New Roman" w:hAnsi="Times New Roman" w:cs="Times New Roman"/>
-          <w:sz w:val="22"/>
-          <w:szCs w:val="22"/>
-        </w:rPr>
-        <w:t>Huy</w:t>
-      </w:r>
-      <w:proofErr w:type="spellEnd"/>
-      <w:r>
-        <w:rPr>
-          <w:rFonts w:ascii="Times New Roman" w:hAnsi="Times New Roman" w:cs="Times New Roman"/>
-          <w:sz w:val="22"/>
-          <w:szCs w:val="22"/>
-        </w:rPr>
-        <w:t xml:space="preserve"> Hung at </w:t>
-      </w:r>
-      <w:proofErr w:type="spellStart"/>
-      <w:r>
-        <w:rPr>
-          <w:rFonts w:ascii="Times New Roman" w:hAnsi="Times New Roman" w:cs="Times New Roman"/>
-          <w:sz w:val="22"/>
-          <w:szCs w:val="22"/>
-        </w:rPr>
-        <w:t>FPT</w:t>
-      </w:r>
-      <w:proofErr w:type="spellEnd"/>
-      <w:r>
-        <w:rPr>
-          <w:rFonts w:ascii="Times New Roman" w:hAnsi="Times New Roman" w:cs="Times New Roman"/>
-          <w:sz w:val="22"/>
-          <w:szCs w:val="22"/>
-        </w:rPr>
-        <w:t xml:space="preserve"> University. He was always support us whenever we ran into trouble</w:t>
+        <w:t>This paper owes massive thanks to Mr. Nguyen Huy Hung at FPT University. He was always support us whenever we ran into trouble</w:t>
       </w:r>
       <w:r>
         <w:rPr>
@@ -3745,13 +3006,13 @@
       <w:r>
         <w:t xml:space="preserve"> </w:t>
       </w:r>
-      <w:bookmarkStart w:id="9" w:name="OLE_LINK458"/>
-      <w:bookmarkStart w:id="10" w:name="OLE_LINK459"/>
+      <w:bookmarkStart w:id="11" w:name="OLE_LINK458"/>
+      <w:bookmarkStart w:id="12" w:name="OLE_LINK459"/>
       <w:r>
         <w:t>Available</w:t>
       </w:r>
-      <w:bookmarkEnd w:id="9"/>
-      <w:bookmarkEnd w:id="10"/>
+      <w:bookmarkEnd w:id="11"/>
+      <w:bookmarkEnd w:id="12"/>
       <w:r>
         <w:t xml:space="preserve">: </w:t>
       </w:r>
@@ -3761,57 +3022,21 @@
           <w:u w:val="single"/>
           <w:lang w:eastAsia="ja-JP"/>
         </w:rPr>
-        <w:t>https://</w:t>
-      </w:r>
-      <w:proofErr w:type="spellStart"/>
-      <w:r>
-        <w:rPr>
-          <w:color w:val="0070C0"/>
-          <w:u w:val="single"/>
-          <w:lang w:eastAsia="ja-JP"/>
-        </w:rPr>
-        <w:t>playframework.com</w:t>
-      </w:r>
-      <w:proofErr w:type="spellEnd"/>
-      <w:r>
-        <w:rPr>
-          <w:color w:val="0070C0"/>
-          <w:u w:val="single"/>
-          <w:lang w:eastAsia="ja-JP"/>
-        </w:rPr>
-        <w:t>/documentation/</w:t>
-      </w:r>
-      <w:proofErr w:type="spellStart"/>
-      <w:r>
-        <w:rPr>
-          <w:color w:val="0070C0"/>
-          <w:u w:val="single"/>
-          <w:lang w:eastAsia="ja-JP"/>
-        </w:rPr>
-        <w:t>2.5.x</w:t>
-      </w:r>
-      <w:proofErr w:type="spellEnd"/>
-      <w:r>
-        <w:rPr>
-          <w:color w:val="0070C0"/>
-          <w:u w:val="single"/>
-          <w:lang w:eastAsia="ja-JP"/>
-        </w:rPr>
-        <w:t>/Home</w:t>
+        <w:t>https://playframework.com/documentation/2.5.x/Home</w:t>
       </w:r>
       <w:r>
         <w:t xml:space="preserve">. </w:t>
       </w:r>
-      <w:bookmarkStart w:id="11" w:name="OLE_LINK608"/>
-      <w:bookmarkStart w:id="12" w:name="OLE_LINK609"/>
-      <w:bookmarkStart w:id="13" w:name="OLE_LINK660"/>
+      <w:bookmarkStart w:id="13" w:name="OLE_LINK608"/>
+      <w:bookmarkStart w:id="14" w:name="OLE_LINK609"/>
+      <w:bookmarkStart w:id="15" w:name="OLE_LINK660"/>
       <w:r>
         <w:t xml:space="preserve">Accessed on: Jan. 2018. </w:t>
       </w:r>
     </w:p>
-    <w:bookmarkEnd w:id="11"/>
-    <w:bookmarkEnd w:id="12"/>
     <w:bookmarkEnd w:id="13"/>
+    <w:bookmarkEnd w:id="14"/>
+    <w:bookmarkEnd w:id="15"/>
     <w:p>
       <w:pPr>
         <w:pStyle w:val="NormalWeb"/>
@@ -3826,25 +3051,17 @@
         <w:spacing w:after="240" w:afterAutospacing="0"/>
         <w:ind w:left="426" w:hanging="426"/>
       </w:pPr>
-      <w:proofErr w:type="spellStart"/>
       <w:r>
         <w:rPr>
           <w:b/>
         </w:rPr>
-        <w:t>Wowza</w:t>
-      </w:r>
-      <w:proofErr w:type="spellEnd"/>
-      <w:r>
-        <w:rPr>
-          <w:b/>
-        </w:rPr>
-        <w:t xml:space="preserve"> Streaming Engine</w:t>
+        <w:t>Wowza Streaming Engine</w:t>
       </w:r>
       <w:r>
         <w:t xml:space="preserve"> </w:t>
       </w:r>
-      <w:bookmarkStart w:id="14" w:name="OLE_LINK649"/>
-      <w:bookmarkStart w:id="15" w:name="OLE_LINK650"/>
+      <w:bookmarkStart w:id="16" w:name="OLE_LINK649"/>
+      <w:bookmarkStart w:id="17" w:name="OLE_LINK650"/>
       <w:r>
         <w:rPr>
           <w:i/>
@@ -3854,8 +3071,8 @@
       <w:r>
         <w:t xml:space="preserve">Available: </w:t>
       </w:r>
-      <w:bookmarkEnd w:id="14"/>
-      <w:bookmarkEnd w:id="15"/>
+      <w:bookmarkEnd w:id="16"/>
+      <w:bookmarkEnd w:id="17"/>
       <w:r>
         <w:rPr>
           <w:color w:val="0070C0"/>
@@ -3881,21 +3098,7 @@
         <w:rPr>
           <w:rStyle w:val="Hyperlink"/>
         </w:rPr>
-        <w:t>https://</w:t>
-      </w:r>
-      <w:proofErr w:type="spellStart"/>
-      <w:r>
-        <w:rPr>
-          <w:rStyle w:val="Hyperlink"/>
-        </w:rPr>
-        <w:t>www.wowza.com</w:t>
-      </w:r>
-      <w:proofErr w:type="spellEnd"/>
-      <w:r>
-        <w:rPr>
-          <w:rStyle w:val="Hyperlink"/>
-        </w:rPr>
-        <w:t>/products/streaming-engine/documentation</w:t>
+        <w:t>https://www.wowza.com/products/streaming-engine/documentation</w:t>
       </w:r>
       <w:r>
         <w:rPr>
@@ -3943,23 +3146,7 @@
           <w:rFonts w:ascii="Times New Roman" w:hAnsi="Times New Roman" w:cs="Times New Roman"/>
           <w:b/>
         </w:rPr>
-        <w:t xml:space="preserve">Play </w:t>
-      </w:r>
-      <w:proofErr w:type="spellStart"/>
-      <w:r>
-        <w:rPr>
-          <w:rFonts w:ascii="Times New Roman" w:hAnsi="Times New Roman" w:cs="Times New Roman"/>
-          <w:b/>
-        </w:rPr>
-        <w:t>Framwork</w:t>
-      </w:r>
-      <w:proofErr w:type="spellEnd"/>
-      <w:r>
-        <w:rPr>
-          <w:rFonts w:ascii="Times New Roman" w:hAnsi="Times New Roman" w:cs="Times New Roman"/>
-          <w:b/>
-        </w:rPr>
-        <w:t xml:space="preserve"> 2.5 Deployment </w:t>
+        <w:t xml:space="preserve">Play Framwork 2.5 Deployment </w:t>
       </w:r>
       <w:r>
         <w:rPr>
@@ -3987,7 +3174,7 @@
           <w:u w:val="single"/>
         </w:rPr>
       </w:pPr>
-      <w:hyperlink r:id="rId12" w:history="1">
+      <w:hyperlink r:id="rId11" w:history="1">
         <w:r>
           <w:rPr>
             <w:rStyle w:val="Hyperlink"/>
@@ -4011,8 +3198,8 @@
         </w:rPr>
         <w:t xml:space="preserve"> </w:t>
       </w:r>
-      <w:bookmarkStart w:id="16" w:name="OLE_LINK664"/>
-      <w:bookmarkStart w:id="17" w:name="OLE_LINK665"/>
+      <w:bookmarkStart w:id="18" w:name="OLE_LINK664"/>
+      <w:bookmarkStart w:id="19" w:name="OLE_LINK665"/>
       <w:r>
         <w:rPr>
           <w:rFonts w:ascii="Times New Roman" w:hAnsi="Times New Roman" w:cs="Times New Roman"/>
@@ -4020,8 +3207,8 @@
         </w:rPr>
         <w:t xml:space="preserve">Accessed on: April. 2018. </w:t>
       </w:r>
-      <w:bookmarkEnd w:id="16"/>
-      <w:bookmarkEnd w:id="17"/>
+      <w:bookmarkEnd w:id="18"/>
+      <w:bookmarkEnd w:id="19"/>
     </w:p>
     <w:p>
       <w:pPr>
@@ -4034,7 +3221,7 @@
           <w:color w:val="000000" w:themeColor="text1"/>
         </w:rPr>
       </w:pPr>
-      <w:hyperlink r:id="rId13" w:anchor="using-the-dist-task" w:history="1">
+      <w:hyperlink r:id="rId12" w:anchor="using-the-dist-task" w:history="1">
         <w:r>
           <w:rPr>
             <w:rStyle w:val="Hyperlink"/>
@@ -4058,8 +3245,8 @@
         </w:rPr>
         <w:t xml:space="preserve"> </w:t>
       </w:r>
-      <w:bookmarkStart w:id="18" w:name="OLE_LINK675"/>
-      <w:bookmarkStart w:id="19" w:name="OLE_LINK676"/>
+      <w:bookmarkStart w:id="20" w:name="OLE_LINK675"/>
+      <w:bookmarkStart w:id="21" w:name="OLE_LINK676"/>
       <w:r>
         <w:rPr>
           <w:rFonts w:ascii="Times New Roman" w:hAnsi="Times New Roman" w:cs="Times New Roman"/>
@@ -4067,10 +3254,10 @@
         </w:rPr>
         <w:t>Accessed on: April. 2018.</w:t>
       </w:r>
-      <w:bookmarkStart w:id="20" w:name="_Hlk500150670"/>
-    </w:p>
-    <w:bookmarkEnd w:id="18"/>
-    <w:bookmarkEnd w:id="19"/>
+      <w:bookmarkStart w:id="22" w:name="_Hlk500150670"/>
+    </w:p>
+    <w:bookmarkEnd w:id="20"/>
+    <w:bookmarkEnd w:id="21"/>
     <w:p>
       <w:pPr>
         <w:ind w:left="709" w:firstLine="11"/>
@@ -4115,24 +3302,13 @@
           <w:color w:val="000000" w:themeColor="text1"/>
         </w:rPr>
       </w:pPr>
-      <w:proofErr w:type="spellStart"/>
       <w:r>
         <w:rPr>
           <w:rFonts w:ascii="Times New Roman" w:hAnsi="Times New Roman" w:cs="Times New Roman"/>
           <w:b/>
           <w:color w:val="000000" w:themeColor="text1"/>
         </w:rPr>
-        <w:lastRenderedPageBreak/>
-        <w:t>2O17</w:t>
-      </w:r>
-      <w:proofErr w:type="spellEnd"/>
-      <w:r>
-        <w:rPr>
-          <w:rFonts w:ascii="Times New Roman" w:hAnsi="Times New Roman" w:cs="Times New Roman"/>
-          <w:b/>
-          <w:color w:val="000000" w:themeColor="text1"/>
-        </w:rPr>
-        <w:t xml:space="preserve"> TRAINING INDUSTRY REPORT</w:t>
+        <w:t>2O17 TRAINING INDUSTRY REPORT</w:t>
       </w:r>
       <w:r>
         <w:rPr>
@@ -4156,7 +3332,7 @@
         </w:rPr>
         <w:t xml:space="preserve"> Available: </w:t>
       </w:r>
-      <w:hyperlink r:id="rId14" w:history="1">
+      <w:hyperlink r:id="rId13" w:history="1">
         <w:r>
           <w:rPr>
             <w:rStyle w:val="Hyperlink"/>
@@ -4181,7 +3357,7 @@
         <w:t>Accessed on: Jan. 2018.</w:t>
       </w:r>
     </w:p>
-    <w:bookmarkEnd w:id="20"/>
+    <w:bookmarkEnd w:id="22"/>
     <w:p>
       <w:pPr>
         <w:spacing w:before="120" w:after="120" w:line="276" w:lineRule="auto"/>
@@ -4205,7 +3381,7 @@
 </file>
 
 <file path=word/endnotes.xml><?xml version="1.0" encoding="utf-8"?>
-<w:endnotes xmlns:wpc="http://schemas.microsoft.com/office/word/2010/wordprocessingCanvas" xmlns:mc="http://schemas.openxmlformats.org/markup-compatibility/2006" xmlns:o="urn:schemas-microsoft-com:office:office" xmlns:r="http://schemas.openxmlformats.org/officeDocument/2006/relationships" xmlns:m="http://schemas.openxmlformats.org/officeDocument/2006/math" xmlns:v="urn:schemas-microsoft-com:vml" xmlns:wp14="http://schemas.microsoft.com/office/word/2010/wordprocessingDrawing" xmlns:wp="http://schemas.openxmlformats.org/drawingml/2006/wordprocessingDrawing" xmlns:w10="urn:schemas-microsoft-com:office:word" xmlns:w="http://schemas.openxmlformats.org/wordprocessingml/2006/main" xmlns:w14="http://schemas.microsoft.com/office/word/2010/wordml" xmlns:wpg="http://schemas.microsoft.com/office/word/2010/wordprocessingGroup" xmlns:wpi="http://schemas.microsoft.com/office/word/2010/wordprocessingInk" xmlns:wne="http://schemas.microsoft.com/office/word/2006/wordml" xmlns:wps="http://schemas.microsoft.com/office/word/2010/wordprocessingShape" mc:Ignorable="w14 wp14">
+<w:endnotes xmlns:wpc="http://schemas.microsoft.com/office/word/2010/wordprocessingCanvas" xmlns:cx="http://schemas.microsoft.com/office/drawing/2014/chartex" xmlns:cx1="http://schemas.microsoft.com/office/drawing/2015/9/8/chartex" xmlns:cx2="http://schemas.microsoft.com/office/drawing/2015/10/21/chartex" xmlns:cx3="http://schemas.microsoft.com/office/drawing/2016/5/9/chartex" xmlns:cx4="http://schemas.microsoft.com/office/drawing/2016/5/10/chartex" xmlns:cx5="http://schemas.microsoft.com/office/drawing/2016/5/11/chartex" xmlns:cx6="http://schemas.microsoft.com/office/drawing/2016/5/12/chartex" xmlns:cx7="http://schemas.microsoft.com/office/drawing/2016/5/13/chartex" xmlns:cx8="http://schemas.microsoft.com/office/drawing/2016/5/14/chartex" xmlns:mc="http://schemas.openxmlformats.org/markup-compatibility/2006" xmlns:aink="http://schemas.microsoft.com/office/drawing/2016/ink" xmlns:am3d="http://schemas.microsoft.com/office/drawing/2017/model3d" xmlns:o="urn:schemas-microsoft-com:office:office" xmlns:r="http://schemas.openxmlformats.org/officeDocument/2006/relationships" xmlns:m="http://schemas.openxmlformats.org/officeDocument/2006/math" xmlns:v="urn:schemas-microsoft-com:vml" xmlns:wp14="http://schemas.microsoft.com/office/word/2010/wordprocessingDrawing" xmlns:wp="http://schemas.openxmlformats.org/drawingml/2006/wordprocessingDrawing" xmlns:w10="urn:schemas-microsoft-com:office:word" xmlns:w="http://schemas.openxmlformats.org/wordprocessingml/2006/main" xmlns:w14="http://schemas.microsoft.com/office/word/2010/wordml" xmlns:w15="http://schemas.microsoft.com/office/word/2012/wordml" xmlns:w16cid="http://schemas.microsoft.com/office/word/2016/wordml/cid" xmlns:w16se="http://schemas.microsoft.com/office/word/2015/wordml/symex" xmlns:wpg="http://schemas.microsoft.com/office/word/2010/wordprocessingGroup" xmlns:wpi="http://schemas.microsoft.com/office/word/2010/wordprocessingInk" xmlns:wne="http://schemas.microsoft.com/office/word/2006/wordml" xmlns:wps="http://schemas.microsoft.com/office/word/2010/wordprocessingShape" mc:Ignorable="w14 w15 w16se w16cid wp14">
   <w:endnote w:type="separator" w:id="-1">
     <w:p>
       <w:r>
@@ -4224,7 +3400,7 @@
 </file>
 
 <file path=word/footnotes.xml><?xml version="1.0" encoding="utf-8"?>
-<w:footnotes xmlns:wpc="http://schemas.microsoft.com/office/word/2010/wordprocessingCanvas" xmlns:mc="http://schemas.openxmlformats.org/markup-compatibility/2006" xmlns:o="urn:schemas-microsoft-com:office:office" xmlns:r="http://schemas.openxmlformats.org/officeDocument/2006/relationships" xmlns:m="http://schemas.openxmlformats.org/officeDocument/2006/math" xmlns:v="urn:schemas-microsoft-com:vml" xmlns:wp14="http://schemas.microsoft.com/office/word/2010/wordprocessingDrawing" xmlns:wp="http://schemas.openxmlformats.org/drawingml/2006/wordprocessingDrawing" xmlns:w10="urn:schemas-microsoft-com:office:word" xmlns:w="http://schemas.openxmlformats.org/wordprocessingml/2006/main" xmlns:w14="http://schemas.microsoft.com/office/word/2010/wordml" xmlns:wpg="http://schemas.microsoft.com/office/word/2010/wordprocessingGroup" xmlns:wpi="http://schemas.microsoft.com/office/word/2010/wordprocessingInk" xmlns:wne="http://schemas.microsoft.com/office/word/2006/wordml" xmlns:wps="http://schemas.microsoft.com/office/word/2010/wordprocessingShape" mc:Ignorable="w14 wp14">
+<w:footnotes xmlns:wpc="http://schemas.microsoft.com/office/word/2010/wordprocessingCanvas" xmlns:cx="http://schemas.microsoft.com/office/drawing/2014/chartex" xmlns:cx1="http://schemas.microsoft.com/office/drawing/2015/9/8/chartex" xmlns:cx2="http://schemas.microsoft.com/office/drawing/2015/10/21/chartex" xmlns:cx3="http://schemas.microsoft.com/office/drawing/2016/5/9/chartex" xmlns:cx4="http://schemas.microsoft.com/office/drawing/2016/5/10/chartex" xmlns:cx5="http://schemas.microsoft.com/office/drawing/2016/5/11/chartex" xmlns:cx6="http://schemas.microsoft.com/office/drawing/2016/5/12/chartex" xmlns:cx7="http://schemas.microsoft.com/office/drawing/2016/5/13/chartex" xmlns:cx8="http://schemas.microsoft.com/office/drawing/2016/5/14/chartex" xmlns:mc="http://schemas.openxmlformats.org/markup-compatibility/2006" xmlns:aink="http://schemas.microsoft.com/office/drawing/2016/ink" xmlns:am3d="http://schemas.microsoft.com/office/drawing/2017/model3d" xmlns:o="urn:schemas-microsoft-com:office:office" xmlns:r="http://schemas.openxmlformats.org/officeDocument/2006/relationships" xmlns:m="http://schemas.openxmlformats.org/officeDocument/2006/math" xmlns:v="urn:schemas-microsoft-com:vml" xmlns:wp14="http://schemas.microsoft.com/office/word/2010/wordprocessingDrawing" xmlns:wp="http://schemas.openxmlformats.org/drawingml/2006/wordprocessingDrawing" xmlns:w10="urn:schemas-microsoft-com:office:word" xmlns:w="http://schemas.openxmlformats.org/wordprocessingml/2006/main" xmlns:w14="http://schemas.microsoft.com/office/word/2010/wordml" xmlns:w15="http://schemas.microsoft.com/office/word/2012/wordml" xmlns:w16cid="http://schemas.microsoft.com/office/word/2016/wordml/cid" xmlns:w16se="http://schemas.microsoft.com/office/word/2015/wordml/symex" xmlns:wpg="http://schemas.microsoft.com/office/word/2010/wordprocessingGroup" xmlns:wpi="http://schemas.microsoft.com/office/word/2010/wordprocessingInk" xmlns:wne="http://schemas.microsoft.com/office/word/2006/wordml" xmlns:wps="http://schemas.microsoft.com/office/word/2010/wordprocessingShape" mc:Ignorable="w14 w15 w16se w16cid wp14">
   <w:footnote w:type="separator" w:id="-1">
     <w:p>
       <w:r>
@@ -4243,8 +3419,8 @@
 </file>
 
 <file path=word/numbering.xml><?xml version="1.0" encoding="utf-8"?>
-<w:numbering xmlns:wpc="http://schemas.microsoft.com/office/word/2010/wordprocessingCanvas" xmlns:mc="http://schemas.openxmlformats.org/markup-compatibility/2006" xmlns:o="urn:schemas-microsoft-com:office:office" xmlns:r="http://schemas.openxmlformats.org/officeDocument/2006/relationships" xmlns:m="http://schemas.openxmlformats.org/officeDocument/2006/math" xmlns:v="urn:schemas-microsoft-com:vml" xmlns:wp14="http://schemas.microsoft.com/office/word/2010/wordprocessingDrawing" xmlns:wp="http://schemas.openxmlformats.org/drawingml/2006/wordprocessingDrawing" xmlns:w10="urn:schemas-microsoft-com:office:word" xmlns:w="http://schemas.openxmlformats.org/wordprocessingml/2006/main" xmlns:w14="http://schemas.microsoft.com/office/word/2010/wordml" xmlns:wpg="http://schemas.microsoft.com/office/word/2010/wordprocessingGroup" xmlns:wpi="http://schemas.microsoft.com/office/word/2010/wordprocessingInk" xmlns:wne="http://schemas.microsoft.com/office/word/2006/wordml" xmlns:wps="http://schemas.microsoft.com/office/word/2010/wordprocessingShape" mc:Ignorable="w14 wp14">
-  <w:abstractNum w:abstractNumId="0">
+<w:numbering xmlns:wpc="http://schemas.microsoft.com/office/word/2010/wordprocessingCanvas" xmlns:cx="http://schemas.microsoft.com/office/drawing/2014/chartex" xmlns:cx1="http://schemas.microsoft.com/office/drawing/2015/9/8/chartex" xmlns:cx2="http://schemas.microsoft.com/office/drawing/2015/10/21/chartex" xmlns:cx3="http://schemas.microsoft.com/office/drawing/2016/5/9/chartex" xmlns:cx4="http://schemas.microsoft.com/office/drawing/2016/5/10/chartex" xmlns:cx5="http://schemas.microsoft.com/office/drawing/2016/5/11/chartex" xmlns:cx6="http://schemas.microsoft.com/office/drawing/2016/5/12/chartex" xmlns:cx7="http://schemas.microsoft.com/office/drawing/2016/5/13/chartex" xmlns:cx8="http://schemas.microsoft.com/office/drawing/2016/5/14/chartex" xmlns:mc="http://schemas.openxmlformats.org/markup-compatibility/2006" xmlns:aink="http://schemas.microsoft.com/office/drawing/2016/ink" xmlns:am3d="http://schemas.microsoft.com/office/drawing/2017/model3d" xmlns:o="urn:schemas-microsoft-com:office:office" xmlns:r="http://schemas.openxmlformats.org/officeDocument/2006/relationships" xmlns:m="http://schemas.openxmlformats.org/officeDocument/2006/math" xmlns:v="urn:schemas-microsoft-com:vml" xmlns:wp14="http://schemas.microsoft.com/office/word/2010/wordprocessingDrawing" xmlns:wp="http://schemas.openxmlformats.org/drawingml/2006/wordprocessingDrawing" xmlns:w10="urn:schemas-microsoft-com:office:word" xmlns:w="http://schemas.openxmlformats.org/wordprocessingml/2006/main" xmlns:w14="http://schemas.microsoft.com/office/word/2010/wordml" xmlns:w15="http://schemas.microsoft.com/office/word/2012/wordml" xmlns:w16cid="http://schemas.microsoft.com/office/word/2016/wordml/cid" xmlns:w16se="http://schemas.microsoft.com/office/word/2015/wordml/symex" xmlns:wpg="http://schemas.microsoft.com/office/word/2010/wordprocessingGroup" xmlns:wpi="http://schemas.microsoft.com/office/word/2010/wordprocessingInk" xmlns:wne="http://schemas.microsoft.com/office/word/2006/wordml" xmlns:wps="http://schemas.microsoft.com/office/word/2010/wordprocessingShape" mc:Ignorable="w14 w15 w16se w16cid wp14">
+  <w:abstractNum w:abstractNumId="0" w15:restartNumberingAfterBreak="0">
     <w:nsid w:val="0ADF45D9"/>
     <w:multiLevelType w:val="hybridMultilevel"/>
     <w:tmpl w:val="90AC8D48"/>
@@ -4356,7 +3532,7 @@
       </w:rPr>
     </w:lvl>
   </w:abstractNum>
-  <w:abstractNum w:abstractNumId="1">
+  <w:abstractNum w:abstractNumId="1" w15:restartNumberingAfterBreak="0">
     <w:nsid w:val="0C3A4F22"/>
     <w:multiLevelType w:val="hybridMultilevel"/>
     <w:tmpl w:val="0142B3E2"/>
@@ -4469,7 +3645,7 @@
       </w:rPr>
     </w:lvl>
   </w:abstractNum>
-  <w:abstractNum w:abstractNumId="2">
+  <w:abstractNum w:abstractNumId="2" w15:restartNumberingAfterBreak="0">
     <w:nsid w:val="0DED5F65"/>
     <w:multiLevelType w:val="hybridMultilevel"/>
     <w:tmpl w:val="C33A3420"/>
@@ -4582,7 +3758,7 @@
       </w:rPr>
     </w:lvl>
   </w:abstractNum>
-  <w:abstractNum w:abstractNumId="3">
+  <w:abstractNum w:abstractNumId="3" w15:restartNumberingAfterBreak="0">
     <w:nsid w:val="1A015490"/>
     <w:multiLevelType w:val="hybridMultilevel"/>
     <w:tmpl w:val="BD40AF84"/>
@@ -4668,7 +3844,7 @@
       </w:pPr>
     </w:lvl>
   </w:abstractNum>
-  <w:abstractNum w:abstractNumId="4">
+  <w:abstractNum w:abstractNumId="4" w15:restartNumberingAfterBreak="0">
     <w:nsid w:val="2D891F79"/>
     <w:multiLevelType w:val="hybridMultilevel"/>
     <w:tmpl w:val="A1E69C98"/>
@@ -4781,7 +3957,7 @@
       </w:rPr>
     </w:lvl>
   </w:abstractNum>
-  <w:abstractNum w:abstractNumId="5">
+  <w:abstractNum w:abstractNumId="5" w15:restartNumberingAfterBreak="0">
     <w:nsid w:val="33FA476D"/>
     <w:multiLevelType w:val="hybridMultilevel"/>
     <w:tmpl w:val="4B24FB56"/>
@@ -4870,7 +4046,7 @@
       </w:pPr>
     </w:lvl>
   </w:abstractNum>
-  <w:abstractNum w:abstractNumId="6">
+  <w:abstractNum w:abstractNumId="6" w15:restartNumberingAfterBreak="0">
     <w:nsid w:val="4189603E"/>
     <w:multiLevelType w:val="multilevel"/>
     <w:tmpl w:val="3BBCF468"/>
@@ -5066,7 +4242,7 @@
       </w:rPr>
     </w:lvl>
   </w:abstractNum>
-  <w:abstractNum w:abstractNumId="7">
+  <w:abstractNum w:abstractNumId="7" w15:restartNumberingAfterBreak="0">
     <w:nsid w:val="43556208"/>
     <w:multiLevelType w:val="hybridMultilevel"/>
     <w:tmpl w:val="D7321228"/>
@@ -5155,7 +4331,7 @@
       </w:pPr>
     </w:lvl>
   </w:abstractNum>
-  <w:abstractNum w:abstractNumId="8">
+  <w:abstractNum w:abstractNumId="8" w15:restartNumberingAfterBreak="0">
     <w:nsid w:val="4BAC4D12"/>
     <w:multiLevelType w:val="hybridMultilevel"/>
     <w:tmpl w:val="BD864674"/>
@@ -5241,7 +4417,7 @@
       </w:pPr>
     </w:lvl>
   </w:abstractNum>
-  <w:abstractNum w:abstractNumId="9">
+  <w:abstractNum w:abstractNumId="9" w15:restartNumberingAfterBreak="0">
     <w:nsid w:val="4C274A8E"/>
     <w:multiLevelType w:val="hybridMultilevel"/>
     <w:tmpl w:val="F4F4D020"/>
@@ -5327,7 +4503,7 @@
       </w:pPr>
     </w:lvl>
   </w:abstractNum>
-  <w:abstractNum w:abstractNumId="10">
+  <w:abstractNum w:abstractNumId="10" w15:restartNumberingAfterBreak="0">
     <w:nsid w:val="50A219F2"/>
     <w:multiLevelType w:val="hybridMultilevel"/>
     <w:tmpl w:val="14D4694C"/>
@@ -5440,7 +4616,7 @@
       </w:rPr>
     </w:lvl>
   </w:abstractNum>
-  <w:abstractNum w:abstractNumId="11">
+  <w:abstractNum w:abstractNumId="11" w15:restartNumberingAfterBreak="0">
     <w:nsid w:val="513E0BB4"/>
     <w:multiLevelType w:val="multilevel"/>
     <w:tmpl w:val="160C43E6"/>
@@ -5577,7 +4753,7 @@
       </w:rPr>
     </w:lvl>
   </w:abstractNum>
-  <w:abstractNum w:abstractNumId="12">
+  <w:abstractNum w:abstractNumId="12" w15:restartNumberingAfterBreak="0">
     <w:nsid w:val="544C2EE3"/>
     <w:multiLevelType w:val="multilevel"/>
     <w:tmpl w:val="98B25EA0"/>
@@ -5693,7 +4869,7 @@
       </w:pPr>
     </w:lvl>
   </w:abstractNum>
-  <w:abstractNum w:abstractNumId="13">
+  <w:abstractNum w:abstractNumId="13" w15:restartNumberingAfterBreak="0">
     <w:nsid w:val="6A8D6EE6"/>
     <w:multiLevelType w:val="hybridMultilevel"/>
     <w:tmpl w:val="644E94E0"/>
@@ -5806,7 +4982,7 @@
       </w:rPr>
     </w:lvl>
   </w:abstractNum>
-  <w:abstractNum w:abstractNumId="14">
+  <w:abstractNum w:abstractNumId="14" w15:restartNumberingAfterBreak="0">
     <w:nsid w:val="71A92716"/>
     <w:multiLevelType w:val="hybridMultilevel"/>
     <w:tmpl w:val="482E8E1A"/>
@@ -5918,7 +5094,7 @@
       </w:rPr>
     </w:lvl>
   </w:abstractNum>
-  <w:abstractNum w:abstractNumId="15">
+  <w:abstractNum w:abstractNumId="15" w15:restartNumberingAfterBreak="0">
     <w:nsid w:val="753E0AC9"/>
     <w:multiLevelType w:val="hybridMultilevel"/>
     <w:tmpl w:val="0B5407C6"/>
@@ -6083,7 +5259,7 @@
 </file>
 
 <file path=word/styles.xml><?xml version="1.0" encoding="utf-8"?>
-<w:styles xmlns:mc="http://schemas.openxmlformats.org/markup-compatibility/2006" xmlns:r="http://schemas.openxmlformats.org/officeDocument/2006/relationships" xmlns:w="http://schemas.openxmlformats.org/wordprocessingml/2006/main" xmlns:w14="http://schemas.microsoft.com/office/word/2010/wordml" mc:Ignorable="w14">
+<w:styles xmlns:mc="http://schemas.openxmlformats.org/markup-compatibility/2006" xmlns:r="http://schemas.openxmlformats.org/officeDocument/2006/relationships" xmlns:w="http://schemas.openxmlformats.org/wordprocessingml/2006/main" xmlns:w14="http://schemas.microsoft.com/office/word/2010/wordml" xmlns:w15="http://schemas.microsoft.com/office/word/2012/wordml" xmlns:w16cid="http://schemas.microsoft.com/office/word/2016/wordml/cid" xmlns:w16se="http://schemas.microsoft.com/office/word/2015/wordml/symex" mc:Ignorable="w14 w15 w16se w16cid">
   <w:docDefaults>
     <w:rPrDefault>
       <w:rPr>
@@ -6095,147 +5271,382 @@
     </w:rPrDefault>
     <w:pPrDefault/>
   </w:docDefaults>
-  <w:latentStyles w:defLockedState="0" w:defUIPriority="99" w:defSemiHidden="1" w:defUnhideWhenUsed="1" w:defQFormat="0" w:count="267">
-    <w:lsdException w:name="Normal" w:semiHidden="0" w:uiPriority="0" w:unhideWhenUsed="0" w:qFormat="1"/>
-    <w:lsdException w:name="heading 1" w:semiHidden="0" w:unhideWhenUsed="0" w:qFormat="1"/>
-    <w:lsdException w:name="heading 2" w:qFormat="1"/>
-    <w:lsdException w:name="heading 3" w:qFormat="1"/>
-    <w:lsdException w:name="heading 4" w:qFormat="1"/>
-    <w:lsdException w:name="heading 5" w:uiPriority="9" w:qFormat="1"/>
-    <w:lsdException w:name="heading 6" w:uiPriority="9" w:qFormat="1"/>
-    <w:lsdException w:name="heading 7" w:uiPriority="9" w:qFormat="1"/>
-    <w:lsdException w:name="heading 8" w:uiPriority="9" w:qFormat="1"/>
-    <w:lsdException w:name="heading 9" w:uiPriority="9" w:qFormat="1"/>
-    <w:lsdException w:name="toc 1" w:uiPriority="39"/>
-    <w:lsdException w:name="toc 2" w:uiPriority="39"/>
-    <w:lsdException w:name="toc 3" w:uiPriority="39"/>
-    <w:lsdException w:name="toc 4" w:uiPriority="39"/>
-    <w:lsdException w:name="toc 5" w:uiPriority="39"/>
-    <w:lsdException w:name="toc 6" w:uiPriority="39"/>
-    <w:lsdException w:name="toc 7" w:uiPriority="39"/>
-    <w:lsdException w:name="toc 8" w:uiPriority="39"/>
-    <w:lsdException w:name="toc 9" w:uiPriority="39"/>
-    <w:lsdException w:name="caption" w:uiPriority="35" w:qFormat="1"/>
-    <w:lsdException w:name="Title" w:semiHidden="0" w:uiPriority="10" w:unhideWhenUsed="0" w:qFormat="1"/>
-    <w:lsdException w:name="Default Paragraph Font" w:uiPriority="1"/>
-    <w:lsdException w:name="Subtitle" w:semiHidden="0" w:uiPriority="11" w:unhideWhenUsed="0" w:qFormat="1"/>
-    <w:lsdException w:name="Strong" w:semiHidden="0" w:uiPriority="22" w:unhideWhenUsed="0" w:qFormat="1"/>
-    <w:lsdException w:name="Emphasis" w:semiHidden="0" w:uiPriority="20" w:unhideWhenUsed="0" w:qFormat="1"/>
-    <w:lsdException w:name="Normal Table" w:semiHidden="0" w:unhideWhenUsed="0"/>
-    <w:lsdException w:name="Table Subtle 2" w:semiHidden="0" w:unhideWhenUsed="0"/>
-    <w:lsdException w:name="Table Web 3" w:semiHidden="0" w:unhideWhenUsed="0"/>
-    <w:lsdException w:name="Table Grid" w:semiHidden="0" w:uiPriority="39" w:unhideWhenUsed="0"/>
-    <w:lsdException w:name="Placeholder Text" w:unhideWhenUsed="0"/>
-    <w:lsdException w:name="No Spacing" w:semiHidden="0" w:uiPriority="1" w:unhideWhenUsed="0" w:qFormat="1"/>
-    <w:lsdException w:name="Light Shading" w:semiHidden="0" w:uiPriority="60" w:unhideWhenUsed="0"/>
-    <w:lsdException w:name="Light List" w:semiHidden="0" w:uiPriority="61" w:unhideWhenUsed="0"/>
-    <w:lsdException w:name="Light Grid" w:semiHidden="0" w:uiPriority="62" w:unhideWhenUsed="0"/>
-    <w:lsdException w:name="Medium Shading 1" w:semiHidden="0" w:uiPriority="63" w:unhideWhenUsed="0"/>
-    <w:lsdException w:name="Medium Shading 2" w:semiHidden="0" w:uiPriority="64" w:unhideWhenUsed="0"/>
-    <w:lsdException w:name="Medium List 1" w:semiHidden="0" w:uiPriority="65" w:unhideWhenUsed="0"/>
-    <w:lsdException w:name="Medium List 2" w:semiHidden="0" w:uiPriority="66" w:unhideWhenUsed="0"/>
-    <w:lsdException w:name="Medium Grid 1" w:semiHidden="0" w:uiPriority="67" w:unhideWhenUsed="0"/>
-    <w:lsdException w:name="Medium Grid 2" w:semiHidden="0" w:uiPriority="68" w:unhideWhenUsed="0"/>
-    <w:lsdException w:name="Medium Grid 3" w:semiHidden="0" w:uiPriority="69" w:unhideWhenUsed="0"/>
-    <w:lsdException w:name="Dark List" w:semiHidden="0" w:uiPriority="70" w:unhideWhenUsed="0"/>
-    <w:lsdException w:name="Colorful Shading" w:semiHidden="0" w:uiPriority="71" w:unhideWhenUsed="0"/>
-    <w:lsdException w:name="Colorful List" w:semiHidden="0" w:uiPriority="72" w:unhideWhenUsed="0"/>
-    <w:lsdException w:name="Colorful Grid" w:semiHidden="0" w:uiPriority="73" w:unhideWhenUsed="0"/>
-    <w:lsdException w:name="Light Shading Accent 1" w:semiHidden="0" w:uiPriority="60" w:unhideWhenUsed="0"/>
-    <w:lsdException w:name="Light List Accent 1" w:semiHidden="0" w:uiPriority="61" w:unhideWhenUsed="0"/>
-    <w:lsdException w:name="Light Grid Accent 1" w:semiHidden="0" w:uiPriority="62" w:unhideWhenUsed="0"/>
-    <w:lsdException w:name="Medium Shading 1 Accent 1" w:semiHidden="0" w:uiPriority="63" w:unhideWhenUsed="0"/>
-    <w:lsdException w:name="Medium Shading 2 Accent 1" w:semiHidden="0" w:uiPriority="64" w:unhideWhenUsed="0"/>
-    <w:lsdException w:name="Medium List 1 Accent 1" w:semiHidden="0" w:uiPriority="65" w:unhideWhenUsed="0"/>
-    <w:lsdException w:name="Revision" w:unhideWhenUsed="0"/>
-    <w:lsdException w:name="List Paragraph" w:semiHidden="0" w:uiPriority="34" w:unhideWhenUsed="0" w:qFormat="1"/>
-    <w:lsdException w:name="Quote" w:semiHidden="0" w:uiPriority="29" w:unhideWhenUsed="0" w:qFormat="1"/>
-    <w:lsdException w:name="Intense Quote" w:semiHidden="0" w:uiPriority="30" w:unhideWhenUsed="0" w:qFormat="1"/>
-    <w:lsdException w:name="Medium List 2 Accent 1" w:semiHidden="0" w:uiPriority="66" w:unhideWhenUsed="0"/>
-    <w:lsdException w:name="Medium Grid 1 Accent 1" w:semiHidden="0" w:uiPriority="67" w:unhideWhenUsed="0"/>
-    <w:lsdException w:name="Medium Grid 2 Accent 1" w:semiHidden="0" w:uiPriority="68" w:unhideWhenUsed="0"/>
-    <w:lsdException w:name="Medium Grid 3 Accent 1" w:semiHidden="0" w:uiPriority="69" w:unhideWhenUsed="0"/>
-    <w:lsdException w:name="Dark List Accent 1" w:semiHidden="0" w:uiPriority="70" w:unhideWhenUsed="0"/>
-    <w:lsdException w:name="Colorful Shading Accent 1" w:semiHidden="0" w:uiPriority="71" w:unhideWhenUsed="0"/>
-    <w:lsdException w:name="Colorful List Accent 1" w:semiHidden="0" w:uiPriority="72" w:unhideWhenUsed="0"/>
-    <w:lsdException w:name="Colorful Grid Accent 1" w:semiHidden="0" w:uiPriority="73" w:unhideWhenUsed="0"/>
-    <w:lsdException w:name="Light Shading Accent 2" w:semiHidden="0" w:uiPriority="60" w:unhideWhenUsed="0"/>
-    <w:lsdException w:name="Light List Accent 2" w:semiHidden="0" w:uiPriority="61" w:unhideWhenUsed="0"/>
-    <w:lsdException w:name="Light Grid Accent 2" w:semiHidden="0" w:uiPriority="62" w:unhideWhenUsed="0"/>
-    <w:lsdException w:name="Medium Shading 1 Accent 2" w:semiHidden="0" w:uiPriority="63" w:unhideWhenUsed="0"/>
-    <w:lsdException w:name="Medium Shading 2 Accent 2" w:semiHidden="0" w:uiPriority="64" w:unhideWhenUsed="0"/>
-    <w:lsdException w:name="Medium List 1 Accent 2" w:semiHidden="0" w:uiPriority="65" w:unhideWhenUsed="0"/>
-    <w:lsdException w:name="Medium List 2 Accent 2" w:semiHidden="0" w:uiPriority="66" w:unhideWhenUsed="0"/>
-    <w:lsdException w:name="Medium Grid 1 Accent 2" w:semiHidden="0" w:uiPriority="67" w:unhideWhenUsed="0"/>
-    <w:lsdException w:name="Medium Grid 2 Accent 2" w:semiHidden="0" w:uiPriority="68" w:unhideWhenUsed="0"/>
-    <w:lsdException w:name="Medium Grid 3 Accent 2" w:semiHidden="0" w:uiPriority="69" w:unhideWhenUsed="0"/>
-    <w:lsdException w:name="Dark List Accent 2" w:semiHidden="0" w:uiPriority="70" w:unhideWhenUsed="0"/>
-    <w:lsdException w:name="Colorful Shading Accent 2" w:semiHidden="0" w:uiPriority="71" w:unhideWhenUsed="0"/>
-    <w:lsdException w:name="Colorful List Accent 2" w:semiHidden="0" w:uiPriority="72" w:unhideWhenUsed="0"/>
-    <w:lsdException w:name="Colorful Grid Accent 2" w:semiHidden="0" w:uiPriority="73" w:unhideWhenUsed="0"/>
-    <w:lsdException w:name="Light Shading Accent 3" w:semiHidden="0" w:uiPriority="60" w:unhideWhenUsed="0"/>
-    <w:lsdException w:name="Light List Accent 3" w:semiHidden="0" w:uiPriority="61" w:unhideWhenUsed="0"/>
-    <w:lsdException w:name="Light Grid Accent 3" w:semiHidden="0" w:uiPriority="62" w:unhideWhenUsed="0"/>
-    <w:lsdException w:name="Medium Shading 1 Accent 3" w:semiHidden="0" w:uiPriority="63" w:unhideWhenUsed="0"/>
-    <w:lsdException w:name="Medium Shading 2 Accent 3" w:semiHidden="0" w:uiPriority="64" w:unhideWhenUsed="0"/>
-    <w:lsdException w:name="Medium List 1 Accent 3" w:semiHidden="0" w:uiPriority="65" w:unhideWhenUsed="0"/>
-    <w:lsdException w:name="Medium List 2 Accent 3" w:semiHidden="0" w:uiPriority="66" w:unhideWhenUsed="0"/>
-    <w:lsdException w:name="Medium Grid 1 Accent 3" w:semiHidden="0" w:uiPriority="67" w:unhideWhenUsed="0"/>
-    <w:lsdException w:name="Medium Grid 2 Accent 3" w:semiHidden="0" w:uiPriority="68" w:unhideWhenUsed="0"/>
-    <w:lsdException w:name="Medium Grid 3 Accent 3" w:semiHidden="0" w:uiPriority="69" w:unhideWhenUsed="0"/>
-    <w:lsdException w:name="Dark List Accent 3" w:semiHidden="0" w:uiPriority="70" w:unhideWhenUsed="0"/>
-    <w:lsdException w:name="Colorful Shading Accent 3" w:semiHidden="0" w:uiPriority="71" w:unhideWhenUsed="0"/>
-    <w:lsdException w:name="Colorful List Accent 3" w:semiHidden="0" w:uiPriority="72" w:unhideWhenUsed="0"/>
-    <w:lsdException w:name="Colorful Grid Accent 3" w:semiHidden="0" w:uiPriority="73" w:unhideWhenUsed="0"/>
-    <w:lsdException w:name="Light Shading Accent 4" w:semiHidden="0" w:uiPriority="60" w:unhideWhenUsed="0"/>
-    <w:lsdException w:name="Light List Accent 4" w:semiHidden="0" w:uiPriority="61" w:unhideWhenUsed="0"/>
-    <w:lsdException w:name="Light Grid Accent 4" w:semiHidden="0" w:uiPriority="62" w:unhideWhenUsed="0"/>
-    <w:lsdException w:name="Medium Shading 1 Accent 4" w:semiHidden="0" w:uiPriority="63" w:unhideWhenUsed="0"/>
-    <w:lsdException w:name="Medium Shading 2 Accent 4" w:semiHidden="0" w:uiPriority="64" w:unhideWhenUsed="0"/>
-    <w:lsdException w:name="Medium List 1 Accent 4" w:semiHidden="0" w:uiPriority="65" w:unhideWhenUsed="0"/>
-    <w:lsdException w:name="Medium List 2 Accent 4" w:semiHidden="0" w:uiPriority="66" w:unhideWhenUsed="0"/>
-    <w:lsdException w:name="Medium Grid 1 Accent 4" w:semiHidden="0" w:uiPriority="67" w:unhideWhenUsed="0"/>
-    <w:lsdException w:name="Medium Grid 2 Accent 4" w:semiHidden="0" w:uiPriority="68" w:unhideWhenUsed="0"/>
-    <w:lsdException w:name="Medium Grid 3 Accent 4" w:semiHidden="0" w:uiPriority="69" w:unhideWhenUsed="0"/>
-    <w:lsdException w:name="Dark List Accent 4" w:semiHidden="0" w:uiPriority="70" w:unhideWhenUsed="0"/>
-    <w:lsdException w:name="Colorful Shading Accent 4" w:semiHidden="0" w:uiPriority="71" w:unhideWhenUsed="0"/>
-    <w:lsdException w:name="Colorful List Accent 4" w:semiHidden="0" w:uiPriority="72" w:unhideWhenUsed="0"/>
-    <w:lsdException w:name="Colorful Grid Accent 4" w:semiHidden="0" w:uiPriority="73" w:unhideWhenUsed="0"/>
-    <w:lsdException w:name="Light Shading Accent 5" w:semiHidden="0" w:uiPriority="60" w:unhideWhenUsed="0"/>
-    <w:lsdException w:name="Light List Accent 5" w:semiHidden="0" w:uiPriority="61" w:unhideWhenUsed="0"/>
-    <w:lsdException w:name="Light Grid Accent 5" w:semiHidden="0" w:uiPriority="62" w:unhideWhenUsed="0"/>
-    <w:lsdException w:name="Medium Shading 1 Accent 5" w:semiHidden="0" w:uiPriority="63" w:unhideWhenUsed="0"/>
-    <w:lsdException w:name="Medium Shading 2 Accent 5" w:semiHidden="0" w:uiPriority="64" w:unhideWhenUsed="0"/>
-    <w:lsdException w:name="Medium List 1 Accent 5" w:semiHidden="0" w:uiPriority="65" w:unhideWhenUsed="0"/>
-    <w:lsdException w:name="Medium List 2 Accent 5" w:semiHidden="0" w:uiPriority="66" w:unhideWhenUsed="0"/>
-    <w:lsdException w:name="Medium Grid 1 Accent 5" w:semiHidden="0" w:uiPriority="67" w:unhideWhenUsed="0"/>
-    <w:lsdException w:name="Medium Grid 2 Accent 5" w:semiHidden="0" w:uiPriority="68" w:unhideWhenUsed="0"/>
-    <w:lsdException w:name="Medium Grid 3 Accent 5" w:semiHidden="0" w:uiPriority="69" w:unhideWhenUsed="0"/>
-    <w:lsdException w:name="Dark List Accent 5" w:semiHidden="0" w:uiPriority="70" w:unhideWhenUsed="0"/>
-    <w:lsdException w:name="Colorful Shading Accent 5" w:semiHidden="0" w:uiPriority="71" w:unhideWhenUsed="0"/>
-    <w:lsdException w:name="Colorful List Accent 5" w:semiHidden="0" w:uiPriority="72" w:unhideWhenUsed="0"/>
-    <w:lsdException w:name="Colorful Grid Accent 5" w:semiHidden="0" w:uiPriority="73" w:unhideWhenUsed="0"/>
-    <w:lsdException w:name="Light Shading Accent 6" w:semiHidden="0" w:uiPriority="60" w:unhideWhenUsed="0"/>
-    <w:lsdException w:name="Light List Accent 6" w:semiHidden="0" w:uiPriority="61" w:unhideWhenUsed="0"/>
-    <w:lsdException w:name="Light Grid Accent 6" w:semiHidden="0" w:uiPriority="62" w:unhideWhenUsed="0"/>
-    <w:lsdException w:name="Medium Shading 1 Accent 6" w:semiHidden="0" w:uiPriority="63" w:unhideWhenUsed="0"/>
-    <w:lsdException w:name="Medium Shading 2 Accent 6" w:semiHidden="0" w:uiPriority="64" w:unhideWhenUsed="0"/>
-    <w:lsdException w:name="Medium List 1 Accent 6" w:semiHidden="0" w:uiPriority="65" w:unhideWhenUsed="0"/>
-    <w:lsdException w:name="Medium List 2 Accent 6" w:semiHidden="0" w:uiPriority="66" w:unhideWhenUsed="0"/>
-    <w:lsdException w:name="Medium Grid 1 Accent 6" w:semiHidden="0" w:uiPriority="67" w:unhideWhenUsed="0"/>
-    <w:lsdException w:name="Medium Grid 2 Accent 6" w:semiHidden="0" w:uiPriority="68" w:unhideWhenUsed="0"/>
-    <w:lsdException w:name="Medium Grid 3 Accent 6" w:semiHidden="0" w:uiPriority="69" w:unhideWhenUsed="0"/>
-    <w:lsdException w:name="Dark List Accent 6" w:semiHidden="0" w:uiPriority="70" w:unhideWhenUsed="0"/>
-    <w:lsdException w:name="Colorful Shading Accent 6" w:semiHidden="0" w:uiPriority="71" w:unhideWhenUsed="0"/>
-    <w:lsdException w:name="Colorful List Accent 6" w:semiHidden="0" w:uiPriority="72" w:unhideWhenUsed="0"/>
-    <w:lsdException w:name="Colorful Grid Accent 6" w:semiHidden="0" w:uiPriority="73" w:unhideWhenUsed="0"/>
-    <w:lsdException w:name="Subtle Emphasis" w:semiHidden="0" w:uiPriority="19" w:unhideWhenUsed="0" w:qFormat="1"/>
-    <w:lsdException w:name="Intense Emphasis" w:semiHidden="0" w:uiPriority="21" w:unhideWhenUsed="0" w:qFormat="1"/>
-    <w:lsdException w:name="Subtle Reference" w:semiHidden="0" w:uiPriority="31" w:unhideWhenUsed="0" w:qFormat="1"/>
-    <w:lsdException w:name="Intense Reference" w:semiHidden="0" w:uiPriority="32" w:unhideWhenUsed="0" w:qFormat="1"/>
-    <w:lsdException w:name="Book Title" w:semiHidden="0" w:uiPriority="33" w:unhideWhenUsed="0" w:qFormat="1"/>
-    <w:lsdException w:name="Bibliography" w:uiPriority="37"/>
-    <w:lsdException w:name="TOC Heading" w:uiPriority="39" w:qFormat="1"/>
+  <w:latentStyles w:defLockedState="0" w:defUIPriority="99" w:defSemiHidden="0" w:defUnhideWhenUsed="0" w:defQFormat="0" w:count="375">
+    <w:lsdException w:name="Normal" w:uiPriority="0" w:qFormat="1"/>
+    <w:lsdException w:name="heading 1" w:qFormat="1"/>
+    <w:lsdException w:name="heading 2" w:semiHidden="1" w:unhideWhenUsed="1" w:qFormat="1"/>
+    <w:lsdException w:name="heading 3" w:semiHidden="1" w:unhideWhenUsed="1" w:qFormat="1"/>
+    <w:lsdException w:name="heading 4" w:semiHidden="1" w:unhideWhenUsed="1" w:qFormat="1"/>
+    <w:lsdException w:name="heading 5" w:semiHidden="1" w:uiPriority="9" w:unhideWhenUsed="1" w:qFormat="1"/>
+    <w:lsdException w:name="heading 6" w:semiHidden="1" w:uiPriority="9" w:unhideWhenUsed="1" w:qFormat="1"/>
+    <w:lsdException w:name="heading 7" w:semiHidden="1" w:uiPriority="9" w:unhideWhenUsed="1" w:qFormat="1"/>
+    <w:lsdException w:name="heading 8" w:semiHidden="1" w:uiPriority="9" w:unhideWhenUsed="1" w:qFormat="1"/>
+    <w:lsdException w:name="heading 9" w:semiHidden="1" w:uiPriority="9" w:unhideWhenUsed="1" w:qFormat="1"/>
+    <w:lsdException w:name="index 1" w:semiHidden="1" w:unhideWhenUsed="1"/>
+    <w:lsdException w:name="index 2" w:semiHidden="1" w:unhideWhenUsed="1"/>
+    <w:lsdException w:name="index 3" w:semiHidden="1" w:unhideWhenUsed="1"/>
+    <w:lsdException w:name="index 4" w:semiHidden="1" w:unhideWhenUsed="1"/>
+    <w:lsdException w:name="index 5" w:semiHidden="1" w:unhideWhenUsed="1"/>
+    <w:lsdException w:name="index 6" w:semiHidden="1" w:unhideWhenUsed="1"/>
+    <w:lsdException w:name="index 7" w:semiHidden="1" w:unhideWhenUsed="1"/>
+    <w:lsdException w:name="index 8" w:semiHidden="1" w:unhideWhenUsed="1"/>
+    <w:lsdException w:name="index 9" w:semiHidden="1" w:unhideWhenUsed="1"/>
+    <w:lsdException w:name="toc 1" w:semiHidden="1" w:uiPriority="39" w:unhideWhenUsed="1"/>
+    <w:lsdException w:name="toc 2" w:semiHidden="1" w:uiPriority="39" w:unhideWhenUsed="1"/>
+    <w:lsdException w:name="toc 3" w:semiHidden="1" w:uiPriority="39" w:unhideWhenUsed="1"/>
+    <w:lsdException w:name="toc 4" w:semiHidden="1" w:uiPriority="39" w:unhideWhenUsed="1"/>
+    <w:lsdException w:name="toc 5" w:semiHidden="1" w:uiPriority="39" w:unhideWhenUsed="1"/>
+    <w:lsdException w:name="toc 6" w:semiHidden="1" w:uiPriority="39" w:unhideWhenUsed="1"/>
+    <w:lsdException w:name="toc 7" w:semiHidden="1" w:uiPriority="39" w:unhideWhenUsed="1"/>
+    <w:lsdException w:name="toc 8" w:semiHidden="1" w:uiPriority="39" w:unhideWhenUsed="1"/>
+    <w:lsdException w:name="toc 9" w:semiHidden="1" w:uiPriority="39" w:unhideWhenUsed="1"/>
+    <w:lsdException w:name="Normal Indent" w:semiHidden="1" w:unhideWhenUsed="1"/>
+    <w:lsdException w:name="footnote text" w:semiHidden="1" w:unhideWhenUsed="1"/>
+    <w:lsdException w:name="annotation text" w:semiHidden="1" w:unhideWhenUsed="1"/>
+    <w:lsdException w:name="header" w:semiHidden="1" w:unhideWhenUsed="1"/>
+    <w:lsdException w:name="footer" w:semiHidden="1" w:unhideWhenUsed="1"/>
+    <w:lsdException w:name="index heading" w:semiHidden="1" w:unhideWhenUsed="1"/>
+    <w:lsdException w:name="caption" w:semiHidden="1" w:uiPriority="35" w:unhideWhenUsed="1" w:qFormat="1"/>
+    <w:lsdException w:name="table of figures" w:semiHidden="1" w:unhideWhenUsed="1"/>
+    <w:lsdException w:name="envelope address" w:semiHidden="1" w:unhideWhenUsed="1"/>
+    <w:lsdException w:name="envelope return" w:semiHidden="1" w:unhideWhenUsed="1"/>
+    <w:lsdException w:name="footnote reference" w:semiHidden="1" w:unhideWhenUsed="1"/>
+    <w:lsdException w:name="annotation reference" w:semiHidden="1" w:unhideWhenUsed="1"/>
+    <w:lsdException w:name="line number" w:semiHidden="1" w:unhideWhenUsed="1"/>
+    <w:lsdException w:name="page number" w:semiHidden="1" w:unhideWhenUsed="1"/>
+    <w:lsdException w:name="endnote reference" w:semiHidden="1" w:unhideWhenUsed="1"/>
+    <w:lsdException w:name="endnote text" w:semiHidden="1" w:unhideWhenUsed="1"/>
+    <w:lsdException w:name="table of authorities" w:semiHidden="1" w:unhideWhenUsed="1"/>
+    <w:lsdException w:name="macro" w:semiHidden="1" w:unhideWhenUsed="1"/>
+    <w:lsdException w:name="toa heading" w:semiHidden="1" w:unhideWhenUsed="1"/>
+    <w:lsdException w:name="List" w:semiHidden="1" w:unhideWhenUsed="1"/>
+    <w:lsdException w:name="List Bullet" w:semiHidden="1" w:unhideWhenUsed="1"/>
+    <w:lsdException w:name="List Number" w:semiHidden="1" w:unhideWhenUsed="1"/>
+    <w:lsdException w:name="List 2" w:semiHidden="1" w:unhideWhenUsed="1"/>
+    <w:lsdException w:name="List 3" w:semiHidden="1" w:unhideWhenUsed="1"/>
+    <w:lsdException w:name="List 4" w:semiHidden="1" w:unhideWhenUsed="1"/>
+    <w:lsdException w:name="List 5" w:semiHidden="1" w:unhideWhenUsed="1"/>
+    <w:lsdException w:name="List Bullet 2" w:semiHidden="1" w:unhideWhenUsed="1"/>
+    <w:lsdException w:name="List Bullet 3" w:semiHidden="1" w:unhideWhenUsed="1"/>
+    <w:lsdException w:name="List Bullet 4" w:semiHidden="1" w:unhideWhenUsed="1"/>
+    <w:lsdException w:name="List Bullet 5" w:semiHidden="1" w:unhideWhenUsed="1"/>
+    <w:lsdException w:name="List Number 2" w:semiHidden="1" w:unhideWhenUsed="1"/>
+    <w:lsdException w:name="List Number 3" w:semiHidden="1" w:unhideWhenUsed="1"/>
+    <w:lsdException w:name="List Number 4" w:semiHidden="1" w:unhideWhenUsed="1"/>
+    <w:lsdException w:name="List Number 5" w:semiHidden="1" w:unhideWhenUsed="1"/>
+    <w:lsdException w:name="Title" w:uiPriority="10" w:qFormat="1"/>
+    <w:lsdException w:name="Closing" w:semiHidden="1" w:unhideWhenUsed="1"/>
+    <w:lsdException w:name="Signature" w:semiHidden="1" w:unhideWhenUsed="1"/>
+    <w:lsdException w:name="Default Paragraph Font" w:semiHidden="1" w:uiPriority="1" w:unhideWhenUsed="1"/>
+    <w:lsdException w:name="Body Text" w:semiHidden="1" w:unhideWhenUsed="1"/>
+    <w:lsdException w:name="Body Text Indent" w:semiHidden="1" w:unhideWhenUsed="1"/>
+    <w:lsdException w:name="List Continue" w:semiHidden="1" w:unhideWhenUsed="1"/>
+    <w:lsdException w:name="List Continue 2" w:semiHidden="1" w:unhideWhenUsed="1"/>
+    <w:lsdException w:name="List Continue 3" w:semiHidden="1" w:unhideWhenUsed="1"/>
+    <w:lsdException w:name="List Continue 4" w:semiHidden="1" w:unhideWhenUsed="1"/>
+    <w:lsdException w:name="List Continue 5" w:semiHidden="1" w:unhideWhenUsed="1"/>
+    <w:lsdException w:name="Message Header" w:semiHidden="1" w:unhideWhenUsed="1"/>
+    <w:lsdException w:name="Subtitle" w:uiPriority="11" w:qFormat="1"/>
+    <w:lsdException w:name="Salutation" w:semiHidden="1" w:unhideWhenUsed="1"/>
+    <w:lsdException w:name="Date" w:semiHidden="1" w:unhideWhenUsed="1"/>
+    <w:lsdException w:name="Body Text First Indent" w:semiHidden="1" w:unhideWhenUsed="1"/>
+    <w:lsdException w:name="Body Text First Indent 2" w:semiHidden="1" w:unhideWhenUsed="1"/>
+    <w:lsdException w:name="Note Heading" w:semiHidden="1" w:unhideWhenUsed="1"/>
+    <w:lsdException w:name="Body Text 2" w:semiHidden="1" w:unhideWhenUsed="1"/>
+    <w:lsdException w:name="Body Text 3" w:semiHidden="1" w:unhideWhenUsed="1"/>
+    <w:lsdException w:name="Body Text Indent 2" w:semiHidden="1" w:unhideWhenUsed="1"/>
+    <w:lsdException w:name="Body Text Indent 3" w:semiHidden="1" w:unhideWhenUsed="1"/>
+    <w:lsdException w:name="Block Text" w:semiHidden="1" w:unhideWhenUsed="1"/>
+    <w:lsdException w:name="Hyperlink" w:semiHidden="1" w:unhideWhenUsed="1"/>
+    <w:lsdException w:name="FollowedHyperlink" w:semiHidden="1" w:unhideWhenUsed="1"/>
+    <w:lsdException w:name="Strong" w:uiPriority="22" w:qFormat="1"/>
+    <w:lsdException w:name="Emphasis" w:uiPriority="20" w:qFormat="1"/>
+    <w:lsdException w:name="Document Map" w:semiHidden="1" w:unhideWhenUsed="1"/>
+    <w:lsdException w:name="Plain Text" w:semiHidden="1" w:unhideWhenUsed="1"/>
+    <w:lsdException w:name="E-mail Signature" w:semiHidden="1" w:unhideWhenUsed="1"/>
+    <w:lsdException w:name="HTML Top of Form" w:semiHidden="1" w:unhideWhenUsed="1"/>
+    <w:lsdException w:name="HTML Bottom of Form" w:semiHidden="1" w:unhideWhenUsed="1"/>
+    <w:lsdException w:name="Normal (Web)" w:semiHidden="1" w:unhideWhenUsed="1"/>
+    <w:lsdException w:name="HTML Acronym" w:semiHidden="1" w:unhideWhenUsed="1"/>
+    <w:lsdException w:name="HTML Address" w:semiHidden="1" w:unhideWhenUsed="1"/>
+    <w:lsdException w:name="HTML Cite" w:semiHidden="1" w:unhideWhenUsed="1"/>
+    <w:lsdException w:name="HTML Code" w:semiHidden="1" w:unhideWhenUsed="1"/>
+    <w:lsdException w:name="HTML Definition" w:semiHidden="1" w:unhideWhenUsed="1"/>
+    <w:lsdException w:name="HTML Keyboard" w:semiHidden="1" w:unhideWhenUsed="1"/>
+    <w:lsdException w:name="HTML Preformatted" w:semiHidden="1" w:unhideWhenUsed="1"/>
+    <w:lsdException w:name="HTML Sample" w:semiHidden="1" w:unhideWhenUsed="1"/>
+    <w:lsdException w:name="HTML Typewriter" w:semiHidden="1" w:unhideWhenUsed="1"/>
+    <w:lsdException w:name="HTML Variable" w:semiHidden="1" w:unhideWhenUsed="1"/>
+    <w:lsdException w:name="Normal Table" w:semiHidden="1" w:unhideWhenUsed="1"/>
+    <w:lsdException w:name="annotation subject" w:semiHidden="1" w:unhideWhenUsed="1"/>
+    <w:lsdException w:name="No List" w:semiHidden="1" w:unhideWhenUsed="1"/>
+    <w:lsdException w:name="Outline List 1" w:semiHidden="1" w:unhideWhenUsed="1"/>
+    <w:lsdException w:name="Outline List 2" w:semiHidden="1" w:unhideWhenUsed="1"/>
+    <w:lsdException w:name="Outline List 3" w:semiHidden="1" w:unhideWhenUsed="1"/>
+    <w:lsdException w:name="Table Simple 1" w:semiHidden="1" w:unhideWhenUsed="1"/>
+    <w:lsdException w:name="Table Simple 2" w:semiHidden="1" w:unhideWhenUsed="1"/>
+    <w:lsdException w:name="Table Simple 3" w:semiHidden="1" w:unhideWhenUsed="1"/>
+    <w:lsdException w:name="Table Classic 1" w:semiHidden="1" w:unhideWhenUsed="1"/>
+    <w:lsdException w:name="Table Classic 2" w:semiHidden="1" w:unhideWhenUsed="1"/>
+    <w:lsdException w:name="Table Classic 3" w:semiHidden="1" w:unhideWhenUsed="1"/>
+    <w:lsdException w:name="Table Classic 4" w:semiHidden="1" w:unhideWhenUsed="1"/>
+    <w:lsdException w:name="Table Colorful 1" w:semiHidden="1" w:unhideWhenUsed="1"/>
+    <w:lsdException w:name="Table Colorful 2" w:semiHidden="1" w:unhideWhenUsed="1"/>
+    <w:lsdException w:name="Table Colorful 3" w:semiHidden="1" w:unhideWhenUsed="1"/>
+    <w:lsdException w:name="Table Columns 1" w:semiHidden="1" w:unhideWhenUsed="1"/>
+    <w:lsdException w:name="Table Columns 2" w:semiHidden="1" w:unhideWhenUsed="1"/>
+    <w:lsdException w:name="Table Columns 3" w:semiHidden="1" w:unhideWhenUsed="1"/>
+    <w:lsdException w:name="Table Columns 4" w:semiHidden="1" w:unhideWhenUsed="1"/>
+    <w:lsdException w:name="Table Columns 5" w:semiHidden="1" w:unhideWhenUsed="1"/>
+    <w:lsdException w:name="Table Grid 1" w:semiHidden="1" w:unhideWhenUsed="1"/>
+    <w:lsdException w:name="Table Grid 2" w:semiHidden="1" w:unhideWhenUsed="1"/>
+    <w:lsdException w:name="Table Grid 3" w:semiHidden="1" w:unhideWhenUsed="1"/>
+    <w:lsdException w:name="Table Grid 4" w:semiHidden="1" w:unhideWhenUsed="1"/>
+    <w:lsdException w:name="Table Grid 5" w:semiHidden="1" w:unhideWhenUsed="1"/>
+    <w:lsdException w:name="Table Grid 6" w:semiHidden="1" w:unhideWhenUsed="1"/>
+    <w:lsdException w:name="Table Grid 7" w:semiHidden="1" w:unhideWhenUsed="1"/>
+    <w:lsdException w:name="Table Grid 8" w:semiHidden="1" w:unhideWhenUsed="1"/>
+    <w:lsdException w:name="Table List 1" w:semiHidden="1" w:unhideWhenUsed="1"/>
+    <w:lsdException w:name="Table List 2" w:semiHidden="1" w:unhideWhenUsed="1"/>
+    <w:lsdException w:name="Table List 3" w:semiHidden="1" w:unhideWhenUsed="1"/>
+    <w:lsdException w:name="Table List 4" w:semiHidden="1" w:unhideWhenUsed="1"/>
+    <w:lsdException w:name="Table List 5" w:semiHidden="1" w:unhideWhenUsed="1"/>
+    <w:lsdException w:name="Table List 6" w:semiHidden="1" w:unhideWhenUsed="1"/>
+    <w:lsdException w:name="Table List 7" w:semiHidden="1" w:unhideWhenUsed="1"/>
+    <w:lsdException w:name="Table List 8" w:semiHidden="1" w:unhideWhenUsed="1"/>
+    <w:lsdException w:name="Table 3D effects 1" w:semiHidden="1" w:unhideWhenUsed="1"/>
+    <w:lsdException w:name="Table 3D effects 2" w:semiHidden="1" w:unhideWhenUsed="1"/>
+    <w:lsdException w:name="Table 3D effects 3" w:semiHidden="1" w:unhideWhenUsed="1"/>
+    <w:lsdException w:name="Table Contemporary" w:semiHidden="1" w:unhideWhenUsed="1"/>
+    <w:lsdException w:name="Table Elegant" w:semiHidden="1" w:unhideWhenUsed="1"/>
+    <w:lsdException w:name="Table Professional" w:semiHidden="1" w:unhideWhenUsed="1"/>
+    <w:lsdException w:name="Table Subtle 1" w:semiHidden="1" w:unhideWhenUsed="1"/>
+    <w:lsdException w:name="Table Subtle 2" w:semiHidden="1" w:unhideWhenUsed="1"/>
+    <w:lsdException w:name="Table Web 1" w:semiHidden="1" w:unhideWhenUsed="1"/>
+    <w:lsdException w:name="Table Web 2" w:semiHidden="1" w:unhideWhenUsed="1"/>
+    <w:lsdException w:name="Table Web 3" w:semiHidden="1" w:unhideWhenUsed="1"/>
+    <w:lsdException w:name="Balloon Text" w:semiHidden="1" w:unhideWhenUsed="1"/>
+    <w:lsdException w:name="Table Grid" w:semiHidden="1" w:uiPriority="39" w:unhideWhenUsed="1"/>
+    <w:lsdException w:name="Table Theme" w:semiHidden="1" w:unhideWhenUsed="1"/>
+    <w:lsdException w:name="Placeholder Text" w:semiHidden="1"/>
+    <w:lsdException w:name="No Spacing" w:uiPriority="1" w:qFormat="1"/>
+    <w:lsdException w:name="Light Shading" w:uiPriority="60"/>
+    <w:lsdException w:name="Light List" w:uiPriority="61"/>
+    <w:lsdException w:name="Light Grid" w:uiPriority="62"/>
+    <w:lsdException w:name="Medium Shading 1" w:uiPriority="63"/>
+    <w:lsdException w:name="Medium Shading 2" w:uiPriority="64"/>
+    <w:lsdException w:name="Medium List 1" w:uiPriority="65"/>
+    <w:lsdException w:name="Medium List 2" w:uiPriority="66"/>
+    <w:lsdException w:name="Medium Grid 1" w:uiPriority="67"/>
+    <w:lsdException w:name="Medium Grid 2" w:uiPriority="68"/>
+    <w:lsdException w:name="Medium Grid 3" w:uiPriority="69"/>
+    <w:lsdException w:name="Dark List" w:uiPriority="70"/>
+    <w:lsdException w:name="Colorful Shading" w:uiPriority="71"/>
+    <w:lsdException w:name="Colorful List" w:uiPriority="72"/>
+    <w:lsdException w:name="Colorful Grid" w:uiPriority="73"/>
+    <w:lsdException w:name="Light Shading Accent 1" w:uiPriority="60"/>
+    <w:lsdException w:name="Light List Accent 1" w:uiPriority="61"/>
+    <w:lsdException w:name="Light Grid Accent 1" w:uiPriority="62"/>
+    <w:lsdException w:name="Medium Shading 1 Accent 1" w:uiPriority="63"/>
+    <w:lsdException w:name="Medium Shading 2 Accent 1" w:uiPriority="64"/>
+    <w:lsdException w:name="Medium List 1 Accent 1" w:uiPriority="65"/>
+    <w:lsdException w:name="Revision" w:semiHidden="1"/>
+    <w:lsdException w:name="List Paragraph" w:uiPriority="34" w:qFormat="1"/>
+    <w:lsdException w:name="Quote" w:uiPriority="29" w:qFormat="1"/>
+    <w:lsdException w:name="Intense Quote" w:uiPriority="30" w:qFormat="1"/>
+    <w:lsdException w:name="Medium List 2 Accent 1" w:uiPriority="66"/>
+    <w:lsdException w:name="Medium Grid 1 Accent 1" w:uiPriority="67"/>
+    <w:lsdException w:name="Medium Grid 2 Accent 1" w:uiPriority="68"/>
+    <w:lsdException w:name="Medium Grid 3 Accent 1" w:uiPriority="69"/>
+    <w:lsdException w:name="Dark List Accent 1" w:uiPriority="70"/>
+    <w:lsdException w:name="Colorful Shading Accent 1" w:uiPriority="71"/>
+    <w:lsdException w:name="Colorful List Accent 1" w:uiPriority="72"/>
+    <w:lsdException w:name="Colorful Grid Accent 1" w:uiPriority="73"/>
+    <w:lsdException w:name="Light Shading Accent 2" w:uiPriority="60"/>
+    <w:lsdException w:name="Light List Accent 2" w:uiPriority="61"/>
+    <w:lsdException w:name="Light Grid Accent 2" w:uiPriority="62"/>
+    <w:lsdException w:name="Medium Shading 1 Accent 2" w:uiPriority="63"/>
+    <w:lsdException w:name="Medium Shading 2 Accent 2" w:uiPriority="64"/>
+    <w:lsdException w:name="Medium List 1 Accent 2" w:uiPriority="65"/>
+    <w:lsdException w:name="Medium List 2 Accent 2" w:uiPriority="66"/>
+    <w:lsdException w:name="Medium Grid 1 Accent 2" w:uiPriority="67"/>
+    <w:lsdException w:name="Medium Grid 2 Accent 2" w:uiPriority="68"/>
+    <w:lsdException w:name="Medium Grid 3 Accent 2" w:uiPriority="69"/>
+    <w:lsdException w:name="Dark List Accent 2" w:uiPriority="70"/>
+    <w:lsdException w:name="Colorful Shading Accent 2" w:uiPriority="71"/>
+    <w:lsdException w:name="Colorful List Accent 2" w:uiPriority="72"/>
+    <w:lsdException w:name="Colorful Grid Accent 2" w:uiPriority="73"/>
+    <w:lsdException w:name="Light Shading Accent 3" w:uiPriority="60"/>
+    <w:lsdException w:name="Light List Accent 3" w:uiPriority="61"/>
+    <w:lsdException w:name="Light Grid Accent 3" w:uiPriority="62"/>
+    <w:lsdException w:name="Medium Shading 1 Accent 3" w:uiPriority="63"/>
+    <w:lsdException w:name="Medium Shading 2 Accent 3" w:uiPriority="64"/>
+    <w:lsdException w:name="Medium List 1 Accent 3" w:uiPriority="65"/>
+    <w:lsdException w:name="Medium List 2 Accent 3" w:uiPriority="66"/>
+    <w:lsdException w:name="Medium Grid 1 Accent 3" w:uiPriority="67"/>
+    <w:lsdException w:name="Medium Grid 2 Accent 3" w:uiPriority="68"/>
+    <w:lsdException w:name="Medium Grid 3 Accent 3" w:uiPriority="69"/>
+    <w:lsdException w:name="Dark List Accent 3" w:uiPriority="70"/>
+    <w:lsdException w:name="Colorful Shading Accent 3" w:uiPriority="71"/>
+    <w:lsdException w:name="Colorful List Accent 3" w:uiPriority="72"/>
+    <w:lsdException w:name="Colorful Grid Accent 3" w:uiPriority="73"/>
+    <w:lsdException w:name="Light Shading Accent 4" w:uiPriority="60"/>
+    <w:lsdException w:name="Light List Accent 4" w:uiPriority="61"/>
+    <w:lsdException w:name="Light Grid Accent 4" w:uiPriority="62"/>
+    <w:lsdException w:name="Medium Shading 1 Accent 4" w:uiPriority="63"/>
+    <w:lsdException w:name="Medium Shading 2 Accent 4" w:uiPriority="64"/>
+    <w:lsdException w:name="Medium List 1 Accent 4" w:uiPriority="65"/>
+    <w:lsdException w:name="Medium List 2 Accent 4" w:uiPriority="66"/>
+    <w:lsdException w:name="Medium Grid 1 Accent 4" w:uiPriority="67"/>
+    <w:lsdException w:name="Medium Grid 2 Accent 4" w:uiPriority="68"/>
+    <w:lsdException w:name="Medium Grid 3 Accent 4" w:uiPriority="69"/>
+    <w:lsdException w:name="Dark List Accent 4" w:uiPriority="70"/>
+    <w:lsdException w:name="Colorful Shading Accent 4" w:uiPriority="71"/>
+    <w:lsdException w:name="Colorful List Accent 4" w:uiPriority="72"/>
+    <w:lsdException w:name="Colorful Grid Accent 4" w:uiPriority="73"/>
+    <w:lsdException w:name="Light Shading Accent 5" w:uiPriority="60"/>
+    <w:lsdException w:name="Light List Accent 5" w:uiPriority="61"/>
+    <w:lsdException w:name="Light Grid Accent 5" w:uiPriority="62"/>
+    <w:lsdException w:name="Medium Shading 1 Accent 5" w:uiPriority="63"/>
+    <w:lsdException w:name="Medium Shading 2 Accent 5" w:uiPriority="64"/>
+    <w:lsdException w:name="Medium List 1 Accent 5" w:uiPriority="65"/>
+    <w:lsdException w:name="Medium List 2 Accent 5" w:uiPriority="66"/>
+    <w:lsdException w:name="Medium Grid 1 Accent 5" w:uiPriority="67"/>
+    <w:lsdException w:name="Medium Grid 2 Accent 5" w:uiPriority="68"/>
+    <w:lsdException w:name="Medium Grid 3 Accent 5" w:uiPriority="69"/>
+    <w:lsdException w:name="Dark List Accent 5" w:uiPriority="70"/>
+    <w:lsdException w:name="Colorful Shading Accent 5" w:uiPriority="71"/>
+    <w:lsdException w:name="Colorful List Accent 5" w:uiPriority="72"/>
+    <w:lsdException w:name="Colorful Grid Accent 5" w:uiPriority="73"/>
+    <w:lsdException w:name="Light Shading Accent 6" w:uiPriority="60"/>
+    <w:lsdException w:name="Light List Accent 6" w:uiPriority="61"/>
+    <w:lsdException w:name="Light Grid Accent 6" w:uiPriority="62"/>
+    <w:lsdException w:name="Medium Shading 1 Accent 6" w:uiPriority="63"/>
+    <w:lsdException w:name="Medium Shading 2 Accent 6" w:uiPriority="64"/>
+    <w:lsdException w:name="Medium List 1 Accent 6" w:uiPriority="65"/>
+    <w:lsdException w:name="Medium List 2 Accent 6" w:uiPriority="66"/>
+    <w:lsdException w:name="Medium Grid 1 Accent 6" w:uiPriority="67"/>
+    <w:lsdException w:name="Medium Grid 2 Accent 6" w:uiPriority="68"/>
+    <w:lsdException w:name="Medium Grid 3 Accent 6" w:uiPriority="69"/>
+    <w:lsdException w:name="Dark List Accent 6" w:uiPriority="70"/>
+    <w:lsdException w:name="Colorful Shading Accent 6" w:uiPriority="71"/>
+    <w:lsdException w:name="Colorful List Accent 6" w:uiPriority="72"/>
+    <w:lsdException w:name="Colorful Grid Accent 6" w:uiPriority="73"/>
+    <w:lsdException w:name="Subtle Emphasis" w:uiPriority="19" w:qFormat="1"/>
+    <w:lsdException w:name="Intense Emphasis" w:uiPriority="21" w:qFormat="1"/>
+    <w:lsdException w:name="Subtle Reference" w:uiPriority="31" w:qFormat="1"/>
+    <w:lsdException w:name="Intense Reference" w:uiPriority="32" w:qFormat="1"/>
+    <w:lsdException w:name="Book Title" w:uiPriority="33" w:qFormat="1"/>
+    <w:lsdException w:name="Bibliography" w:semiHidden="1" w:uiPriority="37" w:unhideWhenUsed="1"/>
+    <w:lsdException w:name="TOC Heading" w:semiHidden="1" w:uiPriority="39" w:unhideWhenUsed="1" w:qFormat="1"/>
+    <w:lsdException w:name="Plain Table 1" w:uiPriority="41"/>
+    <w:lsdException w:name="Plain Table 2" w:uiPriority="42"/>
+    <w:lsdException w:name="Plain Table 3" w:uiPriority="43"/>
+    <w:lsdException w:name="Plain Table 4" w:uiPriority="44"/>
+    <w:lsdException w:name="Plain Table 5" w:uiPriority="45"/>
+    <w:lsdException w:name="Grid Table Light" w:uiPriority="40"/>
+    <w:lsdException w:name="Grid Table 1 Light" w:uiPriority="46"/>
+    <w:lsdException w:name="Grid Table 2" w:uiPriority="47"/>
+    <w:lsdException w:name="Grid Table 3" w:uiPriority="48"/>
+    <w:lsdException w:name="Grid Table 4" w:uiPriority="49"/>
+    <w:lsdException w:name="Grid Table 5 Dark" w:uiPriority="50"/>
+    <w:lsdException w:name="Grid Table 6 Colorful" w:uiPriority="51"/>
+    <w:lsdException w:name="Grid Table 7 Colorful" w:uiPriority="52"/>
+    <w:lsdException w:name="Grid Table 1 Light Accent 1" w:uiPriority="46"/>
+    <w:lsdException w:name="Grid Table 2 Accent 1" w:uiPriority="47"/>
+    <w:lsdException w:name="Grid Table 3 Accent 1" w:uiPriority="48"/>
+    <w:lsdException w:name="Grid Table 4 Accent 1" w:uiPriority="49"/>
+    <w:lsdException w:name="Grid Table 5 Dark Accent 1" w:uiPriority="50"/>
+    <w:lsdException w:name="Grid Table 6 Colorful Accent 1" w:uiPriority="51"/>
+    <w:lsdException w:name="Grid Table 7 Colorful Accent 1" w:uiPriority="52"/>
+    <w:lsdException w:name="Grid Table 1 Light Accent 2" w:uiPriority="46"/>
+    <w:lsdException w:name="Grid Table 2 Accent 2" w:uiPriority="47"/>
+    <w:lsdException w:name="Grid Table 3 Accent 2" w:uiPriority="48"/>
+    <w:lsdException w:name="Grid Table 4 Accent 2" w:uiPriority="49"/>
+    <w:lsdException w:name="Grid Table 5 Dark Accent 2" w:uiPriority="50"/>
+    <w:lsdException w:name="Grid Table 6 Colorful Accent 2" w:uiPriority="51"/>
+    <w:lsdException w:name="Grid Table 7 Colorful Accent 2" w:uiPriority="52"/>
+    <w:lsdException w:name="Grid Table 1 Light Accent 3" w:uiPriority="46"/>
+    <w:lsdException w:name="Grid Table 2 Accent 3" w:uiPriority="47"/>
+    <w:lsdException w:name="Grid Table 3 Accent 3" w:uiPriority="48"/>
+    <w:lsdException w:name="Grid Table 4 Accent 3" w:uiPriority="49"/>
+    <w:lsdException w:name="Grid Table 5 Dark Accent 3" w:uiPriority="50"/>
+    <w:lsdException w:name="Grid Table 6 Colorful Accent 3" w:uiPriority="51"/>
+    <w:lsdException w:name="Grid Table 7 Colorful Accent 3" w:uiPriority="52"/>
+    <w:lsdException w:name="Grid Table 1 Light Accent 4" w:uiPriority="46"/>
+    <w:lsdException w:name="Grid Table 2 Accent 4" w:uiPriority="47"/>
+    <w:lsdException w:name="Grid Table 3 Accent 4" w:uiPriority="48"/>
+    <w:lsdException w:name="Grid Table 4 Accent 4" w:uiPriority="49"/>
+    <w:lsdException w:name="Grid Table 5 Dark Accent 4" w:uiPriority="50"/>
+    <w:lsdException w:name="Grid Table 6 Colorful Accent 4" w:uiPriority="51"/>
+    <w:lsdException w:name="Grid Table 7 Colorful Accent 4" w:uiPriority="52"/>
+    <w:lsdException w:name="Grid Table 1 Light Accent 5" w:uiPriority="46"/>
+    <w:lsdException w:name="Grid Table 2 Accent 5" w:uiPriority="47"/>
+    <w:lsdException w:name="Grid Table 3 Accent 5" w:uiPriority="48"/>
+    <w:lsdException w:name="Grid Table 4 Accent 5" w:uiPriority="49"/>
+    <w:lsdException w:name="Grid Table 5 Dark Accent 5" w:uiPriority="50"/>
+    <w:lsdException w:name="Grid Table 6 Colorful Accent 5" w:uiPriority="51"/>
+    <w:lsdException w:name="Grid Table 7 Colorful Accent 5" w:uiPriority="52"/>
+    <w:lsdException w:name="Grid Table 1 Light Accent 6" w:uiPriority="46"/>
+    <w:lsdException w:name="Grid Table 2 Accent 6" w:uiPriority="47"/>
+    <w:lsdException w:name="Grid Table 3 Accent 6" w:uiPriority="48"/>
+    <w:lsdException w:name="Grid Table 4 Accent 6" w:uiPriority="49"/>
+    <w:lsdException w:name="Grid Table 5 Dark Accent 6" w:uiPriority="50"/>
+    <w:lsdException w:name="Grid Table 6 Colorful Accent 6" w:uiPriority="51"/>
+    <w:lsdException w:name="Grid Table 7 Colorful Accent 6" w:uiPriority="52"/>
+    <w:lsdException w:name="List Table 1 Light" w:uiPriority="46"/>
+    <w:lsdException w:name="List Table 2" w:uiPriority="47"/>
+    <w:lsdException w:name="List Table 3" w:uiPriority="48"/>
+    <w:lsdException w:name="List Table 4" w:uiPriority="49"/>
+    <w:lsdException w:name="List Table 5 Dark" w:uiPriority="50"/>
+    <w:lsdException w:name="List Table 6 Colorful" w:uiPriority="51"/>
+    <w:lsdException w:name="List Table 7 Colorful" w:uiPriority="52"/>
+    <w:lsdException w:name="List Table 1 Light Accent 1" w:uiPriority="46"/>
+    <w:lsdException w:name="List Table 2 Accent 1" w:uiPriority="47"/>
+    <w:lsdException w:name="List Table 3 Accent 1" w:uiPriority="48"/>
+    <w:lsdException w:name="List Table 4 Accent 1" w:uiPriority="49"/>
+    <w:lsdException w:name="List Table 5 Dark Accent 1" w:uiPriority="50"/>
+    <w:lsdException w:name="List Table 6 Colorful Accent 1" w:uiPriority="51"/>
+    <w:lsdException w:name="List Table 7 Colorful Accent 1" w:uiPriority="52"/>
+    <w:lsdException w:name="List Table 1 Light Accent 2" w:uiPriority="46"/>
+    <w:lsdException w:name="List Table 2 Accent 2" w:uiPriority="47"/>
+    <w:lsdException w:name="List Table 3 Accent 2" w:uiPriority="48"/>
+    <w:lsdException w:name="List Table 4 Accent 2" w:uiPriority="49"/>
+    <w:lsdException w:name="List Table 5 Dark Accent 2" w:uiPriority="50"/>
+    <w:lsdException w:name="List Table 6 Colorful Accent 2" w:uiPriority="51"/>
+    <w:lsdException w:name="List Table 7 Colorful Accent 2" w:uiPriority="52"/>
+    <w:lsdException w:name="List Table 1 Light Accent 3" w:uiPriority="46"/>
+    <w:lsdException w:name="List Table 2 Accent 3" w:uiPriority="47"/>
+    <w:lsdException w:name="List Table 3 Accent 3" w:uiPriority="48"/>
+    <w:lsdException w:name="List Table 4 Accent 3" w:uiPriority="49"/>
+    <w:lsdException w:name="List Table 5 Dark Accent 3" w:uiPriority="50"/>
+    <w:lsdException w:name="List Table 6 Colorful Accent 3" w:uiPriority="51"/>
+    <w:lsdException w:name="List Table 7 Colorful Accent 3" w:uiPriority="52"/>
+    <w:lsdException w:name="List Table 1 Light Accent 4" w:uiPriority="46"/>
+    <w:lsdException w:name="List Table 2 Accent 4" w:uiPriority="47"/>
+    <w:lsdException w:name="List Table 3 Accent 4" w:uiPriority="48"/>
+    <w:lsdException w:name="List Table 4 Accent 4" w:uiPriority="49"/>
+    <w:lsdException w:name="List Table 5 Dark Accent 4" w:uiPriority="50"/>
+    <w:lsdException w:name="List Table 6 Colorful Accent 4" w:uiPriority="51"/>
+    <w:lsdException w:name="List Table 7 Colorful Accent 4" w:uiPriority="52"/>
+    <w:lsdException w:name="List Table 1 Light Accent 5" w:uiPriority="46"/>
+    <w:lsdException w:name="List Table 2 Accent 5" w:uiPriority="47"/>
+    <w:lsdException w:name="List Table 3 Accent 5" w:uiPriority="48"/>
+    <w:lsdException w:name="List Table 4 Accent 5" w:uiPriority="49"/>
+    <w:lsdException w:name="List Table 5 Dark Accent 5" w:uiPriority="50"/>
+    <w:lsdException w:name="List Table 6 Colorful Accent 5" w:uiPriority="51"/>
+    <w:lsdException w:name="List Table 7 Colorful Accent 5" w:uiPriority="52"/>
+    <w:lsdException w:name="List Table 1 Light Accent 6" w:uiPriority="46"/>
+    <w:lsdException w:name="List Table 2 Accent 6" w:uiPriority="47"/>
+    <w:lsdException w:name="List Table 3 Accent 6" w:uiPriority="48"/>
+    <w:lsdException w:name="List Table 4 Accent 6" w:uiPriority="49"/>
+    <w:lsdException w:name="List Table 5 Dark Accent 6" w:uiPriority="50"/>
+    <w:lsdException w:name="List Table 6 Colorful Accent 6" w:uiPriority="51"/>
+    <w:lsdException w:name="List Table 7 Colorful Accent 6" w:uiPriority="52"/>
+    <w:lsdException w:name="Mention" w:semiHidden="1" w:unhideWhenUsed="1"/>
+    <w:lsdException w:name="Smart Hyperlink" w:semiHidden="1" w:unhideWhenUsed="1"/>
+    <w:lsdException w:name="Hashtag" w:semiHidden="1" w:unhideWhenUsed="1"/>
+    <w:lsdException w:name="Unresolved Mention" w:semiHidden="1" w:unhideWhenUsed="1"/>
   </w:latentStyles>
   <w:style w:type="paragraph" w:default="1" w:styleId="Normal">
     <w:name w:val="Normal"/>
@@ -6404,7 +5815,6 @@
     <w:uiPriority w:val="39"/>
     <w:rsid w:val="00A74122"/>
     <w:tblPr>
-      <w:tblInd w:w="0" w:type="dxa"/>
       <w:tblBorders>
         <w:top w:val="single" w:sz="4" w:space="0" w:color="auto"/>
         <w:left w:val="single" w:sz="4" w:space="0" w:color="auto"/>
@@ -6413,573 +5823,6 @@
         <w:insideH w:val="single" w:sz="4" w:space="0" w:color="auto"/>
         <w:insideV w:val="single" w:sz="4" w:space="0" w:color="auto"/>
       </w:tblBorders>
-      <w:tblCellMar>
-        <w:top w:w="0" w:type="dxa"/>
-        <w:left w:w="108" w:type="dxa"/>
-        <w:bottom w:w="0" w:type="dxa"/>
-        <w:right w:w="108" w:type="dxa"/>
-      </w:tblCellMar>
-    </w:tblPr>
-  </w:style>
-  <w:style w:type="paragraph" w:customStyle="1" w:styleId="Affiliation">
-    <w:name w:val="Affiliation"/>
-    <w:uiPriority w:val="99"/>
-    <w:rsid w:val="00DA4F57"/>
-    <w:pPr>
-      <w:jc w:val="center"/>
-    </w:pPr>
-    <w:rPr>
-      <w:rFonts w:ascii="Times New Roman" w:eastAsia="Times New Roman" w:hAnsi="Times New Roman" w:cs="Times New Roman"/>
-      <w:sz w:val="20"/>
-      <w:szCs w:val="20"/>
-    </w:rPr>
-  </w:style>
-  <w:style w:type="paragraph" w:styleId="Header">
-    <w:name w:val="header"/>
-    <w:basedOn w:val="Normal"/>
-    <w:link w:val="HeaderChar"/>
-    <w:uiPriority w:val="99"/>
-    <w:unhideWhenUsed/>
-    <w:rsid w:val="00D53EF2"/>
-    <w:pPr>
-      <w:tabs>
-        <w:tab w:val="center" w:pos="4680"/>
-        <w:tab w:val="right" w:pos="9360"/>
-      </w:tabs>
-    </w:pPr>
-  </w:style>
-  <w:style w:type="character" w:customStyle="1" w:styleId="HeaderChar">
-    <w:name w:val="Header Char"/>
-    <w:basedOn w:val="DefaultParagraphFont"/>
-    <w:link w:val="Header"/>
-    <w:uiPriority w:val="99"/>
-    <w:rsid w:val="00D53EF2"/>
-  </w:style>
-  <w:style w:type="paragraph" w:styleId="Footer">
-    <w:name w:val="footer"/>
-    <w:basedOn w:val="Normal"/>
-    <w:link w:val="FooterChar"/>
-    <w:uiPriority w:val="99"/>
-    <w:unhideWhenUsed/>
-    <w:rsid w:val="00D53EF2"/>
-    <w:pPr>
-      <w:tabs>
-        <w:tab w:val="center" w:pos="4680"/>
-        <w:tab w:val="right" w:pos="9360"/>
-      </w:tabs>
-    </w:pPr>
-  </w:style>
-  <w:style w:type="character" w:customStyle="1" w:styleId="FooterChar">
-    <w:name w:val="Footer Char"/>
-    <w:basedOn w:val="DefaultParagraphFont"/>
-    <w:link w:val="Footer"/>
-    <w:uiPriority w:val="99"/>
-    <w:rsid w:val="00D53EF2"/>
-  </w:style>
-  <w:style w:type="character" w:customStyle="1" w:styleId="Heading1Char">
-    <w:name w:val="Heading 1 Char"/>
-    <w:basedOn w:val="DefaultParagraphFont"/>
-    <w:link w:val="Heading1"/>
-    <w:uiPriority w:val="99"/>
-    <w:rsid w:val="00DE26F3"/>
-    <w:rPr>
-      <w:rFonts w:ascii="Times New Roman" w:eastAsia="MS Mincho" w:hAnsi="Times New Roman" w:cs="Times New Roman"/>
-      <w:smallCaps/>
-      <w:noProof/>
-      <w:sz w:val="20"/>
-      <w:szCs w:val="20"/>
-    </w:rPr>
-  </w:style>
-  <w:style w:type="character" w:customStyle="1" w:styleId="Heading2Char">
-    <w:name w:val="Heading 2 Char"/>
-    <w:basedOn w:val="DefaultParagraphFont"/>
-    <w:link w:val="Heading2"/>
-    <w:uiPriority w:val="99"/>
-    <w:rsid w:val="00DE26F3"/>
-    <w:rPr>
-      <w:rFonts w:ascii="Times New Roman" w:eastAsia="MS Mincho" w:hAnsi="Times New Roman" w:cs="Times New Roman"/>
-      <w:i/>
-      <w:iCs/>
-      <w:noProof/>
-      <w:sz w:val="20"/>
-      <w:szCs w:val="20"/>
-    </w:rPr>
-  </w:style>
-  <w:style w:type="character" w:customStyle="1" w:styleId="Heading3Char">
-    <w:name w:val="Heading 3 Char"/>
-    <w:basedOn w:val="DefaultParagraphFont"/>
-    <w:link w:val="Heading3"/>
-    <w:uiPriority w:val="99"/>
-    <w:rsid w:val="00DE26F3"/>
-    <w:rPr>
-      <w:rFonts w:ascii="Times New Roman" w:eastAsia="MS Mincho" w:hAnsi="Times New Roman" w:cs="Times New Roman"/>
-      <w:i/>
-      <w:iCs/>
-      <w:noProof/>
-      <w:sz w:val="20"/>
-      <w:szCs w:val="20"/>
-    </w:rPr>
-  </w:style>
-  <w:style w:type="character" w:customStyle="1" w:styleId="Heading4Char">
-    <w:name w:val="Heading 4 Char"/>
-    <w:basedOn w:val="DefaultParagraphFont"/>
-    <w:link w:val="Heading4"/>
-    <w:uiPriority w:val="99"/>
-    <w:rsid w:val="00DE26F3"/>
-    <w:rPr>
-      <w:rFonts w:ascii="Times New Roman" w:eastAsia="MS Mincho" w:hAnsi="Times New Roman" w:cs="Times New Roman"/>
-      <w:i/>
-      <w:iCs/>
-      <w:noProof/>
-      <w:sz w:val="20"/>
-      <w:szCs w:val="20"/>
-    </w:rPr>
-  </w:style>
-  <w:style w:type="paragraph" w:styleId="BodyText">
-    <w:name w:val="Body Text"/>
-    <w:basedOn w:val="Normal"/>
-    <w:link w:val="BodyTextChar"/>
-    <w:uiPriority w:val="99"/>
-    <w:rsid w:val="001F3F2F"/>
-    <w:pPr>
-      <w:tabs>
-        <w:tab w:val="left" w:pos="288"/>
-      </w:tabs>
-      <w:spacing w:after="120" w:line="228" w:lineRule="auto"/>
-      <w:ind w:firstLine="288"/>
-      <w:jc w:val="both"/>
-    </w:pPr>
-    <w:rPr>
-      <w:rFonts w:ascii="Times New Roman" w:eastAsia="MS Mincho" w:hAnsi="Times New Roman" w:cs="Times New Roman"/>
-      <w:spacing w:val="-1"/>
-      <w:sz w:val="20"/>
-      <w:szCs w:val="20"/>
-    </w:rPr>
-  </w:style>
-  <w:style w:type="character" w:customStyle="1" w:styleId="BodyTextChar">
-    <w:name w:val="Body Text Char"/>
-    <w:basedOn w:val="DefaultParagraphFont"/>
-    <w:link w:val="BodyText"/>
-    <w:uiPriority w:val="99"/>
-    <w:rsid w:val="001F3F2F"/>
-    <w:rPr>
-      <w:rFonts w:ascii="Times New Roman" w:eastAsia="MS Mincho" w:hAnsi="Times New Roman" w:cs="Times New Roman"/>
-      <w:spacing w:val="-1"/>
-      <w:sz w:val="20"/>
-      <w:szCs w:val="20"/>
-    </w:rPr>
-  </w:style>
-  <w:style w:type="character" w:styleId="Hyperlink">
-    <w:name w:val="Hyperlink"/>
-    <w:basedOn w:val="DefaultParagraphFont"/>
-    <w:uiPriority w:val="99"/>
-    <w:unhideWhenUsed/>
-    <w:rsid w:val="00393067"/>
-    <w:rPr>
-      <w:color w:val="0563C1" w:themeColor="hyperlink"/>
-      <w:u w:val="single"/>
-    </w:rPr>
-  </w:style>
-  <w:style w:type="character" w:customStyle="1" w:styleId="ListParagraphChar">
-    <w:name w:val="List Paragraph Char"/>
-    <w:link w:val="ListParagraph"/>
-    <w:uiPriority w:val="34"/>
-    <w:qFormat/>
-    <w:locked/>
-    <w:rsid w:val="00393067"/>
-  </w:style>
-  <w:style w:type="paragraph" w:styleId="NormalWeb">
-    <w:name w:val="Normal (Web)"/>
-    <w:basedOn w:val="Normal"/>
-    <w:uiPriority w:val="99"/>
-    <w:unhideWhenUsed/>
-    <w:rsid w:val="00393067"/>
-    <w:pPr>
-      <w:spacing w:before="100" w:beforeAutospacing="1" w:after="100" w:afterAutospacing="1"/>
-    </w:pPr>
-    <w:rPr>
-      <w:rFonts w:ascii="Times New Roman" w:eastAsia="Times New Roman" w:hAnsi="Times New Roman" w:cs="Times New Roman"/>
-    </w:rPr>
-  </w:style>
-  <w:style w:type="character" w:styleId="FollowedHyperlink">
-    <w:name w:val="FollowedHyperlink"/>
-    <w:basedOn w:val="DefaultParagraphFont"/>
-    <w:uiPriority w:val="99"/>
-    <w:semiHidden/>
-    <w:unhideWhenUsed/>
-    <w:rsid w:val="00816C01"/>
-    <w:rPr>
-      <w:color w:val="954F72" w:themeColor="followedHyperlink"/>
-      <w:u w:val="single"/>
-    </w:rPr>
-  </w:style>
-  <w:style w:type="paragraph" w:styleId="BalloonText">
-    <w:name w:val="Balloon Text"/>
-    <w:basedOn w:val="Normal"/>
-    <w:link w:val="BalloonTextChar"/>
-    <w:uiPriority w:val="99"/>
-    <w:semiHidden/>
-    <w:unhideWhenUsed/>
-    <w:rsid w:val="00312539"/>
-    <w:rPr>
-      <w:rFonts w:ascii="Tahoma" w:hAnsi="Tahoma" w:cs="Tahoma"/>
-      <w:sz w:val="16"/>
-      <w:szCs w:val="16"/>
-    </w:rPr>
-  </w:style>
-  <w:style w:type="character" w:customStyle="1" w:styleId="BalloonTextChar">
-    <w:name w:val="Balloon Text Char"/>
-    <w:basedOn w:val="DefaultParagraphFont"/>
-    <w:link w:val="BalloonText"/>
-    <w:uiPriority w:val="99"/>
-    <w:semiHidden/>
-    <w:rsid w:val="00312539"/>
-    <w:rPr>
-      <w:rFonts w:ascii="Tahoma" w:hAnsi="Tahoma" w:cs="Tahoma"/>
-      <w:sz w:val="16"/>
-      <w:szCs w:val="16"/>
-    </w:rPr>
-  </w:style>
-</w:styles>
-</file>
-
-<file path=word/stylesWithEffects.xml><?xml version="1.0" encoding="utf-8"?>
-<w:styles xmlns:wpc="http://schemas.microsoft.com/office/word/2010/wordprocessingCanvas" xmlns:mc="http://schemas.openxmlformats.org/markup-compatibility/2006" xmlns:o="urn:schemas-microsoft-com:office:office" xmlns:r="http://schemas.openxmlformats.org/officeDocument/2006/relationships" xmlns:m="http://schemas.openxmlformats.org/officeDocument/2006/math" xmlns:v="urn:schemas-microsoft-com:vml" xmlns:wp14="http://schemas.microsoft.com/office/word/2010/wordprocessingDrawing" xmlns:wp="http://schemas.openxmlformats.org/drawingml/2006/wordprocessingDrawing" xmlns:w10="urn:schemas-microsoft-com:office:word" xmlns:w="http://schemas.openxmlformats.org/wordprocessingml/2006/main" xmlns:w14="http://schemas.microsoft.com/office/word/2010/wordml" xmlns:wpg="http://schemas.microsoft.com/office/word/2010/wordprocessingGroup" xmlns:wpi="http://schemas.microsoft.com/office/word/2010/wordprocessingInk" xmlns:wne="http://schemas.microsoft.com/office/word/2006/wordml" xmlns:wps="http://schemas.microsoft.com/office/word/2010/wordprocessingShape" mc:Ignorable="w14 wp14">
-  <w:docDefaults>
-    <w:rPrDefault>
-      <w:rPr>
-        <w:rFonts w:asciiTheme="minorHAnsi" w:eastAsiaTheme="minorHAnsi" w:hAnsiTheme="minorHAnsi" w:cstheme="minorBidi"/>
-        <w:sz w:val="24"/>
-        <w:szCs w:val="24"/>
-        <w:lang w:val="en-US" w:eastAsia="en-US" w:bidi="ar-SA"/>
-      </w:rPr>
-    </w:rPrDefault>
-    <w:pPrDefault/>
-  </w:docDefaults>
-  <w:latentStyles w:defLockedState="0" w:defUIPriority="99" w:defSemiHidden="1" w:defUnhideWhenUsed="1" w:defQFormat="0" w:count="267">
-    <w:lsdException w:name="Normal" w:semiHidden="0" w:uiPriority="0" w:unhideWhenUsed="0" w:qFormat="1"/>
-    <w:lsdException w:name="heading 1" w:semiHidden="0" w:unhideWhenUsed="0" w:qFormat="1"/>
-    <w:lsdException w:name="heading 2" w:qFormat="1"/>
-    <w:lsdException w:name="heading 3" w:qFormat="1"/>
-    <w:lsdException w:name="heading 4" w:qFormat="1"/>
-    <w:lsdException w:name="heading 5" w:uiPriority="9" w:qFormat="1"/>
-    <w:lsdException w:name="heading 6" w:uiPriority="9" w:qFormat="1"/>
-    <w:lsdException w:name="heading 7" w:uiPriority="9" w:qFormat="1"/>
-    <w:lsdException w:name="heading 8" w:uiPriority="9" w:qFormat="1"/>
-    <w:lsdException w:name="heading 9" w:uiPriority="9" w:qFormat="1"/>
-    <w:lsdException w:name="toc 1" w:uiPriority="39"/>
-    <w:lsdException w:name="toc 2" w:uiPriority="39"/>
-    <w:lsdException w:name="toc 3" w:uiPriority="39"/>
-    <w:lsdException w:name="toc 4" w:uiPriority="39"/>
-    <w:lsdException w:name="toc 5" w:uiPriority="39"/>
-    <w:lsdException w:name="toc 6" w:uiPriority="39"/>
-    <w:lsdException w:name="toc 7" w:uiPriority="39"/>
-    <w:lsdException w:name="toc 8" w:uiPriority="39"/>
-    <w:lsdException w:name="toc 9" w:uiPriority="39"/>
-    <w:lsdException w:name="caption" w:uiPriority="35" w:qFormat="1"/>
-    <w:lsdException w:name="Title" w:semiHidden="0" w:uiPriority="10" w:unhideWhenUsed="0" w:qFormat="1"/>
-    <w:lsdException w:name="Default Paragraph Font" w:uiPriority="1"/>
-    <w:lsdException w:name="Subtitle" w:semiHidden="0" w:uiPriority="11" w:unhideWhenUsed="0" w:qFormat="1"/>
-    <w:lsdException w:name="Strong" w:semiHidden="0" w:uiPriority="22" w:unhideWhenUsed="0" w:qFormat="1"/>
-    <w:lsdException w:name="Emphasis" w:semiHidden="0" w:uiPriority="20" w:unhideWhenUsed="0" w:qFormat="1"/>
-    <w:lsdException w:name="Normal Table" w:semiHidden="0" w:unhideWhenUsed="0"/>
-    <w:lsdException w:name="Table Subtle 2" w:semiHidden="0" w:unhideWhenUsed="0"/>
-    <w:lsdException w:name="Table Web 3" w:semiHidden="0" w:unhideWhenUsed="0"/>
-    <w:lsdException w:name="Table Grid" w:semiHidden="0" w:uiPriority="39" w:unhideWhenUsed="0"/>
-    <w:lsdException w:name="Placeholder Text" w:unhideWhenUsed="0"/>
-    <w:lsdException w:name="No Spacing" w:semiHidden="0" w:uiPriority="1" w:unhideWhenUsed="0" w:qFormat="1"/>
-    <w:lsdException w:name="Light Shading" w:semiHidden="0" w:uiPriority="60" w:unhideWhenUsed="0"/>
-    <w:lsdException w:name="Light List" w:semiHidden="0" w:uiPriority="61" w:unhideWhenUsed="0"/>
-    <w:lsdException w:name="Light Grid" w:semiHidden="0" w:uiPriority="62" w:unhideWhenUsed="0"/>
-    <w:lsdException w:name="Medium Shading 1" w:semiHidden="0" w:uiPriority="63" w:unhideWhenUsed="0"/>
-    <w:lsdException w:name="Medium Shading 2" w:semiHidden="0" w:uiPriority="64" w:unhideWhenUsed="0"/>
-    <w:lsdException w:name="Medium List 1" w:semiHidden="0" w:uiPriority="65" w:unhideWhenUsed="0"/>
-    <w:lsdException w:name="Medium List 2" w:semiHidden="0" w:uiPriority="66" w:unhideWhenUsed="0"/>
-    <w:lsdException w:name="Medium Grid 1" w:semiHidden="0" w:uiPriority="67" w:unhideWhenUsed="0"/>
-    <w:lsdException w:name="Medium Grid 2" w:semiHidden="0" w:uiPriority="68" w:unhideWhenUsed="0"/>
-    <w:lsdException w:name="Medium Grid 3" w:semiHidden="0" w:uiPriority="69" w:unhideWhenUsed="0"/>
-    <w:lsdException w:name="Dark List" w:semiHidden="0" w:uiPriority="70" w:unhideWhenUsed="0"/>
-    <w:lsdException w:name="Colorful Shading" w:semiHidden="0" w:uiPriority="71" w:unhideWhenUsed="0"/>
-    <w:lsdException w:name="Colorful List" w:semiHidden="0" w:uiPriority="72" w:unhideWhenUsed="0"/>
-    <w:lsdException w:name="Colorful Grid" w:semiHidden="0" w:uiPriority="73" w:unhideWhenUsed="0"/>
-    <w:lsdException w:name="Light Shading Accent 1" w:semiHidden="0" w:uiPriority="60" w:unhideWhenUsed="0"/>
-    <w:lsdException w:name="Light List Accent 1" w:semiHidden="0" w:uiPriority="61" w:unhideWhenUsed="0"/>
-    <w:lsdException w:name="Light Grid Accent 1" w:semiHidden="0" w:uiPriority="62" w:unhideWhenUsed="0"/>
-    <w:lsdException w:name="Medium Shading 1 Accent 1" w:semiHidden="0" w:uiPriority="63" w:unhideWhenUsed="0"/>
-    <w:lsdException w:name="Medium Shading 2 Accent 1" w:semiHidden="0" w:uiPriority="64" w:unhideWhenUsed="0"/>
-    <w:lsdException w:name="Medium List 1 Accent 1" w:semiHidden="0" w:uiPriority="65" w:unhideWhenUsed="0"/>
-    <w:lsdException w:name="Revision" w:unhideWhenUsed="0"/>
-    <w:lsdException w:name="List Paragraph" w:semiHidden="0" w:uiPriority="34" w:unhideWhenUsed="0" w:qFormat="1"/>
-    <w:lsdException w:name="Quote" w:semiHidden="0" w:uiPriority="29" w:unhideWhenUsed="0" w:qFormat="1"/>
-    <w:lsdException w:name="Intense Quote" w:semiHidden="0" w:uiPriority="30" w:unhideWhenUsed="0" w:qFormat="1"/>
-    <w:lsdException w:name="Medium List 2 Accent 1" w:semiHidden="0" w:uiPriority="66" w:unhideWhenUsed="0"/>
-    <w:lsdException w:name="Medium Grid 1 Accent 1" w:semiHidden="0" w:uiPriority="67" w:unhideWhenUsed="0"/>
-    <w:lsdException w:name="Medium Grid 2 Accent 1" w:semiHidden="0" w:uiPriority="68" w:unhideWhenUsed="0"/>
-    <w:lsdException w:name="Medium Grid 3 Accent 1" w:semiHidden="0" w:uiPriority="69" w:unhideWhenUsed="0"/>
-    <w:lsdException w:name="Dark List Accent 1" w:semiHidden="0" w:uiPriority="70" w:unhideWhenUsed="0"/>
-    <w:lsdException w:name="Colorful Shading Accent 1" w:semiHidden="0" w:uiPriority="71" w:unhideWhenUsed="0"/>
-    <w:lsdException w:name="Colorful List Accent 1" w:semiHidden="0" w:uiPriority="72" w:unhideWhenUsed="0"/>
-    <w:lsdException w:name="Colorful Grid Accent 1" w:semiHidden="0" w:uiPriority="73" w:unhideWhenUsed="0"/>
-    <w:lsdException w:name="Light Shading Accent 2" w:semiHidden="0" w:uiPriority="60" w:unhideWhenUsed="0"/>
-    <w:lsdException w:name="Light List Accent 2" w:semiHidden="0" w:uiPriority="61" w:unhideWhenUsed="0"/>
-    <w:lsdException w:name="Light Grid Accent 2" w:semiHidden="0" w:uiPriority="62" w:unhideWhenUsed="0"/>
-    <w:lsdException w:name="Medium Shading 1 Accent 2" w:semiHidden="0" w:uiPriority="63" w:unhideWhenUsed="0"/>
-    <w:lsdException w:name="Medium Shading 2 Accent 2" w:semiHidden="0" w:uiPriority="64" w:unhideWhenUsed="0"/>
-    <w:lsdException w:name="Medium List 1 Accent 2" w:semiHidden="0" w:uiPriority="65" w:unhideWhenUsed="0"/>
-    <w:lsdException w:name="Medium List 2 Accent 2" w:semiHidden="0" w:uiPriority="66" w:unhideWhenUsed="0"/>
-    <w:lsdException w:name="Medium Grid 1 Accent 2" w:semiHidden="0" w:uiPriority="67" w:unhideWhenUsed="0"/>
-    <w:lsdException w:name="Medium Grid 2 Accent 2" w:semiHidden="0" w:uiPriority="68" w:unhideWhenUsed="0"/>
-    <w:lsdException w:name="Medium Grid 3 Accent 2" w:semiHidden="0" w:uiPriority="69" w:unhideWhenUsed="0"/>
-    <w:lsdException w:name="Dark List Accent 2" w:semiHidden="0" w:uiPriority="70" w:unhideWhenUsed="0"/>
-    <w:lsdException w:name="Colorful Shading Accent 2" w:semiHidden="0" w:uiPriority="71" w:unhideWhenUsed="0"/>
-    <w:lsdException w:name="Colorful List Accent 2" w:semiHidden="0" w:uiPriority="72" w:unhideWhenUsed="0"/>
-    <w:lsdException w:name="Colorful Grid Accent 2" w:semiHidden="0" w:uiPriority="73" w:unhideWhenUsed="0"/>
-    <w:lsdException w:name="Light Shading Accent 3" w:semiHidden="0" w:uiPriority="60" w:unhideWhenUsed="0"/>
-    <w:lsdException w:name="Light List Accent 3" w:semiHidden="0" w:uiPriority="61" w:unhideWhenUsed="0"/>
-    <w:lsdException w:name="Light Grid Accent 3" w:semiHidden="0" w:uiPriority="62" w:unhideWhenUsed="0"/>
-    <w:lsdException w:name="Medium Shading 1 Accent 3" w:semiHidden="0" w:uiPriority="63" w:unhideWhenUsed="0"/>
-    <w:lsdException w:name="Medium Shading 2 Accent 3" w:semiHidden="0" w:uiPriority="64" w:unhideWhenUsed="0"/>
-    <w:lsdException w:name="Medium List 1 Accent 3" w:semiHidden="0" w:uiPriority="65" w:unhideWhenUsed="0"/>
-    <w:lsdException w:name="Medium List 2 Accent 3" w:semiHidden="0" w:uiPriority="66" w:unhideWhenUsed="0"/>
-    <w:lsdException w:name="Medium Grid 1 Accent 3" w:semiHidden="0" w:uiPriority="67" w:unhideWhenUsed="0"/>
-    <w:lsdException w:name="Medium Grid 2 Accent 3" w:semiHidden="0" w:uiPriority="68" w:unhideWhenUsed="0"/>
-    <w:lsdException w:name="Medium Grid 3 Accent 3" w:semiHidden="0" w:uiPriority="69" w:unhideWhenUsed="0"/>
-    <w:lsdException w:name="Dark List Accent 3" w:semiHidden="0" w:uiPriority="70" w:unhideWhenUsed="0"/>
-    <w:lsdException w:name="Colorful Shading Accent 3" w:semiHidden="0" w:uiPriority="71" w:unhideWhenUsed="0"/>
-    <w:lsdException w:name="Colorful List Accent 3" w:semiHidden="0" w:uiPriority="72" w:unhideWhenUsed="0"/>
-    <w:lsdException w:name="Colorful Grid Accent 3" w:semiHidden="0" w:uiPriority="73" w:unhideWhenUsed="0"/>
-    <w:lsdException w:name="Light Shading Accent 4" w:semiHidden="0" w:uiPriority="60" w:unhideWhenUsed="0"/>
-    <w:lsdException w:name="Light List Accent 4" w:semiHidden="0" w:uiPriority="61" w:unhideWhenUsed="0"/>
-    <w:lsdException w:name="Light Grid Accent 4" w:semiHidden="0" w:uiPriority="62" w:unhideWhenUsed="0"/>
-    <w:lsdException w:name="Medium Shading 1 Accent 4" w:semiHidden="0" w:uiPriority="63" w:unhideWhenUsed="0"/>
-    <w:lsdException w:name="Medium Shading 2 Accent 4" w:semiHidden="0" w:uiPriority="64" w:unhideWhenUsed="0"/>
-    <w:lsdException w:name="Medium List 1 Accent 4" w:semiHidden="0" w:uiPriority="65" w:unhideWhenUsed="0"/>
-    <w:lsdException w:name="Medium List 2 Accent 4" w:semiHidden="0" w:uiPriority="66" w:unhideWhenUsed="0"/>
-    <w:lsdException w:name="Medium Grid 1 Accent 4" w:semiHidden="0" w:uiPriority="67" w:unhideWhenUsed="0"/>
-    <w:lsdException w:name="Medium Grid 2 Accent 4" w:semiHidden="0" w:uiPriority="68" w:unhideWhenUsed="0"/>
-    <w:lsdException w:name="Medium Grid 3 Accent 4" w:semiHidden="0" w:uiPriority="69" w:unhideWhenUsed="0"/>
-    <w:lsdException w:name="Dark List Accent 4" w:semiHidden="0" w:uiPriority="70" w:unhideWhenUsed="0"/>
-    <w:lsdException w:name="Colorful Shading Accent 4" w:semiHidden="0" w:uiPriority="71" w:unhideWhenUsed="0"/>
-    <w:lsdException w:name="Colorful List Accent 4" w:semiHidden="0" w:uiPriority="72" w:unhideWhenUsed="0"/>
-    <w:lsdException w:name="Colorful Grid Accent 4" w:semiHidden="0" w:uiPriority="73" w:unhideWhenUsed="0"/>
-    <w:lsdException w:name="Light Shading Accent 5" w:semiHidden="0" w:uiPriority="60" w:unhideWhenUsed="0"/>
-    <w:lsdException w:name="Light List Accent 5" w:semiHidden="0" w:uiPriority="61" w:unhideWhenUsed="0"/>
-    <w:lsdException w:name="Light Grid Accent 5" w:semiHidden="0" w:uiPriority="62" w:unhideWhenUsed="0"/>
-    <w:lsdException w:name="Medium Shading 1 Accent 5" w:semiHidden="0" w:uiPriority="63" w:unhideWhenUsed="0"/>
-    <w:lsdException w:name="Medium Shading 2 Accent 5" w:semiHidden="0" w:uiPriority="64" w:unhideWhenUsed="0"/>
-    <w:lsdException w:name="Medium List 1 Accent 5" w:semiHidden="0" w:uiPriority="65" w:unhideWhenUsed="0"/>
-    <w:lsdException w:name="Medium List 2 Accent 5" w:semiHidden="0" w:uiPriority="66" w:unhideWhenUsed="0"/>
-    <w:lsdException w:name="Medium Grid 1 Accent 5" w:semiHidden="0" w:uiPriority="67" w:unhideWhenUsed="0"/>
-    <w:lsdException w:name="Medium Grid 2 Accent 5" w:semiHidden="0" w:uiPriority="68" w:unhideWhenUsed="0"/>
-    <w:lsdException w:name="Medium Grid 3 Accent 5" w:semiHidden="0" w:uiPriority="69" w:unhideWhenUsed="0"/>
-    <w:lsdException w:name="Dark List Accent 5" w:semiHidden="0" w:uiPriority="70" w:unhideWhenUsed="0"/>
-    <w:lsdException w:name="Colorful Shading Accent 5" w:semiHidden="0" w:uiPriority="71" w:unhideWhenUsed="0"/>
-    <w:lsdException w:name="Colorful List Accent 5" w:semiHidden="0" w:uiPriority="72" w:unhideWhenUsed="0"/>
-    <w:lsdException w:name="Colorful Grid Accent 5" w:semiHidden="0" w:uiPriority="73" w:unhideWhenUsed="0"/>
-    <w:lsdException w:name="Light Shading Accent 6" w:semiHidden="0" w:uiPriority="60" w:unhideWhenUsed="0"/>
-    <w:lsdException w:name="Light List Accent 6" w:semiHidden="0" w:uiPriority="61" w:unhideWhenUsed="0"/>
-    <w:lsdException w:name="Light Grid Accent 6" w:semiHidden="0" w:uiPriority="62" w:unhideWhenUsed="0"/>
-    <w:lsdException w:name="Medium Shading 1 Accent 6" w:semiHidden="0" w:uiPriority="63" w:unhideWhenUsed="0"/>
-    <w:lsdException w:name="Medium Shading 2 Accent 6" w:semiHidden="0" w:uiPriority="64" w:unhideWhenUsed="0"/>
-    <w:lsdException w:name="Medium List 1 Accent 6" w:semiHidden="0" w:uiPriority="65" w:unhideWhenUsed="0"/>
-    <w:lsdException w:name="Medium List 2 Accent 6" w:semiHidden="0" w:uiPriority="66" w:unhideWhenUsed="0"/>
-    <w:lsdException w:name="Medium Grid 1 Accent 6" w:semiHidden="0" w:uiPriority="67" w:unhideWhenUsed="0"/>
-    <w:lsdException w:name="Medium Grid 2 Accent 6" w:semiHidden="0" w:uiPriority="68" w:unhideWhenUsed="0"/>
-    <w:lsdException w:name="Medium Grid 3 Accent 6" w:semiHidden="0" w:uiPriority="69" w:unhideWhenUsed="0"/>
-    <w:lsdException w:name="Dark List Accent 6" w:semiHidden="0" w:uiPriority="70" w:unhideWhenUsed="0"/>
-    <w:lsdException w:name="Colorful Shading Accent 6" w:semiHidden="0" w:uiPriority="71" w:unhideWhenUsed="0"/>
-    <w:lsdException w:name="Colorful List Accent 6" w:semiHidden="0" w:uiPriority="72" w:unhideWhenUsed="0"/>
-    <w:lsdException w:name="Colorful Grid Accent 6" w:semiHidden="0" w:uiPriority="73" w:unhideWhenUsed="0"/>
-    <w:lsdException w:name="Subtle Emphasis" w:semiHidden="0" w:uiPriority="19" w:unhideWhenUsed="0" w:qFormat="1"/>
-    <w:lsdException w:name="Intense Emphasis" w:semiHidden="0" w:uiPriority="21" w:unhideWhenUsed="0" w:qFormat="1"/>
-    <w:lsdException w:name="Subtle Reference" w:semiHidden="0" w:uiPriority="31" w:unhideWhenUsed="0" w:qFormat="1"/>
-    <w:lsdException w:name="Intense Reference" w:semiHidden="0" w:uiPriority="32" w:unhideWhenUsed="0" w:qFormat="1"/>
-    <w:lsdException w:name="Book Title" w:semiHidden="0" w:uiPriority="33" w:unhideWhenUsed="0" w:qFormat="1"/>
-    <w:lsdException w:name="Bibliography" w:uiPriority="37"/>
-    <w:lsdException w:name="TOC Heading" w:uiPriority="39" w:qFormat="1"/>
-  </w:latentStyles>
-  <w:style w:type="paragraph" w:default="1" w:styleId="Normal">
-    <w:name w:val="Normal"/>
-    <w:qFormat/>
-  </w:style>
-  <w:style w:type="paragraph" w:styleId="Heading1">
-    <w:name w:val="heading 1"/>
-    <w:basedOn w:val="Normal"/>
-    <w:next w:val="Normal"/>
-    <w:link w:val="Heading1Char"/>
-    <w:uiPriority w:val="99"/>
-    <w:qFormat/>
-    <w:rsid w:val="00DE26F3"/>
-    <w:pPr>
-      <w:keepNext/>
-      <w:keepLines/>
-      <w:numPr>
-        <w:numId w:val="8"/>
-      </w:numPr>
-      <w:tabs>
-        <w:tab w:val="left" w:pos="216"/>
-      </w:tabs>
-      <w:spacing w:before="160" w:after="80"/>
-      <w:ind w:firstLine="0"/>
-      <w:jc w:val="center"/>
-      <w:outlineLvl w:val="0"/>
-    </w:pPr>
-    <w:rPr>
-      <w:rFonts w:ascii="Times New Roman" w:eastAsia="MS Mincho" w:hAnsi="Times New Roman" w:cs="Times New Roman"/>
-      <w:smallCaps/>
-      <w:noProof/>
-      <w:sz w:val="20"/>
-      <w:szCs w:val="20"/>
-    </w:rPr>
-  </w:style>
-  <w:style w:type="paragraph" w:styleId="Heading2">
-    <w:name w:val="heading 2"/>
-    <w:basedOn w:val="Normal"/>
-    <w:next w:val="Normal"/>
-    <w:link w:val="Heading2Char"/>
-    <w:uiPriority w:val="99"/>
-    <w:qFormat/>
-    <w:rsid w:val="00DE26F3"/>
-    <w:pPr>
-      <w:keepNext/>
-      <w:keepLines/>
-      <w:numPr>
-        <w:ilvl w:val="1"/>
-        <w:numId w:val="8"/>
-      </w:numPr>
-      <w:tabs>
-        <w:tab w:val="clear" w:pos="360"/>
-        <w:tab w:val="num" w:pos="288"/>
-      </w:tabs>
-      <w:spacing w:before="120" w:after="60"/>
-      <w:outlineLvl w:val="1"/>
-    </w:pPr>
-    <w:rPr>
-      <w:rFonts w:ascii="Times New Roman" w:eastAsia="MS Mincho" w:hAnsi="Times New Roman" w:cs="Times New Roman"/>
-      <w:i/>
-      <w:iCs/>
-      <w:noProof/>
-      <w:sz w:val="20"/>
-      <w:szCs w:val="20"/>
-    </w:rPr>
-  </w:style>
-  <w:style w:type="paragraph" w:styleId="Heading3">
-    <w:name w:val="heading 3"/>
-    <w:basedOn w:val="Normal"/>
-    <w:next w:val="Normal"/>
-    <w:link w:val="Heading3Char"/>
-    <w:uiPriority w:val="99"/>
-    <w:qFormat/>
-    <w:rsid w:val="00DE26F3"/>
-    <w:pPr>
-      <w:numPr>
-        <w:ilvl w:val="2"/>
-        <w:numId w:val="8"/>
-      </w:numPr>
-      <w:spacing w:line="240" w:lineRule="exact"/>
-      <w:ind w:firstLine="288"/>
-      <w:jc w:val="both"/>
-      <w:outlineLvl w:val="2"/>
-    </w:pPr>
-    <w:rPr>
-      <w:rFonts w:ascii="Times New Roman" w:eastAsia="MS Mincho" w:hAnsi="Times New Roman" w:cs="Times New Roman"/>
-      <w:i/>
-      <w:iCs/>
-      <w:noProof/>
-      <w:sz w:val="20"/>
-      <w:szCs w:val="20"/>
-    </w:rPr>
-  </w:style>
-  <w:style w:type="paragraph" w:styleId="Heading4">
-    <w:name w:val="heading 4"/>
-    <w:basedOn w:val="Normal"/>
-    <w:next w:val="Normal"/>
-    <w:link w:val="Heading4Char"/>
-    <w:uiPriority w:val="99"/>
-    <w:qFormat/>
-    <w:rsid w:val="00DE26F3"/>
-    <w:pPr>
-      <w:numPr>
-        <w:ilvl w:val="3"/>
-        <w:numId w:val="8"/>
-      </w:numPr>
-      <w:tabs>
-        <w:tab w:val="left" w:pos="821"/>
-      </w:tabs>
-      <w:spacing w:before="40" w:after="40"/>
-      <w:ind w:firstLine="504"/>
-      <w:jc w:val="both"/>
-      <w:outlineLvl w:val="3"/>
-    </w:pPr>
-    <w:rPr>
-      <w:rFonts w:ascii="Times New Roman" w:eastAsia="MS Mincho" w:hAnsi="Times New Roman" w:cs="Times New Roman"/>
-      <w:i/>
-      <w:iCs/>
-      <w:noProof/>
-      <w:sz w:val="20"/>
-      <w:szCs w:val="20"/>
-    </w:rPr>
-  </w:style>
-  <w:style w:type="character" w:default="1" w:styleId="DefaultParagraphFont">
-    <w:name w:val="Default Paragraph Font"/>
-    <w:uiPriority w:val="1"/>
-    <w:semiHidden/>
-    <w:unhideWhenUsed/>
-  </w:style>
-  <w:style w:type="table" w:default="1" w:styleId="TableNormal">
-    <w:name w:val="Normal Table"/>
-    <w:uiPriority w:val="99"/>
-    <w:semiHidden/>
-    <w:unhideWhenUsed/>
-    <w:tblPr>
-      <w:tblInd w:w="0" w:type="dxa"/>
-      <w:tblCellMar>
-        <w:top w:w="0" w:type="dxa"/>
-        <w:left w:w="108" w:type="dxa"/>
-        <w:bottom w:w="0" w:type="dxa"/>
-        <w:right w:w="108" w:type="dxa"/>
-      </w:tblCellMar>
-    </w:tblPr>
-  </w:style>
-  <w:style w:type="numbering" w:default="1" w:styleId="NoList">
-    <w:name w:val="No List"/>
-    <w:uiPriority w:val="99"/>
-    <w:semiHidden/>
-    <w:unhideWhenUsed/>
-  </w:style>
-  <w:style w:type="paragraph" w:styleId="ListParagraph">
-    <w:name w:val="List Paragraph"/>
-    <w:basedOn w:val="Normal"/>
-    <w:link w:val="ListParagraphChar"/>
-    <w:uiPriority w:val="34"/>
-    <w:qFormat/>
-    <w:rsid w:val="00D9584C"/>
-    <w:pPr>
-      <w:ind w:left="720"/>
-      <w:contextualSpacing/>
-    </w:pPr>
-  </w:style>
-  <w:style w:type="table" w:styleId="TableGrid">
-    <w:name w:val="Table Grid"/>
-    <w:basedOn w:val="TableNormal"/>
-    <w:uiPriority w:val="39"/>
-    <w:rsid w:val="00A74122"/>
-    <w:tblPr>
-      <w:tblInd w:w="0" w:type="dxa"/>
-      <w:tblBorders>
-        <w:top w:val="single" w:sz="4" w:space="0" w:color="auto"/>
-        <w:left w:val="single" w:sz="4" w:space="0" w:color="auto"/>
-        <w:bottom w:val="single" w:sz="4" w:space="0" w:color="auto"/>
-        <w:right w:val="single" w:sz="4" w:space="0" w:color="auto"/>
-        <w:insideH w:val="single" w:sz="4" w:space="0" w:color="auto"/>
-        <w:insideV w:val="single" w:sz="4" w:space="0" w:color="auto"/>
-      </w:tblBorders>
-      <w:tblCellMar>
-        <w:top w:w="0" w:type="dxa"/>
-        <w:left w:w="108" w:type="dxa"/>
-        <w:bottom w:w="0" w:type="dxa"/>
-        <w:right w:w="108" w:type="dxa"/>
-      </w:tblCellMar>
     </w:tblPr>
   </w:style>
   <w:style w:type="paragraph" w:customStyle="1" w:styleId="Affiliation">
@@ -7459,7 +6302,7 @@
   <a:extraClrSchemeLst/>
   <a:extLst>
     <a:ext uri="{05A4C25C-085E-4340-85A3-A5531E510DB2}">
-      <thm15:themeFamily xmlns:thm15="http://schemas.microsoft.com/office/thememl/2012/main" xmlns="" name="Office Theme" id="{62F939B6-93AF-4DB8-9C6B-D6C7DFDC589F}" vid="{4A3C46E8-61CC-4603-A589-7422A47A8E4A}"/>
+      <thm15:themeFamily xmlns:thm15="http://schemas.microsoft.com/office/thememl/2012/main" name="Office Theme" id="{62F939B6-93AF-4DB8-9C6B-D6C7DFDC589F}" vid="{4A3C46E8-61CC-4603-A589-7422A47A8E4A}"/>
     </a:ext>
   </a:extLst>
 </a:theme>

</xml_diff>